<commit_message>
Add templates tab to modify templates directly in the administration mode
</commit_message>
<xml_diff>
--- a/data/resources/model_en.docx
+++ b/data/resources/model_en.docx
@@ -158,7 +158,6 @@
           <w:b/>
           <w:sz w:val="36"/>
           <w:szCs w:val="36"/>
-          <w:lang w:val="en-US"/>
         </w:rPr>
       </w:pPr>
       <w:r>
@@ -167,7 +166,6 @@
           <w:b/>
           <w:sz w:val="36"/>
           <w:szCs w:val="36"/>
-          <w:lang w:val="en-US"/>
         </w:rPr>
         <w:t>${DOCUMENT}</w:t>
       </w:r>
@@ -178,7 +176,6 @@
           <w:b/>
           <w:sz w:val="22"/>
           <w:szCs w:val="22"/>
-          <w:lang w:val="en-US"/>
         </w:rPr>
       </w:pPr>
     </w:p>
@@ -188,7 +185,6 @@
           <w:b/>
           <w:sz w:val="22"/>
           <w:szCs w:val="22"/>
-          <w:lang w:val="en-US"/>
         </w:rPr>
       </w:pPr>
     </w:p>
@@ -198,7 +194,6 @@
           <w:b/>
           <w:sz w:val="22"/>
           <w:szCs w:val="22"/>
-          <w:lang w:val="en-US"/>
         </w:rPr>
       </w:pPr>
     </w:p>
@@ -208,7 +203,6 @@
           <w:b/>
           <w:sz w:val="22"/>
           <w:szCs w:val="22"/>
-          <w:lang w:val="en-US"/>
         </w:rPr>
       </w:pPr>
     </w:p>
@@ -218,7 +212,6 @@
           <w:b/>
           <w:sz w:val="22"/>
           <w:szCs w:val="22"/>
-          <w:lang w:val="en-US"/>
         </w:rPr>
       </w:pPr>
     </w:p>
@@ -228,127 +221,77 @@
           <w:b/>
           <w:sz w:val="22"/>
           <w:szCs w:val="22"/>
-          <w:lang w:val="en-US"/>
         </w:rPr>
       </w:pPr>
     </w:p>
     <w:p>
       <w:pPr>
         <w:pStyle w:val="Titre1"/>
-        <w:rPr>
-          <w:lang w:val="en-US"/>
-        </w:rPr>
-      </w:pPr>
-      <w:r>
-        <w:rPr>
-          <w:lang w:val="en-US"/>
-        </w:rPr>
+      </w:pPr>
+      <w:r>
         <w:t>${COMPANY}</w:t>
       </w:r>
     </w:p>
-    <w:p>
-      <w:pPr>
-        <w:rPr>
-          <w:lang w:val="en-US"/>
-        </w:rPr>
-      </w:pPr>
-    </w:p>
+    <w:p/>
     <w:p>
       <w:pPr>
         <w:pStyle w:val="Subtitle"/>
-        <w:rPr>
-          <w:lang w:val="en-US"/>
-        </w:rPr>
-      </w:pPr>
-      <w:r>
-        <w:rPr>
-          <w:lang w:val="en-US"/>
-        </w:rPr>
+      </w:pPr>
+      <w:r>
         <w:t>I</w:t>
       </w:r>
       <w:r>
-        <w:rPr>
-          <w:lang w:val="en-US"/>
-        </w:rPr>
         <w:t>nformation</w:t>
       </w:r>
       <w:r>
-        <w:rPr>
-          <w:lang w:val="en-US"/>
-        </w:rPr>
         <w:t xml:space="preserve"> Security</w:t>
       </w:r>
+      <w:bookmarkStart w:id="0" w:name="_GoBack"/>
+      <w:bookmarkEnd w:id="0"/>
     </w:p>
     <w:p>
       <w:pPr>
         <w:pStyle w:val="Textbody"/>
-        <w:rPr>
-          <w:lang w:val="en-US"/>
-        </w:rPr>
       </w:pPr>
     </w:p>
     <w:p>
       <w:pPr>
         <w:pStyle w:val="Textbody"/>
-        <w:rPr>
-          <w:lang w:val="en-US"/>
-        </w:rPr>
       </w:pPr>
     </w:p>
     <w:p>
       <w:pPr>
         <w:pStyle w:val="Textbody"/>
-        <w:rPr>
-          <w:lang w:val="en-US"/>
-        </w:rPr>
       </w:pPr>
     </w:p>
     <w:p>
       <w:pPr>
         <w:pStyle w:val="Textbody"/>
-        <w:rPr>
-          <w:lang w:val="en-US"/>
-        </w:rPr>
       </w:pPr>
     </w:p>
     <w:p>
       <w:pPr>
         <w:pStyle w:val="Textbody"/>
-        <w:rPr>
-          <w:lang w:val="en-US"/>
-        </w:rPr>
       </w:pPr>
     </w:p>
     <w:p>
       <w:pPr>
         <w:pStyle w:val="Textbody"/>
-        <w:rPr>
-          <w:lang w:val="en-US"/>
-        </w:rPr>
       </w:pPr>
     </w:p>
     <w:p>
       <w:pPr>
         <w:pStyle w:val="Textbody"/>
-        <w:rPr>
-          <w:lang w:val="en-US"/>
-        </w:rPr>
       </w:pPr>
     </w:p>
     <w:p>
       <w:pPr>
         <w:pStyle w:val="Textbody"/>
-        <w:rPr>
-          <w:lang w:val="en-US"/>
-        </w:rPr>
       </w:pPr>
     </w:p>
     <w:p>
       <w:pPr>
         <w:pStyle w:val="Textbody"/>
-        <w:rPr>
-          <w:lang w:val="en-US"/>
-        </w:rPr>
       </w:pPr>
     </w:p>
     <w:p>
@@ -356,14 +299,12 @@
         <w:rPr>
           <w:b/>
           <w:sz w:val="28"/>
-          <w:lang w:val="en-US"/>
         </w:rPr>
       </w:pPr>
       <w:r>
         <w:rPr>
           <w:b/>
           <w:sz w:val="28"/>
-          <w:lang w:val="en-US"/>
         </w:rPr>
         <w:t>Background i</w:t>
       </w:r>
@@ -371,7 +312,6 @@
         <w:rPr>
           <w:b/>
           <w:sz w:val="28"/>
-          <w:lang w:val="en-US"/>
         </w:rPr>
         <w:t>nformation</w:t>
       </w:r>
@@ -379,7 +319,6 @@
         <w:rPr>
           <w:b/>
           <w:sz w:val="28"/>
-          <w:lang w:val="en-US"/>
         </w:rPr>
         <w:t xml:space="preserve"> </w:t>
       </w:r>
@@ -512,32 +451,28 @@
         <w:rPr>
           <w:sz w:val="20"/>
           <w:szCs w:val="20"/>
-          <w:lang w:val="en-US"/>
-        </w:rPr>
-      </w:pPr>
-      <w:proofErr w:type="gramStart"/>
+        </w:rPr>
+      </w:pPr>
+      <w:proofErr w:type="spellStart"/>
       <w:r>
         <w:rPr>
           <w:sz w:val="20"/>
           <w:szCs w:val="20"/>
-          <w:lang w:val="en-US"/>
         </w:rPr>
         <w:t>Company</w:t>
       </w:r>
+      <w:proofErr w:type="spellEnd"/>
       <w:r>
         <w:rPr>
           <w:sz w:val="20"/>
           <w:szCs w:val="20"/>
-          <w:lang w:val="en-US"/>
         </w:rPr>
         <w:t> :</w:t>
       </w:r>
-      <w:proofErr w:type="gramEnd"/>
       <w:r>
         <w:rPr>
           <w:sz w:val="20"/>
           <w:szCs w:val="20"/>
-          <w:lang w:val="en-US"/>
         </w:rPr>
         <w:tab/>
         <w:t>${COMPANY}</w:t>
@@ -560,38 +495,42 @@
         <w:rPr>
           <w:sz w:val="20"/>
           <w:szCs w:val="20"/>
-          <w:lang w:val="en-US"/>
         </w:rPr>
       </w:pPr>
       <w:r>
         <w:rPr>
           <w:sz w:val="20"/>
           <w:szCs w:val="20"/>
-          <w:lang w:val="en-US"/>
-        </w:rPr>
-        <w:t>Document n</w:t>
-      </w:r>
+        </w:rPr>
+        <w:t xml:space="preserve">Document </w:t>
+      </w:r>
+      <w:proofErr w:type="spellStart"/>
       <w:r>
         <w:rPr>
           <w:sz w:val="20"/>
           <w:szCs w:val="20"/>
-          <w:lang w:val="en-US"/>
-        </w:rPr>
-        <w:t>ame</w:t>
+        </w:rPr>
+        <w:t>n</w:t>
       </w:r>
       <w:r>
         <w:rPr>
           <w:sz w:val="20"/>
           <w:szCs w:val="20"/>
-          <w:lang w:val="en-US"/>
-        </w:rPr>
-        <w:t> :</w:t>
-      </w:r>
+        </w:rPr>
+        <w:t>ame</w:t>
+      </w:r>
+      <w:proofErr w:type="spellEnd"/>
       <w:r>
         <w:rPr>
           <w:sz w:val="20"/>
           <w:szCs w:val="20"/>
-          <w:lang w:val="en-US"/>
+        </w:rPr>
+        <w:t> :</w:t>
+      </w:r>
+      <w:r>
+        <w:rPr>
+          <w:sz w:val="20"/>
+          <w:szCs w:val="20"/>
         </w:rPr>
         <w:tab/>
         <w:t>${DOCUMENT}</w:t>
@@ -613,14 +552,12 @@
         <w:rPr>
           <w:sz w:val="20"/>
           <w:szCs w:val="20"/>
-          <w:lang w:val="en-US"/>
         </w:rPr>
       </w:pPr>
       <w:r>
         <w:rPr>
           <w:sz w:val="20"/>
           <w:szCs w:val="20"/>
-          <w:lang w:val="en-US"/>
         </w:rPr>
         <w:t>Date :</w:t>
       </w:r>
@@ -628,7 +565,6 @@
         <w:rPr>
           <w:sz w:val="20"/>
           <w:szCs w:val="20"/>
-          <w:lang w:val="en-US"/>
         </w:rPr>
         <w:tab/>
         <w:t>${DATE}</w:t>
@@ -659,15 +595,16 @@
           <w:szCs w:val="20"/>
           <w:lang w:val="en-US"/>
         </w:rPr>
-        <w:t>Security c</w:t>
-      </w:r>
+        <w:t xml:space="preserve">Security </w:t>
+      </w:r>
+      <w:proofErr w:type="gramStart"/>
       <w:r>
         <w:rPr>
           <w:sz w:val="20"/>
           <w:szCs w:val="20"/>
           <w:lang w:val="en-US"/>
         </w:rPr>
-        <w:t>onsultant</w:t>
+        <w:t>c</w:t>
       </w:r>
       <w:r>
         <w:rPr>
@@ -675,7 +612,24 @@
           <w:szCs w:val="20"/>
           <w:lang w:val="en-US"/>
         </w:rPr>
-        <w:t xml:space="preserve"> : </w:t>
+        <w:t>onsultant</w:t>
+      </w:r>
+      <w:r>
+        <w:rPr>
+          <w:sz w:val="20"/>
+          <w:szCs w:val="20"/>
+          <w:lang w:val="en-US"/>
+        </w:rPr>
+        <w:t> :</w:t>
+      </w:r>
+      <w:proofErr w:type="gramEnd"/>
+      <w:r>
+        <w:rPr>
+          <w:sz w:val="20"/>
+          <w:szCs w:val="20"/>
+          <w:lang w:val="en-US"/>
+        </w:rPr>
+        <w:t xml:space="preserve"> </w:t>
       </w:r>
       <w:r>
         <w:rPr>
@@ -727,15 +681,33 @@
           <w:szCs w:val="20"/>
           <w:lang w:val="en-US"/>
         </w:rPr>
-        <w:t>Client’s representative</w:t>
-      </w:r>
+        <w:t xml:space="preserve">Client’s </w:t>
+      </w:r>
+      <w:proofErr w:type="gramStart"/>
       <w:r>
         <w:rPr>
           <w:sz w:val="20"/>
           <w:szCs w:val="20"/>
           <w:lang w:val="en-US"/>
         </w:rPr>
-        <w:t xml:space="preserve"> : </w:t>
+        <w:t>representative</w:t>
+      </w:r>
+      <w:r>
+        <w:rPr>
+          <w:sz w:val="20"/>
+          <w:szCs w:val="20"/>
+          <w:lang w:val="en-US"/>
+        </w:rPr>
+        <w:t> :</w:t>
+      </w:r>
+      <w:proofErr w:type="gramEnd"/>
+      <w:r>
+        <w:rPr>
+          <w:sz w:val="20"/>
+          <w:szCs w:val="20"/>
+          <w:lang w:val="en-US"/>
+        </w:rPr>
+        <w:t xml:space="preserve"> </w:t>
       </w:r>
       <w:r>
         <w:rPr>
@@ -1889,17 +1861,17 @@
         <w:lastRenderedPageBreak/>
         <w:fldChar w:fldCharType="end"/>
       </w:r>
-      <w:bookmarkStart w:id="0" w:name="_Toc486943851"/>
+      <w:bookmarkStart w:id="1" w:name="_Toc486943851"/>
       <w:r>
         <w:t>Introduction</w:t>
       </w:r>
-      <w:bookmarkEnd w:id="0"/>
+      <w:bookmarkEnd w:id="1"/>
     </w:p>
     <w:p>
       <w:pPr>
         <w:pStyle w:val="Heading2"/>
       </w:pPr>
-      <w:bookmarkStart w:id="1" w:name="_Toc486943852"/>
+      <w:bookmarkStart w:id="2" w:name="_Toc486943852"/>
       <w:proofErr w:type="spellStart"/>
       <w:r>
         <w:t>Company</w:t>
@@ -1912,7 +1884,7 @@
       <w:r>
         <w:t>presentation</w:t>
       </w:r>
-      <w:bookmarkEnd w:id="1"/>
+      <w:bookmarkEnd w:id="2"/>
       <w:proofErr w:type="spellEnd"/>
     </w:p>
     <w:p>
@@ -1928,11 +1900,11 @@
         <w:pStyle w:val="Heading2"/>
         <w:ind w:left="450" w:hanging="450"/>
       </w:pPr>
-      <w:bookmarkStart w:id="2" w:name="_Toc486943853"/>
+      <w:bookmarkStart w:id="3" w:name="_Toc486943853"/>
       <w:r>
         <w:t>Warning</w:t>
       </w:r>
-      <w:bookmarkEnd w:id="2"/>
+      <w:bookmarkEnd w:id="3"/>
       <w:r>
         <w:t xml:space="preserve"> </w:t>
       </w:r>
@@ -2069,14 +2041,14 @@
           <w:lang w:val="en-US"/>
         </w:rPr>
       </w:pPr>
-      <w:bookmarkStart w:id="3" w:name="_Toc486943854"/>
+      <w:bookmarkStart w:id="4" w:name="_Toc486943854"/>
       <w:r>
         <w:rPr>
           <w:lang w:val="en-US"/>
         </w:rPr>
         <w:t>Breakdown by sectors of the checks carried out</w:t>
       </w:r>
-      <w:bookmarkEnd w:id="3"/>
+      <w:bookmarkEnd w:id="4"/>
     </w:p>
     <w:p>
       <w:pPr>
@@ -2348,7 +2320,7 @@
       <w:pPr>
         <w:pStyle w:val="Heading1"/>
       </w:pPr>
-      <w:bookmarkStart w:id="4" w:name="_Toc486943855"/>
+      <w:bookmarkStart w:id="5" w:name="_Toc486943855"/>
       <w:proofErr w:type="spellStart"/>
       <w:r>
         <w:lastRenderedPageBreak/>
@@ -2358,18 +2330,18 @@
       <w:r>
         <w:t xml:space="preserve"> of CASES Diagnostic</w:t>
       </w:r>
-      <w:bookmarkEnd w:id="4"/>
+      <w:bookmarkEnd w:id="5"/>
     </w:p>
     <w:p>
       <w:pPr>
         <w:pStyle w:val="Heading2"/>
       </w:pPr>
-      <w:bookmarkStart w:id="5" w:name="_Toc486943856"/>
+      <w:bookmarkStart w:id="6" w:name="_Toc486943856"/>
       <w:proofErr w:type="spellStart"/>
       <w:r>
         <w:t>Overview</w:t>
       </w:r>
-      <w:bookmarkEnd w:id="5"/>
+      <w:bookmarkEnd w:id="6"/>
       <w:proofErr w:type="spellEnd"/>
     </w:p>
     <w:p>
@@ -2384,7 +2356,7 @@
       <w:pPr>
         <w:pStyle w:val="Heading2"/>
       </w:pPr>
-      <w:bookmarkStart w:id="6" w:name="_Toc486943857"/>
+      <w:bookmarkStart w:id="7" w:name="_Toc486943857"/>
       <w:proofErr w:type="spellStart"/>
       <w:r>
         <w:t>Maturity</w:t>
@@ -2397,7 +2369,7 @@
       <w:r>
         <w:t>evolution</w:t>
       </w:r>
-      <w:bookmarkEnd w:id="6"/>
+      <w:bookmarkEnd w:id="7"/>
       <w:proofErr w:type="spellEnd"/>
     </w:p>
     <w:p>
@@ -2558,7 +2530,7 @@
       <w:pPr>
         <w:pStyle w:val="Heading2"/>
       </w:pPr>
-      <w:bookmarkStart w:id="7" w:name="_Toc486943858"/>
+      <w:bookmarkStart w:id="8" w:name="_Toc486943858"/>
       <w:r>
         <w:lastRenderedPageBreak/>
         <w:t xml:space="preserve">Compliance in </w:t>
@@ -2583,7 +2555,7 @@
       <w:r>
         <w:t>field</w:t>
       </w:r>
-      <w:bookmarkEnd w:id="7"/>
+      <w:bookmarkEnd w:id="8"/>
       <w:proofErr w:type="spellEnd"/>
     </w:p>
     <w:p>
@@ -2851,8 +2823,6 @@
                 <w:szCs w:val="20"/>
               </w:rPr>
             </w:pPr>
-            <w:bookmarkStart w:id="8" w:name="_GoBack"/>
-            <w:bookmarkEnd w:id="8"/>
             <w:r>
               <w:rPr>
                 <w:rFonts w:asciiTheme="minorHAnsi" w:hAnsiTheme="minorHAnsi"/>
@@ -4775,7 +4745,7 @@
       <w:rPr>
         <w:noProof/>
       </w:rPr>
-      <w:t>6</w:t>
+      <w:t>7</w:t>
     </w:r>
     <w:r>
       <w:fldChar w:fldCharType="end"/>
@@ -5898,21 +5868,21 @@
         <v:path o:extrusionok="f" gradientshapeok="t" o:connecttype="rect"/>
         <o:lock v:ext="edit" aspectratio="t"/>
       </v:shapetype>
-      <v:shape id="_x0000_i1035" type="#_x0000_t75" alt="https://diagnostic.cases.lu/img/gravity_3.png" style="width:20.65pt;height:20.65pt;visibility:visible;mso-wrap-style:square" o:bullet="t">
+      <v:shape id="_x0000_i1029" type="#_x0000_t75" alt="https://diagnostic.cases.lu/img/gravity_3.png" style="width:20.4pt;height:20.4pt;visibility:visible;mso-wrap-style:square" o:bullet="t">
         <v:imagedata r:id="rId1" o:title="gravity_3"/>
       </v:shape>
     </w:pict>
   </w:numPicBullet>
   <w:numPicBullet w:numPicBulletId="1">
     <w:pict>
-      <v:shape id="_x0000_i1036" type="#_x0000_t75" alt="https://diagnostic.cases.lu/img/gravity_2.png" style="width:20.65pt;height:20.65pt;visibility:visible;mso-wrap-style:square" o:bullet="t">
+      <v:shape id="_x0000_i1030" type="#_x0000_t75" alt="https://diagnostic.cases.lu/img/gravity_2.png" style="width:20.4pt;height:20.4pt;visibility:visible;mso-wrap-style:square" o:bullet="t">
         <v:imagedata r:id="rId2" o:title="gravity_2"/>
       </v:shape>
     </w:pict>
   </w:numPicBullet>
   <w:numPicBullet w:numPicBulletId="2">
     <w:pict>
-      <v:shape id="_x0000_i1037" type="#_x0000_t75" alt="https://diagnostic.cases.lu/img/gravity_1.png" style="width:20.65pt;height:20.65pt;visibility:visible;mso-wrap-style:square" o:bullet="t">
+      <v:shape id="_x0000_i1031" type="#_x0000_t75" alt="https://diagnostic.cases.lu/img/gravity_1.png" style="width:20.4pt;height:20.4pt;visibility:visible;mso-wrap-style:square" o:bullet="t">
         <v:imagedata r:id="rId3" o:title="gravity_1"/>
       </v:shape>
     </w:pict>
@@ -9780,7 +9750,7 @@
 </file>
 
 <file path=customXml/itemProps1.xml><?xml version="1.0" encoding="utf-8"?>
-<ds:datastoreItem xmlns:ds="http://schemas.openxmlformats.org/officeDocument/2006/customXml" ds:itemID="{3AE91B92-7232-4851-97A3-147542688F2D}">
+<ds:datastoreItem xmlns:ds="http://schemas.openxmlformats.org/officeDocument/2006/customXml" ds:itemID="{C1E371BF-8B9A-4FB1-81F9-A9A6D495D826}">
   <ds:schemaRefs>
     <ds:schemaRef ds:uri="http://schemas.openxmlformats.org/officeDocument/2006/bibliography"/>
   </ds:schemaRefs>

</xml_diff>

<commit_message>
Update to 1.2 version (see changelog version)
</commit_message>
<xml_diff>
--- a/data/resources/model_en.docx
+++ b/data/resources/model_en.docx
@@ -158,7 +158,6 @@
           <w:b/>
           <w:sz w:val="36"/>
           <w:szCs w:val="36"/>
-          <w:lang w:val="en-US"/>
         </w:rPr>
       </w:pPr>
       <w:r>
@@ -167,7 +166,6 @@
           <w:b/>
           <w:sz w:val="36"/>
           <w:szCs w:val="36"/>
-          <w:lang w:val="en-US"/>
         </w:rPr>
         <w:t>${DOCUMENT}</w:t>
       </w:r>
@@ -178,7 +176,6 @@
           <w:b/>
           <w:sz w:val="22"/>
           <w:szCs w:val="22"/>
-          <w:lang w:val="en-US"/>
         </w:rPr>
       </w:pPr>
     </w:p>
@@ -188,7 +185,6 @@
           <w:b/>
           <w:sz w:val="22"/>
           <w:szCs w:val="22"/>
-          <w:lang w:val="en-US"/>
         </w:rPr>
       </w:pPr>
     </w:p>
@@ -198,7 +194,6 @@
           <w:b/>
           <w:sz w:val="22"/>
           <w:szCs w:val="22"/>
-          <w:lang w:val="en-US"/>
         </w:rPr>
       </w:pPr>
     </w:p>
@@ -208,7 +203,6 @@
           <w:b/>
           <w:sz w:val="22"/>
           <w:szCs w:val="22"/>
-          <w:lang w:val="en-US"/>
         </w:rPr>
       </w:pPr>
     </w:p>
@@ -218,7 +212,6 @@
           <w:b/>
           <w:sz w:val="22"/>
           <w:szCs w:val="22"/>
-          <w:lang w:val="en-US"/>
         </w:rPr>
       </w:pPr>
     </w:p>
@@ -228,127 +221,77 @@
           <w:b/>
           <w:sz w:val="22"/>
           <w:szCs w:val="22"/>
-          <w:lang w:val="en-US"/>
         </w:rPr>
       </w:pPr>
     </w:p>
     <w:p>
       <w:pPr>
         <w:pStyle w:val="Titre1"/>
-        <w:rPr>
-          <w:lang w:val="en-US"/>
-        </w:rPr>
-      </w:pPr>
-      <w:r>
-        <w:rPr>
-          <w:lang w:val="en-US"/>
-        </w:rPr>
+      </w:pPr>
+      <w:r>
         <w:t>${COMPANY}</w:t>
       </w:r>
     </w:p>
-    <w:p>
-      <w:pPr>
-        <w:rPr>
-          <w:lang w:val="en-US"/>
-        </w:rPr>
-      </w:pPr>
-    </w:p>
+    <w:p/>
     <w:p>
       <w:pPr>
         <w:pStyle w:val="Subtitle"/>
-        <w:rPr>
-          <w:lang w:val="en-US"/>
-        </w:rPr>
-      </w:pPr>
-      <w:r>
-        <w:rPr>
-          <w:lang w:val="en-US"/>
-        </w:rPr>
+      </w:pPr>
+      <w:r>
         <w:t>I</w:t>
       </w:r>
       <w:r>
-        <w:rPr>
-          <w:lang w:val="en-US"/>
-        </w:rPr>
         <w:t>nformation</w:t>
       </w:r>
       <w:r>
-        <w:rPr>
-          <w:lang w:val="en-US"/>
-        </w:rPr>
         <w:t xml:space="preserve"> Security</w:t>
       </w:r>
+      <w:bookmarkStart w:id="0" w:name="_GoBack"/>
+      <w:bookmarkEnd w:id="0"/>
     </w:p>
     <w:p>
       <w:pPr>
         <w:pStyle w:val="Textbody"/>
-        <w:rPr>
-          <w:lang w:val="en-US"/>
-        </w:rPr>
       </w:pPr>
     </w:p>
     <w:p>
       <w:pPr>
         <w:pStyle w:val="Textbody"/>
-        <w:rPr>
-          <w:lang w:val="en-US"/>
-        </w:rPr>
       </w:pPr>
     </w:p>
     <w:p>
       <w:pPr>
         <w:pStyle w:val="Textbody"/>
-        <w:rPr>
-          <w:lang w:val="en-US"/>
-        </w:rPr>
       </w:pPr>
     </w:p>
     <w:p>
       <w:pPr>
         <w:pStyle w:val="Textbody"/>
-        <w:rPr>
-          <w:lang w:val="en-US"/>
-        </w:rPr>
       </w:pPr>
     </w:p>
     <w:p>
       <w:pPr>
         <w:pStyle w:val="Textbody"/>
-        <w:rPr>
-          <w:lang w:val="en-US"/>
-        </w:rPr>
       </w:pPr>
     </w:p>
     <w:p>
       <w:pPr>
         <w:pStyle w:val="Textbody"/>
-        <w:rPr>
-          <w:lang w:val="en-US"/>
-        </w:rPr>
       </w:pPr>
     </w:p>
     <w:p>
       <w:pPr>
         <w:pStyle w:val="Textbody"/>
-        <w:rPr>
-          <w:lang w:val="en-US"/>
-        </w:rPr>
       </w:pPr>
     </w:p>
     <w:p>
       <w:pPr>
         <w:pStyle w:val="Textbody"/>
-        <w:rPr>
-          <w:lang w:val="en-US"/>
-        </w:rPr>
       </w:pPr>
     </w:p>
     <w:p>
       <w:pPr>
         <w:pStyle w:val="Textbody"/>
-        <w:rPr>
-          <w:lang w:val="en-US"/>
-        </w:rPr>
       </w:pPr>
     </w:p>
     <w:p>
@@ -356,14 +299,12 @@
         <w:rPr>
           <w:b/>
           <w:sz w:val="28"/>
-          <w:lang w:val="en-US"/>
         </w:rPr>
       </w:pPr>
       <w:r>
         <w:rPr>
           <w:b/>
           <w:sz w:val="28"/>
-          <w:lang w:val="en-US"/>
         </w:rPr>
         <w:t>Background i</w:t>
       </w:r>
@@ -371,7 +312,6 @@
         <w:rPr>
           <w:b/>
           <w:sz w:val="28"/>
-          <w:lang w:val="en-US"/>
         </w:rPr>
         <w:t>nformation</w:t>
       </w:r>
@@ -379,7 +319,6 @@
         <w:rPr>
           <w:b/>
           <w:sz w:val="28"/>
-          <w:lang w:val="en-US"/>
         </w:rPr>
         <w:t xml:space="preserve"> </w:t>
       </w:r>
@@ -512,32 +451,28 @@
         <w:rPr>
           <w:sz w:val="20"/>
           <w:szCs w:val="20"/>
-          <w:lang w:val="en-US"/>
-        </w:rPr>
-      </w:pPr>
-      <w:proofErr w:type="gramStart"/>
+        </w:rPr>
+      </w:pPr>
+      <w:proofErr w:type="spellStart"/>
       <w:r>
         <w:rPr>
           <w:sz w:val="20"/>
           <w:szCs w:val="20"/>
-          <w:lang w:val="en-US"/>
         </w:rPr>
         <w:t>Company</w:t>
       </w:r>
+      <w:proofErr w:type="spellEnd"/>
       <w:r>
         <w:rPr>
           <w:sz w:val="20"/>
           <w:szCs w:val="20"/>
-          <w:lang w:val="en-US"/>
         </w:rPr>
         <w:t> :</w:t>
       </w:r>
-      <w:proofErr w:type="gramEnd"/>
       <w:r>
         <w:rPr>
           <w:sz w:val="20"/>
           <w:szCs w:val="20"/>
-          <w:lang w:val="en-US"/>
         </w:rPr>
         <w:tab/>
         <w:t>${COMPANY}</w:t>
@@ -560,38 +495,42 @@
         <w:rPr>
           <w:sz w:val="20"/>
           <w:szCs w:val="20"/>
-          <w:lang w:val="en-US"/>
         </w:rPr>
       </w:pPr>
       <w:r>
         <w:rPr>
           <w:sz w:val="20"/>
           <w:szCs w:val="20"/>
-          <w:lang w:val="en-US"/>
-        </w:rPr>
-        <w:t>Document n</w:t>
-      </w:r>
+        </w:rPr>
+        <w:t xml:space="preserve">Document </w:t>
+      </w:r>
+      <w:proofErr w:type="spellStart"/>
       <w:r>
         <w:rPr>
           <w:sz w:val="20"/>
           <w:szCs w:val="20"/>
-          <w:lang w:val="en-US"/>
-        </w:rPr>
-        <w:t>ame</w:t>
+        </w:rPr>
+        <w:t>n</w:t>
       </w:r>
       <w:r>
         <w:rPr>
           <w:sz w:val="20"/>
           <w:szCs w:val="20"/>
-          <w:lang w:val="en-US"/>
-        </w:rPr>
-        <w:t> :</w:t>
-      </w:r>
+        </w:rPr>
+        <w:t>ame</w:t>
+      </w:r>
+      <w:proofErr w:type="spellEnd"/>
       <w:r>
         <w:rPr>
           <w:sz w:val="20"/>
           <w:szCs w:val="20"/>
-          <w:lang w:val="en-US"/>
+        </w:rPr>
+        <w:t> :</w:t>
+      </w:r>
+      <w:r>
+        <w:rPr>
+          <w:sz w:val="20"/>
+          <w:szCs w:val="20"/>
         </w:rPr>
         <w:tab/>
         <w:t>${DOCUMENT}</w:t>
@@ -613,14 +552,12 @@
         <w:rPr>
           <w:sz w:val="20"/>
           <w:szCs w:val="20"/>
-          <w:lang w:val="en-US"/>
         </w:rPr>
       </w:pPr>
       <w:r>
         <w:rPr>
           <w:sz w:val="20"/>
           <w:szCs w:val="20"/>
-          <w:lang w:val="en-US"/>
         </w:rPr>
         <w:t>Date :</w:t>
       </w:r>
@@ -628,7 +565,6 @@
         <w:rPr>
           <w:sz w:val="20"/>
           <w:szCs w:val="20"/>
-          <w:lang w:val="en-US"/>
         </w:rPr>
         <w:tab/>
         <w:t>${DATE}</w:t>
@@ -659,15 +595,16 @@
           <w:szCs w:val="20"/>
           <w:lang w:val="en-US"/>
         </w:rPr>
-        <w:t>Security c</w:t>
-      </w:r>
+        <w:t xml:space="preserve">Security </w:t>
+      </w:r>
+      <w:proofErr w:type="gramStart"/>
       <w:r>
         <w:rPr>
           <w:sz w:val="20"/>
           <w:szCs w:val="20"/>
           <w:lang w:val="en-US"/>
         </w:rPr>
-        <w:t>onsultant</w:t>
+        <w:t>c</w:t>
       </w:r>
       <w:r>
         <w:rPr>
@@ -675,7 +612,24 @@
           <w:szCs w:val="20"/>
           <w:lang w:val="en-US"/>
         </w:rPr>
-        <w:t xml:space="preserve"> : </w:t>
+        <w:t>onsultant</w:t>
+      </w:r>
+      <w:r>
+        <w:rPr>
+          <w:sz w:val="20"/>
+          <w:szCs w:val="20"/>
+          <w:lang w:val="en-US"/>
+        </w:rPr>
+        <w:t> :</w:t>
+      </w:r>
+      <w:proofErr w:type="gramEnd"/>
+      <w:r>
+        <w:rPr>
+          <w:sz w:val="20"/>
+          <w:szCs w:val="20"/>
+          <w:lang w:val="en-US"/>
+        </w:rPr>
+        <w:t xml:space="preserve"> </w:t>
       </w:r>
       <w:r>
         <w:rPr>
@@ -727,15 +681,33 @@
           <w:szCs w:val="20"/>
           <w:lang w:val="en-US"/>
         </w:rPr>
-        <w:t>Client’s representative</w:t>
-      </w:r>
+        <w:t xml:space="preserve">Client’s </w:t>
+      </w:r>
+      <w:proofErr w:type="gramStart"/>
       <w:r>
         <w:rPr>
           <w:sz w:val="20"/>
           <w:szCs w:val="20"/>
           <w:lang w:val="en-US"/>
         </w:rPr>
-        <w:t xml:space="preserve"> : </w:t>
+        <w:t>representative</w:t>
+      </w:r>
+      <w:r>
+        <w:rPr>
+          <w:sz w:val="20"/>
+          <w:szCs w:val="20"/>
+          <w:lang w:val="en-US"/>
+        </w:rPr>
+        <w:t> :</w:t>
+      </w:r>
+      <w:proofErr w:type="gramEnd"/>
+      <w:r>
+        <w:rPr>
+          <w:sz w:val="20"/>
+          <w:szCs w:val="20"/>
+          <w:lang w:val="en-US"/>
+        </w:rPr>
+        <w:t xml:space="preserve"> </w:t>
       </w:r>
       <w:r>
         <w:rPr>
@@ -1889,17 +1861,17 @@
         <w:lastRenderedPageBreak/>
         <w:fldChar w:fldCharType="end"/>
       </w:r>
-      <w:bookmarkStart w:id="0" w:name="_Toc486943851"/>
+      <w:bookmarkStart w:id="1" w:name="_Toc486943851"/>
       <w:r>
         <w:t>Introduction</w:t>
       </w:r>
-      <w:bookmarkEnd w:id="0"/>
+      <w:bookmarkEnd w:id="1"/>
     </w:p>
     <w:p>
       <w:pPr>
         <w:pStyle w:val="Heading2"/>
       </w:pPr>
-      <w:bookmarkStart w:id="1" w:name="_Toc486943852"/>
+      <w:bookmarkStart w:id="2" w:name="_Toc486943852"/>
       <w:proofErr w:type="spellStart"/>
       <w:r>
         <w:t>Company</w:t>
@@ -1912,7 +1884,7 @@
       <w:r>
         <w:t>presentation</w:t>
       </w:r>
-      <w:bookmarkEnd w:id="1"/>
+      <w:bookmarkEnd w:id="2"/>
       <w:proofErr w:type="spellEnd"/>
     </w:p>
     <w:p>
@@ -1928,11 +1900,11 @@
         <w:pStyle w:val="Heading2"/>
         <w:ind w:left="450" w:hanging="450"/>
       </w:pPr>
-      <w:bookmarkStart w:id="2" w:name="_Toc486943853"/>
+      <w:bookmarkStart w:id="3" w:name="_Toc486943853"/>
       <w:r>
         <w:t>Warning</w:t>
       </w:r>
-      <w:bookmarkEnd w:id="2"/>
+      <w:bookmarkEnd w:id="3"/>
       <w:r>
         <w:t xml:space="preserve"> </w:t>
       </w:r>
@@ -2069,14 +2041,14 @@
           <w:lang w:val="en-US"/>
         </w:rPr>
       </w:pPr>
-      <w:bookmarkStart w:id="3" w:name="_Toc486943854"/>
+      <w:bookmarkStart w:id="4" w:name="_Toc486943854"/>
       <w:r>
         <w:rPr>
           <w:lang w:val="en-US"/>
         </w:rPr>
         <w:t>Breakdown by sectors of the checks carried out</w:t>
       </w:r>
-      <w:bookmarkEnd w:id="3"/>
+      <w:bookmarkEnd w:id="4"/>
     </w:p>
     <w:p>
       <w:pPr>
@@ -2348,7 +2320,7 @@
       <w:pPr>
         <w:pStyle w:val="Heading1"/>
       </w:pPr>
-      <w:bookmarkStart w:id="4" w:name="_Toc486943855"/>
+      <w:bookmarkStart w:id="5" w:name="_Toc486943855"/>
       <w:proofErr w:type="spellStart"/>
       <w:r>
         <w:lastRenderedPageBreak/>
@@ -2358,18 +2330,18 @@
       <w:r>
         <w:t xml:space="preserve"> of CASES Diagnostic</w:t>
       </w:r>
-      <w:bookmarkEnd w:id="4"/>
+      <w:bookmarkEnd w:id="5"/>
     </w:p>
     <w:p>
       <w:pPr>
         <w:pStyle w:val="Heading2"/>
       </w:pPr>
-      <w:bookmarkStart w:id="5" w:name="_Toc486943856"/>
+      <w:bookmarkStart w:id="6" w:name="_Toc486943856"/>
       <w:proofErr w:type="spellStart"/>
       <w:r>
         <w:t>Overview</w:t>
       </w:r>
-      <w:bookmarkEnd w:id="5"/>
+      <w:bookmarkEnd w:id="6"/>
       <w:proofErr w:type="spellEnd"/>
     </w:p>
     <w:p>
@@ -2384,7 +2356,7 @@
       <w:pPr>
         <w:pStyle w:val="Heading2"/>
       </w:pPr>
-      <w:bookmarkStart w:id="6" w:name="_Toc486943857"/>
+      <w:bookmarkStart w:id="7" w:name="_Toc486943857"/>
       <w:proofErr w:type="spellStart"/>
       <w:r>
         <w:t>Maturity</w:t>
@@ -2397,7 +2369,7 @@
       <w:r>
         <w:t>evolution</w:t>
       </w:r>
-      <w:bookmarkEnd w:id="6"/>
+      <w:bookmarkEnd w:id="7"/>
       <w:proofErr w:type="spellEnd"/>
     </w:p>
     <w:p>
@@ -2558,7 +2530,7 @@
       <w:pPr>
         <w:pStyle w:val="Heading2"/>
       </w:pPr>
-      <w:bookmarkStart w:id="7" w:name="_Toc486943858"/>
+      <w:bookmarkStart w:id="8" w:name="_Toc486943858"/>
       <w:r>
         <w:lastRenderedPageBreak/>
         <w:t xml:space="preserve">Compliance in </w:t>
@@ -2583,7 +2555,7 @@
       <w:r>
         <w:t>field</w:t>
       </w:r>
-      <w:bookmarkEnd w:id="7"/>
+      <w:bookmarkEnd w:id="8"/>
       <w:proofErr w:type="spellEnd"/>
     </w:p>
     <w:p>
@@ -2851,8 +2823,6 @@
                 <w:szCs w:val="20"/>
               </w:rPr>
             </w:pPr>
-            <w:bookmarkStart w:id="8" w:name="_GoBack"/>
-            <w:bookmarkEnd w:id="8"/>
             <w:r>
               <w:rPr>
                 <w:rFonts w:asciiTheme="minorHAnsi" w:hAnsiTheme="minorHAnsi"/>
@@ -4775,7 +4745,7 @@
       <w:rPr>
         <w:noProof/>
       </w:rPr>
-      <w:t>6</w:t>
+      <w:t>7</w:t>
     </w:r>
     <w:r>
       <w:fldChar w:fldCharType="end"/>
@@ -5898,21 +5868,21 @@
         <v:path o:extrusionok="f" gradientshapeok="t" o:connecttype="rect"/>
         <o:lock v:ext="edit" aspectratio="t"/>
       </v:shapetype>
-      <v:shape id="_x0000_i1035" type="#_x0000_t75" alt="https://diagnostic.cases.lu/img/gravity_3.png" style="width:20.65pt;height:20.65pt;visibility:visible;mso-wrap-style:square" o:bullet="t">
+      <v:shape id="_x0000_i1029" type="#_x0000_t75" alt="https://diagnostic.cases.lu/img/gravity_3.png" style="width:20.4pt;height:20.4pt;visibility:visible;mso-wrap-style:square" o:bullet="t">
         <v:imagedata r:id="rId1" o:title="gravity_3"/>
       </v:shape>
     </w:pict>
   </w:numPicBullet>
   <w:numPicBullet w:numPicBulletId="1">
     <w:pict>
-      <v:shape id="_x0000_i1036" type="#_x0000_t75" alt="https://diagnostic.cases.lu/img/gravity_2.png" style="width:20.65pt;height:20.65pt;visibility:visible;mso-wrap-style:square" o:bullet="t">
+      <v:shape id="_x0000_i1030" type="#_x0000_t75" alt="https://diagnostic.cases.lu/img/gravity_2.png" style="width:20.4pt;height:20.4pt;visibility:visible;mso-wrap-style:square" o:bullet="t">
         <v:imagedata r:id="rId2" o:title="gravity_2"/>
       </v:shape>
     </w:pict>
   </w:numPicBullet>
   <w:numPicBullet w:numPicBulletId="2">
     <w:pict>
-      <v:shape id="_x0000_i1037" type="#_x0000_t75" alt="https://diagnostic.cases.lu/img/gravity_1.png" style="width:20.65pt;height:20.65pt;visibility:visible;mso-wrap-style:square" o:bullet="t">
+      <v:shape id="_x0000_i1031" type="#_x0000_t75" alt="https://diagnostic.cases.lu/img/gravity_1.png" style="width:20.4pt;height:20.4pt;visibility:visible;mso-wrap-style:square" o:bullet="t">
         <v:imagedata r:id="rId3" o:title="gravity_1"/>
       </v:shape>
     </w:pict>
@@ -9780,7 +9750,7 @@
 </file>
 
 <file path=customXml/itemProps1.xml><?xml version="1.0" encoding="utf-8"?>
-<ds:datastoreItem xmlns:ds="http://schemas.openxmlformats.org/officeDocument/2006/customXml" ds:itemID="{3AE91B92-7232-4851-97A3-147542688F2D}">
+<ds:datastoreItem xmlns:ds="http://schemas.openxmlformats.org/officeDocument/2006/customXml" ds:itemID="{C1E371BF-8B9A-4FB1-81F9-A9A6D495D826}">
   <ds:schemaRefs>
     <ds:schemaRef ds:uri="http://schemas.openxmlformats.org/officeDocument/2006/bibliography"/>
   </ds:schemaRefs>

</xml_diff>

<commit_message>
Add language importation, unique ID to questions and categories. Some importation and template problems fixed
</commit_message>
<xml_diff>
--- a/data/resources/model_en.docx
+++ b/data/resources/model_en.docx
@@ -16,7 +16,7 @@
         <w:rPr>
           <w:noProof/>
           <w:sz w:val="18"/>
-          <w:lang w:val="en-US" w:eastAsia="en-US" w:bidi="ar-SA"/>
+          <w:lang w:eastAsia="fr-LU" w:bidi="ar-SA"/>
         </w:rPr>
         <w:drawing>
           <wp:anchor distT="0" distB="0" distL="114300" distR="114300" simplePos="0" relativeHeight="251653120" behindDoc="1" locked="0" layoutInCell="1" allowOverlap="1" wp14:anchorId="1B46EB6A" wp14:editId="0AC1FCA1">
@@ -158,6 +158,7 @@
           <w:b/>
           <w:sz w:val="36"/>
           <w:szCs w:val="36"/>
+          <w:lang w:val="en-US"/>
         </w:rPr>
       </w:pPr>
       <w:r>
@@ -166,6 +167,7 @@
           <w:b/>
           <w:sz w:val="36"/>
           <w:szCs w:val="36"/>
+          <w:lang w:val="en-US"/>
         </w:rPr>
         <w:t>${DOCUMENT}</w:t>
       </w:r>
@@ -176,6 +178,7 @@
           <w:b/>
           <w:sz w:val="22"/>
           <w:szCs w:val="22"/>
+          <w:lang w:val="en-US"/>
         </w:rPr>
       </w:pPr>
     </w:p>
@@ -185,6 +188,7 @@
           <w:b/>
           <w:sz w:val="22"/>
           <w:szCs w:val="22"/>
+          <w:lang w:val="en-US"/>
         </w:rPr>
       </w:pPr>
     </w:p>
@@ -194,6 +198,7 @@
           <w:b/>
           <w:sz w:val="22"/>
           <w:szCs w:val="22"/>
+          <w:lang w:val="en-US"/>
         </w:rPr>
       </w:pPr>
     </w:p>
@@ -203,6 +208,7 @@
           <w:b/>
           <w:sz w:val="22"/>
           <w:szCs w:val="22"/>
+          <w:lang w:val="en-US"/>
         </w:rPr>
       </w:pPr>
     </w:p>
@@ -212,6 +218,7 @@
           <w:b/>
           <w:sz w:val="22"/>
           <w:szCs w:val="22"/>
+          <w:lang w:val="en-US"/>
         </w:rPr>
       </w:pPr>
     </w:p>
@@ -221,77 +228,127 @@
           <w:b/>
           <w:sz w:val="22"/>
           <w:szCs w:val="22"/>
-        </w:rPr>
-      </w:pPr>
-    </w:p>
-    <w:p>
-      <w:pPr>
-        <w:pStyle w:val="Titre1"/>
-      </w:pPr>
-      <w:r>
+          <w:lang w:val="en-US"/>
+        </w:rPr>
+      </w:pPr>
+    </w:p>
+    <w:p>
+      <w:pPr>
+        <w:pStyle w:val="Titre10"/>
+        <w:rPr>
+          <w:lang w:val="en-US"/>
+        </w:rPr>
+      </w:pPr>
+      <w:r>
+        <w:rPr>
+          <w:lang w:val="en-US"/>
+        </w:rPr>
         <w:t>${COMPANY}</w:t>
       </w:r>
     </w:p>
-    <w:p/>
-    <w:p>
-      <w:pPr>
-        <w:pStyle w:val="Subtitle"/>
-      </w:pPr>
-      <w:r>
+    <w:p>
+      <w:pPr>
+        <w:rPr>
+          <w:lang w:val="en-US"/>
+        </w:rPr>
+      </w:pPr>
+    </w:p>
+    <w:p>
+      <w:pPr>
+        <w:pStyle w:val="Sous-titre"/>
+        <w:rPr>
+          <w:lang w:val="en-US"/>
+        </w:rPr>
+      </w:pPr>
+      <w:r>
+        <w:rPr>
+          <w:lang w:val="en-US"/>
+        </w:rPr>
         <w:t>I</w:t>
       </w:r>
       <w:r>
+        <w:rPr>
+          <w:lang w:val="en-US"/>
+        </w:rPr>
         <w:t>nformation</w:t>
       </w:r>
       <w:r>
+        <w:rPr>
+          <w:lang w:val="en-US"/>
+        </w:rPr>
         <w:t xml:space="preserve"> Security</w:t>
       </w:r>
-      <w:bookmarkStart w:id="0" w:name="_GoBack"/>
-      <w:bookmarkEnd w:id="0"/>
     </w:p>
     <w:p>
       <w:pPr>
         <w:pStyle w:val="Textbody"/>
+        <w:rPr>
+          <w:lang w:val="en-US"/>
+        </w:rPr>
       </w:pPr>
     </w:p>
     <w:p>
       <w:pPr>
         <w:pStyle w:val="Textbody"/>
+        <w:rPr>
+          <w:lang w:val="en-US"/>
+        </w:rPr>
       </w:pPr>
     </w:p>
     <w:p>
       <w:pPr>
         <w:pStyle w:val="Textbody"/>
+        <w:rPr>
+          <w:lang w:val="en-US"/>
+        </w:rPr>
       </w:pPr>
     </w:p>
     <w:p>
       <w:pPr>
         <w:pStyle w:val="Textbody"/>
+        <w:rPr>
+          <w:lang w:val="en-US"/>
+        </w:rPr>
       </w:pPr>
     </w:p>
     <w:p>
       <w:pPr>
         <w:pStyle w:val="Textbody"/>
+        <w:rPr>
+          <w:lang w:val="en-US"/>
+        </w:rPr>
       </w:pPr>
     </w:p>
     <w:p>
       <w:pPr>
         <w:pStyle w:val="Textbody"/>
+        <w:rPr>
+          <w:lang w:val="en-US"/>
+        </w:rPr>
       </w:pPr>
     </w:p>
     <w:p>
       <w:pPr>
         <w:pStyle w:val="Textbody"/>
+        <w:rPr>
+          <w:lang w:val="en-US"/>
+        </w:rPr>
       </w:pPr>
     </w:p>
     <w:p>
       <w:pPr>
         <w:pStyle w:val="Textbody"/>
+        <w:rPr>
+          <w:lang w:val="en-US"/>
+        </w:rPr>
       </w:pPr>
     </w:p>
     <w:p>
       <w:pPr>
         <w:pStyle w:val="Textbody"/>
+        <w:rPr>
+          <w:lang w:val="en-US"/>
+        </w:rPr>
       </w:pPr>
     </w:p>
     <w:p>
@@ -299,12 +356,14 @@
         <w:rPr>
           <w:b/>
           <w:sz w:val="28"/>
+          <w:lang w:val="en-US"/>
         </w:rPr>
       </w:pPr>
       <w:r>
         <w:rPr>
           <w:b/>
           <w:sz w:val="28"/>
+          <w:lang w:val="en-US"/>
         </w:rPr>
         <w:t>Background i</w:t>
       </w:r>
@@ -312,6 +371,7 @@
         <w:rPr>
           <w:b/>
           <w:sz w:val="28"/>
+          <w:lang w:val="en-US"/>
         </w:rPr>
         <w:t>nformation</w:t>
       </w:r>
@@ -319,6 +379,7 @@
         <w:rPr>
           <w:b/>
           <w:sz w:val="28"/>
+          <w:lang w:val="en-US"/>
         </w:rPr>
         <w:t xml:space="preserve"> </w:t>
       </w:r>
@@ -451,28 +512,32 @@
         <w:rPr>
           <w:sz w:val="20"/>
           <w:szCs w:val="20"/>
-        </w:rPr>
-      </w:pPr>
-      <w:proofErr w:type="spellStart"/>
+          <w:lang w:val="en-US"/>
+        </w:rPr>
+      </w:pPr>
+      <w:proofErr w:type="gramStart"/>
       <w:r>
         <w:rPr>
           <w:sz w:val="20"/>
           <w:szCs w:val="20"/>
+          <w:lang w:val="en-US"/>
         </w:rPr>
         <w:t>Company</w:t>
       </w:r>
-      <w:proofErr w:type="spellEnd"/>
       <w:r>
         <w:rPr>
           <w:sz w:val="20"/>
           <w:szCs w:val="20"/>
+          <w:lang w:val="en-US"/>
         </w:rPr>
         <w:t> :</w:t>
       </w:r>
+      <w:proofErr w:type="gramEnd"/>
       <w:r>
         <w:rPr>
           <w:sz w:val="20"/>
           <w:szCs w:val="20"/>
+          <w:lang w:val="en-US"/>
         </w:rPr>
         <w:tab/>
         <w:t>${COMPANY}</w:t>
@@ -495,42 +560,38 @@
         <w:rPr>
           <w:sz w:val="20"/>
           <w:szCs w:val="20"/>
+          <w:lang w:val="en-US"/>
         </w:rPr>
       </w:pPr>
       <w:r>
         <w:rPr>
           <w:sz w:val="20"/>
           <w:szCs w:val="20"/>
-        </w:rPr>
-        <w:t xml:space="preserve">Document </w:t>
-      </w:r>
-      <w:proofErr w:type="spellStart"/>
+          <w:lang w:val="en-US"/>
+        </w:rPr>
+        <w:t>Document n</w:t>
+      </w:r>
       <w:r>
         <w:rPr>
           <w:sz w:val="20"/>
           <w:szCs w:val="20"/>
-        </w:rPr>
-        <w:t>n</w:t>
+          <w:lang w:val="en-US"/>
+        </w:rPr>
+        <w:t>ame</w:t>
       </w:r>
       <w:r>
         <w:rPr>
           <w:sz w:val="20"/>
           <w:szCs w:val="20"/>
-        </w:rPr>
-        <w:t>ame</w:t>
-      </w:r>
-      <w:proofErr w:type="spellEnd"/>
+          <w:lang w:val="en-US"/>
+        </w:rPr>
+        <w:t> :</w:t>
+      </w:r>
       <w:r>
         <w:rPr>
           <w:sz w:val="20"/>
           <w:szCs w:val="20"/>
-        </w:rPr>
-        <w:t> :</w:t>
-      </w:r>
-      <w:r>
-        <w:rPr>
-          <w:sz w:val="20"/>
-          <w:szCs w:val="20"/>
+          <w:lang w:val="en-US"/>
         </w:rPr>
         <w:tab/>
         <w:t>${DOCUMENT}</w:t>
@@ -552,12 +613,14 @@
         <w:rPr>
           <w:sz w:val="20"/>
           <w:szCs w:val="20"/>
+          <w:lang w:val="en-US"/>
         </w:rPr>
       </w:pPr>
       <w:r>
         <w:rPr>
           <w:sz w:val="20"/>
           <w:szCs w:val="20"/>
+          <w:lang w:val="en-US"/>
         </w:rPr>
         <w:t>Date :</w:t>
       </w:r>
@@ -565,6 +628,7 @@
         <w:rPr>
           <w:sz w:val="20"/>
           <w:szCs w:val="20"/>
+          <w:lang w:val="en-US"/>
         </w:rPr>
         <w:tab/>
         <w:t>${DATE}</w:t>
@@ -595,16 +659,15 @@
           <w:szCs w:val="20"/>
           <w:lang w:val="en-US"/>
         </w:rPr>
-        <w:t xml:space="preserve">Security </w:t>
-      </w:r>
-      <w:proofErr w:type="gramStart"/>
+        <w:t>Security c</w:t>
+      </w:r>
       <w:r>
         <w:rPr>
           <w:sz w:val="20"/>
           <w:szCs w:val="20"/>
           <w:lang w:val="en-US"/>
         </w:rPr>
-        <w:t>c</w:t>
+        <w:t>onsultant</w:t>
       </w:r>
       <w:r>
         <w:rPr>
@@ -612,24 +675,7 @@
           <w:szCs w:val="20"/>
           <w:lang w:val="en-US"/>
         </w:rPr>
-        <w:t>onsultant</w:t>
-      </w:r>
-      <w:r>
-        <w:rPr>
-          <w:sz w:val="20"/>
-          <w:szCs w:val="20"/>
-          <w:lang w:val="en-US"/>
-        </w:rPr>
-        <w:t> :</w:t>
-      </w:r>
-      <w:proofErr w:type="gramEnd"/>
-      <w:r>
-        <w:rPr>
-          <w:sz w:val="20"/>
-          <w:szCs w:val="20"/>
-          <w:lang w:val="en-US"/>
-        </w:rPr>
-        <w:t xml:space="preserve"> </w:t>
+        <w:t xml:space="preserve"> : </w:t>
       </w:r>
       <w:r>
         <w:rPr>
@@ -681,33 +727,15 @@
           <w:szCs w:val="20"/>
           <w:lang w:val="en-US"/>
         </w:rPr>
-        <w:t xml:space="preserve">Client’s </w:t>
-      </w:r>
-      <w:proofErr w:type="gramStart"/>
+        <w:t>Client’s representative</w:t>
+      </w:r>
       <w:r>
         <w:rPr>
           <w:sz w:val="20"/>
           <w:szCs w:val="20"/>
           <w:lang w:val="en-US"/>
         </w:rPr>
-        <w:t>representative</w:t>
-      </w:r>
-      <w:r>
-        <w:rPr>
-          <w:sz w:val="20"/>
-          <w:szCs w:val="20"/>
-          <w:lang w:val="en-US"/>
-        </w:rPr>
-        <w:t> :</w:t>
-      </w:r>
-      <w:proofErr w:type="gramEnd"/>
-      <w:r>
-        <w:rPr>
-          <w:sz w:val="20"/>
-          <w:szCs w:val="20"/>
-          <w:lang w:val="en-US"/>
-        </w:rPr>
-        <w:t xml:space="preserve"> </w:t>
+        <w:t xml:space="preserve"> : </w:t>
       </w:r>
       <w:r>
         <w:rPr>
@@ -758,7 +786,7 @@
     </w:p>
     <w:p>
       <w:pPr>
-        <w:pStyle w:val="TOC1"/>
+        <w:pStyle w:val="TM1"/>
         <w:tabs>
           <w:tab w:val="left" w:pos="440"/>
         </w:tabs>
@@ -770,7 +798,7 @@
           <w:color w:val="auto"/>
           <w:sz w:val="22"/>
           <w:szCs w:val="22"/>
-          <w:lang w:val="en-US" w:eastAsia="en-US" w:bidi="ar-SA"/>
+          <w:lang w:val="en-GB" w:eastAsia="fr-LU" w:bidi="ar-SA"/>
         </w:rPr>
       </w:pPr>
       <w:r>
@@ -804,7 +832,7 @@
       <w:r>
         <w:rPr>
           <w:noProof/>
-          <w:lang w:val="en-US"/>
+          <w:lang w:val="en-GB"/>
         </w:rPr>
         <w:t>1</w:t>
       </w:r>
@@ -817,21 +845,21 @@
           <w:color w:val="auto"/>
           <w:sz w:val="22"/>
           <w:szCs w:val="22"/>
-          <w:lang w:val="en-US" w:eastAsia="en-US" w:bidi="ar-SA"/>
+          <w:lang w:val="en-GB" w:eastAsia="fr-LU" w:bidi="ar-SA"/>
         </w:rPr>
         <w:tab/>
       </w:r>
       <w:r>
         <w:rPr>
           <w:noProof/>
-          <w:lang w:val="en-US"/>
+          <w:lang w:val="en-GB"/>
         </w:rPr>
         <w:t>Introduction</w:t>
       </w:r>
       <w:r>
         <w:rPr>
           <w:noProof/>
-          <w:lang w:val="en-US"/>
+          <w:lang w:val="en-GB"/>
         </w:rPr>
         <w:tab/>
       </w:r>
@@ -844,17 +872,18 @@
       <w:r>
         <w:rPr>
           <w:noProof/>
-          <w:lang w:val="en-US"/>
-        </w:rPr>
-        <w:instrText xml:space="preserve"> PAGEREF _Toc486943851 \h </w:instrText>
-      </w:r>
-      <w:r>
-        <w:rPr>
-          <w:noProof/>
-        </w:rPr>
-      </w:r>
-      <w:r>
-        <w:rPr>
+          <w:lang w:val="en-GB"/>
+        </w:rPr>
+        <w:instrText xml:space="preserve"> PAGEREF _Toc520197137 \h </w:instrText>
+      </w:r>
+      <w:r>
+        <w:rPr>
+          <w:noProof/>
+        </w:rPr>
+      </w:r>
+      <w:r>
+        <w:rPr>
+          <w:rFonts w:hint="eastAsia"/>
           <w:noProof/>
         </w:rPr>
         <w:fldChar w:fldCharType="separate"/>
@@ -863,7 +892,7 @@
         <w:rPr>
           <w:rFonts w:hint="eastAsia"/>
           <w:noProof/>
-          <w:lang w:val="en-US"/>
+          <w:lang w:val="en-GB"/>
         </w:rPr>
         <w:t>2</w:t>
       </w:r>
@@ -876,7 +905,7 @@
     </w:p>
     <w:p>
       <w:pPr>
-        <w:pStyle w:val="TOC2"/>
+        <w:pStyle w:val="TM2"/>
         <w:tabs>
           <w:tab w:val="left" w:pos="880"/>
         </w:tabs>
@@ -886,13 +915,13 @@
           <w:noProof/>
           <w:color w:val="auto"/>
           <w:szCs w:val="22"/>
-          <w:lang w:val="en-US" w:eastAsia="en-US" w:bidi="ar-SA"/>
-        </w:rPr>
-      </w:pPr>
-      <w:r>
-        <w:rPr>
-          <w:noProof/>
-          <w:lang w:val="en-US"/>
+          <w:lang w:val="en-GB" w:eastAsia="fr-LU" w:bidi="ar-SA"/>
+        </w:rPr>
+      </w:pPr>
+      <w:r>
+        <w:rPr>
+          <w:noProof/>
+          <w:lang w:val="en-GB"/>
         </w:rPr>
         <w:t>1.1</w:t>
       </w:r>
@@ -903,21 +932,21 @@
           <w:noProof/>
           <w:color w:val="auto"/>
           <w:szCs w:val="22"/>
-          <w:lang w:val="en-US" w:eastAsia="en-US" w:bidi="ar-SA"/>
+          <w:lang w:val="en-GB" w:eastAsia="fr-LU" w:bidi="ar-SA"/>
         </w:rPr>
         <w:tab/>
       </w:r>
       <w:r>
         <w:rPr>
           <w:noProof/>
-          <w:lang w:val="en-US"/>
+          <w:lang w:val="en-GB"/>
         </w:rPr>
         <w:t>Company presentation</w:t>
       </w:r>
       <w:r>
         <w:rPr>
           <w:noProof/>
-          <w:lang w:val="en-US"/>
+          <w:lang w:val="en-GB"/>
         </w:rPr>
         <w:tab/>
       </w:r>
@@ -930,17 +959,18 @@
       <w:r>
         <w:rPr>
           <w:noProof/>
-          <w:lang w:val="en-US"/>
-        </w:rPr>
-        <w:instrText xml:space="preserve"> PAGEREF _Toc486943852 \h </w:instrText>
-      </w:r>
-      <w:r>
-        <w:rPr>
-          <w:noProof/>
-        </w:rPr>
-      </w:r>
-      <w:r>
-        <w:rPr>
+          <w:lang w:val="en-GB"/>
+        </w:rPr>
+        <w:instrText xml:space="preserve"> PAGEREF _Toc520197138 \h </w:instrText>
+      </w:r>
+      <w:r>
+        <w:rPr>
+          <w:noProof/>
+        </w:rPr>
+      </w:r>
+      <w:r>
+        <w:rPr>
+          <w:rFonts w:hint="eastAsia"/>
           <w:noProof/>
         </w:rPr>
         <w:fldChar w:fldCharType="separate"/>
@@ -949,7 +979,7 @@
         <w:rPr>
           <w:rFonts w:hint="eastAsia"/>
           <w:noProof/>
-          <w:lang w:val="en-US"/>
+          <w:lang w:val="en-GB"/>
         </w:rPr>
         <w:t>2</w:t>
       </w:r>
@@ -962,7 +992,7 @@
     </w:p>
     <w:p>
       <w:pPr>
-        <w:pStyle w:val="TOC2"/>
+        <w:pStyle w:val="TM2"/>
         <w:tabs>
           <w:tab w:val="left" w:pos="880"/>
         </w:tabs>
@@ -972,13 +1002,13 @@
           <w:noProof/>
           <w:color w:val="auto"/>
           <w:szCs w:val="22"/>
-          <w:lang w:val="en-US" w:eastAsia="en-US" w:bidi="ar-SA"/>
-        </w:rPr>
-      </w:pPr>
-      <w:r>
-        <w:rPr>
-          <w:noProof/>
-          <w:lang w:val="en-US"/>
+          <w:lang w:val="en-GB" w:eastAsia="fr-LU" w:bidi="ar-SA"/>
+        </w:rPr>
+      </w:pPr>
+      <w:r>
+        <w:rPr>
+          <w:noProof/>
+          <w:lang w:val="en-GB"/>
         </w:rPr>
         <w:t>1.2</w:t>
       </w:r>
@@ -989,21 +1019,21 @@
           <w:noProof/>
           <w:color w:val="auto"/>
           <w:szCs w:val="22"/>
-          <w:lang w:val="en-US" w:eastAsia="en-US" w:bidi="ar-SA"/>
+          <w:lang w:val="en-GB" w:eastAsia="fr-LU" w:bidi="ar-SA"/>
         </w:rPr>
         <w:tab/>
       </w:r>
       <w:r>
         <w:rPr>
           <w:noProof/>
-          <w:lang w:val="en-US"/>
+          <w:lang w:val="en-GB"/>
         </w:rPr>
         <w:t>Warning</w:t>
       </w:r>
       <w:r>
         <w:rPr>
           <w:noProof/>
-          <w:lang w:val="en-US"/>
+          <w:lang w:val="en-GB"/>
         </w:rPr>
         <w:tab/>
       </w:r>
@@ -1016,17 +1046,18 @@
       <w:r>
         <w:rPr>
           <w:noProof/>
-          <w:lang w:val="en-US"/>
-        </w:rPr>
-        <w:instrText xml:space="preserve"> PAGEREF _Toc486943853 \h </w:instrText>
-      </w:r>
-      <w:r>
-        <w:rPr>
-          <w:noProof/>
-        </w:rPr>
-      </w:r>
-      <w:r>
-        <w:rPr>
+          <w:lang w:val="en-GB"/>
+        </w:rPr>
+        <w:instrText xml:space="preserve"> PAGEREF _Toc520197139 \h </w:instrText>
+      </w:r>
+      <w:r>
+        <w:rPr>
+          <w:noProof/>
+        </w:rPr>
+      </w:r>
+      <w:r>
+        <w:rPr>
+          <w:rFonts w:hint="eastAsia"/>
           <w:noProof/>
         </w:rPr>
         <w:fldChar w:fldCharType="separate"/>
@@ -1035,7 +1066,7 @@
         <w:rPr>
           <w:rFonts w:hint="eastAsia"/>
           <w:noProof/>
-          <w:lang w:val="en-US"/>
+          <w:lang w:val="en-GB"/>
         </w:rPr>
         <w:t>2</w:t>
       </w:r>
@@ -1048,7 +1079,7 @@
     </w:p>
     <w:p>
       <w:pPr>
-        <w:pStyle w:val="TOC2"/>
+        <w:pStyle w:val="TM2"/>
         <w:tabs>
           <w:tab w:val="left" w:pos="880"/>
         </w:tabs>
@@ -1058,7 +1089,7 @@
           <w:noProof/>
           <w:color w:val="auto"/>
           <w:szCs w:val="22"/>
-          <w:lang w:val="en-US" w:eastAsia="en-US" w:bidi="ar-SA"/>
+          <w:lang w:val="en-GB" w:eastAsia="fr-LU" w:bidi="ar-SA"/>
         </w:rPr>
       </w:pPr>
       <w:r>
@@ -1075,7 +1106,7 @@
           <w:noProof/>
           <w:color w:val="auto"/>
           <w:szCs w:val="22"/>
-          <w:lang w:val="en-US" w:eastAsia="en-US" w:bidi="ar-SA"/>
+          <w:lang w:val="en-GB" w:eastAsia="fr-LU" w:bidi="ar-SA"/>
         </w:rPr>
         <w:tab/>
       </w:r>
@@ -1089,7 +1120,7 @@
       <w:r>
         <w:rPr>
           <w:noProof/>
-          <w:lang w:val="en-US"/>
+          <w:lang w:val="en-GB"/>
         </w:rPr>
         <w:tab/>
       </w:r>
@@ -1102,17 +1133,18 @@
       <w:r>
         <w:rPr>
           <w:noProof/>
-          <w:lang w:val="en-US"/>
-        </w:rPr>
-        <w:instrText xml:space="preserve"> PAGEREF _Toc486943854 \h </w:instrText>
-      </w:r>
-      <w:r>
-        <w:rPr>
-          <w:noProof/>
-        </w:rPr>
-      </w:r>
-      <w:r>
-        <w:rPr>
+          <w:lang w:val="en-GB"/>
+        </w:rPr>
+        <w:instrText xml:space="preserve"> PAGEREF _Toc520197140 \h </w:instrText>
+      </w:r>
+      <w:r>
+        <w:rPr>
+          <w:noProof/>
+        </w:rPr>
+      </w:r>
+      <w:r>
+        <w:rPr>
+          <w:rFonts w:hint="eastAsia"/>
           <w:noProof/>
         </w:rPr>
         <w:fldChar w:fldCharType="separate"/>
@@ -1121,9 +1153,9 @@
         <w:rPr>
           <w:rFonts w:hint="eastAsia"/>
           <w:noProof/>
-          <w:lang w:val="en-US"/>
-        </w:rPr>
-        <w:t>3</w:t>
+          <w:lang w:val="en-GB"/>
+        </w:rPr>
+        <w:t>2</w:t>
       </w:r>
       <w:r>
         <w:rPr>
@@ -1134,7 +1166,7 @@
     </w:p>
     <w:p>
       <w:pPr>
-        <w:pStyle w:val="TOC1"/>
+        <w:pStyle w:val="TM1"/>
         <w:tabs>
           <w:tab w:val="left" w:pos="440"/>
         </w:tabs>
@@ -1146,13 +1178,13 @@
           <w:color w:val="auto"/>
           <w:sz w:val="22"/>
           <w:szCs w:val="22"/>
-          <w:lang w:val="en-US" w:eastAsia="en-US" w:bidi="ar-SA"/>
-        </w:rPr>
-      </w:pPr>
-      <w:r>
-        <w:rPr>
-          <w:noProof/>
-          <w:lang w:val="en-US"/>
+          <w:lang w:val="en-GB" w:eastAsia="fr-LU" w:bidi="ar-SA"/>
+        </w:rPr>
+      </w:pPr>
+      <w:r>
+        <w:rPr>
+          <w:noProof/>
+          <w:lang w:val="en-GB"/>
         </w:rPr>
         <w:t>2</w:t>
       </w:r>
@@ -1165,21 +1197,21 @@
           <w:color w:val="auto"/>
           <w:sz w:val="22"/>
           <w:szCs w:val="22"/>
-          <w:lang w:val="en-US" w:eastAsia="en-US" w:bidi="ar-SA"/>
+          <w:lang w:val="en-GB" w:eastAsia="fr-LU" w:bidi="ar-SA"/>
         </w:rPr>
         <w:tab/>
       </w:r>
       <w:r>
         <w:rPr>
           <w:noProof/>
-          <w:lang w:val="en-US"/>
+          <w:lang w:val="en-GB"/>
         </w:rPr>
         <w:t>Result of CASES Diagnostic</w:t>
       </w:r>
       <w:r>
         <w:rPr>
           <w:noProof/>
-          <w:lang w:val="en-US"/>
+          <w:lang w:val="en-GB"/>
         </w:rPr>
         <w:tab/>
       </w:r>
@@ -1192,17 +1224,18 @@
       <w:r>
         <w:rPr>
           <w:noProof/>
-          <w:lang w:val="en-US"/>
-        </w:rPr>
-        <w:instrText xml:space="preserve"> PAGEREF _Toc486943855 \h </w:instrText>
-      </w:r>
-      <w:r>
-        <w:rPr>
-          <w:noProof/>
-        </w:rPr>
-      </w:r>
-      <w:r>
-        <w:rPr>
+          <w:lang w:val="en-GB"/>
+        </w:rPr>
+        <w:instrText xml:space="preserve"> PAGEREF _Toc520197141 \h </w:instrText>
+      </w:r>
+      <w:r>
+        <w:rPr>
+          <w:noProof/>
+        </w:rPr>
+      </w:r>
+      <w:r>
+        <w:rPr>
+          <w:rFonts w:hint="eastAsia"/>
           <w:noProof/>
         </w:rPr>
         <w:fldChar w:fldCharType="separate"/>
@@ -1211,9 +1244,9 @@
         <w:rPr>
           <w:rFonts w:hint="eastAsia"/>
           <w:noProof/>
-          <w:lang w:val="en-US"/>
-        </w:rPr>
-        <w:t>4</w:t>
+          <w:lang w:val="en-GB"/>
+        </w:rPr>
+        <w:t>3</w:t>
       </w:r>
       <w:r>
         <w:rPr>
@@ -1224,7 +1257,7 @@
     </w:p>
     <w:p>
       <w:pPr>
-        <w:pStyle w:val="TOC2"/>
+        <w:pStyle w:val="TM2"/>
         <w:tabs>
           <w:tab w:val="left" w:pos="880"/>
         </w:tabs>
@@ -1234,13 +1267,13 @@
           <w:noProof/>
           <w:color w:val="auto"/>
           <w:szCs w:val="22"/>
-          <w:lang w:val="en-US" w:eastAsia="en-US" w:bidi="ar-SA"/>
-        </w:rPr>
-      </w:pPr>
-      <w:r>
-        <w:rPr>
-          <w:noProof/>
-          <w:lang w:val="en-US"/>
+          <w:lang w:val="en-GB" w:eastAsia="fr-LU" w:bidi="ar-SA"/>
+        </w:rPr>
+      </w:pPr>
+      <w:r>
+        <w:rPr>
+          <w:noProof/>
+          <w:lang w:val="en-GB"/>
         </w:rPr>
         <w:t>2.1</w:t>
       </w:r>
@@ -1251,21 +1284,21 @@
           <w:noProof/>
           <w:color w:val="auto"/>
           <w:szCs w:val="22"/>
-          <w:lang w:val="en-US" w:eastAsia="en-US" w:bidi="ar-SA"/>
+          <w:lang w:val="en-GB" w:eastAsia="fr-LU" w:bidi="ar-SA"/>
         </w:rPr>
         <w:tab/>
       </w:r>
       <w:r>
         <w:rPr>
           <w:noProof/>
-          <w:lang w:val="en-US"/>
+          <w:lang w:val="en-GB"/>
         </w:rPr>
         <w:t>Overview</w:t>
       </w:r>
       <w:r>
         <w:rPr>
           <w:noProof/>
-          <w:lang w:val="en-US"/>
+          <w:lang w:val="en-GB"/>
         </w:rPr>
         <w:tab/>
       </w:r>
@@ -1278,17 +1311,18 @@
       <w:r>
         <w:rPr>
           <w:noProof/>
-          <w:lang w:val="en-US"/>
-        </w:rPr>
-        <w:instrText xml:space="preserve"> PAGEREF _Toc486943856 \h </w:instrText>
-      </w:r>
-      <w:r>
-        <w:rPr>
-          <w:noProof/>
-        </w:rPr>
-      </w:r>
-      <w:r>
-        <w:rPr>
+          <w:lang w:val="en-GB"/>
+        </w:rPr>
+        <w:instrText xml:space="preserve"> PAGEREF _Toc520197142 \h </w:instrText>
+      </w:r>
+      <w:r>
+        <w:rPr>
+          <w:noProof/>
+        </w:rPr>
+      </w:r>
+      <w:r>
+        <w:rPr>
+          <w:rFonts w:hint="eastAsia"/>
           <w:noProof/>
         </w:rPr>
         <w:fldChar w:fldCharType="separate"/>
@@ -1297,9 +1331,9 @@
         <w:rPr>
           <w:rFonts w:hint="eastAsia"/>
           <w:noProof/>
-          <w:lang w:val="en-US"/>
-        </w:rPr>
-        <w:t>4</w:t>
+          <w:lang w:val="en-GB"/>
+        </w:rPr>
+        <w:t>3</w:t>
       </w:r>
       <w:r>
         <w:rPr>
@@ -1310,7 +1344,7 @@
     </w:p>
     <w:p>
       <w:pPr>
-        <w:pStyle w:val="TOC2"/>
+        <w:pStyle w:val="TM2"/>
         <w:tabs>
           <w:tab w:val="left" w:pos="880"/>
         </w:tabs>
@@ -1320,13 +1354,13 @@
           <w:noProof/>
           <w:color w:val="auto"/>
           <w:szCs w:val="22"/>
-          <w:lang w:val="en-US" w:eastAsia="en-US" w:bidi="ar-SA"/>
-        </w:rPr>
-      </w:pPr>
-      <w:r>
-        <w:rPr>
-          <w:noProof/>
-          <w:lang w:val="en-US"/>
+          <w:lang w:val="en-GB" w:eastAsia="fr-LU" w:bidi="ar-SA"/>
+        </w:rPr>
+      </w:pPr>
+      <w:r>
+        <w:rPr>
+          <w:noProof/>
+          <w:lang w:val="en-GB"/>
         </w:rPr>
         <w:t>2.2</w:t>
       </w:r>
@@ -1337,21 +1371,21 @@
           <w:noProof/>
           <w:color w:val="auto"/>
           <w:szCs w:val="22"/>
-          <w:lang w:val="en-US" w:eastAsia="en-US" w:bidi="ar-SA"/>
+          <w:lang w:val="en-GB" w:eastAsia="fr-LU" w:bidi="ar-SA"/>
         </w:rPr>
         <w:tab/>
       </w:r>
       <w:r>
         <w:rPr>
           <w:noProof/>
-          <w:lang w:val="en-US"/>
+          <w:lang w:val="en-GB"/>
         </w:rPr>
         <w:t>Maturity evolution</w:t>
       </w:r>
       <w:r>
         <w:rPr>
           <w:noProof/>
-          <w:lang w:val="en-US"/>
+          <w:lang w:val="en-GB"/>
         </w:rPr>
         <w:tab/>
       </w:r>
@@ -1364,17 +1398,18 @@
       <w:r>
         <w:rPr>
           <w:noProof/>
-          <w:lang w:val="en-US"/>
-        </w:rPr>
-        <w:instrText xml:space="preserve"> PAGEREF _Toc486943857 \h </w:instrText>
-      </w:r>
-      <w:r>
-        <w:rPr>
-          <w:noProof/>
-        </w:rPr>
-      </w:r>
-      <w:r>
-        <w:rPr>
+          <w:lang w:val="en-GB"/>
+        </w:rPr>
+        <w:instrText xml:space="preserve"> PAGEREF _Toc520197143 \h </w:instrText>
+      </w:r>
+      <w:r>
+        <w:rPr>
+          <w:noProof/>
+        </w:rPr>
+      </w:r>
+      <w:r>
+        <w:rPr>
+          <w:rFonts w:hint="eastAsia"/>
           <w:noProof/>
         </w:rPr>
         <w:fldChar w:fldCharType="separate"/>
@@ -1383,9 +1418,9 @@
         <w:rPr>
           <w:rFonts w:hint="eastAsia"/>
           <w:noProof/>
-          <w:lang w:val="en-US"/>
-        </w:rPr>
-        <w:t>4</w:t>
+          <w:lang w:val="en-GB"/>
+        </w:rPr>
+        <w:t>3</w:t>
       </w:r>
       <w:r>
         <w:rPr>
@@ -1396,7 +1431,7 @@
     </w:p>
     <w:p>
       <w:pPr>
-        <w:pStyle w:val="TOC2"/>
+        <w:pStyle w:val="TM2"/>
         <w:tabs>
           <w:tab w:val="left" w:pos="880"/>
         </w:tabs>
@@ -1406,13 +1441,13 @@
           <w:noProof/>
           <w:color w:val="auto"/>
           <w:szCs w:val="22"/>
-          <w:lang w:val="en-US" w:eastAsia="en-US" w:bidi="ar-SA"/>
-        </w:rPr>
-      </w:pPr>
-      <w:r>
-        <w:rPr>
-          <w:noProof/>
-          <w:lang w:val="en-US"/>
+          <w:lang w:val="en-GB" w:eastAsia="fr-LU" w:bidi="ar-SA"/>
+        </w:rPr>
+      </w:pPr>
+      <w:r>
+        <w:rPr>
+          <w:noProof/>
+          <w:lang w:val="en-GB"/>
         </w:rPr>
         <w:t>2.3</w:t>
       </w:r>
@@ -1423,21 +1458,21 @@
           <w:noProof/>
           <w:color w:val="auto"/>
           <w:szCs w:val="22"/>
-          <w:lang w:val="en-US" w:eastAsia="en-US" w:bidi="ar-SA"/>
+          <w:lang w:val="en-GB" w:eastAsia="fr-LU" w:bidi="ar-SA"/>
         </w:rPr>
         <w:tab/>
       </w:r>
       <w:r>
         <w:rPr>
           <w:noProof/>
-          <w:lang w:val="en-US"/>
+          <w:lang w:val="en-GB"/>
         </w:rPr>
         <w:t>Compliance in each security field</w:t>
       </w:r>
       <w:r>
         <w:rPr>
           <w:noProof/>
-          <w:lang w:val="en-US"/>
+          <w:lang w:val="en-GB"/>
         </w:rPr>
         <w:tab/>
       </w:r>
@@ -1450,17 +1485,18 @@
       <w:r>
         <w:rPr>
           <w:noProof/>
-          <w:lang w:val="en-US"/>
-        </w:rPr>
-        <w:instrText xml:space="preserve"> PAGEREF _Toc486943858 \h </w:instrText>
-      </w:r>
-      <w:r>
-        <w:rPr>
-          <w:noProof/>
-        </w:rPr>
-      </w:r>
-      <w:r>
-        <w:rPr>
+          <w:lang w:val="en-GB"/>
+        </w:rPr>
+        <w:instrText xml:space="preserve"> PAGEREF _Toc520197144 \h </w:instrText>
+      </w:r>
+      <w:r>
+        <w:rPr>
+          <w:noProof/>
+        </w:rPr>
+      </w:r>
+      <w:r>
+        <w:rPr>
+          <w:rFonts w:hint="eastAsia"/>
           <w:noProof/>
         </w:rPr>
         <w:fldChar w:fldCharType="separate"/>
@@ -1469,9 +1505,9 @@
         <w:rPr>
           <w:rFonts w:hint="eastAsia"/>
           <w:noProof/>
-          <w:lang w:val="en-US"/>
-        </w:rPr>
-        <w:t>5</w:t>
+          <w:lang w:val="en-GB"/>
+        </w:rPr>
+        <w:t>4</w:t>
       </w:r>
       <w:r>
         <w:rPr>
@@ -1482,7 +1518,7 @@
     </w:p>
     <w:p>
       <w:pPr>
-        <w:pStyle w:val="TOC2"/>
+        <w:pStyle w:val="TM2"/>
         <w:tabs>
           <w:tab w:val="left" w:pos="880"/>
         </w:tabs>
@@ -1492,13 +1528,12 @@
           <w:noProof/>
           <w:color w:val="auto"/>
           <w:szCs w:val="22"/>
-          <w:lang w:val="en-US" w:eastAsia="en-US" w:bidi="ar-SA"/>
-        </w:rPr>
-      </w:pPr>
-      <w:r>
-        <w:rPr>
-          <w:noProof/>
-          <w:lang w:val="en-US"/>
+          <w:lang w:eastAsia="fr-LU" w:bidi="ar-SA"/>
+        </w:rPr>
+      </w:pPr>
+      <w:r>
+        <w:rPr>
+          <w:noProof/>
         </w:rPr>
         <w:t>2.4</w:t>
       </w:r>
@@ -1509,21 +1544,19 @@
           <w:noProof/>
           <w:color w:val="auto"/>
           <w:szCs w:val="22"/>
-          <w:lang w:val="en-US" w:eastAsia="en-US" w:bidi="ar-SA"/>
+          <w:lang w:eastAsia="fr-LU" w:bidi="ar-SA"/>
         </w:rPr>
         <w:tab/>
       </w:r>
       <w:r>
         <w:rPr>
           <w:noProof/>
-          <w:lang w:val="en-US"/>
         </w:rPr>
         <w:t>Table of recommendations</w:t>
       </w:r>
       <w:r>
         <w:rPr>
           <w:noProof/>
-          <w:lang w:val="en-US"/>
         </w:rPr>
         <w:tab/>
       </w:r>
@@ -1536,17 +1569,17 @@
       <w:r>
         <w:rPr>
           <w:noProof/>
-          <w:lang w:val="en-US"/>
-        </w:rPr>
-        <w:instrText xml:space="preserve"> PAGEREF _Toc486943859 \h </w:instrText>
-      </w:r>
-      <w:r>
-        <w:rPr>
-          <w:noProof/>
-        </w:rPr>
-      </w:r>
-      <w:r>
-        <w:rPr>
+        </w:rPr>
+        <w:instrText xml:space="preserve"> PAGEREF _Toc520197145 \h </w:instrText>
+      </w:r>
+      <w:r>
+        <w:rPr>
+          <w:noProof/>
+        </w:rPr>
+      </w:r>
+      <w:r>
+        <w:rPr>
+          <w:rFonts w:hint="eastAsia"/>
           <w:noProof/>
         </w:rPr>
         <w:fldChar w:fldCharType="separate"/>
@@ -1555,7 +1588,65 @@
         <w:rPr>
           <w:rFonts w:hint="eastAsia"/>
           <w:noProof/>
-          <w:lang w:val="en-US"/>
+        </w:rPr>
+        <w:t>5</w:t>
+      </w:r>
+      <w:r>
+        <w:rPr>
+          <w:noProof/>
+        </w:rPr>
+        <w:fldChar w:fldCharType="end"/>
+      </w:r>
+    </w:p>
+    <w:p>
+      <w:pPr>
+        <w:pStyle w:val="TM1"/>
+        <w:rPr>
+          <w:rFonts w:hint="eastAsia"/>
+          <w:noProof/>
+        </w:rPr>
+      </w:pPr>
+      <w:r>
+        <w:rPr>
+          <w:noProof/>
+          <w:lang w:val="en-US"/>
+        </w:rPr>
+        <w:t>APPENDIX A : Notes Taken</w:t>
+      </w:r>
+      <w:r>
+        <w:rPr>
+          <w:noProof/>
+        </w:rPr>
+        <w:tab/>
+      </w:r>
+      <w:r>
+        <w:rPr>
+          <w:noProof/>
+        </w:rPr>
+        <w:fldChar w:fldCharType="begin"/>
+      </w:r>
+      <w:r>
+        <w:rPr>
+          <w:noProof/>
+        </w:rPr>
+        <w:instrText xml:space="preserve"> PAGEREF _Toc520197146 \h </w:instrText>
+      </w:r>
+      <w:r>
+        <w:rPr>
+          <w:noProof/>
+        </w:rPr>
+      </w:r>
+      <w:r>
+        <w:rPr>
+          <w:rFonts w:hint="eastAsia"/>
+          <w:noProof/>
+        </w:rPr>
+        <w:fldChar w:fldCharType="separate"/>
+      </w:r>
+      <w:r>
+        <w:rPr>
+          <w:rFonts w:hint="eastAsia"/>
+          <w:noProof/>
         </w:rPr>
         <w:t>6</w:t>
       </w:r>
@@ -1568,289 +1659,30 @@
     </w:p>
     <w:p>
       <w:pPr>
-        <w:pStyle w:val="TOC1"/>
-        <w:rPr>
-          <w:rFonts w:asciiTheme="minorHAnsi" w:eastAsiaTheme="minorEastAsia" w:hAnsiTheme="minorHAnsi" w:cstheme="minorBidi"/>
-          <w:b w:val="0"/>
-          <w:caps w:val="0"/>
-          <w:noProof/>
-          <w:color w:val="auto"/>
-          <w:sz w:val="22"/>
-          <w:szCs w:val="22"/>
-          <w:lang w:val="en-US" w:eastAsia="en-US" w:bidi="ar-SA"/>
-        </w:rPr>
-      </w:pPr>
-      <w:r>
-        <w:rPr>
-          <w:noProof/>
-          <w:lang w:val="en-US"/>
-        </w:rPr>
-        <w:t>APPENDIX A : Notes Taken</w:t>
-      </w:r>
-      <w:r>
-        <w:rPr>
-          <w:noProof/>
-          <w:lang w:val="en-US"/>
-        </w:rPr>
-        <w:tab/>
-      </w:r>
-      <w:r>
-        <w:rPr>
-          <w:noProof/>
-        </w:rPr>
-        <w:fldChar w:fldCharType="begin"/>
-      </w:r>
-      <w:r>
-        <w:rPr>
-          <w:noProof/>
-          <w:lang w:val="en-US"/>
-        </w:rPr>
-        <w:instrText xml:space="preserve"> PAGEREF _Toc486943860 \h </w:instrText>
-      </w:r>
-      <w:r>
-        <w:rPr>
-          <w:noProof/>
-        </w:rPr>
-      </w:r>
-      <w:r>
-        <w:rPr>
-          <w:noProof/>
-        </w:rPr>
-        <w:fldChar w:fldCharType="separate"/>
-      </w:r>
-      <w:r>
-        <w:rPr>
-          <w:rFonts w:hint="eastAsia"/>
-          <w:noProof/>
-          <w:lang w:val="en-US"/>
-        </w:rPr>
-        <w:t>7</w:t>
-      </w:r>
-      <w:r>
-        <w:rPr>
-          <w:noProof/>
-        </w:rPr>
-        <w:fldChar w:fldCharType="end"/>
-      </w:r>
-    </w:p>
-    <w:p>
-      <w:pPr>
-        <w:pStyle w:val="TOC1"/>
-        <w:rPr>
-          <w:rFonts w:asciiTheme="minorHAnsi" w:eastAsiaTheme="minorEastAsia" w:hAnsiTheme="minorHAnsi" w:cstheme="minorBidi"/>
-          <w:b w:val="0"/>
-          <w:caps w:val="0"/>
-          <w:noProof/>
-          <w:color w:val="auto"/>
-          <w:sz w:val="22"/>
-          <w:szCs w:val="22"/>
-          <w:lang w:val="en-US" w:eastAsia="en-US" w:bidi="ar-SA"/>
-        </w:rPr>
-      </w:pPr>
-      <w:r>
-        <w:rPr>
-          <w:noProof/>
-          <w:lang w:val="en-US"/>
-        </w:rPr>
-        <w:t>APPENDIX B : Legend</w:t>
-      </w:r>
-      <w:r>
-        <w:rPr>
-          <w:noProof/>
-          <w:lang w:val="en-US"/>
-        </w:rPr>
-        <w:tab/>
-      </w:r>
-      <w:r>
-        <w:rPr>
-          <w:noProof/>
-        </w:rPr>
-        <w:fldChar w:fldCharType="begin"/>
-      </w:r>
-      <w:r>
-        <w:rPr>
-          <w:noProof/>
-          <w:lang w:val="en-US"/>
-        </w:rPr>
-        <w:instrText xml:space="preserve"> PAGEREF _Toc486943861 \h </w:instrText>
-      </w:r>
-      <w:r>
-        <w:rPr>
-          <w:noProof/>
-        </w:rPr>
-      </w:r>
-      <w:r>
-        <w:rPr>
-          <w:noProof/>
-        </w:rPr>
-        <w:fldChar w:fldCharType="separate"/>
-      </w:r>
-      <w:r>
-        <w:rPr>
-          <w:rFonts w:hint="eastAsia"/>
-          <w:noProof/>
-          <w:lang w:val="en-US"/>
-        </w:rPr>
-        <w:t>11</w:t>
-      </w:r>
-      <w:r>
-        <w:rPr>
-          <w:noProof/>
-        </w:rPr>
-        <w:fldChar w:fldCharType="end"/>
-      </w:r>
-    </w:p>
-    <w:p>
-      <w:pPr>
-        <w:pStyle w:val="TOC2"/>
-        <w:rPr>
-          <w:rFonts w:asciiTheme="minorHAnsi" w:eastAsiaTheme="minorEastAsia" w:hAnsiTheme="minorHAnsi" w:cstheme="minorBidi"/>
-          <w:smallCaps w:val="0"/>
-          <w:noProof/>
-          <w:color w:val="auto"/>
-          <w:szCs w:val="22"/>
-          <w:lang w:val="en-US" w:eastAsia="en-US" w:bidi="ar-SA"/>
-        </w:rPr>
-      </w:pPr>
-      <w:r>
-        <w:rPr>
-          <w:noProof/>
-          <w:lang w:val="en-US"/>
-        </w:rPr>
-        <w:t>Legend of the table of recommendations</w:t>
-      </w:r>
-      <w:r>
-        <w:rPr>
-          <w:noProof/>
-          <w:lang w:val="en-US"/>
-        </w:rPr>
-        <w:tab/>
-      </w:r>
-      <w:r>
-        <w:rPr>
-          <w:noProof/>
-        </w:rPr>
-        <w:fldChar w:fldCharType="begin"/>
-      </w:r>
-      <w:r>
-        <w:rPr>
-          <w:noProof/>
-          <w:lang w:val="en-US"/>
-        </w:rPr>
-        <w:instrText xml:space="preserve"> PAGEREF _Toc486943862 \h </w:instrText>
-      </w:r>
-      <w:r>
-        <w:rPr>
-          <w:noProof/>
-        </w:rPr>
-      </w:r>
-      <w:r>
-        <w:rPr>
-          <w:noProof/>
-        </w:rPr>
-        <w:fldChar w:fldCharType="separate"/>
-      </w:r>
-      <w:r>
-        <w:rPr>
-          <w:rFonts w:hint="eastAsia"/>
-          <w:noProof/>
-          <w:lang w:val="en-US"/>
-        </w:rPr>
-        <w:t>11</w:t>
-      </w:r>
-      <w:r>
-        <w:rPr>
-          <w:noProof/>
-        </w:rPr>
-        <w:fldChar w:fldCharType="end"/>
-      </w:r>
-    </w:p>
-    <w:p>
-      <w:pPr>
-        <w:pStyle w:val="TOC2"/>
-        <w:rPr>
-          <w:rFonts w:hint="eastAsia"/>
-          <w:noProof/>
-          <w:lang w:val="en-US"/>
-        </w:rPr>
-      </w:pPr>
-      <w:r>
-        <w:rPr>
-          <w:noProof/>
-          <w:lang w:val="en-US"/>
-        </w:rPr>
-        <w:t>Legend of the detailed assessment table</w:t>
-      </w:r>
-      <w:r>
-        <w:rPr>
-          <w:noProof/>
-          <w:lang w:val="en-US"/>
-        </w:rPr>
-        <w:tab/>
-      </w:r>
-      <w:r>
-        <w:rPr>
-          <w:noProof/>
-        </w:rPr>
-        <w:fldChar w:fldCharType="begin"/>
-      </w:r>
-      <w:r>
-        <w:rPr>
-          <w:noProof/>
-          <w:lang w:val="en-US"/>
-        </w:rPr>
-        <w:instrText xml:space="preserve"> PAGEREF _Toc486943863 \h </w:instrText>
-      </w:r>
-      <w:r>
-        <w:rPr>
-          <w:noProof/>
-        </w:rPr>
-      </w:r>
-      <w:r>
-        <w:rPr>
-          <w:noProof/>
-        </w:rPr>
-        <w:fldChar w:fldCharType="separate"/>
-      </w:r>
-      <w:r>
-        <w:rPr>
-          <w:rFonts w:hint="eastAsia"/>
-          <w:noProof/>
-          <w:lang w:val="en-US"/>
-        </w:rPr>
-        <w:t>11</w:t>
-      </w:r>
-      <w:r>
-        <w:rPr>
-          <w:noProof/>
-        </w:rPr>
-        <w:fldChar w:fldCharType="end"/>
-      </w:r>
-    </w:p>
-    <w:p>
-      <w:pPr>
-        <w:rPr>
-          <w:rFonts w:ascii="Century Schoolbook L" w:hAnsi="Century Schoolbook L" w:cs="Lucida Sans" w:hint="eastAsia"/>
-          <w:smallCaps/>
+        <w:rPr>
+          <w:rFonts w:ascii="Century Schoolbook L" w:hAnsi="Century Schoolbook L" w:cs="Lucida Sans"/>
+          <w:b/>
+          <w:caps/>
           <w:noProof/>
           <w:color w:val="00000A"/>
           <w:kern w:val="0"/>
-          <w:sz w:val="22"/>
-          <w:lang w:val="en-US" w:eastAsia="hi-IN"/>
+          <w:sz w:val="20"/>
+          <w:lang w:eastAsia="hi-IN"/>
         </w:rPr>
       </w:pPr>
       <w:r>
         <w:rPr>
           <w:rFonts w:hint="eastAsia"/>
           <w:noProof/>
-          <w:lang w:val="en-US"/>
         </w:rPr>
         <w:br w:type="page"/>
       </w:r>
-    </w:p>
-    <w:p>
-      <w:pPr>
-        <w:pStyle w:val="Heading1"/>
+      <w:bookmarkStart w:id="0" w:name="_GoBack"/>
+      <w:bookmarkEnd w:id="0"/>
+    </w:p>
+    <w:p>
+      <w:pPr>
+        <w:pStyle w:val="Titre1"/>
       </w:pPr>
       <w:r>
         <w:rPr>
@@ -1861,7 +1693,7 @@
         <w:lastRenderedPageBreak/>
         <w:fldChar w:fldCharType="end"/>
       </w:r>
-      <w:bookmarkStart w:id="1" w:name="_Toc486943851"/>
+      <w:bookmarkStart w:id="1" w:name="_Toc520197137"/>
       <w:r>
         <w:t>Introduction</w:t>
       </w:r>
@@ -1869,9 +1701,9 @@
     </w:p>
     <w:p>
       <w:pPr>
-        <w:pStyle w:val="Heading2"/>
-      </w:pPr>
-      <w:bookmarkStart w:id="2" w:name="_Toc486943852"/>
+        <w:pStyle w:val="Titre2"/>
+      </w:pPr>
+      <w:bookmarkStart w:id="2" w:name="_Toc520197138"/>
       <w:proofErr w:type="spellStart"/>
       <w:r>
         <w:t>Company</w:t>
@@ -1897,10 +1729,10 @@
     </w:p>
     <w:p>
       <w:pPr>
-        <w:pStyle w:val="Heading2"/>
+        <w:pStyle w:val="Titre2"/>
         <w:ind w:left="450" w:hanging="450"/>
       </w:pPr>
-      <w:bookmarkStart w:id="3" w:name="_Toc486943853"/>
+      <w:bookmarkStart w:id="3" w:name="_Toc520197139"/>
       <w:r>
         <w:t>Warning</w:t>
       </w:r>
@@ -2036,12 +1868,12 @@
     </w:p>
     <w:p>
       <w:pPr>
-        <w:pStyle w:val="Heading2"/>
-        <w:rPr>
-          <w:lang w:val="en-US"/>
-        </w:rPr>
-      </w:pPr>
-      <w:bookmarkStart w:id="4" w:name="_Toc486943854"/>
+        <w:pStyle w:val="Titre2"/>
+        <w:rPr>
+          <w:lang w:val="en-US"/>
+        </w:rPr>
+      </w:pPr>
+      <w:bookmarkStart w:id="4" w:name="_Toc520197140"/>
       <w:r>
         <w:rPr>
           <w:lang w:val="en-US"/>
@@ -2061,12 +1893,12 @@
       <w:r>
         <w:rPr>
           <w:noProof/>
-          <w:lang w:val="en-US" w:eastAsia="en-US" w:bidi="ar-SA"/>
+          <w:lang w:eastAsia="fr-LU" w:bidi="ar-SA"/>
         </w:rPr>
         <mc:AlternateContent>
           <mc:Choice Requires="wpg">
             <w:drawing>
-              <wp:anchor distT="0" distB="0" distL="114300" distR="114300" simplePos="0" relativeHeight="251663360" behindDoc="0" locked="0" layoutInCell="1" allowOverlap="1" wp14:anchorId="0566C29C" wp14:editId="52448694">
+              <wp:anchor distT="0" distB="0" distL="114300" distR="114300" simplePos="0" relativeHeight="251663360" behindDoc="0" locked="0" layoutInCell="1" allowOverlap="1" wp14:anchorId="467BFC2C" wp14:editId="1D85ED44">
                 <wp:simplePos x="0" y="0"/>
                 <wp:positionH relativeFrom="column">
                   <wp:posOffset>229272</wp:posOffset>
@@ -2318,9 +2150,9 @@
     </w:p>
     <w:p>
       <w:pPr>
-        <w:pStyle w:val="Heading1"/>
-      </w:pPr>
-      <w:bookmarkStart w:id="5" w:name="_Toc486943855"/>
+        <w:pStyle w:val="Titre1"/>
+      </w:pPr>
+      <w:bookmarkStart w:id="5" w:name="_Toc520197141"/>
       <w:proofErr w:type="spellStart"/>
       <w:r>
         <w:lastRenderedPageBreak/>
@@ -2334,9 +2166,9 @@
     </w:p>
     <w:p>
       <w:pPr>
-        <w:pStyle w:val="Heading2"/>
-      </w:pPr>
-      <w:bookmarkStart w:id="6" w:name="_Toc486943856"/>
+        <w:pStyle w:val="Titre2"/>
+      </w:pPr>
+      <w:bookmarkStart w:id="6" w:name="_Toc520197142"/>
       <w:proofErr w:type="spellStart"/>
       <w:r>
         <w:t>Overview</w:t>
@@ -2354,9 +2186,9 @@
     </w:p>
     <w:p>
       <w:pPr>
-        <w:pStyle w:val="Heading2"/>
-      </w:pPr>
-      <w:bookmarkStart w:id="7" w:name="_Toc486943857"/>
+        <w:pStyle w:val="Titre2"/>
+      </w:pPr>
+      <w:bookmarkStart w:id="7" w:name="_Toc520197143"/>
       <w:proofErr w:type="spellStart"/>
       <w:r>
         <w:t>Maturity</w:t>
@@ -2385,10 +2217,10 @@
       <w:r>
         <w:rPr>
           <w:noProof/>
-          <w:lang w:val="en-US" w:eastAsia="en-US" w:bidi="ar-SA"/>
+          <w:lang w:eastAsia="fr-LU" w:bidi="ar-SA"/>
         </w:rPr>
         <w:drawing>
-          <wp:anchor distT="0" distB="0" distL="0" distR="0" simplePos="0" relativeHeight="55917910" behindDoc="0" locked="0" layoutInCell="1" allowOverlap="1" wp14:anchorId="7AC8C2B4" wp14:editId="02E262AA">
+          <wp:anchor distT="0" distB="0" distL="0" distR="0" simplePos="0" relativeHeight="55917910" behindDoc="0" locked="0" layoutInCell="1" allowOverlap="1" wp14:anchorId="35EC15E8" wp14:editId="3D1134B5">
             <wp:simplePos x="0" y="0"/>
             <wp:positionH relativeFrom="margin">
               <wp:align>center</wp:align>
@@ -2528,9 +2360,9 @@
     </w:p>
     <w:p>
       <w:pPr>
-        <w:pStyle w:val="Heading2"/>
-      </w:pPr>
-      <w:bookmarkStart w:id="8" w:name="_Toc486943858"/>
+        <w:pStyle w:val="Titre2"/>
+      </w:pPr>
+      <w:bookmarkStart w:id="8" w:name="_Toc520197144"/>
       <w:r>
         <w:lastRenderedPageBreak/>
         <w:t xml:space="preserve">Compliance in </w:t>
@@ -2574,12 +2406,12 @@
           <w:bCs/>
           <w:noProof/>
           <w:sz w:val="24"/>
-          <w:lang w:val="en-US" w:eastAsia="en-US" w:bidi="ar-SA"/>
+          <w:lang w:eastAsia="fr-LU" w:bidi="ar-SA"/>
         </w:rPr>
         <mc:AlternateContent>
           <mc:Choice Requires="wpg">
             <w:drawing>
-              <wp:anchor distT="0" distB="0" distL="114300" distR="114300" simplePos="0" relativeHeight="251661312" behindDoc="0" locked="0" layoutInCell="1" allowOverlap="1">
+              <wp:anchor distT="0" distB="0" distL="114300" distR="114300" simplePos="0" relativeHeight="251661312" behindDoc="0" locked="0" layoutInCell="1" allowOverlap="1" wp14:anchorId="581FCBE9" wp14:editId="56DE8069">
                 <wp:simplePos x="0" y="0"/>
                 <wp:positionH relativeFrom="column">
                   <wp:posOffset>270510</wp:posOffset>
@@ -2697,7 +2529,7 @@
     </w:p>
     <w:tbl>
       <w:tblPr>
-        <w:tblStyle w:val="TableGrid"/>
+        <w:tblStyle w:val="Grilledutableau"/>
         <w:tblpPr w:leftFromText="144" w:rightFromText="144" w:vertAnchor="page" w:horzAnchor="margin" w:tblpXSpec="center" w:tblpY="8209"/>
         <w:tblW w:w="6322" w:type="dxa"/>
         <w:tblBorders>
@@ -2949,9 +2781,9 @@
     </w:p>
     <w:p>
       <w:pPr>
-        <w:pStyle w:val="Heading2"/>
-      </w:pPr>
-      <w:bookmarkStart w:id="9" w:name="_Toc486943859"/>
+        <w:pStyle w:val="Titre2"/>
+      </w:pPr>
+      <w:bookmarkStart w:id="9" w:name="_Toc520197145"/>
       <w:r>
         <w:lastRenderedPageBreak/>
         <w:t xml:space="preserve">Table of </w:t>
@@ -3387,7 +3219,7 @@
     </w:p>
     <w:p>
       <w:pPr>
-        <w:pStyle w:val="Heading1"/>
+        <w:pStyle w:val="Titre1"/>
         <w:numPr>
           <w:ilvl w:val="0"/>
           <w:numId w:val="0"/>
@@ -3397,7 +3229,7 @@
           <w:lang w:val="en-US"/>
         </w:rPr>
       </w:pPr>
-      <w:bookmarkStart w:id="10" w:name="_Toc486943860"/>
+      <w:bookmarkStart w:id="10" w:name="_Toc520197146"/>
       <w:r>
         <w:rPr>
           <w:lang w:val="en-US"/>
@@ -4601,7 +4433,7 @@
       <w:rPr>
         <w:i/>
         <w:noProof/>
-        <w:lang w:val="en-US" w:eastAsia="en-US" w:bidi="ar-SA"/>
+        <w:lang w:eastAsia="fr-LU" w:bidi="ar-SA"/>
       </w:rPr>
       <w:drawing>
         <wp:anchor distT="0" distB="0" distL="0" distR="0" simplePos="0" relativeHeight="251694080" behindDoc="0" locked="0" layoutInCell="1" allowOverlap="1" wp14:anchorId="6B6FED23" wp14:editId="3FE9548C">
@@ -4671,7 +4503,7 @@
         <w:color w:val="00000A"/>
         <w:kern w:val="0"/>
         <w:sz w:val="20"/>
-        <w:lang w:val="en-US" w:eastAsia="en-US" w:bidi="ar-SA"/>
+        <w:lang w:eastAsia="fr-LU" w:bidi="ar-SA"/>
       </w:rPr>
       <mc:AlternateContent>
         <mc:Choice Requires="wps">
@@ -4745,7 +4577,7 @@
       <w:rPr>
         <w:noProof/>
       </w:rPr>
-      <w:t>7</w:t>
+      <w:t>2</w:t>
     </w:r>
     <w:r>
       <w:fldChar w:fldCharType="end"/>
@@ -4787,7 +4619,7 @@
 <w:ftr xmlns:wpc="http://schemas.microsoft.com/office/word/2010/wordprocessingCanvas" xmlns:cx="http://schemas.microsoft.com/office/drawing/2014/chartex" xmlns:mc="http://schemas.openxmlformats.org/markup-compatibility/2006" xmlns:o="urn:schemas-microsoft-com:office:office" xmlns:r="http://schemas.openxmlformats.org/officeDocument/2006/relationships" xmlns:m="http://schemas.openxmlformats.org/officeDocument/2006/math" xmlns:v="urn:schemas-microsoft-com:vml" xmlns:wp14="http://schemas.microsoft.com/office/word/2010/wordprocessingDrawing" xmlns:wp="http://schemas.openxmlformats.org/drawingml/2006/wordprocessingDrawing" xmlns:w10="urn:schemas-microsoft-com:office:word" xmlns:w="http://schemas.openxmlformats.org/wordprocessingml/2006/main" xmlns:w14="http://schemas.microsoft.com/office/word/2010/wordml" xmlns:w15="http://schemas.microsoft.com/office/word/2012/wordml" xmlns:w16se="http://schemas.microsoft.com/office/word/2015/wordml/symex" xmlns:wpg="http://schemas.microsoft.com/office/word/2010/wordprocessingGroup" xmlns:wpi="http://schemas.microsoft.com/office/word/2010/wordprocessingInk" xmlns:wne="http://schemas.microsoft.com/office/word/2006/wordml" xmlns:wps="http://schemas.microsoft.com/office/word/2010/wordprocessingShape" mc:Ignorable="w14 w15 w16se wp14">
   <w:p>
     <w:pPr>
-      <w:pStyle w:val="Footer"/>
+      <w:pStyle w:val="Pieddepage"/>
       <w:pBdr>
         <w:top w:val="none" w:sz="0" w:space="0" w:color="auto"/>
         <w:left w:val="none" w:sz="0" w:space="0" w:color="auto"/>
@@ -4812,12 +4644,72 @@
     </w:pPr>
     <w:r>
       <w:rPr>
+        <w:noProof/>
+        <w:lang w:eastAsia="fr-LU" w:bidi="ar-SA"/>
+      </w:rPr>
+      <mc:AlternateContent>
+        <mc:Choice Requires="wps">
+          <w:drawing>
+            <wp:anchor distT="0" distB="0" distL="114300" distR="114300" simplePos="0" relativeHeight="251679744" behindDoc="0" locked="0" layoutInCell="1" allowOverlap="1" wp14:anchorId="6D5B6C44" wp14:editId="6755596C">
+              <wp:simplePos x="0" y="0"/>
+              <wp:positionH relativeFrom="column">
+                <wp:posOffset>-10795</wp:posOffset>
+              </wp:positionH>
+              <wp:positionV relativeFrom="paragraph">
+                <wp:posOffset>1270</wp:posOffset>
+              </wp:positionV>
+              <wp:extent cx="9277350" cy="15240"/>
+              <wp:effectExtent l="0" t="0" r="19050" b="22860"/>
+              <wp:wrapNone/>
+              <wp:docPr id="28" name="Straight Connector 28"/>
+              <wp:cNvGraphicFramePr/>
+              <a:graphic xmlns:a="http://schemas.openxmlformats.org/drawingml/2006/main">
+                <a:graphicData uri="http://schemas.microsoft.com/office/word/2010/wordprocessingShape">
+                  <wps:wsp>
+                    <wps:cNvCnPr/>
+                    <wps:spPr>
+                      <a:xfrm>
+                        <a:off x="0" y="0"/>
+                        <a:ext cx="9277350" cy="15240"/>
+                      </a:xfrm>
+                      <a:prstGeom prst="line">
+                        <a:avLst/>
+                      </a:prstGeom>
+                      <a:ln w="3960">
+                        <a:solidFill>
+                          <a:srgbClr val="CCCCCC"/>
+                        </a:solidFill>
+                        <a:prstDash val="solid"/>
+                      </a:ln>
+                    </wps:spPr>
+                    <wps:bodyPr/>
+                  </wps:wsp>
+                </a:graphicData>
+              </a:graphic>
+              <wp14:sizeRelH relativeFrom="margin">
+                <wp14:pctWidth>0</wp14:pctWidth>
+              </wp14:sizeRelH>
+              <wp14:sizeRelV relativeFrom="margin">
+                <wp14:pctHeight>0</wp14:pctHeight>
+              </wp14:sizeRelV>
+            </wp:anchor>
+          </w:drawing>
+        </mc:Choice>
+        <mc:Fallback>
+          <w:pict>
+            <v:line w14:anchorId="72EDCA9F" id="Straight Connector 28" o:spid="_x0000_s1026" style="position:absolute;z-index:251679744;visibility:visible;mso-wrap-style:square;mso-width-percent:0;mso-height-percent:0;mso-wrap-distance-left:9pt;mso-wrap-distance-top:0;mso-wrap-distance-right:9pt;mso-wrap-distance-bottom:0;mso-position-horizontal:absolute;mso-position-horizontal-relative:text;mso-position-vertical:absolute;mso-position-vertical-relative:text;mso-width-percent:0;mso-height-percent:0;mso-width-relative:margin;mso-height-relative:margin" from="-.85pt,.1pt" to="729.65pt,1.3pt" o:gfxdata="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" strokecolor="#ccc" strokeweight=".11mm"/>
+          </w:pict>
+        </mc:Fallback>
+      </mc:AlternateContent>
+    </w:r>
+    <w:r>
+      <w:rPr>
         <w:i/>
         <w:noProof/>
-        <w:lang w:val="en-US" w:eastAsia="en-US" w:bidi="ar-SA"/>
+        <w:lang w:eastAsia="fr-LU" w:bidi="ar-SA"/>
       </w:rPr>
       <w:drawing>
-        <wp:anchor distT="0" distB="0" distL="114300" distR="114300" simplePos="0" relativeHeight="251701248" behindDoc="0" locked="0" layoutInCell="1" allowOverlap="1" wp14:anchorId="450295BA" wp14:editId="0F36E79A">
+        <wp:anchor distT="0" distB="0" distL="114300" distR="114300" simplePos="0" relativeHeight="251701248" behindDoc="0" locked="0" layoutInCell="1" allowOverlap="1" wp14:anchorId="271DAD3E" wp14:editId="388BFC50">
           <wp:simplePos x="0" y="0"/>
           <wp:positionH relativeFrom="column">
             <wp:posOffset>0</wp:posOffset>
@@ -4881,61 +4773,22 @@
       <w:tab/>
     </w:r>
     <w:r>
-      <w:rPr>
-        <w:noProof/>
-        <w:lang w:val="en-US" w:eastAsia="en-US" w:bidi="ar-SA"/>
-      </w:rPr>
-      <mc:AlternateContent>
-        <mc:Choice Requires="wps">
-          <w:drawing>
-            <wp:anchor distT="0" distB="0" distL="114300" distR="114300" simplePos="0" relativeHeight="251679744" behindDoc="0" locked="0" layoutInCell="1" allowOverlap="1" wp14:anchorId="0720A617" wp14:editId="0A906D8A">
-              <wp:simplePos x="0" y="0"/>
-              <wp:positionH relativeFrom="column">
-                <wp:posOffset>-12065</wp:posOffset>
-              </wp:positionH>
-              <wp:positionV relativeFrom="paragraph">
-                <wp:posOffset>1270</wp:posOffset>
-              </wp:positionV>
-              <wp:extent cx="6126480" cy="0"/>
-              <wp:effectExtent l="0" t="0" r="26670" b="19050"/>
-              <wp:wrapNone/>
-              <wp:docPr id="28" name="Straight Connector 28"/>
-              <wp:cNvGraphicFramePr/>
-              <a:graphic xmlns:a="http://schemas.openxmlformats.org/drawingml/2006/main">
-                <a:graphicData uri="http://schemas.microsoft.com/office/word/2010/wordprocessingShape">
-                  <wps:wsp>
-                    <wps:cNvCnPr/>
-                    <wps:spPr>
-                      <a:xfrm>
-                        <a:off x="0" y="0"/>
-                        <a:ext cx="6126480" cy="0"/>
-                      </a:xfrm>
-                      <a:prstGeom prst="line">
-                        <a:avLst/>
-                      </a:prstGeom>
-                      <a:ln w="3960">
-                        <a:solidFill>
-                          <a:srgbClr val="CCCCCC"/>
-                        </a:solidFill>
-                        <a:prstDash val="solid"/>
-                      </a:ln>
-                    </wps:spPr>
-                    <wps:bodyPr/>
-                  </wps:wsp>
-                </a:graphicData>
-              </a:graphic>
-              <wp14:sizeRelH relativeFrom="margin">
-                <wp14:pctWidth>0</wp14:pctWidth>
-              </wp14:sizeRelH>
-            </wp:anchor>
-          </w:drawing>
-        </mc:Choice>
-        <mc:Fallback xmlns:cx1="http://schemas.microsoft.com/office/drawing/2015/9/8/chartex">
-          <w:pict>
-            <v:line w14:anchorId="2E7BF95C" id="Straight Connector 28" o:spid="_x0000_s1026" style="position:absolute;z-index:251679744;visibility:visible;mso-wrap-style:square;mso-width-percent:0;mso-wrap-distance-left:9pt;mso-wrap-distance-top:0;mso-wrap-distance-right:9pt;mso-wrap-distance-bottom:0;mso-position-horizontal:absolute;mso-position-horizontal-relative:text;mso-position-vertical:absolute;mso-position-vertical-relative:text;mso-width-percent:0;mso-width-relative:margin" from="-.95pt,.1pt" to="481.45pt,.1pt" o:gfxdata="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" strokecolor="#ccc" strokeweight=".11mm"/>
-          </w:pict>
-        </mc:Fallback>
-      </mc:AlternateContent>
+      <w:tab/>
+    </w:r>
+    <w:r>
+      <w:tab/>
+    </w:r>
+    <w:r>
+      <w:tab/>
+    </w:r>
+    <w:r>
+      <w:tab/>
+    </w:r>
+    <w:r>
+      <w:tab/>
+    </w:r>
+    <w:r>
+      <w:tab/>
     </w:r>
     <w:r>
       <w:fldChar w:fldCharType="begin"/>
@@ -4962,14 +4815,27 @@
       </w:rPr>
       <w:t>/</w:t>
     </w:r>
-    <w:fldSimple w:instr=" NUMPAGES \* ARABIC ">
-      <w:r>
-        <w:rPr>
-          <w:noProof/>
-        </w:rPr>
-        <w:t>8</w:t>
-      </w:r>
-    </w:fldSimple>
+    <w:r>
+      <w:fldChar w:fldCharType="begin"/>
+    </w:r>
+    <w:r>
+      <w:instrText xml:space="preserve"> NUMPAGES \* ARABIC </w:instrText>
+    </w:r>
+    <w:r>
+      <w:fldChar w:fldCharType="separate"/>
+    </w:r>
+    <w:r>
+      <w:rPr>
+        <w:noProof/>
+      </w:rPr>
+      <w:t>8</w:t>
+    </w:r>
+    <w:r>
+      <w:rPr>
+        <w:noProof/>
+      </w:rPr>
+      <w:fldChar w:fldCharType="end"/>
+    </w:r>
   </w:p>
 </w:ftr>
 </file>
@@ -5037,7 +4903,7 @@
               <w:rFonts w:ascii="Century Schoolbook" w:hAnsi="Century Schoolbook"/>
               <w:noProof/>
               <w:sz w:val="16"/>
-              <w:lang w:val="en-US" w:eastAsia="en-US" w:bidi="ar-SA"/>
+              <w:lang w:eastAsia="fr-LU" w:bidi="ar-SA"/>
             </w:rPr>
             <w:drawing>
               <wp:anchor distT="0" distB="0" distL="114300" distR="114300" simplePos="0" relativeHeight="251703296" behindDoc="0" locked="0" layoutInCell="1" allowOverlap="1" wp14:anchorId="3354ABFD" wp14:editId="5256DD81">
@@ -5425,7 +5291,7 @@
   </w:tbl>
   <w:p>
     <w:pPr>
-      <w:pStyle w:val="Header"/>
+      <w:pStyle w:val="En-tte"/>
     </w:pPr>
   </w:p>
 </w:hdr>
@@ -5435,7 +5301,7 @@
 <w:hdr xmlns:wpc="http://schemas.microsoft.com/office/word/2010/wordprocessingCanvas" xmlns:cx="http://schemas.microsoft.com/office/drawing/2014/chartex" xmlns:mc="http://schemas.openxmlformats.org/markup-compatibility/2006" xmlns:o="urn:schemas-microsoft-com:office:office" xmlns:r="http://schemas.openxmlformats.org/officeDocument/2006/relationships" xmlns:m="http://schemas.openxmlformats.org/officeDocument/2006/math" xmlns:v="urn:schemas-microsoft-com:vml" xmlns:wp14="http://schemas.microsoft.com/office/word/2010/wordprocessingDrawing" xmlns:wp="http://schemas.openxmlformats.org/drawingml/2006/wordprocessingDrawing" xmlns:w10="urn:schemas-microsoft-com:office:word" xmlns:w="http://schemas.openxmlformats.org/wordprocessingml/2006/main" xmlns:w14="http://schemas.microsoft.com/office/word/2010/wordml" xmlns:w15="http://schemas.microsoft.com/office/word/2012/wordml" xmlns:w16se="http://schemas.microsoft.com/office/word/2015/wordml/symex" xmlns:wpg="http://schemas.microsoft.com/office/word/2010/wordprocessingGroup" xmlns:wpi="http://schemas.microsoft.com/office/word/2010/wordprocessingInk" xmlns:wne="http://schemas.microsoft.com/office/word/2006/wordml" xmlns:wps="http://schemas.microsoft.com/office/word/2010/wordprocessingShape" mc:Ignorable="w14 w15 w16se wp14">
   <w:tbl>
     <w:tblPr>
-      <w:tblW w:w="9630" w:type="dxa"/>
+      <w:tblW w:w="14623" w:type="dxa"/>
       <w:tblBorders>
         <w:bottom w:val="single" w:sz="4" w:space="0" w:color="auto"/>
       </w:tblBorders>
@@ -5443,16 +5309,16 @@
       <w:tblLook w:val="01E0" w:firstRow="1" w:lastRow="1" w:firstColumn="1" w:lastColumn="1" w:noHBand="0" w:noVBand="0"/>
     </w:tblPr>
     <w:tblGrid>
-      <w:gridCol w:w="6480"/>
-      <w:gridCol w:w="3150"/>
+      <w:gridCol w:w="11057"/>
+      <w:gridCol w:w="3566"/>
     </w:tblGrid>
     <w:tr>
       <w:trPr>
-        <w:trHeight w:val="216"/>
+        <w:trHeight w:val="250"/>
       </w:trPr>
       <w:tc>
         <w:tcPr>
-          <w:tcW w:w="6480" w:type="dxa"/>
+          <w:tcW w:w="11057" w:type="dxa"/>
           <w:vAlign w:val="center"/>
         </w:tcPr>
         <w:p>
@@ -5472,7 +5338,7 @@
               <w:rFonts w:ascii="Century Schoolbook" w:hAnsi="Century Schoolbook"/>
               <w:noProof/>
               <w:sz w:val="16"/>
-              <w:lang w:val="en-US" w:eastAsia="en-US" w:bidi="ar-SA"/>
+              <w:lang w:eastAsia="fr-LU" w:bidi="ar-SA"/>
             </w:rPr>
             <w:drawing>
               <wp:anchor distT="0" distB="0" distL="114300" distR="114300" simplePos="0" relativeHeight="251707392" behindDoc="0" locked="0" layoutInCell="1" allowOverlap="1" wp14:anchorId="42D74883" wp14:editId="5805A440">
@@ -5546,7 +5412,7 @@
       </w:tc>
       <w:tc>
         <w:tcPr>
-          <w:tcW w:w="3150" w:type="dxa"/>
+          <w:tcW w:w="3566" w:type="dxa"/>
           <w:vAlign w:val="center"/>
         </w:tcPr>
         <w:p>
@@ -5576,11 +5442,11 @@
     </w:tr>
     <w:tr>
       <w:trPr>
-        <w:trHeight w:val="216"/>
+        <w:trHeight w:val="250"/>
       </w:trPr>
       <w:tc>
         <w:tcPr>
-          <w:tcW w:w="6480" w:type="dxa"/>
+          <w:tcW w:w="11057" w:type="dxa"/>
           <w:vAlign w:val="center"/>
         </w:tcPr>
         <w:p>
@@ -5609,7 +5475,7 @@
       </w:tc>
       <w:tc>
         <w:tcPr>
-          <w:tcW w:w="3150" w:type="dxa"/>
+          <w:tcW w:w="3566" w:type="dxa"/>
           <w:vAlign w:val="center"/>
         </w:tcPr>
         <w:p>
@@ -5639,11 +5505,11 @@
     </w:tr>
     <w:tr>
       <w:trPr>
-        <w:trHeight w:val="217"/>
+        <w:trHeight w:val="251"/>
       </w:trPr>
       <w:tc>
         <w:tcPr>
-          <w:tcW w:w="6480" w:type="dxa"/>
+          <w:tcW w:w="11057" w:type="dxa"/>
           <w:vAlign w:val="center"/>
         </w:tcPr>
         <w:p>
@@ -5671,7 +5537,7 @@
       </w:tc>
       <w:tc>
         <w:tcPr>
-          <w:tcW w:w="3150" w:type="dxa"/>
+          <w:tcW w:w="3566" w:type="dxa"/>
           <w:vAlign w:val="center"/>
         </w:tcPr>
         <w:p>
@@ -5701,11 +5567,11 @@
     </w:tr>
     <w:tr>
       <w:trPr>
-        <w:trHeight w:val="216"/>
+        <w:trHeight w:val="250"/>
       </w:trPr>
       <w:tc>
         <w:tcPr>
-          <w:tcW w:w="6480" w:type="dxa"/>
+          <w:tcW w:w="11057" w:type="dxa"/>
           <w:vAlign w:val="center"/>
         </w:tcPr>
         <w:p>
@@ -5732,7 +5598,7 @@
       </w:tc>
       <w:tc>
         <w:tcPr>
-          <w:tcW w:w="3150" w:type="dxa"/>
+          <w:tcW w:w="3566" w:type="dxa"/>
           <w:vAlign w:val="center"/>
         </w:tcPr>
         <w:p>
@@ -5762,11 +5628,11 @@
     </w:tr>
     <w:tr>
       <w:trPr>
-        <w:trHeight w:val="217"/>
+        <w:trHeight w:val="251"/>
       </w:trPr>
       <w:tc>
         <w:tcPr>
-          <w:tcW w:w="6480" w:type="dxa"/>
+          <w:tcW w:w="11057" w:type="dxa"/>
           <w:vAlign w:val="center"/>
         </w:tcPr>
         <w:p>
@@ -5803,7 +5669,7 @@
       </w:tc>
       <w:tc>
         <w:tcPr>
-          <w:tcW w:w="3150" w:type="dxa"/>
+          <w:tcW w:w="3566" w:type="dxa"/>
           <w:vAlign w:val="center"/>
         </w:tcPr>
         <w:p>
@@ -5836,7 +5702,7 @@
   </w:tbl>
   <w:p>
     <w:pPr>
-      <w:pStyle w:val="Header"/>
+      <w:pStyle w:val="En-tte"/>
       <w:rPr>
         <w:sz w:val="18"/>
       </w:rPr>
@@ -5868,21 +5734,21 @@
         <v:path o:extrusionok="f" gradientshapeok="t" o:connecttype="rect"/>
         <o:lock v:ext="edit" aspectratio="t"/>
       </v:shapetype>
-      <v:shape id="_x0000_i1029" type="#_x0000_t75" alt="https://diagnostic.cases.lu/img/gravity_3.png" style="width:20.4pt;height:20.4pt;visibility:visible;mso-wrap-style:square" o:bullet="t">
+      <v:shape id="_x0000_i1029" type="#_x0000_t75" alt="https://diagnostic.cases.lu/img/gravity_3.png" style="width:20.7pt;height:20.7pt;visibility:visible;mso-wrap-style:square" o:bullet="t">
         <v:imagedata r:id="rId1" o:title="gravity_3"/>
       </v:shape>
     </w:pict>
   </w:numPicBullet>
   <w:numPicBullet w:numPicBulletId="1">
     <w:pict>
-      <v:shape id="_x0000_i1030" type="#_x0000_t75" alt="https://diagnostic.cases.lu/img/gravity_2.png" style="width:20.4pt;height:20.4pt;visibility:visible;mso-wrap-style:square" o:bullet="t">
+      <v:shape id="_x0000_i1030" type="#_x0000_t75" alt="https://diagnostic.cases.lu/img/gravity_2.png" style="width:20.7pt;height:20.7pt;visibility:visible;mso-wrap-style:square" o:bullet="t">
         <v:imagedata r:id="rId2" o:title="gravity_2"/>
       </v:shape>
     </w:pict>
   </w:numPicBullet>
   <w:numPicBullet w:numPicBulletId="2">
     <w:pict>
-      <v:shape id="_x0000_i1031" type="#_x0000_t75" alt="https://diagnostic.cases.lu/img/gravity_1.png" style="width:20.4pt;height:20.4pt;visibility:visible;mso-wrap-style:square" o:bullet="t">
+      <v:shape id="_x0000_i1031" type="#_x0000_t75" alt="https://diagnostic.cases.lu/img/gravity_1.png" style="width:20.7pt;height:20.7pt;visibility:visible;mso-wrap-style:square" o:bullet="t">
         <v:imagedata r:id="rId3" o:title="gravity_1"/>
       </v:shape>
     </w:pict>
@@ -6827,7 +6693,7 @@
     <w:lvl w:ilvl="0">
       <w:start w:val="1"/>
       <w:numFmt w:val="decimal"/>
-      <w:pStyle w:val="Heading1"/>
+      <w:pStyle w:val="Titre1"/>
       <w:lvlText w:val="%1"/>
       <w:lvlJc w:val="left"/>
       <w:pPr>
@@ -6837,7 +6703,7 @@
     <w:lvl w:ilvl="1">
       <w:start w:val="1"/>
       <w:numFmt w:val="decimal"/>
-      <w:pStyle w:val="Heading2"/>
+      <w:pStyle w:val="Titre2"/>
       <w:lvlText w:val="%1.%2"/>
       <w:lvlJc w:val="left"/>
       <w:pPr>
@@ -6847,7 +6713,7 @@
     <w:lvl w:ilvl="2">
       <w:start w:val="1"/>
       <w:numFmt w:val="decimal"/>
-      <w:pStyle w:val="Heading3"/>
+      <w:pStyle w:val="Titre3"/>
       <w:lvlText w:val="%1.%2.%3"/>
       <w:lvlJc w:val="left"/>
       <w:pPr>
@@ -6857,7 +6723,7 @@
     <w:lvl w:ilvl="3">
       <w:start w:val="1"/>
       <w:numFmt w:val="decimal"/>
-      <w:pStyle w:val="Heading4"/>
+      <w:pStyle w:val="Titre4"/>
       <w:lvlText w:val="%1.%2.%3.%4"/>
       <w:lvlJc w:val="left"/>
       <w:pPr>
@@ -6867,7 +6733,7 @@
     <w:lvl w:ilvl="4">
       <w:start w:val="1"/>
       <w:numFmt w:val="decimal"/>
-      <w:pStyle w:val="Heading5"/>
+      <w:pStyle w:val="Titre5"/>
       <w:lvlText w:val="%1.%2.%3.%4.%5"/>
       <w:lvlJc w:val="left"/>
       <w:pPr>
@@ -6877,7 +6743,7 @@
     <w:lvl w:ilvl="5">
       <w:start w:val="1"/>
       <w:numFmt w:val="decimal"/>
-      <w:pStyle w:val="Heading6"/>
+      <w:pStyle w:val="Titre6"/>
       <w:lvlText w:val="%1.%2.%3.%4.%5.%6"/>
       <w:lvlJc w:val="left"/>
       <w:pPr>
@@ -6887,7 +6753,7 @@
     <w:lvl w:ilvl="6">
       <w:start w:val="1"/>
       <w:numFmt w:val="decimal"/>
-      <w:pStyle w:val="Heading7"/>
+      <w:pStyle w:val="Titre7"/>
       <w:lvlText w:val="%1.%2.%3.%4.%5.%6.%7"/>
       <w:lvlJc w:val="left"/>
       <w:pPr>
@@ -6897,7 +6763,7 @@
     <w:lvl w:ilvl="7">
       <w:start w:val="1"/>
       <w:numFmt w:val="decimal"/>
-      <w:pStyle w:val="Heading8"/>
+      <w:pStyle w:val="Titre8"/>
       <w:lvlText w:val="%1.%2.%3.%4.%5.%6.%7.%8"/>
       <w:lvlJc w:val="left"/>
       <w:pPr>
@@ -6907,7 +6773,7 @@
     <w:lvl w:ilvl="8">
       <w:start w:val="1"/>
       <w:numFmt w:val="decimal"/>
-      <w:pStyle w:val="Heading9"/>
+      <w:pStyle w:val="Titre9"/>
       <w:lvlText w:val="%1.%2.%3.%4.%5.%6.%7.%8.%9"/>
       <w:lvlJc w:val="left"/>
       <w:pPr>
@@ -7919,9 +7785,9 @@
     <w:name w:val="Normal"/>
     <w:qFormat/>
   </w:style>
-  <w:style w:type="paragraph" w:styleId="Heading1">
+  <w:style w:type="paragraph" w:styleId="Titre1">
     <w:name w:val="heading 1"/>
-    <w:basedOn w:val="Titre1"/>
+    <w:basedOn w:val="Titre10"/>
     <w:qFormat/>
     <w:rsid w:val="00450767"/>
     <w:pPr>
@@ -7938,9 +7804,9 @@
       <w:szCs w:val="32"/>
     </w:rPr>
   </w:style>
-  <w:style w:type="paragraph" w:styleId="Heading2">
+  <w:style w:type="paragraph" w:styleId="Titre2">
     <w:name w:val="heading 2"/>
-    <w:basedOn w:val="Titre1"/>
+    <w:basedOn w:val="Titre10"/>
     <w:qFormat/>
     <w:rsid w:val="00450767"/>
     <w:pPr>
@@ -7958,9 +7824,9 @@
       <w:sz w:val="24"/>
     </w:rPr>
   </w:style>
-  <w:style w:type="paragraph" w:styleId="Heading3">
+  <w:style w:type="paragraph" w:styleId="Titre3">
     <w:name w:val="heading 3"/>
-    <w:basedOn w:val="Titre1"/>
+    <w:basedOn w:val="Titre10"/>
     <w:qFormat/>
     <w:rsid w:val="00450767"/>
     <w:pPr>
@@ -7975,9 +7841,9 @@
       <w:sz w:val="28"/>
     </w:rPr>
   </w:style>
-  <w:style w:type="paragraph" w:styleId="Heading4">
+  <w:style w:type="paragraph" w:styleId="Titre4">
     <w:name w:val="heading 4"/>
-    <w:basedOn w:val="Titre1"/>
+    <w:basedOn w:val="Titre10"/>
     <w:qFormat/>
     <w:rsid w:val="00450767"/>
     <w:pPr>
@@ -7995,11 +7861,11 @@
       <w:szCs w:val="24"/>
     </w:rPr>
   </w:style>
-  <w:style w:type="paragraph" w:styleId="Heading5">
+  <w:style w:type="paragraph" w:styleId="Titre5">
     <w:name w:val="heading 5"/>
     <w:basedOn w:val="Normal"/>
     <w:next w:val="Normal"/>
-    <w:link w:val="Heading5Char"/>
+    <w:link w:val="Titre5Car"/>
     <w:uiPriority w:val="9"/>
     <w:semiHidden/>
     <w:unhideWhenUsed/>
@@ -8021,11 +7887,11 @@
       <w:szCs w:val="21"/>
     </w:rPr>
   </w:style>
-  <w:style w:type="paragraph" w:styleId="Heading6">
+  <w:style w:type="paragraph" w:styleId="Titre6">
     <w:name w:val="heading 6"/>
     <w:basedOn w:val="Normal"/>
     <w:next w:val="Normal"/>
-    <w:link w:val="Heading6Char"/>
+    <w:link w:val="Titre6Car"/>
     <w:uiPriority w:val="9"/>
     <w:semiHidden/>
     <w:unhideWhenUsed/>
@@ -8047,11 +7913,11 @@
       <w:szCs w:val="21"/>
     </w:rPr>
   </w:style>
-  <w:style w:type="paragraph" w:styleId="Heading7">
+  <w:style w:type="paragraph" w:styleId="Titre7">
     <w:name w:val="heading 7"/>
     <w:basedOn w:val="Normal"/>
     <w:next w:val="Normal"/>
-    <w:link w:val="Heading7Char"/>
+    <w:link w:val="Titre7Car"/>
     <w:uiPriority w:val="9"/>
     <w:semiHidden/>
     <w:unhideWhenUsed/>
@@ -8075,11 +7941,11 @@
       <w:szCs w:val="21"/>
     </w:rPr>
   </w:style>
-  <w:style w:type="paragraph" w:styleId="Heading8">
+  <w:style w:type="paragraph" w:styleId="Titre8">
     <w:name w:val="heading 8"/>
     <w:basedOn w:val="Normal"/>
     <w:next w:val="Normal"/>
-    <w:link w:val="Heading8Char"/>
+    <w:link w:val="Titre8Car"/>
     <w:uiPriority w:val="9"/>
     <w:semiHidden/>
     <w:unhideWhenUsed/>
@@ -8102,11 +7968,11 @@
       <w:szCs w:val="19"/>
     </w:rPr>
   </w:style>
-  <w:style w:type="paragraph" w:styleId="Heading9">
+  <w:style w:type="paragraph" w:styleId="Titre9">
     <w:name w:val="heading 9"/>
     <w:basedOn w:val="Normal"/>
     <w:next w:val="Normal"/>
-    <w:link w:val="Heading9Char"/>
+    <w:link w:val="Titre9Car"/>
     <w:uiPriority w:val="9"/>
     <w:semiHidden/>
     <w:unhideWhenUsed/>
@@ -8131,13 +7997,13 @@
       <w:szCs w:val="19"/>
     </w:rPr>
   </w:style>
-  <w:style w:type="character" w:default="1" w:styleId="DefaultParagraphFont">
+  <w:style w:type="character" w:default="1" w:styleId="Policepardfaut">
     <w:name w:val="Default Paragraph Font"/>
     <w:uiPriority w:val="1"/>
     <w:semiHidden/>
     <w:unhideWhenUsed/>
   </w:style>
-  <w:style w:type="table" w:default="1" w:styleId="TableNormal">
+  <w:style w:type="table" w:default="1" w:styleId="TableauNormal">
     <w:name w:val="Normal Table"/>
     <w:uiPriority w:val="99"/>
     <w:semiHidden/>
@@ -8152,7 +8018,7 @@
       </w:tblCellMar>
     </w:tblPr>
   </w:style>
-  <w:style w:type="numbering" w:default="1" w:styleId="NoList">
+  <w:style w:type="numbering" w:default="1" w:styleId="Aucuneliste">
     <w:name w:val="No List"/>
     <w:uiPriority w:val="99"/>
     <w:semiHidden/>
@@ -8196,7 +8062,7 @@
       <w:sz w:val="22"/>
     </w:rPr>
   </w:style>
-  <w:style w:type="paragraph" w:styleId="List">
+  <w:style w:type="paragraph" w:styleId="Liste">
     <w:name w:val="List"/>
     <w:basedOn w:val="Textbody"/>
     <w:pPr>
@@ -8208,7 +8074,7 @@
       <w:rFonts w:cs="Lucida Sans"/>
     </w:rPr>
   </w:style>
-  <w:style w:type="paragraph" w:styleId="Caption">
+  <w:style w:type="paragraph" w:styleId="Lgende">
     <w:name w:val="caption"/>
     <w:basedOn w:val="Standard"/>
     <w:pPr>
@@ -8246,7 +8112,7 @@
       <w:rFonts w:ascii="Calibri" w:hAnsi="Calibri"/>
     </w:rPr>
   </w:style>
-  <w:style w:type="paragraph" w:styleId="Header">
+  <w:style w:type="paragraph" w:styleId="En-tte">
     <w:name w:val="header"/>
     <w:basedOn w:val="Standard"/>
     <w:pPr>
@@ -8257,7 +8123,7 @@
       </w:tabs>
     </w:pPr>
   </w:style>
-  <w:style w:type="paragraph" w:styleId="Footer">
+  <w:style w:type="paragraph" w:styleId="Pieddepage">
     <w:name w:val="footer"/>
     <w:basedOn w:val="Standard"/>
     <w:pPr>
@@ -8341,9 +8207,9 @@
       <w:sz w:val="22"/>
     </w:rPr>
   </w:style>
-  <w:style w:type="paragraph" w:styleId="Subtitle">
+  <w:style w:type="paragraph" w:styleId="Sous-titre">
     <w:name w:val="Subtitle"/>
-    <w:basedOn w:val="Titre1"/>
+    <w:basedOn w:val="Titre10"/>
     <w:qFormat/>
     <w:rsid w:val="008B55C8"/>
     <w:rPr>
@@ -8351,10 +8217,10 @@
       <w:sz w:val="36"/>
     </w:rPr>
   </w:style>
-  <w:style w:type="paragraph" w:styleId="Title">
+  <w:style w:type="paragraph" w:styleId="Titre">
     <w:name w:val="Title"/>
     <w:basedOn w:val="Heading"/>
-    <w:next w:val="Subtitle"/>
+    <w:next w:val="Sous-titre"/>
     <w:rPr>
       <w:bCs/>
       <w:sz w:val="36"/>
@@ -8374,7 +8240,7 @@
       <w:szCs w:val="32"/>
     </w:rPr>
   </w:style>
-  <w:style w:type="paragraph" w:styleId="IndexHeading">
+  <w:style w:type="paragraph" w:styleId="Titreindex">
     <w:name w:val="index heading"/>
     <w:basedOn w:val="Heading"/>
     <w:pPr>
@@ -8389,7 +8255,7 @@
   </w:style>
   <w:style w:type="paragraph" w:customStyle="1" w:styleId="SecondTitre">
     <w:name w:val="Second Titre"/>
-    <w:basedOn w:val="Title"/>
+    <w:basedOn w:val="Titre"/>
     <w:next w:val="Heading"/>
     <w:pPr>
       <w:spacing w:before="3402" w:after="1134"/>
@@ -8451,7 +8317,7 @@
   </w:style>
   <w:style w:type="paragraph" w:customStyle="1" w:styleId="Info-Header">
     <w:name w:val="Info-Header"/>
-    <w:basedOn w:val="Header"/>
+    <w:basedOn w:val="En-tte"/>
     <w:pPr>
       <w:ind w:left="57" w:right="57"/>
     </w:pPr>
@@ -8481,7 +8347,7 @@
   </w:style>
   <w:style w:type="paragraph" w:customStyle="1" w:styleId="List1">
     <w:name w:val="List 1"/>
-    <w:basedOn w:val="List"/>
+    <w:basedOn w:val="Liste"/>
     <w:pPr>
       <w:spacing w:after="120"/>
       <w:ind w:left="360" w:right="0" w:hanging="360"/>
@@ -8489,15 +8355,15 @@
   </w:style>
   <w:style w:type="paragraph" w:customStyle="1" w:styleId="List1End">
     <w:name w:val="List 1 End"/>
-    <w:basedOn w:val="List"/>
+    <w:basedOn w:val="Liste"/>
     <w:pPr>
       <w:spacing w:after="240"/>
       <w:ind w:left="360" w:right="0" w:hanging="360"/>
     </w:pPr>
   </w:style>
-  <w:style w:type="paragraph" w:styleId="List5">
+  <w:style w:type="paragraph" w:styleId="Liste5">
     <w:name w:val="List 5"/>
-    <w:basedOn w:val="List"/>
+    <w:basedOn w:val="Liste"/>
     <w:pPr>
       <w:spacing w:after="120"/>
       <w:ind w:left="1800" w:right="0" w:hanging="360"/>
@@ -8505,7 +8371,7 @@
   </w:style>
   <w:style w:type="paragraph" w:customStyle="1" w:styleId="Numbering1">
     <w:name w:val="Numbering 1"/>
-    <w:basedOn w:val="List"/>
+    <w:basedOn w:val="Liste"/>
     <w:pPr>
       <w:spacing w:after="120"/>
       <w:ind w:left="360" w:right="0" w:hanging="360"/>
@@ -8549,7 +8415,7 @@
   </w:style>
   <w:style w:type="paragraph" w:customStyle="1" w:styleId="Table">
     <w:name w:val="Table"/>
-    <w:basedOn w:val="Caption"/>
+    <w:basedOn w:val="Lgende"/>
   </w:style>
   <w:style w:type="paragraph" w:customStyle="1" w:styleId="smile-footer">
     <w:name w:val="smile-footer"/>
@@ -8579,7 +8445,7 @@
       <w:color w:val="800000"/>
     </w:rPr>
   </w:style>
-  <w:style w:type="paragraph" w:styleId="ListParagraph">
+  <w:style w:type="paragraph" w:styleId="Paragraphedeliste">
     <w:name w:val="List Paragraph"/>
     <w:basedOn w:val="Standard"/>
     <w:pPr>
@@ -8634,7 +8500,7 @@
   </w:style>
   <w:style w:type="numbering" w:customStyle="1" w:styleId="Numbering2">
     <w:name w:val="Numbering 2"/>
-    <w:basedOn w:val="NoList"/>
+    <w:basedOn w:val="Aucuneliste"/>
     <w:pPr>
       <w:numPr>
         <w:numId w:val="1"/>
@@ -8643,7 +8509,7 @@
   </w:style>
   <w:style w:type="numbering" w:customStyle="1" w:styleId="List21">
     <w:name w:val="List 21"/>
-    <w:basedOn w:val="NoList"/>
+    <w:basedOn w:val="Aucuneliste"/>
     <w:pPr>
       <w:numPr>
         <w:numId w:val="2"/>
@@ -8652,7 +8518,7 @@
   </w:style>
   <w:style w:type="numbering" w:customStyle="1" w:styleId="Liste1">
     <w:name w:val="Liste1"/>
-    <w:basedOn w:val="NoList"/>
+    <w:basedOn w:val="Aucuneliste"/>
     <w:pPr>
       <w:numPr>
         <w:numId w:val="3"/>
@@ -8661,7 +8527,7 @@
   </w:style>
   <w:style w:type="numbering" w:customStyle="1" w:styleId="WWNum7">
     <w:name w:val="WWNum7"/>
-    <w:basedOn w:val="NoList"/>
+    <w:basedOn w:val="Aucuneliste"/>
     <w:pPr>
       <w:numPr>
         <w:numId w:val="4"/>
@@ -8670,7 +8536,7 @@
   </w:style>
   <w:style w:type="paragraph" w:customStyle="1" w:styleId="Alinangatif">
     <w:name w:val="Alinéa négatif"/>
-    <w:basedOn w:val="BodyText"/>
+    <w:basedOn w:val="Corpsdetexte"/>
     <w:qFormat/>
     <w:rsid w:val="001148A1"/>
     <w:pPr>
@@ -8692,10 +8558,10 @@
       <w:lang w:eastAsia="hi-IN"/>
     </w:rPr>
   </w:style>
-  <w:style w:type="paragraph" w:styleId="BodyText">
+  <w:style w:type="paragraph" w:styleId="Corpsdetexte">
     <w:name w:val="Body Text"/>
     <w:basedOn w:val="Normal"/>
-    <w:link w:val="BodyTextChar"/>
+    <w:link w:val="CorpsdetexteCar"/>
     <w:uiPriority w:val="99"/>
     <w:semiHidden/>
     <w:unhideWhenUsed/>
@@ -8707,10 +8573,10 @@
       <w:szCs w:val="21"/>
     </w:rPr>
   </w:style>
-  <w:style w:type="character" w:customStyle="1" w:styleId="BodyTextChar">
-    <w:name w:val="Body Text Char"/>
-    <w:basedOn w:val="DefaultParagraphFont"/>
-    <w:link w:val="BodyText"/>
+  <w:style w:type="character" w:customStyle="1" w:styleId="CorpsdetexteCar">
+    <w:name w:val="Corps de texte Car"/>
+    <w:basedOn w:val="Policepardfaut"/>
+    <w:link w:val="Corpsdetexte"/>
     <w:uiPriority w:val="99"/>
     <w:semiHidden/>
     <w:rsid w:val="001148A1"/>
@@ -8755,7 +8621,7 @@
   </w:style>
   <w:style w:type="paragraph" w:customStyle="1" w:styleId="CommentText1">
     <w:name w:val="Comment Text1"/>
-    <w:basedOn w:val="BodyText"/>
+    <w:basedOn w:val="Corpsdetexte"/>
     <w:qFormat/>
     <w:rsid w:val="001148A1"/>
     <w:pPr>
@@ -8826,7 +8692,7 @@
   </w:style>
   <w:style w:type="paragraph" w:customStyle="1" w:styleId="Contenuducadre">
     <w:name w:val="Contenu du cadre"/>
-    <w:basedOn w:val="BodyText"/>
+    <w:basedOn w:val="Corpsdetexte"/>
     <w:qFormat/>
     <w:rsid w:val="001148A1"/>
     <w:pPr>
@@ -8844,7 +8710,7 @@
       <w:lang w:eastAsia="hi-IN"/>
     </w:rPr>
   </w:style>
-  <w:style w:type="character" w:styleId="EndnoteReference">
+  <w:style w:type="character" w:styleId="Appeldenotedefin">
     <w:name w:val="endnote reference"/>
     <w:qFormat/>
     <w:rsid w:val="001148A1"/>
@@ -8852,10 +8718,10 @@
       <w:vertAlign w:val="superscript"/>
     </w:rPr>
   </w:style>
-  <w:style w:type="paragraph" w:styleId="EndnoteText">
+  <w:style w:type="paragraph" w:styleId="Notedefin">
     <w:name w:val="endnote text"/>
     <w:basedOn w:val="Normal"/>
-    <w:link w:val="EndnoteTextChar"/>
+    <w:link w:val="NotedefinCar"/>
     <w:qFormat/>
     <w:rsid w:val="001148A1"/>
     <w:pPr>
@@ -8872,10 +8738,10 @@
       <w:lang w:eastAsia="hi-IN"/>
     </w:rPr>
   </w:style>
-  <w:style w:type="character" w:customStyle="1" w:styleId="EndnoteTextChar">
-    <w:name w:val="Endnote Text Char"/>
-    <w:basedOn w:val="DefaultParagraphFont"/>
-    <w:link w:val="EndnoteText"/>
+  <w:style w:type="character" w:customStyle="1" w:styleId="NotedefinCar">
+    <w:name w:val="Note de fin Car"/>
+    <w:basedOn w:val="Policepardfaut"/>
+    <w:link w:val="Notedefin"/>
     <w:rsid w:val="001148A1"/>
     <w:rPr>
       <w:color w:val="00000A"/>
@@ -8885,7 +8751,7 @@
       <w:lang w:eastAsia="hi-IN"/>
     </w:rPr>
   </w:style>
-  <w:style w:type="character" w:styleId="FootnoteReference">
+  <w:style w:type="character" w:styleId="Appelnotedebasdep">
     <w:name w:val="footnote reference"/>
     <w:qFormat/>
     <w:rsid w:val="001148A1"/>
@@ -8893,10 +8759,10 @@
       <w:vertAlign w:val="superscript"/>
     </w:rPr>
   </w:style>
-  <w:style w:type="paragraph" w:styleId="FootnoteText">
+  <w:style w:type="paragraph" w:styleId="Notedebasdepage">
     <w:name w:val="footnote text"/>
     <w:basedOn w:val="Normal"/>
-    <w:link w:val="FootnoteTextChar"/>
+    <w:link w:val="NotedebasdepageCar"/>
     <w:qFormat/>
     <w:rsid w:val="001148A1"/>
     <w:pPr>
@@ -8913,10 +8779,10 @@
       <w:lang w:eastAsia="hi-IN"/>
     </w:rPr>
   </w:style>
-  <w:style w:type="character" w:customStyle="1" w:styleId="FootnoteTextChar">
-    <w:name w:val="Footnote Text Char"/>
-    <w:basedOn w:val="DefaultParagraphFont"/>
-    <w:link w:val="FootnoteText"/>
+  <w:style w:type="character" w:customStyle="1" w:styleId="NotedebasdepageCar">
+    <w:name w:val="Note de bas de page Car"/>
+    <w:basedOn w:val="Policepardfaut"/>
+    <w:link w:val="Notedebasdepage"/>
     <w:rsid w:val="001148A1"/>
     <w:rPr>
       <w:color w:val="00000A"/>
@@ -8966,7 +8832,7 @@
   </w:style>
   <w:style w:type="paragraph" w:customStyle="1" w:styleId="ListBullet31">
     <w:name w:val="List Bullet 31"/>
-    <w:basedOn w:val="List"/>
+    <w:basedOn w:val="Liste"/>
     <w:rsid w:val="001148A1"/>
     <w:pPr>
       <w:autoSpaceDN/>
@@ -8982,7 +8848,7 @@
   </w:style>
   <w:style w:type="paragraph" w:customStyle="1" w:styleId="ListBullet41">
     <w:name w:val="List Bullet 41"/>
-    <w:basedOn w:val="List"/>
+    <w:basedOn w:val="Liste"/>
     <w:rsid w:val="001148A1"/>
     <w:pPr>
       <w:autoSpaceDN/>
@@ -8998,7 +8864,7 @@
   </w:style>
   <w:style w:type="paragraph" w:customStyle="1" w:styleId="ListNumber1">
     <w:name w:val="List Number1"/>
-    <w:basedOn w:val="List"/>
+    <w:basedOn w:val="Liste"/>
     <w:qFormat/>
     <w:rsid w:val="001148A1"/>
     <w:pPr>
@@ -9180,7 +9046,7 @@
   </w:style>
   <w:style w:type="paragraph" w:customStyle="1" w:styleId="Puce1fin">
     <w:name w:val="Puce 1 fin"/>
-    <w:basedOn w:val="List"/>
+    <w:basedOn w:val="Liste"/>
     <w:qFormat/>
     <w:rsid w:val="001148A1"/>
     <w:pPr>
@@ -9205,7 +9071,7 @@
   </w:style>
   <w:style w:type="paragraph" w:customStyle="1" w:styleId="Retraitdeliste">
     <w:name w:val="Retrait de liste"/>
-    <w:basedOn w:val="BodyText"/>
+    <w:basedOn w:val="Corpsdetexte"/>
     <w:qFormat/>
     <w:rsid w:val="001148A1"/>
     <w:pPr>
@@ -9256,10 +9122,10 @@
     <w:qFormat/>
     <w:rsid w:val="001148A1"/>
   </w:style>
-  <w:style w:type="paragraph" w:customStyle="1" w:styleId="Titre1">
+  <w:style w:type="paragraph" w:customStyle="1" w:styleId="Titre10">
     <w:name w:val="Titre1"/>
     <w:basedOn w:val="Normal"/>
-    <w:next w:val="BodyText"/>
+    <w:next w:val="Corpsdetexte"/>
     <w:qFormat/>
     <w:rsid w:val="001148A1"/>
     <w:pPr>
@@ -9293,7 +9159,7 @@
   </w:style>
   <w:style w:type="paragraph" w:customStyle="1" w:styleId="TOAHeading1">
     <w:name w:val="TOA Heading1"/>
-    <w:basedOn w:val="Titre1"/>
+    <w:basedOn w:val="Titre10"/>
     <w:qFormat/>
     <w:rsid w:val="001148A1"/>
     <w:pPr>
@@ -9308,7 +9174,7 @@
       <w:szCs w:val="32"/>
     </w:rPr>
   </w:style>
-  <w:style w:type="paragraph" w:styleId="TOC1">
+  <w:style w:type="paragraph" w:styleId="TM1">
     <w:name w:val="toc 1"/>
     <w:basedOn w:val="Index"/>
     <w:uiPriority w:val="39"/>
@@ -9330,7 +9196,7 @@
       <w:lang w:eastAsia="hi-IN"/>
     </w:rPr>
   </w:style>
-  <w:style w:type="paragraph" w:styleId="TOC2">
+  <w:style w:type="paragraph" w:styleId="TM2">
     <w:name w:val="toc 2"/>
     <w:basedOn w:val="Index"/>
     <w:uiPriority w:val="39"/>
@@ -9373,10 +9239,10 @@
       <w:lang w:eastAsia="fr-LU" w:bidi="ar-SA"/>
     </w:rPr>
   </w:style>
-  <w:style w:type="character" w:customStyle="1" w:styleId="Heading5Char">
-    <w:name w:val="Heading 5 Char"/>
-    <w:basedOn w:val="DefaultParagraphFont"/>
-    <w:link w:val="Heading5"/>
+  <w:style w:type="character" w:customStyle="1" w:styleId="Titre5Car">
+    <w:name w:val="Titre 5 Car"/>
+    <w:basedOn w:val="Policepardfaut"/>
+    <w:link w:val="Titre5"/>
     <w:uiPriority w:val="9"/>
     <w:semiHidden/>
     <w:rsid w:val="00FA58BB"/>
@@ -9386,10 +9252,10 @@
       <w:szCs w:val="21"/>
     </w:rPr>
   </w:style>
-  <w:style w:type="character" w:customStyle="1" w:styleId="Heading6Char">
-    <w:name w:val="Heading 6 Char"/>
-    <w:basedOn w:val="DefaultParagraphFont"/>
-    <w:link w:val="Heading6"/>
+  <w:style w:type="character" w:customStyle="1" w:styleId="Titre6Car">
+    <w:name w:val="Titre 6 Car"/>
+    <w:basedOn w:val="Policepardfaut"/>
+    <w:link w:val="Titre6"/>
     <w:uiPriority w:val="9"/>
     <w:semiHidden/>
     <w:rsid w:val="00FA58BB"/>
@@ -9399,10 +9265,10 @@
       <w:szCs w:val="21"/>
     </w:rPr>
   </w:style>
-  <w:style w:type="character" w:customStyle="1" w:styleId="Heading7Char">
-    <w:name w:val="Heading 7 Char"/>
-    <w:basedOn w:val="DefaultParagraphFont"/>
-    <w:link w:val="Heading7"/>
+  <w:style w:type="character" w:customStyle="1" w:styleId="Titre7Car">
+    <w:name w:val="Titre 7 Car"/>
+    <w:basedOn w:val="Policepardfaut"/>
+    <w:link w:val="Titre7"/>
     <w:uiPriority w:val="9"/>
     <w:semiHidden/>
     <w:rsid w:val="00FA58BB"/>
@@ -9414,10 +9280,10 @@
       <w:szCs w:val="21"/>
     </w:rPr>
   </w:style>
-  <w:style w:type="character" w:customStyle="1" w:styleId="Heading8Char">
-    <w:name w:val="Heading 8 Char"/>
-    <w:basedOn w:val="DefaultParagraphFont"/>
-    <w:link w:val="Heading8"/>
+  <w:style w:type="character" w:customStyle="1" w:styleId="Titre8Car">
+    <w:name w:val="Titre 8 Car"/>
+    <w:basedOn w:val="Policepardfaut"/>
+    <w:link w:val="Titre8"/>
     <w:uiPriority w:val="9"/>
     <w:semiHidden/>
     <w:rsid w:val="00FA58BB"/>
@@ -9428,10 +9294,10 @@
       <w:szCs w:val="19"/>
     </w:rPr>
   </w:style>
-  <w:style w:type="character" w:customStyle="1" w:styleId="Heading9Char">
-    <w:name w:val="Heading 9 Char"/>
-    <w:basedOn w:val="DefaultParagraphFont"/>
-    <w:link w:val="Heading9"/>
+  <w:style w:type="character" w:customStyle="1" w:styleId="Titre9Car">
+    <w:name w:val="Titre 9 Car"/>
+    <w:basedOn w:val="Policepardfaut"/>
+    <w:link w:val="Titre9"/>
     <w:uiPriority w:val="9"/>
     <w:semiHidden/>
     <w:rsid w:val="00FA58BB"/>
@@ -9444,9 +9310,9 @@
       <w:szCs w:val="19"/>
     </w:rPr>
   </w:style>
-  <w:style w:type="table" w:styleId="TableGrid">
+  <w:style w:type="table" w:styleId="Grilledutableau">
     <w:name w:val="Table Grid"/>
-    <w:basedOn w:val="TableNormal"/>
+    <w:basedOn w:val="TableauNormal"/>
     <w:uiPriority w:val="39"/>
     <w:rsid w:val="009942E3"/>
     <w:tblPr>
@@ -9462,7 +9328,7 @@
   </w:style>
   <w:style w:type="character" w:customStyle="1" w:styleId="StandardChar">
     <w:name w:val="Standard Char"/>
-    <w:basedOn w:val="DefaultParagraphFont"/>
+    <w:basedOn w:val="Policepardfaut"/>
     <w:link w:val="Standard"/>
     <w:locked/>
     <w:rsid w:val="00D01FE2"/>
@@ -9472,7 +9338,7 @@
   </w:style>
   <w:style w:type="character" w:customStyle="1" w:styleId="TextbodyChar">
     <w:name w:val="Text body Char"/>
-    <w:basedOn w:val="DefaultParagraphFont"/>
+    <w:basedOn w:val="Policepardfaut"/>
     <w:link w:val="Textbody"/>
     <w:locked/>
     <w:rsid w:val="00D01FE2"/>
@@ -9750,7 +9616,7 @@
 </file>
 
 <file path=customXml/itemProps1.xml><?xml version="1.0" encoding="utf-8"?>
-<ds:datastoreItem xmlns:ds="http://schemas.openxmlformats.org/officeDocument/2006/customXml" ds:itemID="{C1E371BF-8B9A-4FB1-81F9-A9A6D495D826}">
+<ds:datastoreItem xmlns:ds="http://schemas.openxmlformats.org/officeDocument/2006/customXml" ds:itemID="{8072FD00-E197-4F35-BAC4-E8805176BCC2}">
   <ds:schemaRefs>
     <ds:schemaRef ds:uri="http://schemas.openxmlformats.org/officeDocument/2006/bibliography"/>
   </ds:schemaRefs>

</xml_diff>

<commit_message>
Information in the diagnostic updated : an help, select activity and select nb of employees. Minor problems resolved
</commit_message>
<xml_diff>
--- a/data/resources/model_en.docx
+++ b/data/resources/model_en.docx
@@ -16,7 +16,7 @@
         <w:rPr>
           <w:noProof/>
           <w:sz w:val="18"/>
-          <w:lang w:eastAsia="fr-LU" w:bidi="ar-SA"/>
+          <w:lang w:val="en-US" w:eastAsia="en-US" w:bidi="ar-SA"/>
         </w:rPr>
         <w:drawing>
           <wp:anchor distT="0" distB="0" distL="114300" distR="114300" simplePos="0" relativeHeight="251653120" behindDoc="1" locked="0" layoutInCell="1" allowOverlap="1" wp14:anchorId="1B46EB6A" wp14:editId="0AC1FCA1">
@@ -234,7 +234,7 @@
     </w:p>
     <w:p>
       <w:pPr>
-        <w:pStyle w:val="Titre10"/>
+        <w:pStyle w:val="Titre1"/>
         <w:rPr>
           <w:lang w:val="en-US"/>
         </w:rPr>
@@ -255,7 +255,7 @@
     </w:p>
     <w:p>
       <w:pPr>
-        <w:pStyle w:val="Sous-titre"/>
+        <w:pStyle w:val="Subtitle"/>
         <w:rPr>
           <w:lang w:val="en-US"/>
         </w:rPr>
@@ -278,14 +278,6 @@
         </w:rPr>
         <w:t xml:space="preserve"> Security</w:t>
       </w:r>
-    </w:p>
-    <w:p>
-      <w:pPr>
-        <w:pStyle w:val="Textbody"/>
-        <w:rPr>
-          <w:lang w:val="en-US"/>
-        </w:rPr>
-      </w:pPr>
     </w:p>
     <w:p>
       <w:pPr>
@@ -401,12 +393,14 @@
         <w:rPr>
           <w:sz w:val="20"/>
           <w:szCs w:val="20"/>
+          <w:lang w:val="en-US"/>
         </w:rPr>
       </w:pPr>
       <w:r>
         <w:rPr>
           <w:sz w:val="20"/>
           <w:szCs w:val="20"/>
+          <w:lang w:val="en-US"/>
         </w:rPr>
         <w:t>Version :</w:t>
       </w:r>
@@ -414,6 +408,7 @@
         <w:rPr>
           <w:sz w:val="20"/>
           <w:szCs w:val="20"/>
+          <w:lang w:val="en-US"/>
         </w:rPr>
         <w:tab/>
         <w:t>${VERSION}</w:t>
@@ -515,7 +510,6 @@
           <w:lang w:val="en-US"/>
         </w:rPr>
       </w:pPr>
-      <w:proofErr w:type="gramStart"/>
       <w:r>
         <w:rPr>
           <w:sz w:val="20"/>
@@ -532,7 +526,6 @@
         </w:rPr>
         <w:t> :</w:t>
       </w:r>
-      <w:proofErr w:type="gramEnd"/>
       <w:r>
         <w:rPr>
           <w:sz w:val="20"/>
@@ -541,6 +534,128 @@
         </w:rPr>
         <w:tab/>
         <w:t>${COMPANY}</w:t>
+      </w:r>
+    </w:p>
+    <w:p>
+      <w:pPr>
+        <w:keepLines/>
+        <w:pBdr>
+          <w:top w:val="single" w:sz="4" w:space="1" w:color="auto"/>
+          <w:left w:val="single" w:sz="4" w:space="4" w:color="auto"/>
+          <w:bottom w:val="single" w:sz="4" w:space="1" w:color="auto"/>
+          <w:right w:val="single" w:sz="4" w:space="4" w:color="auto"/>
+        </w:pBdr>
+        <w:tabs>
+          <w:tab w:val="left" w:pos="2410"/>
+          <w:tab w:val="left" w:pos="2835"/>
+        </w:tabs>
+        <w:rPr>
+          <w:sz w:val="20"/>
+          <w:szCs w:val="20"/>
+          <w:lang w:val="en-US"/>
+        </w:rPr>
+      </w:pPr>
+      <w:r>
+        <w:rPr>
+          <w:sz w:val="20"/>
+          <w:szCs w:val="20"/>
+          <w:lang w:val="en-US"/>
+        </w:rPr>
+        <w:t>Activity</w:t>
+      </w:r>
+      <w:r>
+        <w:rPr>
+          <w:sz w:val="20"/>
+          <w:szCs w:val="20"/>
+          <w:lang w:val="en-US"/>
+        </w:rPr>
+        <w:t> :</w:t>
+      </w:r>
+      <w:r>
+        <w:rPr>
+          <w:sz w:val="20"/>
+          <w:szCs w:val="20"/>
+          <w:lang w:val="en-US"/>
+        </w:rPr>
+        <w:tab/>
+        <w:t>${</w:t>
+      </w:r>
+      <w:r>
+        <w:rPr>
+          <w:sz w:val="20"/>
+          <w:szCs w:val="20"/>
+          <w:lang w:val="en-US"/>
+        </w:rPr>
+        <w:t>ACTIVITY</w:t>
+      </w:r>
+      <w:r>
+        <w:rPr>
+          <w:sz w:val="20"/>
+          <w:szCs w:val="20"/>
+          <w:lang w:val="en-US"/>
+        </w:rPr>
+        <w:t>}</w:t>
+      </w:r>
+    </w:p>
+    <w:p>
+      <w:pPr>
+        <w:keepLines/>
+        <w:pBdr>
+          <w:top w:val="single" w:sz="4" w:space="1" w:color="auto"/>
+          <w:left w:val="single" w:sz="4" w:space="4" w:color="auto"/>
+          <w:bottom w:val="single" w:sz="4" w:space="1" w:color="auto"/>
+          <w:right w:val="single" w:sz="4" w:space="4" w:color="auto"/>
+        </w:pBdr>
+        <w:tabs>
+          <w:tab w:val="left" w:pos="2410"/>
+          <w:tab w:val="left" w:pos="2835"/>
+        </w:tabs>
+        <w:rPr>
+          <w:sz w:val="20"/>
+          <w:szCs w:val="20"/>
+          <w:lang w:val="en-US"/>
+        </w:rPr>
+      </w:pPr>
+      <w:r>
+        <w:rPr>
+          <w:sz w:val="20"/>
+          <w:szCs w:val="20"/>
+          <w:lang w:val="en-US"/>
+        </w:rPr>
+        <w:t>Number of employees</w:t>
+      </w:r>
+      <w:r>
+        <w:rPr>
+          <w:sz w:val="20"/>
+          <w:szCs w:val="20"/>
+          <w:lang w:val="en-US"/>
+        </w:rPr>
+        <w:t> :</w:t>
+      </w:r>
+      <w:r>
+        <w:rPr>
+          <w:sz w:val="20"/>
+          <w:szCs w:val="20"/>
+          <w:lang w:val="en-US"/>
+        </w:rPr>
+        <w:tab/>
+        <w:t>${</w:t>
+      </w:r>
+      <w:r>
+        <w:rPr>
+          <w:sz w:val="20"/>
+          <w:szCs w:val="20"/>
+          <w:lang w:val="en-US"/>
+        </w:rPr>
+        <w:t>NB_EMPLOYEES</w:t>
+      </w:r>
+      <w:r>
+        <w:rPr>
+          <w:sz w:val="20"/>
+          <w:szCs w:val="20"/>
+          <w:lang w:val="en-US"/>
+        </w:rPr>
+        <w:t>}</w:t>
       </w:r>
     </w:p>
     <w:p>
@@ -613,14 +728,14 @@
         <w:rPr>
           <w:sz w:val="20"/>
           <w:szCs w:val="20"/>
-          <w:lang w:val="en-US"/>
+          <w:lang w:val="fr-FR"/>
         </w:rPr>
       </w:pPr>
       <w:r>
         <w:rPr>
           <w:sz w:val="20"/>
           <w:szCs w:val="20"/>
-          <w:lang w:val="en-US"/>
+          <w:lang w:val="fr-FR"/>
         </w:rPr>
         <w:t>Date :</w:t>
       </w:r>
@@ -628,7 +743,7 @@
         <w:rPr>
           <w:sz w:val="20"/>
           <w:szCs w:val="20"/>
-          <w:lang w:val="en-US"/>
+          <w:lang w:val="fr-FR"/>
         </w:rPr>
         <w:tab/>
         <w:t>${DATE}</w:t>
@@ -786,7 +901,7 @@
     </w:p>
     <w:p>
       <w:pPr>
-        <w:pStyle w:val="TM1"/>
+        <w:pStyle w:val="TOC1"/>
         <w:tabs>
           <w:tab w:val="left" w:pos="440"/>
         </w:tabs>
@@ -883,15 +998,14 @@
       </w:r>
       <w:r>
         <w:rPr>
+          <w:noProof/>
+        </w:rPr>
+        <w:fldChar w:fldCharType="separate"/>
+      </w:r>
+      <w:r>
+        <w:rPr>
           <w:rFonts w:hint="eastAsia"/>
           <w:noProof/>
-        </w:rPr>
-        <w:fldChar w:fldCharType="separate"/>
-      </w:r>
-      <w:r>
-        <w:rPr>
-          <w:rFonts w:hint="eastAsia"/>
-          <w:noProof/>
           <w:lang w:val="en-GB"/>
         </w:rPr>
         <w:t>2</w:t>
@@ -905,7 +1019,7 @@
     </w:p>
     <w:p>
       <w:pPr>
-        <w:pStyle w:val="TM2"/>
+        <w:pStyle w:val="TOC2"/>
         <w:tabs>
           <w:tab w:val="left" w:pos="880"/>
         </w:tabs>
@@ -970,15 +1084,14 @@
       </w:r>
       <w:r>
         <w:rPr>
+          <w:noProof/>
+        </w:rPr>
+        <w:fldChar w:fldCharType="separate"/>
+      </w:r>
+      <w:r>
+        <w:rPr>
           <w:rFonts w:hint="eastAsia"/>
           <w:noProof/>
-        </w:rPr>
-        <w:fldChar w:fldCharType="separate"/>
-      </w:r>
-      <w:r>
-        <w:rPr>
-          <w:rFonts w:hint="eastAsia"/>
-          <w:noProof/>
           <w:lang w:val="en-GB"/>
         </w:rPr>
         <w:t>2</w:t>
@@ -992,7 +1105,7 @@
     </w:p>
     <w:p>
       <w:pPr>
-        <w:pStyle w:val="TM2"/>
+        <w:pStyle w:val="TOC2"/>
         <w:tabs>
           <w:tab w:val="left" w:pos="880"/>
         </w:tabs>
@@ -1057,15 +1170,14 @@
       </w:r>
       <w:r>
         <w:rPr>
+          <w:noProof/>
+        </w:rPr>
+        <w:fldChar w:fldCharType="separate"/>
+      </w:r>
+      <w:r>
+        <w:rPr>
           <w:rFonts w:hint="eastAsia"/>
           <w:noProof/>
-        </w:rPr>
-        <w:fldChar w:fldCharType="separate"/>
-      </w:r>
-      <w:r>
-        <w:rPr>
-          <w:rFonts w:hint="eastAsia"/>
-          <w:noProof/>
           <w:lang w:val="en-GB"/>
         </w:rPr>
         <w:t>2</w:t>
@@ -1079,7 +1191,7 @@
     </w:p>
     <w:p>
       <w:pPr>
-        <w:pStyle w:val="TM2"/>
+        <w:pStyle w:val="TOC2"/>
         <w:tabs>
           <w:tab w:val="left" w:pos="880"/>
         </w:tabs>
@@ -1144,15 +1256,14 @@
       </w:r>
       <w:r>
         <w:rPr>
+          <w:noProof/>
+        </w:rPr>
+        <w:fldChar w:fldCharType="separate"/>
+      </w:r>
+      <w:r>
+        <w:rPr>
           <w:rFonts w:hint="eastAsia"/>
           <w:noProof/>
-        </w:rPr>
-        <w:fldChar w:fldCharType="separate"/>
-      </w:r>
-      <w:r>
-        <w:rPr>
-          <w:rFonts w:hint="eastAsia"/>
-          <w:noProof/>
           <w:lang w:val="en-GB"/>
         </w:rPr>
         <w:t>2</w:t>
@@ -1166,7 +1277,7 @@
     </w:p>
     <w:p>
       <w:pPr>
-        <w:pStyle w:val="TM1"/>
+        <w:pStyle w:val="TOC1"/>
         <w:tabs>
           <w:tab w:val="left" w:pos="440"/>
         </w:tabs>
@@ -1235,15 +1346,14 @@
       </w:r>
       <w:r>
         <w:rPr>
+          <w:noProof/>
+        </w:rPr>
+        <w:fldChar w:fldCharType="separate"/>
+      </w:r>
+      <w:r>
+        <w:rPr>
           <w:rFonts w:hint="eastAsia"/>
           <w:noProof/>
-        </w:rPr>
-        <w:fldChar w:fldCharType="separate"/>
-      </w:r>
-      <w:r>
-        <w:rPr>
-          <w:rFonts w:hint="eastAsia"/>
-          <w:noProof/>
           <w:lang w:val="en-GB"/>
         </w:rPr>
         <w:t>3</w:t>
@@ -1257,7 +1367,7 @@
     </w:p>
     <w:p>
       <w:pPr>
-        <w:pStyle w:val="TM2"/>
+        <w:pStyle w:val="TOC2"/>
         <w:tabs>
           <w:tab w:val="left" w:pos="880"/>
         </w:tabs>
@@ -1322,15 +1432,14 @@
       </w:r>
       <w:r>
         <w:rPr>
+          <w:noProof/>
+        </w:rPr>
+        <w:fldChar w:fldCharType="separate"/>
+      </w:r>
+      <w:r>
+        <w:rPr>
           <w:rFonts w:hint="eastAsia"/>
           <w:noProof/>
-        </w:rPr>
-        <w:fldChar w:fldCharType="separate"/>
-      </w:r>
-      <w:r>
-        <w:rPr>
-          <w:rFonts w:hint="eastAsia"/>
-          <w:noProof/>
           <w:lang w:val="en-GB"/>
         </w:rPr>
         <w:t>3</w:t>
@@ -1344,7 +1453,7 @@
     </w:p>
     <w:p>
       <w:pPr>
-        <w:pStyle w:val="TM2"/>
+        <w:pStyle w:val="TOC2"/>
         <w:tabs>
           <w:tab w:val="left" w:pos="880"/>
         </w:tabs>
@@ -1409,15 +1518,14 @@
       </w:r>
       <w:r>
         <w:rPr>
+          <w:noProof/>
+        </w:rPr>
+        <w:fldChar w:fldCharType="separate"/>
+      </w:r>
+      <w:r>
+        <w:rPr>
           <w:rFonts w:hint="eastAsia"/>
           <w:noProof/>
-        </w:rPr>
-        <w:fldChar w:fldCharType="separate"/>
-      </w:r>
-      <w:r>
-        <w:rPr>
-          <w:rFonts w:hint="eastAsia"/>
-          <w:noProof/>
           <w:lang w:val="en-GB"/>
         </w:rPr>
         <w:t>3</w:t>
@@ -1431,7 +1539,7 @@
     </w:p>
     <w:p>
       <w:pPr>
-        <w:pStyle w:val="TM2"/>
+        <w:pStyle w:val="TOC2"/>
         <w:tabs>
           <w:tab w:val="left" w:pos="880"/>
         </w:tabs>
@@ -1496,15 +1604,14 @@
       </w:r>
       <w:r>
         <w:rPr>
+          <w:noProof/>
+        </w:rPr>
+        <w:fldChar w:fldCharType="separate"/>
+      </w:r>
+      <w:r>
+        <w:rPr>
           <w:rFonts w:hint="eastAsia"/>
           <w:noProof/>
-        </w:rPr>
-        <w:fldChar w:fldCharType="separate"/>
-      </w:r>
-      <w:r>
-        <w:rPr>
-          <w:rFonts w:hint="eastAsia"/>
-          <w:noProof/>
           <w:lang w:val="en-GB"/>
         </w:rPr>
         <w:t>4</w:t>
@@ -1518,7 +1625,7 @@
     </w:p>
     <w:p>
       <w:pPr>
-        <w:pStyle w:val="TM2"/>
+        <w:pStyle w:val="TOC2"/>
         <w:tabs>
           <w:tab w:val="left" w:pos="880"/>
         </w:tabs>
@@ -1528,12 +1635,13 @@
           <w:noProof/>
           <w:color w:val="auto"/>
           <w:szCs w:val="22"/>
-          <w:lang w:eastAsia="fr-LU" w:bidi="ar-SA"/>
-        </w:rPr>
-      </w:pPr>
-      <w:r>
-        <w:rPr>
-          <w:noProof/>
+          <w:lang w:val="en-US" w:eastAsia="fr-LU" w:bidi="ar-SA"/>
+        </w:rPr>
+      </w:pPr>
+      <w:r>
+        <w:rPr>
+          <w:noProof/>
+          <w:lang w:val="en-US"/>
         </w:rPr>
         <w:t>2.4</w:t>
       </w:r>
@@ -1544,19 +1652,21 @@
           <w:noProof/>
           <w:color w:val="auto"/>
           <w:szCs w:val="22"/>
-          <w:lang w:eastAsia="fr-LU" w:bidi="ar-SA"/>
+          <w:lang w:val="en-US" w:eastAsia="fr-LU" w:bidi="ar-SA"/>
         </w:rPr>
         <w:tab/>
       </w:r>
       <w:r>
         <w:rPr>
           <w:noProof/>
+          <w:lang w:val="en-US"/>
         </w:rPr>
         <w:t>Table of recommendations</w:t>
       </w:r>
       <w:r>
         <w:rPr>
           <w:noProof/>
+          <w:lang w:val="en-US"/>
         </w:rPr>
         <w:tab/>
       </w:r>
@@ -1569,6 +1679,7 @@
       <w:r>
         <w:rPr>
           <w:noProof/>
+          <w:lang w:val="en-US"/>
         </w:rPr>
         <w:instrText xml:space="preserve"> PAGEREF _Toc520197145 \h </w:instrText>
       </w:r>
@@ -1579,8 +1690,69 @@
       </w:r>
       <w:r>
         <w:rPr>
+          <w:noProof/>
+        </w:rPr>
+        <w:fldChar w:fldCharType="separate"/>
+      </w:r>
+      <w:r>
+        <w:rPr>
           <w:rFonts w:hint="eastAsia"/>
           <w:noProof/>
+          <w:lang w:val="en-US"/>
+        </w:rPr>
+        <w:t>5</w:t>
+      </w:r>
+      <w:r>
+        <w:rPr>
+          <w:noProof/>
+        </w:rPr>
+        <w:fldChar w:fldCharType="end"/>
+      </w:r>
+    </w:p>
+    <w:p>
+      <w:pPr>
+        <w:pStyle w:val="TOC1"/>
+        <w:rPr>
+          <w:rFonts w:hint="eastAsia"/>
+          <w:noProof/>
+          <w:lang w:val="en-US"/>
+        </w:rPr>
+      </w:pPr>
+      <w:r>
+        <w:rPr>
+          <w:noProof/>
+          <w:lang w:val="en-US"/>
+        </w:rPr>
+        <w:t>APPENDIX A : Notes Taken</w:t>
+      </w:r>
+      <w:r>
+        <w:rPr>
+          <w:noProof/>
+          <w:lang w:val="en-US"/>
+        </w:rPr>
+        <w:tab/>
+      </w:r>
+      <w:r>
+        <w:rPr>
+          <w:noProof/>
+        </w:rPr>
+        <w:fldChar w:fldCharType="begin"/>
+      </w:r>
+      <w:r>
+        <w:rPr>
+          <w:noProof/>
+          <w:lang w:val="en-US"/>
+        </w:rPr>
+        <w:instrText xml:space="preserve"> PAGEREF _Toc520197146 \h </w:instrText>
+      </w:r>
+      <w:r>
+        <w:rPr>
+          <w:noProof/>
+        </w:rPr>
+      </w:r>
+      <w:r>
+        <w:rPr>
+          <w:noProof/>
         </w:rPr>
         <w:fldChar w:fldCharType="separate"/>
       </w:r>
@@ -1588,8 +1760,9 @@
         <w:rPr>
           <w:rFonts w:hint="eastAsia"/>
           <w:noProof/>
-        </w:rPr>
-        <w:t>5</w:t>
+          <w:lang w:val="en-US"/>
+        </w:rPr>
+        <w:t>6</w:t>
       </w:r>
       <w:r>
         <w:rPr>
@@ -1600,89 +1773,29 @@
     </w:p>
     <w:p>
       <w:pPr>
-        <w:pStyle w:val="TM1"/>
-        <w:rPr>
-          <w:rFonts w:hint="eastAsia"/>
-          <w:noProof/>
-        </w:rPr>
-      </w:pPr>
-      <w:r>
-        <w:rPr>
-          <w:noProof/>
-          <w:lang w:val="en-US"/>
-        </w:rPr>
-        <w:t>APPENDIX A : Notes Taken</w:t>
-      </w:r>
-      <w:r>
-        <w:rPr>
-          <w:noProof/>
-        </w:rPr>
-        <w:tab/>
-      </w:r>
-      <w:r>
-        <w:rPr>
-          <w:noProof/>
-        </w:rPr>
-        <w:fldChar w:fldCharType="begin"/>
-      </w:r>
-      <w:r>
-        <w:rPr>
-          <w:noProof/>
-        </w:rPr>
-        <w:instrText xml:space="preserve"> PAGEREF _Toc520197146 \h </w:instrText>
-      </w:r>
-      <w:r>
-        <w:rPr>
-          <w:noProof/>
-        </w:rPr>
-      </w:r>
-      <w:r>
-        <w:rPr>
-          <w:rFonts w:hint="eastAsia"/>
-          <w:noProof/>
-        </w:rPr>
-        <w:fldChar w:fldCharType="separate"/>
-      </w:r>
-      <w:r>
-        <w:rPr>
-          <w:rFonts w:hint="eastAsia"/>
-          <w:noProof/>
-        </w:rPr>
-        <w:t>6</w:t>
-      </w:r>
-      <w:r>
-        <w:rPr>
-          <w:noProof/>
-        </w:rPr>
-        <w:fldChar w:fldCharType="end"/>
-      </w:r>
-    </w:p>
-    <w:p>
-      <w:pPr>
-        <w:rPr>
-          <w:rFonts w:ascii="Century Schoolbook L" w:hAnsi="Century Schoolbook L" w:cs="Lucida Sans"/>
+        <w:rPr>
+          <w:rFonts w:ascii="Century Schoolbook L" w:hAnsi="Century Schoolbook L" w:cs="Lucida Sans" w:hint="eastAsia"/>
           <w:b/>
           <w:caps/>
           <w:noProof/>
           <w:color w:val="00000A"/>
           <w:kern w:val="0"/>
           <w:sz w:val="20"/>
-          <w:lang w:eastAsia="hi-IN"/>
+          <w:lang w:val="en-US" w:eastAsia="hi-IN"/>
         </w:rPr>
       </w:pPr>
       <w:r>
         <w:rPr>
           <w:rFonts w:hint="eastAsia"/>
           <w:noProof/>
+          <w:lang w:val="en-US"/>
         </w:rPr>
         <w:br w:type="page"/>
       </w:r>
-      <w:bookmarkStart w:id="0" w:name="_GoBack"/>
-      <w:bookmarkEnd w:id="0"/>
-    </w:p>
-    <w:p>
-      <w:pPr>
-        <w:pStyle w:val="Titre1"/>
+    </w:p>
+    <w:p>
+      <w:pPr>
+        <w:pStyle w:val="Heading1"/>
       </w:pPr>
       <w:r>
         <w:rPr>
@@ -1693,43 +1806,66 @@
         <w:lastRenderedPageBreak/>
         <w:fldChar w:fldCharType="end"/>
       </w:r>
-      <w:bookmarkStart w:id="1" w:name="_Toc520197137"/>
+      <w:bookmarkStart w:id="0" w:name="_Toc520197137"/>
       <w:r>
         <w:t>Introduction</w:t>
       </w:r>
+      <w:bookmarkEnd w:id="0"/>
+    </w:p>
+    <w:p>
+      <w:pPr>
+        <w:pStyle w:val="Heading2"/>
+      </w:pPr>
+      <w:bookmarkStart w:id="1" w:name="_Toc520197138"/>
+      <w:r>
+        <w:t>Company presentation</w:t>
+      </w:r>
       <w:bookmarkEnd w:id="1"/>
     </w:p>
     <w:p>
       <w:pPr>
-        <w:pStyle w:val="Titre2"/>
-      </w:pPr>
-      <w:bookmarkStart w:id="2" w:name="_Toc520197138"/>
-      <w:proofErr w:type="spellStart"/>
-      <w:r>
-        <w:t>Company</w:t>
-      </w:r>
-      <w:proofErr w:type="spellEnd"/>
-      <w:r>
-        <w:t xml:space="preserve"> </w:t>
-      </w:r>
-      <w:proofErr w:type="spellStart"/>
-      <w:r>
-        <w:t>presentation</w:t>
-      </w:r>
+        <w:pStyle w:val="Textbody"/>
+      </w:pPr>
+      <w:r>
+        <w:t>${ORGANIZATION_INFORMATION}</w:t>
+      </w:r>
+    </w:p>
+    <w:p>
+      <w:pPr>
+        <w:pStyle w:val="Textbody"/>
+        <w:rPr>
+          <w:lang w:val="en-US"/>
+        </w:rPr>
+      </w:pPr>
+      <w:r>
+        <w:rPr>
+          <w:lang w:val="en-US"/>
+        </w:rPr>
+        <w:t>Activity of the company</w:t>
+      </w:r>
+      <w:r>
+        <w:rPr>
+          <w:lang w:val="en-US"/>
+        </w:rPr>
+        <w:t> : ${ACTIVITY}</w:t>
+      </w:r>
+    </w:p>
+    <w:p>
+      <w:pPr>
+        <w:pStyle w:val="Textbody"/>
+      </w:pPr>
+      <w:r>
+        <w:t>Number of employees</w:t>
+      </w:r>
+      <w:bookmarkStart w:id="2" w:name="_GoBack"/>
       <w:bookmarkEnd w:id="2"/>
-      <w:proofErr w:type="spellEnd"/>
-    </w:p>
-    <w:p>
-      <w:pPr>
-        <w:pStyle w:val="Textbody"/>
-      </w:pPr>
-      <w:r>
-        <w:t>${ORGANIZATION_INFORMATION}</w:t>
-      </w:r>
-    </w:p>
-    <w:p>
-      <w:pPr>
-        <w:pStyle w:val="Titre2"/>
+      <w:r>
+        <w:t> : ${NB_EMPLOYEES}</w:t>
+      </w:r>
+    </w:p>
+    <w:p>
+      <w:pPr>
+        <w:pStyle w:val="Heading2"/>
         <w:ind w:left="450" w:hanging="450"/>
       </w:pPr>
       <w:bookmarkStart w:id="3" w:name="_Toc520197139"/>
@@ -1868,7 +2004,7 @@
     </w:p>
     <w:p>
       <w:pPr>
-        <w:pStyle w:val="Titre2"/>
+        <w:pStyle w:val="Heading2"/>
         <w:rPr>
           <w:lang w:val="en-US"/>
         </w:rPr>
@@ -1893,7 +2029,7 @@
       <w:r>
         <w:rPr>
           <w:noProof/>
-          <w:lang w:eastAsia="fr-LU" w:bidi="ar-SA"/>
+          <w:lang w:val="en-US" w:eastAsia="en-US" w:bidi="ar-SA"/>
         </w:rPr>
         <mc:AlternateContent>
           <mc:Choice Requires="wpg">
@@ -2150,31 +2286,24 @@
     </w:p>
     <w:p>
       <w:pPr>
-        <w:pStyle w:val="Titre1"/>
+        <w:pStyle w:val="Heading1"/>
       </w:pPr>
       <w:bookmarkStart w:id="5" w:name="_Toc520197141"/>
-      <w:proofErr w:type="spellStart"/>
       <w:r>
         <w:lastRenderedPageBreak/>
-        <w:t>Result</w:t>
-      </w:r>
-      <w:proofErr w:type="spellEnd"/>
-      <w:r>
-        <w:t xml:space="preserve"> of CASES Diagnostic</w:t>
+        <w:t>Result of CASES Diagnostic</w:t>
       </w:r>
       <w:bookmarkEnd w:id="5"/>
     </w:p>
     <w:p>
       <w:pPr>
-        <w:pStyle w:val="Titre2"/>
+        <w:pStyle w:val="Heading2"/>
       </w:pPr>
       <w:bookmarkStart w:id="6" w:name="_Toc520197142"/>
-      <w:proofErr w:type="spellStart"/>
       <w:r>
         <w:t>Overview</w:t>
       </w:r>
       <w:bookmarkEnd w:id="6"/>
-      <w:proofErr w:type="spellEnd"/>
     </w:p>
     <w:p>
       <w:pPr>
@@ -2186,23 +2315,13 @@
     </w:p>
     <w:p>
       <w:pPr>
-        <w:pStyle w:val="Titre2"/>
+        <w:pStyle w:val="Heading2"/>
       </w:pPr>
       <w:bookmarkStart w:id="7" w:name="_Toc520197143"/>
-      <w:proofErr w:type="spellStart"/>
-      <w:r>
-        <w:t>Maturity</w:t>
-      </w:r>
-      <w:proofErr w:type="spellEnd"/>
-      <w:r>
-        <w:t xml:space="preserve"> </w:t>
-      </w:r>
-      <w:proofErr w:type="spellStart"/>
-      <w:r>
-        <w:t>evolution</w:t>
+      <w:r>
+        <w:t>Maturity evolution</w:t>
       </w:r>
       <w:bookmarkEnd w:id="7"/>
-      <w:proofErr w:type="spellEnd"/>
     </w:p>
     <w:p>
       <w:pPr>
@@ -2217,7 +2336,7 @@
       <w:r>
         <w:rPr>
           <w:noProof/>
-          <w:lang w:eastAsia="fr-LU" w:bidi="ar-SA"/>
+          <w:lang w:val="en-US" w:eastAsia="en-US" w:bidi="ar-SA"/>
         </w:rPr>
         <w:drawing>
           <wp:anchor distT="0" distB="0" distL="0" distR="0" simplePos="0" relativeHeight="55917910" behindDoc="0" locked="0" layoutInCell="1" allowOverlap="1" wp14:anchorId="35EC15E8" wp14:editId="3D1134B5">
@@ -2298,7 +2417,6 @@
         </w:rPr>
         <w:t xml:space="preserve">        </w:t>
       </w:r>
-      <w:proofErr w:type="spellStart"/>
       <w:r>
         <w:rPr>
           <w:b/>
@@ -2308,7 +2426,6 @@
         </w:rPr>
         <w:t>Current</w:t>
       </w:r>
-      <w:proofErr w:type="spellEnd"/>
       <w:r>
         <w:rPr>
           <w:b/>
@@ -2328,7 +2445,6 @@
         </w:rPr>
         <w:t xml:space="preserve">   </w:t>
       </w:r>
-      <w:proofErr w:type="spellStart"/>
       <w:r>
         <w:rPr>
           <w:b/>
@@ -2338,7 +2454,6 @@
         </w:rPr>
         <w:t>Aimed</w:t>
       </w:r>
-      <w:proofErr w:type="spellEnd"/>
     </w:p>
     <w:p>
       <w:pPr>
@@ -2360,35 +2475,14 @@
     </w:p>
     <w:p>
       <w:pPr>
-        <w:pStyle w:val="Titre2"/>
+        <w:pStyle w:val="Heading2"/>
       </w:pPr>
       <w:bookmarkStart w:id="8" w:name="_Toc520197144"/>
       <w:r>
         <w:lastRenderedPageBreak/>
-        <w:t xml:space="preserve">Compliance in </w:t>
-      </w:r>
-      <w:proofErr w:type="spellStart"/>
-      <w:r>
-        <w:t>each</w:t>
-      </w:r>
-      <w:proofErr w:type="spellEnd"/>
-      <w:r>
-        <w:t xml:space="preserve"> </w:t>
-      </w:r>
-      <w:proofErr w:type="spellStart"/>
-      <w:r>
-        <w:t>security</w:t>
-      </w:r>
-      <w:proofErr w:type="spellEnd"/>
-      <w:r>
-        <w:t xml:space="preserve"> </w:t>
-      </w:r>
-      <w:proofErr w:type="spellStart"/>
-      <w:r>
-        <w:t>field</w:t>
+        <w:t>Compliance in each security field</w:t>
       </w:r>
       <w:bookmarkEnd w:id="8"/>
-      <w:proofErr w:type="spellEnd"/>
     </w:p>
     <w:p>
       <w:pPr>
@@ -2406,7 +2500,7 @@
           <w:bCs/>
           <w:noProof/>
           <w:sz w:val="24"/>
-          <w:lang w:eastAsia="fr-LU" w:bidi="ar-SA"/>
+          <w:lang w:val="en-US" w:eastAsia="en-US" w:bidi="ar-SA"/>
         </w:rPr>
         <mc:AlternateContent>
           <mc:Choice Requires="wpg">
@@ -2529,7 +2623,7 @@
     </w:p>
     <w:tbl>
       <w:tblPr>
-        <w:tblStyle w:val="Grilledutableau"/>
+        <w:tblStyle w:val="TableGrid"/>
         <w:tblpPr w:leftFromText="144" w:rightFromText="144" w:vertAnchor="page" w:horzAnchor="margin" w:tblpXSpec="center" w:tblpY="8209"/>
         <w:tblW w:w="6322" w:type="dxa"/>
         <w:tblBorders>
@@ -2589,7 +2683,6 @@
                 <w:szCs w:val="22"/>
               </w:rPr>
             </w:pPr>
-            <w:proofErr w:type="spellStart"/>
             <w:r>
               <w:rPr>
                 <w:rFonts w:asciiTheme="minorHAnsi" w:hAnsiTheme="minorHAnsi"/>
@@ -2599,7 +2692,6 @@
               </w:rPr>
               <w:t>Current</w:t>
             </w:r>
-            <w:proofErr w:type="spellEnd"/>
           </w:p>
         </w:tc>
         <w:tc>
@@ -2620,7 +2712,6 @@
                 <w:szCs w:val="22"/>
               </w:rPr>
             </w:pPr>
-            <w:proofErr w:type="spellStart"/>
             <w:r>
               <w:rPr>
                 <w:rFonts w:asciiTheme="minorHAnsi" w:hAnsiTheme="minorHAnsi"/>
@@ -2630,7 +2721,6 @@
               </w:rPr>
               <w:t>Aimed</w:t>
             </w:r>
-            <w:proofErr w:type="spellEnd"/>
           </w:p>
         </w:tc>
       </w:tr>
@@ -2781,22 +2871,17 @@
     </w:p>
     <w:p>
       <w:pPr>
-        <w:pStyle w:val="Titre2"/>
+        <w:pStyle w:val="Heading2"/>
       </w:pPr>
       <w:bookmarkStart w:id="9" w:name="_Toc520197145"/>
       <w:r>
         <w:lastRenderedPageBreak/>
-        <w:t xml:space="preserve">Table of </w:t>
-      </w:r>
-      <w:proofErr w:type="spellStart"/>
-      <w:r>
-        <w:t>recomme</w:t>
+        <w:t>Table of recomme</w:t>
       </w:r>
       <w:r>
         <w:t>ndations</w:t>
       </w:r>
       <w:bookmarkEnd w:id="9"/>
-      <w:proofErr w:type="spellEnd"/>
     </w:p>
     <w:p>
       <w:pPr>
@@ -2972,24 +3057,13 @@
           <w:sz w:val="24"/>
           <w:lang w:val="en-US"/>
         </w:rPr>
-        <w:t>●●</w:t>
-      </w:r>
-      <w:proofErr w:type="gramStart"/>
-      <w:r>
-        <w:rPr>
-          <w:b/>
-          <w:bCs/>
-          <w:color w:val="FF0000"/>
+        <w:t>●●●</w:t>
+      </w:r>
+      <w:r>
+        <w:rPr>
           <w:sz w:val="24"/>
           <w:lang w:val="en-US"/>
         </w:rPr>
-        <w:t>●</w:t>
-      </w:r>
-      <w:r>
-        <w:rPr>
-          <w:sz w:val="24"/>
-          <w:lang w:val="en-US"/>
-        </w:rPr>
         <w:t xml:space="preserve"> </w:t>
       </w:r>
       <w:r>
@@ -2999,7 +3073,6 @@
         </w:rPr>
         <w:t>:</w:t>
       </w:r>
-      <w:proofErr w:type="gramEnd"/>
       <w:r>
         <w:rPr>
           <w:color w:val="FF0000"/>
@@ -3036,18 +3109,7 @@
           <w:sz w:val="24"/>
           <w:lang w:val="en-US"/>
         </w:rPr>
-        <w:t xml:space="preserve">●● </w:t>
-      </w:r>
-      <w:proofErr w:type="gramStart"/>
-      <w:r>
-        <w:rPr>
-          <w:b/>
-          <w:bCs/>
-          <w:color w:val="FF0000"/>
-          <w:sz w:val="24"/>
-          <w:lang w:val="en-US"/>
-        </w:rPr>
-        <w:t xml:space="preserve">  </w:t>
+        <w:t xml:space="preserve">●●   </w:t>
       </w:r>
       <w:r>
         <w:rPr>
@@ -3056,7 +3118,6 @@
         </w:rPr>
         <w:t>:</w:t>
       </w:r>
-      <w:proofErr w:type="gramEnd"/>
       <w:r>
         <w:rPr>
           <w:color w:val="FF0000"/>
@@ -3109,16 +3170,7 @@
           <w:sz w:val="24"/>
           <w:lang w:val="en-US"/>
         </w:rPr>
-        <w:t xml:space="preserve">  </w:t>
-      </w:r>
-      <w:proofErr w:type="gramStart"/>
-      <w:r>
-        <w:rPr>
-          <w:kern w:val="0"/>
-          <w:sz w:val="24"/>
-          <w:lang w:val="en-US"/>
-        </w:rPr>
-        <w:t xml:space="preserve">  </w:t>
+        <w:t xml:space="preserve">    </w:t>
       </w:r>
       <w:r>
         <w:rPr>
@@ -3126,16 +3178,7 @@
           <w:szCs w:val="22"/>
           <w:lang w:val="en-US"/>
         </w:rPr>
-        <w:t>:</w:t>
-      </w:r>
-      <w:proofErr w:type="gramEnd"/>
-      <w:r>
-        <w:rPr>
-          <w:kern w:val="0"/>
-          <w:szCs w:val="22"/>
-          <w:lang w:val="en-US"/>
-        </w:rPr>
-        <w:t xml:space="preserve"> Minor risk or advice that could make a better level of security</w:t>
+        <w:t>: Minor risk or advice that could make a better level of security</w:t>
       </w:r>
       <w:r>
         <w:rPr>
@@ -3219,7 +3262,7 @@
     </w:p>
     <w:p>
       <w:pPr>
-        <w:pStyle w:val="Titre1"/>
+        <w:pStyle w:val="Heading1"/>
         <w:numPr>
           <w:ilvl w:val="0"/>
           <w:numId w:val="0"/>
@@ -3235,21 +3278,7 @@
           <w:lang w:val="en-US"/>
         </w:rPr>
         <w:lastRenderedPageBreak/>
-        <w:t xml:space="preserve">APPENDIX </w:t>
-      </w:r>
-      <w:proofErr w:type="gramStart"/>
-      <w:r>
-        <w:rPr>
-          <w:lang w:val="en-US"/>
-        </w:rPr>
-        <w:t>A :</w:t>
-      </w:r>
-      <w:proofErr w:type="gramEnd"/>
-      <w:r>
-        <w:rPr>
-          <w:lang w:val="en-US"/>
-        </w:rPr>
-        <w:t xml:space="preserve"> Notes Taken</w:t>
+        <w:t>APPENDIX A : Notes Taken</w:t>
       </w:r>
       <w:bookmarkEnd w:id="10"/>
     </w:p>
@@ -3446,7 +3475,6 @@
                 <w:szCs w:val="20"/>
               </w:rPr>
             </w:pPr>
-            <w:proofErr w:type="spellStart"/>
             <w:r>
               <w:rPr>
                 <w:rFonts w:ascii="Century Schoolbook" w:hAnsi="Century Schoolbook"/>
@@ -3456,7 +3484,6 @@
               </w:rPr>
               <w:t>Recommendation</w:t>
             </w:r>
-            <w:proofErr w:type="spellEnd"/>
           </w:p>
         </w:tc>
         <w:tc>
@@ -4433,7 +4460,7 @@
       <w:rPr>
         <w:i/>
         <w:noProof/>
-        <w:lang w:eastAsia="fr-LU" w:bidi="ar-SA"/>
+        <w:lang w:val="en-US" w:eastAsia="en-US" w:bidi="ar-SA"/>
       </w:rPr>
       <w:drawing>
         <wp:anchor distT="0" distB="0" distL="0" distR="0" simplePos="0" relativeHeight="251694080" behindDoc="0" locked="0" layoutInCell="1" allowOverlap="1" wp14:anchorId="6B6FED23" wp14:editId="3FE9548C">
@@ -4503,7 +4530,7 @@
         <w:color w:val="00000A"/>
         <w:kern w:val="0"/>
         <w:sz w:val="20"/>
-        <w:lang w:eastAsia="fr-LU" w:bidi="ar-SA"/>
+        <w:lang w:val="en-US" w:eastAsia="en-US" w:bidi="ar-SA"/>
       </w:rPr>
       <mc:AlternateContent>
         <mc:Choice Requires="wps">
@@ -4577,7 +4604,7 @@
       <w:rPr>
         <w:noProof/>
       </w:rPr>
-      <w:t>2</w:t>
+      <w:t>3</w:t>
     </w:r>
     <w:r>
       <w:fldChar w:fldCharType="end"/>
@@ -4619,7 +4646,7 @@
 <w:ftr xmlns:wpc="http://schemas.microsoft.com/office/word/2010/wordprocessingCanvas" xmlns:cx="http://schemas.microsoft.com/office/drawing/2014/chartex" xmlns:mc="http://schemas.openxmlformats.org/markup-compatibility/2006" xmlns:o="urn:schemas-microsoft-com:office:office" xmlns:r="http://schemas.openxmlformats.org/officeDocument/2006/relationships" xmlns:m="http://schemas.openxmlformats.org/officeDocument/2006/math" xmlns:v="urn:schemas-microsoft-com:vml" xmlns:wp14="http://schemas.microsoft.com/office/word/2010/wordprocessingDrawing" xmlns:wp="http://schemas.openxmlformats.org/drawingml/2006/wordprocessingDrawing" xmlns:w10="urn:schemas-microsoft-com:office:word" xmlns:w="http://schemas.openxmlformats.org/wordprocessingml/2006/main" xmlns:w14="http://schemas.microsoft.com/office/word/2010/wordml" xmlns:w15="http://schemas.microsoft.com/office/word/2012/wordml" xmlns:w16se="http://schemas.microsoft.com/office/word/2015/wordml/symex" xmlns:wpg="http://schemas.microsoft.com/office/word/2010/wordprocessingGroup" xmlns:wpi="http://schemas.microsoft.com/office/word/2010/wordprocessingInk" xmlns:wne="http://schemas.microsoft.com/office/word/2006/wordml" xmlns:wps="http://schemas.microsoft.com/office/word/2010/wordprocessingShape" mc:Ignorable="w14 w15 w16se wp14">
   <w:p>
     <w:pPr>
-      <w:pStyle w:val="Pieddepage"/>
+      <w:pStyle w:val="Footer"/>
       <w:pBdr>
         <w:top w:val="none" w:sz="0" w:space="0" w:color="auto"/>
         <w:left w:val="none" w:sz="0" w:space="0" w:color="auto"/>
@@ -4645,7 +4672,7 @@
     <w:r>
       <w:rPr>
         <w:noProof/>
-        <w:lang w:eastAsia="fr-LU" w:bidi="ar-SA"/>
+        <w:lang w:val="en-US" w:eastAsia="en-US" w:bidi="ar-SA"/>
       </w:rPr>
       <mc:AlternateContent>
         <mc:Choice Requires="wps">
@@ -4706,7 +4733,7 @@
       <w:rPr>
         <w:i/>
         <w:noProof/>
-        <w:lang w:eastAsia="fr-LU" w:bidi="ar-SA"/>
+        <w:lang w:val="en-US" w:eastAsia="en-US" w:bidi="ar-SA"/>
       </w:rPr>
       <w:drawing>
         <wp:anchor distT="0" distB="0" distL="114300" distR="114300" simplePos="0" relativeHeight="251701248" behindDoc="0" locked="0" layoutInCell="1" allowOverlap="1" wp14:anchorId="271DAD3E" wp14:editId="388BFC50">
@@ -4815,27 +4842,14 @@
       </w:rPr>
       <w:t>/</w:t>
     </w:r>
-    <w:r>
-      <w:fldChar w:fldCharType="begin"/>
-    </w:r>
-    <w:r>
-      <w:instrText xml:space="preserve"> NUMPAGES \* ARABIC </w:instrText>
-    </w:r>
-    <w:r>
-      <w:fldChar w:fldCharType="separate"/>
-    </w:r>
-    <w:r>
-      <w:rPr>
-        <w:noProof/>
-      </w:rPr>
-      <w:t>8</w:t>
-    </w:r>
-    <w:r>
-      <w:rPr>
-        <w:noProof/>
-      </w:rPr>
-      <w:fldChar w:fldCharType="end"/>
-    </w:r>
+    <w:fldSimple w:instr=" NUMPAGES \* ARABIC ">
+      <w:r>
+        <w:rPr>
+          <w:noProof/>
+        </w:rPr>
+        <w:t>8</w:t>
+      </w:r>
+    </w:fldSimple>
   </w:p>
 </w:ftr>
 </file>
@@ -4903,7 +4917,7 @@
               <w:rFonts w:ascii="Century Schoolbook" w:hAnsi="Century Schoolbook"/>
               <w:noProof/>
               <w:sz w:val="16"/>
-              <w:lang w:eastAsia="fr-LU" w:bidi="ar-SA"/>
+              <w:lang w:val="en-US" w:eastAsia="en-US" w:bidi="ar-SA"/>
             </w:rPr>
             <w:drawing>
               <wp:anchor distT="0" distB="0" distL="114300" distR="114300" simplePos="0" relativeHeight="251703296" behindDoc="0" locked="0" layoutInCell="1" allowOverlap="1" wp14:anchorId="3354ABFD" wp14:editId="5256DD81">
@@ -5050,7 +5064,6 @@
               <w:sz w:val="16"/>
             </w:rPr>
           </w:pPr>
-          <w:proofErr w:type="spellStart"/>
           <w:r>
             <w:rPr>
               <w:rFonts w:ascii="Century Schoolbook" w:hAnsi="Century Schoolbook"/>
@@ -5059,7 +5072,6 @@
             </w:rPr>
             <w:t>Company</w:t>
           </w:r>
-          <w:proofErr w:type="spellEnd"/>
         </w:p>
       </w:tc>
       <w:tc>
@@ -5242,18 +5254,8 @@
               <w:b/>
               <w:sz w:val="16"/>
             </w:rPr>
-            <w:t xml:space="preserve">Document </w:t>
+            <w:t>Document name</w:t>
           </w:r>
-          <w:proofErr w:type="spellStart"/>
-          <w:r>
-            <w:rPr>
-              <w:rFonts w:ascii="Century Schoolbook" w:hAnsi="Century Schoolbook"/>
-              <w:b/>
-              <w:sz w:val="16"/>
-            </w:rPr>
-            <w:t>name</w:t>
-          </w:r>
-          <w:proofErr w:type="spellEnd"/>
         </w:p>
       </w:tc>
       <w:tc>
@@ -5291,7 +5293,7 @@
   </w:tbl>
   <w:p>
     <w:pPr>
-      <w:pStyle w:val="En-tte"/>
+      <w:pStyle w:val="Header"/>
     </w:pPr>
   </w:p>
 </w:hdr>
@@ -5338,7 +5340,7 @@
               <w:rFonts w:ascii="Century Schoolbook" w:hAnsi="Century Schoolbook"/>
               <w:noProof/>
               <w:sz w:val="16"/>
-              <w:lang w:eastAsia="fr-LU" w:bidi="ar-SA"/>
+              <w:lang w:val="en-US" w:eastAsia="en-US" w:bidi="ar-SA"/>
             </w:rPr>
             <w:drawing>
               <wp:anchor distT="0" distB="0" distL="114300" distR="114300" simplePos="0" relativeHeight="251707392" behindDoc="0" locked="0" layoutInCell="1" allowOverlap="1" wp14:anchorId="42D74883" wp14:editId="5805A440">
@@ -5461,7 +5463,6 @@
               <w:sz w:val="16"/>
             </w:rPr>
           </w:pPr>
-          <w:proofErr w:type="spellStart"/>
           <w:r>
             <w:rPr>
               <w:rFonts w:ascii="Century Schoolbook" w:hAnsi="Century Schoolbook"/>
@@ -5470,7 +5471,6 @@
             </w:rPr>
             <w:t>Company</w:t>
           </w:r>
-          <w:proofErr w:type="spellEnd"/>
         </w:p>
       </w:tc>
       <w:tc>
@@ -5653,18 +5653,8 @@
               <w:b/>
               <w:sz w:val="16"/>
             </w:rPr>
-            <w:t xml:space="preserve">Document </w:t>
+            <w:t>Document name</w:t>
           </w:r>
-          <w:proofErr w:type="spellStart"/>
-          <w:r>
-            <w:rPr>
-              <w:rFonts w:ascii="Century Schoolbook" w:hAnsi="Century Schoolbook"/>
-              <w:b/>
-              <w:sz w:val="16"/>
-            </w:rPr>
-            <w:t>name</w:t>
-          </w:r>
-          <w:proofErr w:type="spellEnd"/>
         </w:p>
       </w:tc>
       <w:tc>
@@ -5702,7 +5692,7 @@
   </w:tbl>
   <w:p>
     <w:pPr>
-      <w:pStyle w:val="En-tte"/>
+      <w:pStyle w:val="Header"/>
       <w:rPr>
         <w:sz w:val="18"/>
       </w:rPr>
@@ -5734,21 +5724,21 @@
         <v:path o:extrusionok="f" gradientshapeok="t" o:connecttype="rect"/>
         <o:lock v:ext="edit" aspectratio="t"/>
       </v:shapetype>
-      <v:shape id="_x0000_i1029" type="#_x0000_t75" alt="https://diagnostic.cases.lu/img/gravity_3.png" style="width:20.7pt;height:20.7pt;visibility:visible;mso-wrap-style:square" o:bullet="t">
+      <v:shape id="_x0000_i1044" type="#_x0000_t75" alt="https://diagnostic.cases.lu/img/gravity_3.png" style="width:21pt;height:21pt;visibility:visible;mso-wrap-style:square" o:bullet="t">
         <v:imagedata r:id="rId1" o:title="gravity_3"/>
       </v:shape>
     </w:pict>
   </w:numPicBullet>
   <w:numPicBullet w:numPicBulletId="1">
     <w:pict>
-      <v:shape id="_x0000_i1030" type="#_x0000_t75" alt="https://diagnostic.cases.lu/img/gravity_2.png" style="width:20.7pt;height:20.7pt;visibility:visible;mso-wrap-style:square" o:bullet="t">
+      <v:shape id="_x0000_i1045" type="#_x0000_t75" alt="https://diagnostic.cases.lu/img/gravity_2.png" style="width:21pt;height:21pt;visibility:visible;mso-wrap-style:square" o:bullet="t">
         <v:imagedata r:id="rId2" o:title="gravity_2"/>
       </v:shape>
     </w:pict>
   </w:numPicBullet>
   <w:numPicBullet w:numPicBulletId="2">
     <w:pict>
-      <v:shape id="_x0000_i1031" type="#_x0000_t75" alt="https://diagnostic.cases.lu/img/gravity_1.png" style="width:20.7pt;height:20.7pt;visibility:visible;mso-wrap-style:square" o:bullet="t">
+      <v:shape id="_x0000_i1046" type="#_x0000_t75" alt="https://diagnostic.cases.lu/img/gravity_1.png" style="width:21pt;height:21pt;visibility:visible;mso-wrap-style:square" o:bullet="t">
         <v:imagedata r:id="rId3" o:title="gravity_1"/>
       </v:shape>
     </w:pict>
@@ -6693,7 +6683,7 @@
     <w:lvl w:ilvl="0">
       <w:start w:val="1"/>
       <w:numFmt w:val="decimal"/>
-      <w:pStyle w:val="Titre1"/>
+      <w:pStyle w:val="Heading1"/>
       <w:lvlText w:val="%1"/>
       <w:lvlJc w:val="left"/>
       <w:pPr>
@@ -6703,7 +6693,7 @@
     <w:lvl w:ilvl="1">
       <w:start w:val="1"/>
       <w:numFmt w:val="decimal"/>
-      <w:pStyle w:val="Titre2"/>
+      <w:pStyle w:val="Heading2"/>
       <w:lvlText w:val="%1.%2"/>
       <w:lvlJc w:val="left"/>
       <w:pPr>
@@ -6713,7 +6703,7 @@
     <w:lvl w:ilvl="2">
       <w:start w:val="1"/>
       <w:numFmt w:val="decimal"/>
-      <w:pStyle w:val="Titre3"/>
+      <w:pStyle w:val="Heading3"/>
       <w:lvlText w:val="%1.%2.%3"/>
       <w:lvlJc w:val="left"/>
       <w:pPr>
@@ -6723,7 +6713,7 @@
     <w:lvl w:ilvl="3">
       <w:start w:val="1"/>
       <w:numFmt w:val="decimal"/>
-      <w:pStyle w:val="Titre4"/>
+      <w:pStyle w:val="Heading4"/>
       <w:lvlText w:val="%1.%2.%3.%4"/>
       <w:lvlJc w:val="left"/>
       <w:pPr>
@@ -6733,7 +6723,7 @@
     <w:lvl w:ilvl="4">
       <w:start w:val="1"/>
       <w:numFmt w:val="decimal"/>
-      <w:pStyle w:val="Titre5"/>
+      <w:pStyle w:val="Heading5"/>
       <w:lvlText w:val="%1.%2.%3.%4.%5"/>
       <w:lvlJc w:val="left"/>
       <w:pPr>
@@ -6743,7 +6733,7 @@
     <w:lvl w:ilvl="5">
       <w:start w:val="1"/>
       <w:numFmt w:val="decimal"/>
-      <w:pStyle w:val="Titre6"/>
+      <w:pStyle w:val="Heading6"/>
       <w:lvlText w:val="%1.%2.%3.%4.%5.%6"/>
       <w:lvlJc w:val="left"/>
       <w:pPr>
@@ -6753,7 +6743,7 @@
     <w:lvl w:ilvl="6">
       <w:start w:val="1"/>
       <w:numFmt w:val="decimal"/>
-      <w:pStyle w:val="Titre7"/>
+      <w:pStyle w:val="Heading7"/>
       <w:lvlText w:val="%1.%2.%3.%4.%5.%6.%7"/>
       <w:lvlJc w:val="left"/>
       <w:pPr>
@@ -6763,7 +6753,7 @@
     <w:lvl w:ilvl="7">
       <w:start w:val="1"/>
       <w:numFmt w:val="decimal"/>
-      <w:pStyle w:val="Titre8"/>
+      <w:pStyle w:val="Heading8"/>
       <w:lvlText w:val="%1.%2.%3.%4.%5.%6.%7.%8"/>
       <w:lvlJc w:val="left"/>
       <w:pPr>
@@ -6773,7 +6763,7 @@
     <w:lvl w:ilvl="8">
       <w:start w:val="1"/>
       <w:numFmt w:val="decimal"/>
-      <w:pStyle w:val="Titre9"/>
+      <w:pStyle w:val="Heading9"/>
       <w:lvlText w:val="%1.%2.%3.%4.%5.%6.%7.%8.%9"/>
       <w:lvlJc w:val="left"/>
       <w:pPr>
@@ -7785,9 +7775,9 @@
     <w:name w:val="Normal"/>
     <w:qFormat/>
   </w:style>
-  <w:style w:type="paragraph" w:styleId="Titre1">
+  <w:style w:type="paragraph" w:styleId="Heading1">
     <w:name w:val="heading 1"/>
-    <w:basedOn w:val="Titre10"/>
+    <w:basedOn w:val="Titre1"/>
     <w:qFormat/>
     <w:rsid w:val="00450767"/>
     <w:pPr>
@@ -7804,9 +7794,9 @@
       <w:szCs w:val="32"/>
     </w:rPr>
   </w:style>
-  <w:style w:type="paragraph" w:styleId="Titre2">
+  <w:style w:type="paragraph" w:styleId="Heading2">
     <w:name w:val="heading 2"/>
-    <w:basedOn w:val="Titre10"/>
+    <w:basedOn w:val="Titre1"/>
     <w:qFormat/>
     <w:rsid w:val="00450767"/>
     <w:pPr>
@@ -7824,9 +7814,9 @@
       <w:sz w:val="24"/>
     </w:rPr>
   </w:style>
-  <w:style w:type="paragraph" w:styleId="Titre3">
+  <w:style w:type="paragraph" w:styleId="Heading3">
     <w:name w:val="heading 3"/>
-    <w:basedOn w:val="Titre10"/>
+    <w:basedOn w:val="Titre1"/>
     <w:qFormat/>
     <w:rsid w:val="00450767"/>
     <w:pPr>
@@ -7841,9 +7831,9 @@
       <w:sz w:val="28"/>
     </w:rPr>
   </w:style>
-  <w:style w:type="paragraph" w:styleId="Titre4">
+  <w:style w:type="paragraph" w:styleId="Heading4">
     <w:name w:val="heading 4"/>
-    <w:basedOn w:val="Titre10"/>
+    <w:basedOn w:val="Titre1"/>
     <w:qFormat/>
     <w:rsid w:val="00450767"/>
     <w:pPr>
@@ -7861,11 +7851,11 @@
       <w:szCs w:val="24"/>
     </w:rPr>
   </w:style>
-  <w:style w:type="paragraph" w:styleId="Titre5">
+  <w:style w:type="paragraph" w:styleId="Heading5">
     <w:name w:val="heading 5"/>
     <w:basedOn w:val="Normal"/>
     <w:next w:val="Normal"/>
-    <w:link w:val="Titre5Car"/>
+    <w:link w:val="Heading5Char"/>
     <w:uiPriority w:val="9"/>
     <w:semiHidden/>
     <w:unhideWhenUsed/>
@@ -7887,11 +7877,11 @@
       <w:szCs w:val="21"/>
     </w:rPr>
   </w:style>
-  <w:style w:type="paragraph" w:styleId="Titre6">
+  <w:style w:type="paragraph" w:styleId="Heading6">
     <w:name w:val="heading 6"/>
     <w:basedOn w:val="Normal"/>
     <w:next w:val="Normal"/>
-    <w:link w:val="Titre6Car"/>
+    <w:link w:val="Heading6Char"/>
     <w:uiPriority w:val="9"/>
     <w:semiHidden/>
     <w:unhideWhenUsed/>
@@ -7913,11 +7903,11 @@
       <w:szCs w:val="21"/>
     </w:rPr>
   </w:style>
-  <w:style w:type="paragraph" w:styleId="Titre7">
+  <w:style w:type="paragraph" w:styleId="Heading7">
     <w:name w:val="heading 7"/>
     <w:basedOn w:val="Normal"/>
     <w:next w:val="Normal"/>
-    <w:link w:val="Titre7Car"/>
+    <w:link w:val="Heading7Char"/>
     <w:uiPriority w:val="9"/>
     <w:semiHidden/>
     <w:unhideWhenUsed/>
@@ -7941,11 +7931,11 @@
       <w:szCs w:val="21"/>
     </w:rPr>
   </w:style>
-  <w:style w:type="paragraph" w:styleId="Titre8">
+  <w:style w:type="paragraph" w:styleId="Heading8">
     <w:name w:val="heading 8"/>
     <w:basedOn w:val="Normal"/>
     <w:next w:val="Normal"/>
-    <w:link w:val="Titre8Car"/>
+    <w:link w:val="Heading8Char"/>
     <w:uiPriority w:val="9"/>
     <w:semiHidden/>
     <w:unhideWhenUsed/>
@@ -7968,11 +7958,11 @@
       <w:szCs w:val="19"/>
     </w:rPr>
   </w:style>
-  <w:style w:type="paragraph" w:styleId="Titre9">
+  <w:style w:type="paragraph" w:styleId="Heading9">
     <w:name w:val="heading 9"/>
     <w:basedOn w:val="Normal"/>
     <w:next w:val="Normal"/>
-    <w:link w:val="Titre9Car"/>
+    <w:link w:val="Heading9Char"/>
     <w:uiPriority w:val="9"/>
     <w:semiHidden/>
     <w:unhideWhenUsed/>
@@ -7997,13 +7987,13 @@
       <w:szCs w:val="19"/>
     </w:rPr>
   </w:style>
-  <w:style w:type="character" w:default="1" w:styleId="Policepardfaut">
+  <w:style w:type="character" w:default="1" w:styleId="DefaultParagraphFont">
     <w:name w:val="Default Paragraph Font"/>
     <w:uiPriority w:val="1"/>
     <w:semiHidden/>
     <w:unhideWhenUsed/>
   </w:style>
-  <w:style w:type="table" w:default="1" w:styleId="TableauNormal">
+  <w:style w:type="table" w:default="1" w:styleId="TableNormal">
     <w:name w:val="Normal Table"/>
     <w:uiPriority w:val="99"/>
     <w:semiHidden/>
@@ -8018,7 +8008,7 @@
       </w:tblCellMar>
     </w:tblPr>
   </w:style>
-  <w:style w:type="numbering" w:default="1" w:styleId="Aucuneliste">
+  <w:style w:type="numbering" w:default="1" w:styleId="NoList">
     <w:name w:val="No List"/>
     <w:uiPriority w:val="99"/>
     <w:semiHidden/>
@@ -8062,7 +8052,7 @@
       <w:sz w:val="22"/>
     </w:rPr>
   </w:style>
-  <w:style w:type="paragraph" w:styleId="Liste">
+  <w:style w:type="paragraph" w:styleId="List">
     <w:name w:val="List"/>
     <w:basedOn w:val="Textbody"/>
     <w:pPr>
@@ -8074,7 +8064,7 @@
       <w:rFonts w:cs="Lucida Sans"/>
     </w:rPr>
   </w:style>
-  <w:style w:type="paragraph" w:styleId="Lgende">
+  <w:style w:type="paragraph" w:styleId="Caption">
     <w:name w:val="caption"/>
     <w:basedOn w:val="Standard"/>
     <w:pPr>
@@ -8112,7 +8102,7 @@
       <w:rFonts w:ascii="Calibri" w:hAnsi="Calibri"/>
     </w:rPr>
   </w:style>
-  <w:style w:type="paragraph" w:styleId="En-tte">
+  <w:style w:type="paragraph" w:styleId="Header">
     <w:name w:val="header"/>
     <w:basedOn w:val="Standard"/>
     <w:pPr>
@@ -8123,7 +8113,7 @@
       </w:tabs>
     </w:pPr>
   </w:style>
-  <w:style w:type="paragraph" w:styleId="Pieddepage">
+  <w:style w:type="paragraph" w:styleId="Footer">
     <w:name w:val="footer"/>
     <w:basedOn w:val="Standard"/>
     <w:pPr>
@@ -8207,9 +8197,9 @@
       <w:sz w:val="22"/>
     </w:rPr>
   </w:style>
-  <w:style w:type="paragraph" w:styleId="Sous-titre">
+  <w:style w:type="paragraph" w:styleId="Subtitle">
     <w:name w:val="Subtitle"/>
-    <w:basedOn w:val="Titre10"/>
+    <w:basedOn w:val="Titre1"/>
     <w:qFormat/>
     <w:rsid w:val="008B55C8"/>
     <w:rPr>
@@ -8217,10 +8207,10 @@
       <w:sz w:val="36"/>
     </w:rPr>
   </w:style>
-  <w:style w:type="paragraph" w:styleId="Titre">
+  <w:style w:type="paragraph" w:styleId="Title">
     <w:name w:val="Title"/>
     <w:basedOn w:val="Heading"/>
-    <w:next w:val="Sous-titre"/>
+    <w:next w:val="Subtitle"/>
     <w:rPr>
       <w:bCs/>
       <w:sz w:val="36"/>
@@ -8240,7 +8230,7 @@
       <w:szCs w:val="32"/>
     </w:rPr>
   </w:style>
-  <w:style w:type="paragraph" w:styleId="Titreindex">
+  <w:style w:type="paragraph" w:styleId="IndexHeading">
     <w:name w:val="index heading"/>
     <w:basedOn w:val="Heading"/>
     <w:pPr>
@@ -8255,7 +8245,7 @@
   </w:style>
   <w:style w:type="paragraph" w:customStyle="1" w:styleId="SecondTitre">
     <w:name w:val="Second Titre"/>
-    <w:basedOn w:val="Titre"/>
+    <w:basedOn w:val="Title"/>
     <w:next w:val="Heading"/>
     <w:pPr>
       <w:spacing w:before="3402" w:after="1134"/>
@@ -8317,7 +8307,7 @@
   </w:style>
   <w:style w:type="paragraph" w:customStyle="1" w:styleId="Info-Header">
     <w:name w:val="Info-Header"/>
-    <w:basedOn w:val="En-tte"/>
+    <w:basedOn w:val="Header"/>
     <w:pPr>
       <w:ind w:left="57" w:right="57"/>
     </w:pPr>
@@ -8347,7 +8337,7 @@
   </w:style>
   <w:style w:type="paragraph" w:customStyle="1" w:styleId="List1">
     <w:name w:val="List 1"/>
-    <w:basedOn w:val="Liste"/>
+    <w:basedOn w:val="List"/>
     <w:pPr>
       <w:spacing w:after="120"/>
       <w:ind w:left="360" w:right="0" w:hanging="360"/>
@@ -8355,15 +8345,15 @@
   </w:style>
   <w:style w:type="paragraph" w:customStyle="1" w:styleId="List1End">
     <w:name w:val="List 1 End"/>
-    <w:basedOn w:val="Liste"/>
+    <w:basedOn w:val="List"/>
     <w:pPr>
       <w:spacing w:after="240"/>
       <w:ind w:left="360" w:right="0" w:hanging="360"/>
     </w:pPr>
   </w:style>
-  <w:style w:type="paragraph" w:styleId="Liste5">
+  <w:style w:type="paragraph" w:styleId="List5">
     <w:name w:val="List 5"/>
-    <w:basedOn w:val="Liste"/>
+    <w:basedOn w:val="List"/>
     <w:pPr>
       <w:spacing w:after="120"/>
       <w:ind w:left="1800" w:right="0" w:hanging="360"/>
@@ -8371,7 +8361,7 @@
   </w:style>
   <w:style w:type="paragraph" w:customStyle="1" w:styleId="Numbering1">
     <w:name w:val="Numbering 1"/>
-    <w:basedOn w:val="Liste"/>
+    <w:basedOn w:val="List"/>
     <w:pPr>
       <w:spacing w:after="120"/>
       <w:ind w:left="360" w:right="0" w:hanging="360"/>
@@ -8415,7 +8405,7 @@
   </w:style>
   <w:style w:type="paragraph" w:customStyle="1" w:styleId="Table">
     <w:name w:val="Table"/>
-    <w:basedOn w:val="Lgende"/>
+    <w:basedOn w:val="Caption"/>
   </w:style>
   <w:style w:type="paragraph" w:customStyle="1" w:styleId="smile-footer">
     <w:name w:val="smile-footer"/>
@@ -8445,7 +8435,7 @@
       <w:color w:val="800000"/>
     </w:rPr>
   </w:style>
-  <w:style w:type="paragraph" w:styleId="Paragraphedeliste">
+  <w:style w:type="paragraph" w:styleId="ListParagraph">
     <w:name w:val="List Paragraph"/>
     <w:basedOn w:val="Standard"/>
     <w:pPr>
@@ -8500,7 +8490,7 @@
   </w:style>
   <w:style w:type="numbering" w:customStyle="1" w:styleId="Numbering2">
     <w:name w:val="Numbering 2"/>
-    <w:basedOn w:val="Aucuneliste"/>
+    <w:basedOn w:val="NoList"/>
     <w:pPr>
       <w:numPr>
         <w:numId w:val="1"/>
@@ -8509,7 +8499,7 @@
   </w:style>
   <w:style w:type="numbering" w:customStyle="1" w:styleId="List21">
     <w:name w:val="List 21"/>
-    <w:basedOn w:val="Aucuneliste"/>
+    <w:basedOn w:val="NoList"/>
     <w:pPr>
       <w:numPr>
         <w:numId w:val="2"/>
@@ -8518,7 +8508,7 @@
   </w:style>
   <w:style w:type="numbering" w:customStyle="1" w:styleId="Liste1">
     <w:name w:val="Liste1"/>
-    <w:basedOn w:val="Aucuneliste"/>
+    <w:basedOn w:val="NoList"/>
     <w:pPr>
       <w:numPr>
         <w:numId w:val="3"/>
@@ -8527,7 +8517,7 @@
   </w:style>
   <w:style w:type="numbering" w:customStyle="1" w:styleId="WWNum7">
     <w:name w:val="WWNum7"/>
-    <w:basedOn w:val="Aucuneliste"/>
+    <w:basedOn w:val="NoList"/>
     <w:pPr>
       <w:numPr>
         <w:numId w:val="4"/>
@@ -8536,7 +8526,7 @@
   </w:style>
   <w:style w:type="paragraph" w:customStyle="1" w:styleId="Alinangatif">
     <w:name w:val="Alinéa négatif"/>
-    <w:basedOn w:val="Corpsdetexte"/>
+    <w:basedOn w:val="BodyText"/>
     <w:qFormat/>
     <w:rsid w:val="001148A1"/>
     <w:pPr>
@@ -8558,10 +8548,10 @@
       <w:lang w:eastAsia="hi-IN"/>
     </w:rPr>
   </w:style>
-  <w:style w:type="paragraph" w:styleId="Corpsdetexte">
+  <w:style w:type="paragraph" w:styleId="BodyText">
     <w:name w:val="Body Text"/>
     <w:basedOn w:val="Normal"/>
-    <w:link w:val="CorpsdetexteCar"/>
+    <w:link w:val="BodyTextChar"/>
     <w:uiPriority w:val="99"/>
     <w:semiHidden/>
     <w:unhideWhenUsed/>
@@ -8573,10 +8563,10 @@
       <w:szCs w:val="21"/>
     </w:rPr>
   </w:style>
-  <w:style w:type="character" w:customStyle="1" w:styleId="CorpsdetexteCar">
-    <w:name w:val="Corps de texte Car"/>
-    <w:basedOn w:val="Policepardfaut"/>
-    <w:link w:val="Corpsdetexte"/>
+  <w:style w:type="character" w:customStyle="1" w:styleId="BodyTextChar">
+    <w:name w:val="Body Text Char"/>
+    <w:basedOn w:val="DefaultParagraphFont"/>
+    <w:link w:val="BodyText"/>
     <w:uiPriority w:val="99"/>
     <w:semiHidden/>
     <w:rsid w:val="001148A1"/>
@@ -8621,7 +8611,7 @@
   </w:style>
   <w:style w:type="paragraph" w:customStyle="1" w:styleId="CommentText1">
     <w:name w:val="Comment Text1"/>
-    <w:basedOn w:val="Corpsdetexte"/>
+    <w:basedOn w:val="BodyText"/>
     <w:qFormat/>
     <w:rsid w:val="001148A1"/>
     <w:pPr>
@@ -8692,7 +8682,7 @@
   </w:style>
   <w:style w:type="paragraph" w:customStyle="1" w:styleId="Contenuducadre">
     <w:name w:val="Contenu du cadre"/>
-    <w:basedOn w:val="Corpsdetexte"/>
+    <w:basedOn w:val="BodyText"/>
     <w:qFormat/>
     <w:rsid w:val="001148A1"/>
     <w:pPr>
@@ -8710,7 +8700,7 @@
       <w:lang w:eastAsia="hi-IN"/>
     </w:rPr>
   </w:style>
-  <w:style w:type="character" w:styleId="Appeldenotedefin">
+  <w:style w:type="character" w:styleId="EndnoteReference">
     <w:name w:val="endnote reference"/>
     <w:qFormat/>
     <w:rsid w:val="001148A1"/>
@@ -8718,10 +8708,10 @@
       <w:vertAlign w:val="superscript"/>
     </w:rPr>
   </w:style>
-  <w:style w:type="paragraph" w:styleId="Notedefin">
+  <w:style w:type="paragraph" w:styleId="EndnoteText">
     <w:name w:val="endnote text"/>
     <w:basedOn w:val="Normal"/>
-    <w:link w:val="NotedefinCar"/>
+    <w:link w:val="EndnoteTextChar"/>
     <w:qFormat/>
     <w:rsid w:val="001148A1"/>
     <w:pPr>
@@ -8738,10 +8728,10 @@
       <w:lang w:eastAsia="hi-IN"/>
     </w:rPr>
   </w:style>
-  <w:style w:type="character" w:customStyle="1" w:styleId="NotedefinCar">
-    <w:name w:val="Note de fin Car"/>
-    <w:basedOn w:val="Policepardfaut"/>
-    <w:link w:val="Notedefin"/>
+  <w:style w:type="character" w:customStyle="1" w:styleId="EndnoteTextChar">
+    <w:name w:val="Endnote Text Char"/>
+    <w:basedOn w:val="DefaultParagraphFont"/>
+    <w:link w:val="EndnoteText"/>
     <w:rsid w:val="001148A1"/>
     <w:rPr>
       <w:color w:val="00000A"/>
@@ -8751,7 +8741,7 @@
       <w:lang w:eastAsia="hi-IN"/>
     </w:rPr>
   </w:style>
-  <w:style w:type="character" w:styleId="Appelnotedebasdep">
+  <w:style w:type="character" w:styleId="FootnoteReference">
     <w:name w:val="footnote reference"/>
     <w:qFormat/>
     <w:rsid w:val="001148A1"/>
@@ -8759,10 +8749,10 @@
       <w:vertAlign w:val="superscript"/>
     </w:rPr>
   </w:style>
-  <w:style w:type="paragraph" w:styleId="Notedebasdepage">
+  <w:style w:type="paragraph" w:styleId="FootnoteText">
     <w:name w:val="footnote text"/>
     <w:basedOn w:val="Normal"/>
-    <w:link w:val="NotedebasdepageCar"/>
+    <w:link w:val="FootnoteTextChar"/>
     <w:qFormat/>
     <w:rsid w:val="001148A1"/>
     <w:pPr>
@@ -8779,10 +8769,10 @@
       <w:lang w:eastAsia="hi-IN"/>
     </w:rPr>
   </w:style>
-  <w:style w:type="character" w:customStyle="1" w:styleId="NotedebasdepageCar">
-    <w:name w:val="Note de bas de page Car"/>
-    <w:basedOn w:val="Policepardfaut"/>
-    <w:link w:val="Notedebasdepage"/>
+  <w:style w:type="character" w:customStyle="1" w:styleId="FootnoteTextChar">
+    <w:name w:val="Footnote Text Char"/>
+    <w:basedOn w:val="DefaultParagraphFont"/>
+    <w:link w:val="FootnoteText"/>
     <w:rsid w:val="001148A1"/>
     <w:rPr>
       <w:color w:val="00000A"/>
@@ -8832,7 +8822,7 @@
   </w:style>
   <w:style w:type="paragraph" w:customStyle="1" w:styleId="ListBullet31">
     <w:name w:val="List Bullet 31"/>
-    <w:basedOn w:val="Liste"/>
+    <w:basedOn w:val="List"/>
     <w:rsid w:val="001148A1"/>
     <w:pPr>
       <w:autoSpaceDN/>
@@ -8848,7 +8838,7 @@
   </w:style>
   <w:style w:type="paragraph" w:customStyle="1" w:styleId="ListBullet41">
     <w:name w:val="List Bullet 41"/>
-    <w:basedOn w:val="Liste"/>
+    <w:basedOn w:val="List"/>
     <w:rsid w:val="001148A1"/>
     <w:pPr>
       <w:autoSpaceDN/>
@@ -8864,7 +8854,7 @@
   </w:style>
   <w:style w:type="paragraph" w:customStyle="1" w:styleId="ListNumber1">
     <w:name w:val="List Number1"/>
-    <w:basedOn w:val="Liste"/>
+    <w:basedOn w:val="List"/>
     <w:qFormat/>
     <w:rsid w:val="001148A1"/>
     <w:pPr>
@@ -9046,7 +9036,7 @@
   </w:style>
   <w:style w:type="paragraph" w:customStyle="1" w:styleId="Puce1fin">
     <w:name w:val="Puce 1 fin"/>
-    <w:basedOn w:val="Liste"/>
+    <w:basedOn w:val="List"/>
     <w:qFormat/>
     <w:rsid w:val="001148A1"/>
     <w:pPr>
@@ -9071,7 +9061,7 @@
   </w:style>
   <w:style w:type="paragraph" w:customStyle="1" w:styleId="Retraitdeliste">
     <w:name w:val="Retrait de liste"/>
-    <w:basedOn w:val="Corpsdetexte"/>
+    <w:basedOn w:val="BodyText"/>
     <w:qFormat/>
     <w:rsid w:val="001148A1"/>
     <w:pPr>
@@ -9122,10 +9112,10 @@
     <w:qFormat/>
     <w:rsid w:val="001148A1"/>
   </w:style>
-  <w:style w:type="paragraph" w:customStyle="1" w:styleId="Titre10">
+  <w:style w:type="paragraph" w:customStyle="1" w:styleId="Titre1">
     <w:name w:val="Titre1"/>
     <w:basedOn w:val="Normal"/>
-    <w:next w:val="Corpsdetexte"/>
+    <w:next w:val="BodyText"/>
     <w:qFormat/>
     <w:rsid w:val="001148A1"/>
     <w:pPr>
@@ -9159,7 +9149,7 @@
   </w:style>
   <w:style w:type="paragraph" w:customStyle="1" w:styleId="TOAHeading1">
     <w:name w:val="TOA Heading1"/>
-    <w:basedOn w:val="Titre10"/>
+    <w:basedOn w:val="Titre1"/>
     <w:qFormat/>
     <w:rsid w:val="001148A1"/>
     <w:pPr>
@@ -9174,7 +9164,7 @@
       <w:szCs w:val="32"/>
     </w:rPr>
   </w:style>
-  <w:style w:type="paragraph" w:styleId="TM1">
+  <w:style w:type="paragraph" w:styleId="TOC1">
     <w:name w:val="toc 1"/>
     <w:basedOn w:val="Index"/>
     <w:uiPriority w:val="39"/>
@@ -9196,7 +9186,7 @@
       <w:lang w:eastAsia="hi-IN"/>
     </w:rPr>
   </w:style>
-  <w:style w:type="paragraph" w:styleId="TM2">
+  <w:style w:type="paragraph" w:styleId="TOC2">
     <w:name w:val="toc 2"/>
     <w:basedOn w:val="Index"/>
     <w:uiPriority w:val="39"/>
@@ -9239,10 +9229,10 @@
       <w:lang w:eastAsia="fr-LU" w:bidi="ar-SA"/>
     </w:rPr>
   </w:style>
-  <w:style w:type="character" w:customStyle="1" w:styleId="Titre5Car">
-    <w:name w:val="Titre 5 Car"/>
-    <w:basedOn w:val="Policepardfaut"/>
-    <w:link w:val="Titre5"/>
+  <w:style w:type="character" w:customStyle="1" w:styleId="Heading5Char">
+    <w:name w:val="Heading 5 Char"/>
+    <w:basedOn w:val="DefaultParagraphFont"/>
+    <w:link w:val="Heading5"/>
     <w:uiPriority w:val="9"/>
     <w:semiHidden/>
     <w:rsid w:val="00FA58BB"/>
@@ -9252,10 +9242,10 @@
       <w:szCs w:val="21"/>
     </w:rPr>
   </w:style>
-  <w:style w:type="character" w:customStyle="1" w:styleId="Titre6Car">
-    <w:name w:val="Titre 6 Car"/>
-    <w:basedOn w:val="Policepardfaut"/>
-    <w:link w:val="Titre6"/>
+  <w:style w:type="character" w:customStyle="1" w:styleId="Heading6Char">
+    <w:name w:val="Heading 6 Char"/>
+    <w:basedOn w:val="DefaultParagraphFont"/>
+    <w:link w:val="Heading6"/>
     <w:uiPriority w:val="9"/>
     <w:semiHidden/>
     <w:rsid w:val="00FA58BB"/>
@@ -9265,10 +9255,10 @@
       <w:szCs w:val="21"/>
     </w:rPr>
   </w:style>
-  <w:style w:type="character" w:customStyle="1" w:styleId="Titre7Car">
-    <w:name w:val="Titre 7 Car"/>
-    <w:basedOn w:val="Policepardfaut"/>
-    <w:link w:val="Titre7"/>
+  <w:style w:type="character" w:customStyle="1" w:styleId="Heading7Char">
+    <w:name w:val="Heading 7 Char"/>
+    <w:basedOn w:val="DefaultParagraphFont"/>
+    <w:link w:val="Heading7"/>
     <w:uiPriority w:val="9"/>
     <w:semiHidden/>
     <w:rsid w:val="00FA58BB"/>
@@ -9280,10 +9270,10 @@
       <w:szCs w:val="21"/>
     </w:rPr>
   </w:style>
-  <w:style w:type="character" w:customStyle="1" w:styleId="Titre8Car">
-    <w:name w:val="Titre 8 Car"/>
-    <w:basedOn w:val="Policepardfaut"/>
-    <w:link w:val="Titre8"/>
+  <w:style w:type="character" w:customStyle="1" w:styleId="Heading8Char">
+    <w:name w:val="Heading 8 Char"/>
+    <w:basedOn w:val="DefaultParagraphFont"/>
+    <w:link w:val="Heading8"/>
     <w:uiPriority w:val="9"/>
     <w:semiHidden/>
     <w:rsid w:val="00FA58BB"/>
@@ -9294,10 +9284,10 @@
       <w:szCs w:val="19"/>
     </w:rPr>
   </w:style>
-  <w:style w:type="character" w:customStyle="1" w:styleId="Titre9Car">
-    <w:name w:val="Titre 9 Car"/>
-    <w:basedOn w:val="Policepardfaut"/>
-    <w:link w:val="Titre9"/>
+  <w:style w:type="character" w:customStyle="1" w:styleId="Heading9Char">
+    <w:name w:val="Heading 9 Char"/>
+    <w:basedOn w:val="DefaultParagraphFont"/>
+    <w:link w:val="Heading9"/>
     <w:uiPriority w:val="9"/>
     <w:semiHidden/>
     <w:rsid w:val="00FA58BB"/>
@@ -9310,9 +9300,9 @@
       <w:szCs w:val="19"/>
     </w:rPr>
   </w:style>
-  <w:style w:type="table" w:styleId="Grilledutableau">
+  <w:style w:type="table" w:styleId="TableGrid">
     <w:name w:val="Table Grid"/>
-    <w:basedOn w:val="TableauNormal"/>
+    <w:basedOn w:val="TableNormal"/>
     <w:uiPriority w:val="39"/>
     <w:rsid w:val="009942E3"/>
     <w:tblPr>
@@ -9328,7 +9318,7 @@
   </w:style>
   <w:style w:type="character" w:customStyle="1" w:styleId="StandardChar">
     <w:name w:val="Standard Char"/>
-    <w:basedOn w:val="Policepardfaut"/>
+    <w:basedOn w:val="DefaultParagraphFont"/>
     <w:link w:val="Standard"/>
     <w:locked/>
     <w:rsid w:val="00D01FE2"/>
@@ -9338,7 +9328,7 @@
   </w:style>
   <w:style w:type="character" w:customStyle="1" w:styleId="TextbodyChar">
     <w:name w:val="Text body Char"/>
-    <w:basedOn w:val="Policepardfaut"/>
+    <w:basedOn w:val="DefaultParagraphFont"/>
     <w:link w:val="Textbody"/>
     <w:locked/>
     <w:rsid w:val="00D01FE2"/>
@@ -9616,7 +9606,7 @@
 </file>
 
 <file path=customXml/itemProps1.xml><?xml version="1.0" encoding="utf-8"?>
-<ds:datastoreItem xmlns:ds="http://schemas.openxmlformats.org/officeDocument/2006/customXml" ds:itemID="{8072FD00-E197-4F35-BAC4-E8805176BCC2}">
+<ds:datastoreItem xmlns:ds="http://schemas.openxmlformats.org/officeDocument/2006/customXml" ds:itemID="{F1E503E3-7274-48F7-BE4F-0F14EF224936}">
   <ds:schemaRefs>
     <ds:schemaRef ds:uri="http://schemas.openxmlformats.org/officeDocument/2006/bibliography"/>
   </ds:schemaRefs>

</xml_diff>

<commit_message>
add legend to the bar chart in the report
</commit_message>
<xml_diff>
--- a/data/resources/model_en.docx
+++ b/data/resources/model_en.docx
@@ -393,14 +393,14 @@
         <w:rPr>
           <w:sz w:val="20"/>
           <w:szCs w:val="20"/>
-          <w:lang w:val="en-US"/>
+          <w:lang w:val="fr-FR"/>
         </w:rPr>
       </w:pPr>
       <w:r>
         <w:rPr>
           <w:sz w:val="20"/>
           <w:szCs w:val="20"/>
-          <w:lang w:val="en-US"/>
+          <w:lang w:val="fr-FR"/>
         </w:rPr>
         <w:t>Version :</w:t>
       </w:r>
@@ -408,7 +408,7 @@
         <w:rPr>
           <w:sz w:val="20"/>
           <w:szCs w:val="20"/>
-          <w:lang w:val="en-US"/>
+          <w:lang w:val="fr-FR"/>
         </w:rPr>
         <w:tab/>
         <w:t>${VERSION}</w:t>
@@ -510,6 +510,7 @@
           <w:lang w:val="en-US"/>
         </w:rPr>
       </w:pPr>
+      <w:proofErr w:type="gramStart"/>
       <w:r>
         <w:rPr>
           <w:sz w:val="20"/>
@@ -526,6 +527,7 @@
         </w:rPr>
         <w:t> :</w:t>
       </w:r>
+      <w:proofErr w:type="gramEnd"/>
       <w:r>
         <w:rPr>
           <w:sz w:val="20"/>
@@ -555,6 +557,7 @@
           <w:lang w:val="en-US"/>
         </w:rPr>
       </w:pPr>
+      <w:proofErr w:type="gramStart"/>
       <w:r>
         <w:rPr>
           <w:sz w:val="20"/>
@@ -571,6 +574,7 @@
         </w:rPr>
         <w:t> :</w:t>
       </w:r>
+      <w:proofErr w:type="gramEnd"/>
       <w:r>
         <w:rPr>
           <w:sz w:val="20"/>
@@ -622,16 +626,26 @@
           <w:szCs w:val="20"/>
           <w:lang w:val="en-US"/>
         </w:rPr>
-        <w:t>Number of employees</w:t>
-      </w:r>
+        <w:t xml:space="preserve">Number of </w:t>
+      </w:r>
+      <w:proofErr w:type="gramStart"/>
       <w:r>
         <w:rPr>
           <w:sz w:val="20"/>
           <w:szCs w:val="20"/>
           <w:lang w:val="en-US"/>
         </w:rPr>
+        <w:t>employees</w:t>
+      </w:r>
+      <w:r>
+        <w:rPr>
+          <w:sz w:val="20"/>
+          <w:szCs w:val="20"/>
+          <w:lang w:val="en-US"/>
+        </w:rPr>
         <w:t> :</w:t>
       </w:r>
+      <w:proofErr w:type="gramEnd"/>
       <w:r>
         <w:rPr>
           <w:sz w:val="20"/>
@@ -675,38 +689,48 @@
         <w:rPr>
           <w:sz w:val="20"/>
           <w:szCs w:val="20"/>
-          <w:lang w:val="en-US"/>
+          <w:lang w:val="fr-FR"/>
         </w:rPr>
       </w:pPr>
       <w:r>
         <w:rPr>
           <w:sz w:val="20"/>
           <w:szCs w:val="20"/>
-          <w:lang w:val="en-US"/>
-        </w:rPr>
-        <w:t>Document n</w:t>
-      </w:r>
+          <w:lang w:val="fr-FR"/>
+        </w:rPr>
+        <w:t xml:space="preserve">Document </w:t>
+      </w:r>
+      <w:proofErr w:type="spellStart"/>
       <w:r>
         <w:rPr>
           <w:sz w:val="20"/>
           <w:szCs w:val="20"/>
-          <w:lang w:val="en-US"/>
-        </w:rPr>
-        <w:t>ame</w:t>
+          <w:lang w:val="fr-FR"/>
+        </w:rPr>
+        <w:t>n</w:t>
       </w:r>
       <w:r>
         <w:rPr>
           <w:sz w:val="20"/>
           <w:szCs w:val="20"/>
-          <w:lang w:val="en-US"/>
-        </w:rPr>
-        <w:t> :</w:t>
-      </w:r>
+          <w:lang w:val="fr-FR"/>
+        </w:rPr>
+        <w:t>ame</w:t>
+      </w:r>
+      <w:proofErr w:type="spellEnd"/>
       <w:r>
         <w:rPr>
           <w:sz w:val="20"/>
           <w:szCs w:val="20"/>
-          <w:lang w:val="en-US"/>
+          <w:lang w:val="fr-FR"/>
+        </w:rPr>
+        <w:t> :</w:t>
+      </w:r>
+      <w:r>
+        <w:rPr>
+          <w:sz w:val="20"/>
+          <w:szCs w:val="20"/>
+          <w:lang w:val="fr-FR"/>
         </w:rPr>
         <w:tab/>
         <w:t>${DOCUMENT}</w:t>
@@ -774,15 +798,16 @@
           <w:szCs w:val="20"/>
           <w:lang w:val="en-US"/>
         </w:rPr>
-        <w:t>Security c</w:t>
-      </w:r>
+        <w:t xml:space="preserve">Security </w:t>
+      </w:r>
+      <w:proofErr w:type="gramStart"/>
       <w:r>
         <w:rPr>
           <w:sz w:val="20"/>
           <w:szCs w:val="20"/>
           <w:lang w:val="en-US"/>
         </w:rPr>
-        <w:t>onsultant</w:t>
+        <w:t>c</w:t>
       </w:r>
       <w:r>
         <w:rPr>
@@ -790,7 +815,24 @@
           <w:szCs w:val="20"/>
           <w:lang w:val="en-US"/>
         </w:rPr>
-        <w:t xml:space="preserve"> : </w:t>
+        <w:t>onsultant</w:t>
+      </w:r>
+      <w:r>
+        <w:rPr>
+          <w:sz w:val="20"/>
+          <w:szCs w:val="20"/>
+          <w:lang w:val="en-US"/>
+        </w:rPr>
+        <w:t> :</w:t>
+      </w:r>
+      <w:proofErr w:type="gramEnd"/>
+      <w:r>
+        <w:rPr>
+          <w:sz w:val="20"/>
+          <w:szCs w:val="20"/>
+          <w:lang w:val="en-US"/>
+        </w:rPr>
+        <w:t xml:space="preserve"> </w:t>
       </w:r>
       <w:r>
         <w:rPr>
@@ -842,15 +884,33 @@
           <w:szCs w:val="20"/>
           <w:lang w:val="en-US"/>
         </w:rPr>
-        <w:t>Client’s representative</w:t>
-      </w:r>
+        <w:t xml:space="preserve">Client’s </w:t>
+      </w:r>
+      <w:proofErr w:type="gramStart"/>
       <w:r>
         <w:rPr>
           <w:sz w:val="20"/>
           <w:szCs w:val="20"/>
           <w:lang w:val="en-US"/>
         </w:rPr>
-        <w:t xml:space="preserve"> : </w:t>
+        <w:t>representative</w:t>
+      </w:r>
+      <w:r>
+        <w:rPr>
+          <w:sz w:val="20"/>
+          <w:szCs w:val="20"/>
+          <w:lang w:val="en-US"/>
+        </w:rPr>
+        <w:t> :</w:t>
+      </w:r>
+      <w:proofErr w:type="gramEnd"/>
+      <w:r>
+        <w:rPr>
+          <w:sz w:val="20"/>
+          <w:szCs w:val="20"/>
+          <w:lang w:val="en-US"/>
+        </w:rPr>
+        <w:t xml:space="preserve"> </w:t>
       </w:r>
       <w:r>
         <w:rPr>
@@ -1817,10 +1877,20 @@
         <w:pStyle w:val="Heading2"/>
       </w:pPr>
       <w:bookmarkStart w:id="1" w:name="_Toc520197138"/>
-      <w:r>
-        <w:t>Company presentation</w:t>
+      <w:proofErr w:type="spellStart"/>
+      <w:r>
+        <w:t>Company</w:t>
+      </w:r>
+      <w:proofErr w:type="spellEnd"/>
+      <w:r>
+        <w:t xml:space="preserve"> </w:t>
+      </w:r>
+      <w:proofErr w:type="spellStart"/>
+      <w:r>
+        <w:t>presentation</w:t>
       </w:r>
       <w:bookmarkEnd w:id="1"/>
+      <w:proofErr w:type="spellEnd"/>
     </w:p>
     <w:p>
       <w:pPr>
@@ -1847,20 +1917,27 @@
         <w:rPr>
           <w:lang w:val="en-US"/>
         </w:rPr>
-        <w:t> : ${ACTIVITY}</w:t>
+        <w:t>: ${ACTIVITY}</w:t>
       </w:r>
     </w:p>
     <w:p>
       <w:pPr>
         <w:pStyle w:val="Textbody"/>
-      </w:pPr>
-      <w:r>
+        <w:rPr>
+          <w:lang w:val="en-US"/>
+        </w:rPr>
+      </w:pPr>
+      <w:r>
+        <w:rPr>
+          <w:lang w:val="en-US"/>
+        </w:rPr>
         <w:t>Number of employees</w:t>
       </w:r>
-      <w:bookmarkStart w:id="2" w:name="_GoBack"/>
-      <w:bookmarkEnd w:id="2"/>
-      <w:r>
-        <w:t> : ${NB_EMPLOYEES}</w:t>
+      <w:r>
+        <w:rPr>
+          <w:lang w:val="en-US"/>
+        </w:rPr>
+        <w:t>: ${NB_EMPLOYEES}</w:t>
       </w:r>
     </w:p>
     <w:p>
@@ -1868,11 +1945,11 @@
         <w:pStyle w:val="Heading2"/>
         <w:ind w:left="450" w:hanging="450"/>
       </w:pPr>
-      <w:bookmarkStart w:id="3" w:name="_Toc520197139"/>
+      <w:bookmarkStart w:id="2" w:name="_Toc520197139"/>
       <w:r>
         <w:t>Warning</w:t>
       </w:r>
-      <w:bookmarkEnd w:id="3"/>
+      <w:bookmarkEnd w:id="2"/>
       <w:r>
         <w:t xml:space="preserve"> </w:t>
       </w:r>
@@ -2009,14 +2086,39 @@
           <w:lang w:val="en-US"/>
         </w:rPr>
       </w:pPr>
-      <w:bookmarkStart w:id="4" w:name="_Toc520197140"/>
+      <w:bookmarkStart w:id="3" w:name="_Toc520197140"/>
       <w:r>
         <w:rPr>
           <w:lang w:val="en-US"/>
         </w:rPr>
         <w:t>Breakdown by sectors of the checks carried out</w:t>
       </w:r>
-      <w:bookmarkEnd w:id="4"/>
+      <w:bookmarkEnd w:id="3"/>
+    </w:p>
+    <w:p>
+      <w:pPr>
+        <w:pStyle w:val="Textbody"/>
+        <w:jc w:val="left"/>
+        <w:rPr>
+          <w:noProof/>
+          <w:lang w:val="en-US" w:eastAsia="en-US" w:bidi="ar-SA"/>
+        </w:rPr>
+      </w:pPr>
+      <w:r>
+        <w:rPr>
+          <w:noProof/>
+          <w:kern w:val="0"/>
+          <w:lang w:val="en-US" w:eastAsia="fr-CH" w:bidi="ar-SA"/>
+        </w:rPr>
+        <w:t>The figure below presents the various sectors covered by the assessment. It should be noted that “pure” IT (Information System) accounts for only one third of the checks carried out.</w:t>
+      </w:r>
+      <w:r>
+        <w:rPr>
+          <w:noProof/>
+          <w:lang w:val="en-US" w:eastAsia="en-US" w:bidi="ar-SA"/>
+        </w:rPr>
+        <w:t xml:space="preserve"> </w:t>
+      </w:r>
     </w:p>
     <w:p>
       <w:pPr>
@@ -2034,17 +2136,9 @@
         <mc:AlternateContent>
           <mc:Choice Requires="wpg">
             <w:drawing>
-              <wp:anchor distT="0" distB="0" distL="114300" distR="114300" simplePos="0" relativeHeight="251663360" behindDoc="0" locked="0" layoutInCell="1" allowOverlap="1" wp14:anchorId="467BFC2C" wp14:editId="1D85ED44">
-                <wp:simplePos x="0" y="0"/>
-                <wp:positionH relativeFrom="column">
-                  <wp:posOffset>229272</wp:posOffset>
-                </wp:positionH>
-                <wp:positionV relativeFrom="paragraph">
-                  <wp:posOffset>757854</wp:posOffset>
-                </wp:positionV>
-                <wp:extent cx="5131440" cy="2468880"/>
+              <wp:inline distT="0" distB="0" distL="0" distR="0">
+                <wp:extent cx="5131435" cy="2468880"/>
                 <wp:effectExtent l="0" t="0" r="12065" b="7620"/>
-                <wp:wrapNone/>
                 <wp:docPr id="9" name="Group 9"/>
                 <wp:cNvGraphicFramePr/>
                 <a:graphic xmlns:a="http://schemas.openxmlformats.org/drawingml/2006/main">
@@ -2054,7 +2148,7 @@
                       <wpg:grpSpPr>
                         <a:xfrm>
                           <a:off x="0" y="0"/>
-                          <a:ext cx="5131440" cy="2468880"/>
+                          <a:ext cx="5131435" cy="2468880"/>
                           <a:chOff x="0" y="0"/>
                           <a:chExt cx="5225951" cy="2468880"/>
                         </a:xfrm>
@@ -2202,15 +2296,12 @@
                     </wpg:wgp>
                   </a:graphicData>
                 </a:graphic>
-                <wp14:sizeRelH relativeFrom="margin">
-                  <wp14:pctWidth>0</wp14:pctWidth>
-                </wp14:sizeRelH>
-              </wp:anchor>
+              </wp:inline>
             </w:drawing>
           </mc:Choice>
           <mc:Fallback>
             <w:pict>
-              <v:group w14:anchorId="0566C29C" id="Group 9" o:spid="_x0000_s1026" style="position:absolute;margin-left:18.05pt;margin-top:59.65pt;width:404.05pt;height:194.4pt;z-index:251663360;mso-width-relative:margin" coordsize="52259,24688" o:gfxdata="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">
+              <v:group id="Group 9" o:spid="_x0000_s1026" style="width:404.05pt;height:194.4pt;mso-position-horizontal-relative:char;mso-position-vertical-relative:line" coordsize="52259,24688" o:gfxdata="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">
                 <v:group id="Group 10" o:spid="_x0000_s1027" style="position:absolute;width:52259;height:24688" coordsize="52259,24688" o:gfxdata="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">
                   <v:shape id="Picture 11" o:spid="_x0000_s1028" type="#_x0000_t75" style="position:absolute;width:27114;height:24688;visibility:visible;mso-wrap-style:square" o:gfxdata="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">
                     <v:imagedata r:id="rId11" o:title=""/>
@@ -2257,6 +2348,7 @@
                   <v:imagedata r:id="rId12" o:title=""/>
                   <v:path arrowok="t"/>
                 </v:shape>
+                <w10:anchorlock/>
               </v:group>
             </w:pict>
           </mc:Fallback>
@@ -2264,196 +2356,66 @@
       </w:r>
       <w:r>
         <w:rPr>
-          <w:noProof/>
-          <w:kern w:val="0"/>
-          <w:lang w:val="en-US" w:eastAsia="fr-CH" w:bidi="ar-SA"/>
-        </w:rPr>
-        <w:t>The figure below presents the various sectors covered by the assessment. It should be noted that “pure” IT (Information System) accounts for only one third of the checks carried out.</w:t>
-      </w:r>
-      <w:r>
-        <w:rPr>
-          <w:noProof/>
-          <w:lang w:val="en-US" w:eastAsia="en-US" w:bidi="ar-SA"/>
-        </w:rPr>
+          <w:lang w:val="en-US"/>
+        </w:rPr>
+        <w:br w:type="page"/>
+      </w:r>
+    </w:p>
+    <w:p>
+      <w:pPr>
+        <w:pStyle w:val="Heading1"/>
+      </w:pPr>
+      <w:bookmarkStart w:id="4" w:name="_Toc520197141"/>
+      <w:proofErr w:type="spellStart"/>
+      <w:r>
+        <w:lastRenderedPageBreak/>
+        <w:t>Result</w:t>
+      </w:r>
+      <w:proofErr w:type="spellEnd"/>
+      <w:r>
+        <w:t xml:space="preserve"> of CASES Diagnostic</w:t>
+      </w:r>
+      <w:bookmarkEnd w:id="4"/>
+    </w:p>
+    <w:p>
+      <w:pPr>
+        <w:pStyle w:val="Heading2"/>
+      </w:pPr>
+      <w:bookmarkStart w:id="5" w:name="_Toc520197142"/>
+      <w:proofErr w:type="spellStart"/>
+      <w:r>
+        <w:t>Overview</w:t>
+      </w:r>
+      <w:bookmarkEnd w:id="5"/>
+      <w:proofErr w:type="spellEnd"/>
+    </w:p>
+    <w:p>
+      <w:pPr>
+        <w:pStyle w:val="Textbody"/>
+      </w:pPr>
+      <w:r>
+        <w:t>${EVALUATION_SYNTHESYS}</w:t>
+      </w:r>
+    </w:p>
+    <w:p>
+      <w:pPr>
+        <w:pStyle w:val="Heading2"/>
+      </w:pPr>
+      <w:bookmarkStart w:id="6" w:name="_Toc520197143"/>
+      <w:proofErr w:type="spellStart"/>
+      <w:r>
+        <w:t>Maturity</w:t>
+      </w:r>
+      <w:proofErr w:type="spellEnd"/>
+      <w:r>
         <w:t xml:space="preserve"> </w:t>
       </w:r>
-      <w:r>
-        <w:rPr>
-          <w:lang w:val="en-US"/>
-        </w:rPr>
-        <w:br w:type="page"/>
-      </w:r>
-    </w:p>
-    <w:p>
-      <w:pPr>
-        <w:pStyle w:val="Heading1"/>
-      </w:pPr>
-      <w:bookmarkStart w:id="5" w:name="_Toc520197141"/>
-      <w:r>
-        <w:lastRenderedPageBreak/>
-        <w:t>Result of CASES Diagnostic</w:t>
-      </w:r>
-      <w:bookmarkEnd w:id="5"/>
-    </w:p>
-    <w:p>
-      <w:pPr>
-        <w:pStyle w:val="Heading2"/>
-      </w:pPr>
-      <w:bookmarkStart w:id="6" w:name="_Toc520197142"/>
-      <w:r>
-        <w:t>Overview</w:t>
+      <w:proofErr w:type="spellStart"/>
+      <w:r>
+        <w:t>evolution</w:t>
       </w:r>
       <w:bookmarkEnd w:id="6"/>
-    </w:p>
-    <w:p>
-      <w:pPr>
-        <w:pStyle w:val="Textbody"/>
-      </w:pPr>
-      <w:r>
-        <w:t>${EVALUATION_SYNTHESYS}</w:t>
-      </w:r>
-    </w:p>
-    <w:p>
-      <w:pPr>
-        <w:pStyle w:val="Heading2"/>
-      </w:pPr>
-      <w:bookmarkStart w:id="7" w:name="_Toc520197143"/>
-      <w:r>
-        <w:t>Maturity evolution</w:t>
-      </w:r>
-      <w:bookmarkEnd w:id="7"/>
-    </w:p>
-    <w:p>
-      <w:pPr>
-        <w:pStyle w:val="Textbody"/>
-        <w:ind w:left="2824"/>
-        <w:rPr>
-          <w:b/>
-          <w:bCs/>
-          <w:sz w:val="20"/>
-        </w:rPr>
-      </w:pPr>
-      <w:r>
-        <w:rPr>
-          <w:noProof/>
-          <w:lang w:val="en-US" w:eastAsia="en-US" w:bidi="ar-SA"/>
-        </w:rPr>
-        <w:drawing>
-          <wp:anchor distT="0" distB="0" distL="0" distR="0" simplePos="0" relativeHeight="55917910" behindDoc="0" locked="0" layoutInCell="1" allowOverlap="1" wp14:anchorId="35EC15E8" wp14:editId="3D1134B5">
-            <wp:simplePos x="0" y="0"/>
-            <wp:positionH relativeFrom="margin">
-              <wp:align>center</wp:align>
-            </wp:positionH>
-            <wp:positionV relativeFrom="paragraph">
-              <wp:posOffset>219075</wp:posOffset>
-            </wp:positionV>
-            <wp:extent cx="2962656" cy="2735384"/>
-            <wp:effectExtent l="0" t="0" r="0" b="8255"/>
-            <wp:wrapTopAndBottom/>
-            <wp:docPr id="35" name="Picture 9"/>
-            <wp:cNvGraphicFramePr>
-              <a:graphicFrameLocks xmlns:a="http://schemas.openxmlformats.org/drawingml/2006/main" noChangeAspect="1"/>
-            </wp:cNvGraphicFramePr>
-            <a:graphic xmlns:a="http://schemas.openxmlformats.org/drawingml/2006/main">
-              <a:graphicData uri="http://schemas.openxmlformats.org/drawingml/2006/picture">
-                <pic:pic xmlns:pic="http://schemas.openxmlformats.org/drawingml/2006/picture">
-                  <pic:nvPicPr>
-                    <pic:cNvPr id="5" name="Picture 9"/>
-                    <pic:cNvPicPr>
-                      <a:picLocks noChangeAspect="1" noChangeArrowheads="1"/>
-                    </pic:cNvPicPr>
-                  </pic:nvPicPr>
-                  <pic:blipFill>
-                    <a:blip r:embed="rId13"/>
-                    <a:stretch>
-                      <a:fillRect/>
-                    </a:stretch>
-                  </pic:blipFill>
-                  <pic:spPr bwMode="auto">
-                    <a:xfrm>
-                      <a:off x="0" y="0"/>
-                      <a:ext cx="2962656" cy="2735384"/>
-                    </a:xfrm>
-                    <a:prstGeom prst="rect">
-                      <a:avLst/>
-                    </a:prstGeom>
-                  </pic:spPr>
-                </pic:pic>
-              </a:graphicData>
-            </a:graphic>
-            <wp14:sizeRelH relativeFrom="margin">
-              <wp14:pctWidth>0</wp14:pctWidth>
-            </wp14:sizeRelH>
-            <wp14:sizeRelV relativeFrom="margin">
-              <wp14:pctHeight>0</wp14:pctHeight>
-            </wp14:sizeRelV>
-          </wp:anchor>
-        </w:drawing>
-      </w:r>
-      <w:r>
-        <w:rPr>
-          <w:b/>
-          <w:bCs/>
-          <w:sz w:val="20"/>
-        </w:rPr>
-        <w:t xml:space="preserve">     </w:t>
-      </w:r>
-    </w:p>
-    <w:p>
-      <w:pPr>
-        <w:pStyle w:val="Textbody"/>
-        <w:ind w:left="2824"/>
-        <w:rPr>
-          <w:b/>
-          <w:bCs/>
-          <w:sz w:val="20"/>
-        </w:rPr>
-      </w:pPr>
-      <w:r>
-        <w:rPr>
-          <w:b/>
-          <w:bCs/>
-          <w:sz w:val="20"/>
-        </w:rPr>
-        <w:t xml:space="preserve">        </w:t>
-      </w:r>
-      <w:r>
-        <w:rPr>
-          <w:b/>
-          <w:bCs/>
-          <w:color w:val="767171" w:themeColor="background2" w:themeShade="80"/>
-          <w:sz w:val="20"/>
-        </w:rPr>
-        <w:t>Current</w:t>
-      </w:r>
-      <w:r>
-        <w:rPr>
-          <w:b/>
-          <w:bCs/>
-          <w:color w:val="767171" w:themeColor="background2" w:themeShade="80"/>
-          <w:sz w:val="20"/>
-        </w:rPr>
-        <w:tab/>
-        <w:t xml:space="preserve">                     </w:t>
-      </w:r>
-      <w:r>
-        <w:rPr>
-          <w:b/>
-          <w:bCs/>
-          <w:color w:val="767171" w:themeColor="background2" w:themeShade="80"/>
-          <w:sz w:val="20"/>
-        </w:rPr>
-        <w:t xml:space="preserve">   </w:t>
-      </w:r>
-      <w:r>
-        <w:rPr>
-          <w:b/>
-          <w:bCs/>
-          <w:color w:val="767171" w:themeColor="background2" w:themeShade="80"/>
-          <w:sz w:val="20"/>
-        </w:rPr>
-        <w:t>Aimed</w:t>
-      </w:r>
+      <w:proofErr w:type="spellEnd"/>
     </w:p>
     <w:p>
       <w:pPr>
@@ -2468,6 +2430,194 @@
         <w:rPr>
           <w:b/>
           <w:bCs/>
+          <w:noProof/>
+          <w:lang w:val="en-US" w:eastAsia="en-US" w:bidi="ar-SA"/>
+        </w:rPr>
+        <mc:AlternateContent>
+          <mc:Choice Requires="wpg">
+            <w:drawing>
+              <wp:inline distT="0" distB="0" distL="0" distR="0" wp14:anchorId="76B1AC98" wp14:editId="19374094">
+                <wp:extent cx="5601706" cy="2734945"/>
+                <wp:effectExtent l="0" t="0" r="18415" b="8255"/>
+                <wp:docPr id="7" name="Group 7"/>
+                <wp:cNvGraphicFramePr/>
+                <a:graphic xmlns:a="http://schemas.openxmlformats.org/drawingml/2006/main">
+                  <a:graphicData uri="http://schemas.microsoft.com/office/word/2010/wordprocessingGroup">
+                    <wpg:wgp>
+                      <wpg:cNvGrpSpPr/>
+                      <wpg:grpSpPr>
+                        <a:xfrm>
+                          <a:off x="0" y="0"/>
+                          <a:ext cx="5601706" cy="2734945"/>
+                          <a:chOff x="0" y="0"/>
+                          <a:chExt cx="5601706" cy="2734945"/>
+                        </a:xfrm>
+                      </wpg:grpSpPr>
+                      <pic:pic xmlns:pic="http://schemas.openxmlformats.org/drawingml/2006/picture">
+                        <pic:nvPicPr>
+                          <pic:cNvPr id="8" name="Picture 9"/>
+                          <pic:cNvPicPr>
+                            <a:picLocks noChangeAspect="1"/>
+                          </pic:cNvPicPr>
+                        </pic:nvPicPr>
+                        <pic:blipFill>
+                          <a:blip r:embed="rId13">
+                            <a:extLst>
+                              <a:ext uri="{28A0092B-C50C-407E-A947-70E740481C1C}">
+                                <a14:useLocalDpi xmlns:a14="http://schemas.microsoft.com/office/drawing/2010/main" val="0"/>
+                              </a:ext>
+                            </a:extLst>
+                          </a:blip>
+                          <a:stretch>
+                            <a:fillRect/>
+                          </a:stretch>
+                        </pic:blipFill>
+                        <pic:spPr bwMode="auto">
+                          <a:xfrm>
+                            <a:off x="0" y="0"/>
+                            <a:ext cx="2962275" cy="2734945"/>
+                          </a:xfrm>
+                          <a:prstGeom prst="rect">
+                            <a:avLst/>
+                          </a:prstGeom>
+                        </pic:spPr>
+                      </pic:pic>
+                      <wps:wsp>
+                        <wps:cNvPr id="14" name="Rectangle 14"/>
+                        <wps:cNvSpPr/>
+                        <wps:spPr>
+                          <a:xfrm>
+                            <a:off x="3276973" y="1049655"/>
+                            <a:ext cx="2324733" cy="350520"/>
+                          </a:xfrm>
+                          <a:prstGeom prst="rect">
+                            <a:avLst/>
+                          </a:prstGeom>
+                          <a:noFill/>
+                          <a:ln>
+                            <a:solidFill>
+                              <a:schemeClr val="bg1">
+                                <a:lumMod val="75000"/>
+                              </a:schemeClr>
+                            </a:solidFill>
+                          </a:ln>
+                        </wps:spPr>
+                        <wps:style>
+                          <a:lnRef idx="2">
+                            <a:schemeClr val="accent1">
+                              <a:shade val="50000"/>
+                            </a:schemeClr>
+                          </a:lnRef>
+                          <a:fillRef idx="1">
+                            <a:schemeClr val="accent1"/>
+                          </a:fillRef>
+                          <a:effectRef idx="0">
+                            <a:schemeClr val="accent1"/>
+                          </a:effectRef>
+                          <a:fontRef idx="minor">
+                            <a:schemeClr val="lt1"/>
+                          </a:fontRef>
+                        </wps:style>
+                        <wps:txbx>
+                          <w:txbxContent>
+                            <w:p>
+                              <w:r>
+                                <w:rPr>
+                                  <w:rFonts w:asciiTheme="minorHAnsi" w:hAnsiTheme="minorHAnsi"/>
+                                  <w:color w:val="767171" w:themeColor="background2" w:themeShade="80"/>
+                                  <w:sz w:val="20"/>
+                                  <w:szCs w:val="20"/>
+                                </w:rPr>
+                                <w:t>${</w:t>
+                              </w:r>
+                              <w:r>
+                                <w:rPr>
+                                  <w:rFonts w:asciiTheme="minorHAnsi" w:hAnsiTheme="minorHAnsi"/>
+                                  <w:color w:val="767171" w:themeColor="background2" w:themeShade="80"/>
+                                  <w:sz w:val="20"/>
+                                  <w:szCs w:val="20"/>
+                                </w:rPr>
+                                <w:t>LEGEND_BAR</w:t>
+                              </w:r>
+                              <w:r>
+                                <w:rPr>
+                                  <w:rFonts w:asciiTheme="minorHAnsi" w:hAnsiTheme="minorHAnsi"/>
+                                  <w:color w:val="767171" w:themeColor="background2" w:themeShade="80"/>
+                                  <w:sz w:val="20"/>
+                                  <w:szCs w:val="20"/>
+                                </w:rPr>
+                                <w:t>}</w:t>
+                              </w:r>
+                            </w:p>
+                          </w:txbxContent>
+                        </wps:txbx>
+                        <wps:bodyPr rot="0" spcFirstLastPara="0" vertOverflow="overflow" horzOverflow="overflow" vert="horz" wrap="square" lIns="91440" tIns="182880" rIns="91440" bIns="0" numCol="1" spcCol="0" rtlCol="0" fromWordArt="0" anchor="ctr" anchorCtr="0" forceAA="0" compatLnSpc="1">
+                          <a:prstTxWarp prst="textNoShape">
+                            <a:avLst/>
+                          </a:prstTxWarp>
+                          <a:spAutoFit/>
+                        </wps:bodyPr>
+                      </wps:wsp>
+                    </wpg:wgp>
+                  </a:graphicData>
+                </a:graphic>
+              </wp:inline>
+            </w:drawing>
+          </mc:Choice>
+          <mc:Fallback>
+            <w:pict>
+              <v:group w14:anchorId="76B1AC98" id="Group 7" o:spid="_x0000_s1031" style="width:441.1pt;height:215.35pt;mso-position-horizontal-relative:char;mso-position-vertical-relative:line" coordsize="56017,27349" o:gfxdata="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">
+                <v:shape id="Picture 9" o:spid="_x0000_s1032" type="#_x0000_t75" style="position:absolute;width:29622;height:27349;visibility:visible;mso-wrap-style:square" o:gfxdata="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">
+                  <v:imagedata r:id="rId14" o:title=""/>
+                  <v:path arrowok="t"/>
+                </v:shape>
+                <v:rect id="Rectangle 14" o:spid="_x0000_s1033" style="position:absolute;left:32769;top:10496;width:23248;height:3505;visibility:visible;mso-wrap-style:square;v-text-anchor:middle" o:gfxdata="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" filled="f" strokecolor="#bfbfbf [2412]" strokeweight="1pt">
+                  <v:textbox style="mso-fit-shape-to-text:t" inset=",14.4pt,,0">
+                    <w:txbxContent>
+                      <w:p>
+                        <w:r>
+                          <w:rPr>
+                            <w:rFonts w:asciiTheme="minorHAnsi" w:hAnsiTheme="minorHAnsi"/>
+                            <w:color w:val="767171" w:themeColor="background2" w:themeShade="80"/>
+                            <w:sz w:val="20"/>
+                            <w:szCs w:val="20"/>
+                          </w:rPr>
+                          <w:t>${</w:t>
+                        </w:r>
+                        <w:r>
+                          <w:rPr>
+                            <w:rFonts w:asciiTheme="minorHAnsi" w:hAnsiTheme="minorHAnsi"/>
+                            <w:color w:val="767171" w:themeColor="background2" w:themeShade="80"/>
+                            <w:sz w:val="20"/>
+                            <w:szCs w:val="20"/>
+                          </w:rPr>
+                          <w:t>LEGEND_BAR</w:t>
+                        </w:r>
+                        <w:r>
+                          <w:rPr>
+                            <w:rFonts w:asciiTheme="minorHAnsi" w:hAnsiTheme="minorHAnsi"/>
+                            <w:color w:val="767171" w:themeColor="background2" w:themeShade="80"/>
+                            <w:sz w:val="20"/>
+                            <w:szCs w:val="20"/>
+                          </w:rPr>
+                          <w:t>}</w:t>
+                        </w:r>
+                      </w:p>
+                    </w:txbxContent>
+                  </v:textbox>
+                </v:rect>
+                <w10:anchorlock/>
+              </v:group>
+            </w:pict>
+          </mc:Fallback>
+        </mc:AlternateContent>
+      </w:r>
+      <w:bookmarkStart w:id="7" w:name="_GoBack"/>
+      <w:bookmarkEnd w:id="7"/>
+      <w:r>
+        <w:rPr>
+          <w:b/>
+          <w:bCs/>
           <w:sz w:val="20"/>
         </w:rPr>
         <w:br w:type="page"/>
@@ -2480,9 +2630,30 @@
       <w:bookmarkStart w:id="8" w:name="_Toc520197144"/>
       <w:r>
         <w:lastRenderedPageBreak/>
-        <w:t>Compliance in each security field</w:t>
+        <w:t xml:space="preserve">Compliance in </w:t>
+      </w:r>
+      <w:proofErr w:type="spellStart"/>
+      <w:r>
+        <w:t>each</w:t>
+      </w:r>
+      <w:proofErr w:type="spellEnd"/>
+      <w:r>
+        <w:t xml:space="preserve"> </w:t>
+      </w:r>
+      <w:proofErr w:type="spellStart"/>
+      <w:r>
+        <w:t>security</w:t>
+      </w:r>
+      <w:proofErr w:type="spellEnd"/>
+      <w:r>
+        <w:t xml:space="preserve"> </w:t>
+      </w:r>
+      <w:proofErr w:type="spellStart"/>
+      <w:r>
+        <w:t>field</w:t>
       </w:r>
       <w:bookmarkEnd w:id="8"/>
+      <w:proofErr w:type="spellEnd"/>
     </w:p>
     <w:p>
       <w:pPr>
@@ -2538,7 +2709,7 @@
                           </pic:cNvPicPr>
                         </pic:nvPicPr>
                         <pic:blipFill>
-                          <a:blip r:embed="rId14"/>
+                          <a:blip r:embed="rId15"/>
                           <a:stretch>
                             <a:fillRect/>
                           </a:stretch>
@@ -2600,7 +2771,7 @@
             <w:pict>
               <v:group w14:anchorId="0015833E" id="Group 4" o:spid="_x0000_s1026" style="position:absolute;margin-left:21.3pt;margin-top:7.3pt;width:438.5pt;height:647.25pt;z-index:251661312;mso-height-relative:margin" coordsize="55686,63276" o:gfxdata="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">
                 <v:shape id="Picture 10" o:spid="_x0000_s1027" type="#_x0000_t75" style="position:absolute;left:2285;top:1039;width:51181;height:26163;visibility:visible;mso-wrap-style:square" o:gfxdata="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">
-                  <v:imagedata r:id="rId15" o:title=""/>
+                  <v:imagedata r:id="rId16" o:title=""/>
                   <v:path arrowok="t"/>
                   <o:lock v:ext="edit" aspectratio="f"/>
                 </v:shape>
@@ -2683,6 +2854,7 @@
                 <w:szCs w:val="22"/>
               </w:rPr>
             </w:pPr>
+            <w:proofErr w:type="spellStart"/>
             <w:r>
               <w:rPr>
                 <w:rFonts w:asciiTheme="minorHAnsi" w:hAnsiTheme="minorHAnsi"/>
@@ -2692,6 +2864,7 @@
               </w:rPr>
               <w:t>Current</w:t>
             </w:r>
+            <w:proofErr w:type="spellEnd"/>
           </w:p>
         </w:tc>
         <w:tc>
@@ -2712,6 +2885,7 @@
                 <w:szCs w:val="22"/>
               </w:rPr>
             </w:pPr>
+            <w:proofErr w:type="spellStart"/>
             <w:r>
               <w:rPr>
                 <w:rFonts w:asciiTheme="minorHAnsi" w:hAnsiTheme="minorHAnsi"/>
@@ -2721,6 +2895,7 @@
               </w:rPr>
               <w:t>Aimed</w:t>
             </w:r>
+            <w:proofErr w:type="spellEnd"/>
           </w:p>
         </w:tc>
       </w:tr>
@@ -2876,12 +3051,17 @@
       <w:bookmarkStart w:id="9" w:name="_Toc520197145"/>
       <w:r>
         <w:lastRenderedPageBreak/>
-        <w:t>Table of recomme</w:t>
+        <w:t xml:space="preserve">Table of </w:t>
+      </w:r>
+      <w:proofErr w:type="spellStart"/>
+      <w:r>
+        <w:t>recomme</w:t>
       </w:r>
       <w:r>
         <w:t>ndations</w:t>
       </w:r>
       <w:bookmarkEnd w:id="9"/>
+      <w:proofErr w:type="spellEnd"/>
     </w:p>
     <w:p>
       <w:pPr>
@@ -3057,13 +3237,24 @@
           <w:sz w:val="24"/>
           <w:lang w:val="en-US"/>
         </w:rPr>
-        <w:t>●●●</w:t>
-      </w:r>
-      <w:r>
-        <w:rPr>
+        <w:t>●●</w:t>
+      </w:r>
+      <w:proofErr w:type="gramStart"/>
+      <w:r>
+        <w:rPr>
+          <w:b/>
+          <w:bCs/>
+          <w:color w:val="FF0000"/>
           <w:sz w:val="24"/>
           <w:lang w:val="en-US"/>
         </w:rPr>
+        <w:t>●</w:t>
+      </w:r>
+      <w:r>
+        <w:rPr>
+          <w:sz w:val="24"/>
+          <w:lang w:val="en-US"/>
+        </w:rPr>
         <w:t xml:space="preserve"> </w:t>
       </w:r>
       <w:r>
@@ -3073,6 +3264,7 @@
         </w:rPr>
         <w:t>:</w:t>
       </w:r>
+      <w:proofErr w:type="gramEnd"/>
       <w:r>
         <w:rPr>
           <w:color w:val="FF0000"/>
@@ -3109,7 +3301,18 @@
           <w:sz w:val="24"/>
           <w:lang w:val="en-US"/>
         </w:rPr>
-        <w:t xml:space="preserve">●●   </w:t>
+        <w:t xml:space="preserve">●● </w:t>
+      </w:r>
+      <w:proofErr w:type="gramStart"/>
+      <w:r>
+        <w:rPr>
+          <w:b/>
+          <w:bCs/>
+          <w:color w:val="FF0000"/>
+          <w:sz w:val="24"/>
+          <w:lang w:val="en-US"/>
+        </w:rPr>
+        <w:t xml:space="preserve">  </w:t>
       </w:r>
       <w:r>
         <w:rPr>
@@ -3118,6 +3321,7 @@
         </w:rPr>
         <w:t>:</w:t>
       </w:r>
+      <w:proofErr w:type="gramEnd"/>
       <w:r>
         <w:rPr>
           <w:color w:val="FF0000"/>
@@ -3170,7 +3374,16 @@
           <w:sz w:val="24"/>
           <w:lang w:val="en-US"/>
         </w:rPr>
-        <w:t xml:space="preserve">    </w:t>
+        <w:t xml:space="preserve">  </w:t>
+      </w:r>
+      <w:proofErr w:type="gramStart"/>
+      <w:r>
+        <w:rPr>
+          <w:kern w:val="0"/>
+          <w:sz w:val="24"/>
+          <w:lang w:val="en-US"/>
+        </w:rPr>
+        <w:t xml:space="preserve">  </w:t>
       </w:r>
       <w:r>
         <w:rPr>
@@ -3178,7 +3391,16 @@
           <w:szCs w:val="22"/>
           <w:lang w:val="en-US"/>
         </w:rPr>
-        <w:t>: Minor risk or advice that could make a better level of security</w:t>
+        <w:t>:</w:t>
+      </w:r>
+      <w:proofErr w:type="gramEnd"/>
+      <w:r>
+        <w:rPr>
+          <w:kern w:val="0"/>
+          <w:szCs w:val="22"/>
+          <w:lang w:val="en-US"/>
+        </w:rPr>
+        <w:t xml:space="preserve"> Minor risk or advice that could make a better level of security</w:t>
       </w:r>
       <w:r>
         <w:rPr>
@@ -3278,7 +3500,21 @@
           <w:lang w:val="en-US"/>
         </w:rPr>
         <w:lastRenderedPageBreak/>
-        <w:t>APPENDIX A : Notes Taken</w:t>
+        <w:t xml:space="preserve">APPENDIX </w:t>
+      </w:r>
+      <w:proofErr w:type="gramStart"/>
+      <w:r>
+        <w:rPr>
+          <w:lang w:val="en-US"/>
+        </w:rPr>
+        <w:t>A :</w:t>
+      </w:r>
+      <w:proofErr w:type="gramEnd"/>
+      <w:r>
+        <w:rPr>
+          <w:lang w:val="en-US"/>
+        </w:rPr>
+        <w:t xml:space="preserve"> Notes Taken</w:t>
       </w:r>
       <w:bookmarkEnd w:id="10"/>
     </w:p>
@@ -3475,6 +3711,7 @@
                 <w:szCs w:val="20"/>
               </w:rPr>
             </w:pPr>
+            <w:proofErr w:type="spellStart"/>
             <w:r>
               <w:rPr>
                 <w:rFonts w:ascii="Century Schoolbook" w:hAnsi="Century Schoolbook"/>
@@ -3484,6 +3721,7 @@
               </w:rPr>
               <w:t>Recommendation</w:t>
             </w:r>
+            <w:proofErr w:type="spellEnd"/>
           </w:p>
         </w:tc>
         <w:tc>
@@ -4341,9 +4579,9 @@
           <w:lang w:val="en-US"/>
         </w:rPr>
         <w:sectPr>
-          <w:headerReference w:type="default" r:id="rId16"/>
-          <w:footerReference w:type="default" r:id="rId17"/>
-          <w:footerReference w:type="first" r:id="rId18"/>
+          <w:headerReference w:type="default" r:id="rId17"/>
+          <w:footerReference w:type="default" r:id="rId18"/>
+          <w:footerReference w:type="first" r:id="rId19"/>
           <w:pgSz w:w="11906" w:h="16838"/>
           <w:pgMar w:top="1893" w:right="1134" w:bottom="1133" w:left="1134" w:header="562" w:footer="562" w:gutter="0"/>
           <w:cols w:space="0"/>
@@ -4416,8 +4654,8 @@
       </w:r>
     </w:p>
     <w:sectPr>
-      <w:headerReference w:type="default" r:id="rId19"/>
-      <w:footerReference w:type="default" r:id="rId20"/>
+      <w:headerReference w:type="default" r:id="rId20"/>
+      <w:footerReference w:type="default" r:id="rId21"/>
       <w:pgSz w:w="16838" w:h="11906" w:orient="landscape"/>
       <w:pgMar w:top="1134" w:right="1893" w:bottom="1134" w:left="1133" w:header="562" w:footer="567" w:gutter="0"/>
       <w:cols w:space="0"/>
@@ -4604,7 +4842,7 @@
       <w:rPr>
         <w:noProof/>
       </w:rPr>
-      <w:t>3</w:t>
+      <w:t>7</w:t>
     </w:r>
     <w:r>
       <w:fldChar w:fldCharType="end"/>
@@ -4842,14 +5080,27 @@
       </w:rPr>
       <w:t>/</w:t>
     </w:r>
-    <w:fldSimple w:instr=" NUMPAGES \* ARABIC ">
-      <w:r>
-        <w:rPr>
-          <w:noProof/>
-        </w:rPr>
-        <w:t>8</w:t>
-      </w:r>
-    </w:fldSimple>
+    <w:r>
+      <w:fldChar w:fldCharType="begin"/>
+    </w:r>
+    <w:r>
+      <w:instrText xml:space="preserve"> NUMPAGES \* ARABIC </w:instrText>
+    </w:r>
+    <w:r>
+      <w:fldChar w:fldCharType="separate"/>
+    </w:r>
+    <w:r>
+      <w:rPr>
+        <w:noProof/>
+      </w:rPr>
+      <w:t>8</w:t>
+    </w:r>
+    <w:r>
+      <w:rPr>
+        <w:noProof/>
+      </w:rPr>
+      <w:fldChar w:fldCharType="end"/>
+    </w:r>
   </w:p>
 </w:ftr>
 </file>
@@ -5064,6 +5315,7 @@
               <w:sz w:val="16"/>
             </w:rPr>
           </w:pPr>
+          <w:proofErr w:type="spellStart"/>
           <w:r>
             <w:rPr>
               <w:rFonts w:ascii="Century Schoolbook" w:hAnsi="Century Schoolbook"/>
@@ -5072,6 +5324,7 @@
             </w:rPr>
             <w:t>Company</w:t>
           </w:r>
+          <w:proofErr w:type="spellEnd"/>
         </w:p>
       </w:tc>
       <w:tc>
@@ -5254,8 +5507,18 @@
               <w:b/>
               <w:sz w:val="16"/>
             </w:rPr>
-            <w:t>Document name</w:t>
+            <w:t xml:space="preserve">Document </w:t>
           </w:r>
+          <w:proofErr w:type="spellStart"/>
+          <w:r>
+            <w:rPr>
+              <w:rFonts w:ascii="Century Schoolbook" w:hAnsi="Century Schoolbook"/>
+              <w:b/>
+              <w:sz w:val="16"/>
+            </w:rPr>
+            <w:t>name</w:t>
+          </w:r>
+          <w:proofErr w:type="spellEnd"/>
         </w:p>
       </w:tc>
       <w:tc>
@@ -5463,6 +5726,7 @@
               <w:sz w:val="16"/>
             </w:rPr>
           </w:pPr>
+          <w:proofErr w:type="spellStart"/>
           <w:r>
             <w:rPr>
               <w:rFonts w:ascii="Century Schoolbook" w:hAnsi="Century Schoolbook"/>
@@ -5471,6 +5735,7 @@
             </w:rPr>
             <w:t>Company</w:t>
           </w:r>
+          <w:proofErr w:type="spellEnd"/>
         </w:p>
       </w:tc>
       <w:tc>
@@ -5653,8 +5918,18 @@
               <w:b/>
               <w:sz w:val="16"/>
             </w:rPr>
-            <w:t>Document name</w:t>
+            <w:t xml:space="preserve">Document </w:t>
           </w:r>
+          <w:proofErr w:type="spellStart"/>
+          <w:r>
+            <w:rPr>
+              <w:rFonts w:ascii="Century Schoolbook" w:hAnsi="Century Schoolbook"/>
+              <w:b/>
+              <w:sz w:val="16"/>
+            </w:rPr>
+            <w:t>name</w:t>
+          </w:r>
+          <w:proofErr w:type="spellEnd"/>
         </w:p>
       </w:tc>
       <w:tc>
@@ -5724,21 +5999,21 @@
         <v:path o:extrusionok="f" gradientshapeok="t" o:connecttype="rect"/>
         <o:lock v:ext="edit" aspectratio="t"/>
       </v:shapetype>
-      <v:shape id="_x0000_i1044" type="#_x0000_t75" alt="https://diagnostic.cases.lu/img/gravity_3.png" style="width:21pt;height:21pt;visibility:visible;mso-wrap-style:square" o:bullet="t">
+      <v:shape id="_x0000_i1029" type="#_x0000_t75" alt="https://diagnostic.cases.lu/img/gravity_3.png" style="width:21pt;height:21pt;visibility:visible;mso-wrap-style:square" o:bullet="t">
         <v:imagedata r:id="rId1" o:title="gravity_3"/>
       </v:shape>
     </w:pict>
   </w:numPicBullet>
   <w:numPicBullet w:numPicBulletId="1">
     <w:pict>
-      <v:shape id="_x0000_i1045" type="#_x0000_t75" alt="https://diagnostic.cases.lu/img/gravity_2.png" style="width:21pt;height:21pt;visibility:visible;mso-wrap-style:square" o:bullet="t">
+      <v:shape id="_x0000_i1030" type="#_x0000_t75" alt="https://diagnostic.cases.lu/img/gravity_2.png" style="width:21pt;height:21pt;visibility:visible;mso-wrap-style:square" o:bullet="t">
         <v:imagedata r:id="rId2" o:title="gravity_2"/>
       </v:shape>
     </w:pict>
   </w:numPicBullet>
   <w:numPicBullet w:numPicBulletId="2">
     <w:pict>
-      <v:shape id="_x0000_i1046" type="#_x0000_t75" alt="https://diagnostic.cases.lu/img/gravity_1.png" style="width:21pt;height:21pt;visibility:visible;mso-wrap-style:square" o:bullet="t">
+      <v:shape id="_x0000_i1031" type="#_x0000_t75" alt="https://diagnostic.cases.lu/img/gravity_1.png" style="width:21pt;height:21pt;visibility:visible;mso-wrap-style:square" o:bullet="t">
         <v:imagedata r:id="rId3" o:title="gravity_1"/>
       </v:shape>
     </w:pict>
@@ -9606,7 +9881,7 @@
 </file>
 
 <file path=customXml/itemProps1.xml><?xml version="1.0" encoding="utf-8"?>
-<ds:datastoreItem xmlns:ds="http://schemas.openxmlformats.org/officeDocument/2006/customXml" ds:itemID="{F1E503E3-7274-48F7-BE4F-0F14EF224936}">
+<ds:datastoreItem xmlns:ds="http://schemas.openxmlformats.org/officeDocument/2006/customXml" ds:itemID="{A83B354F-3083-4CC3-9647-9552C3724163}">
   <ds:schemaRefs>
     <ds:schemaRef ds:uri="http://schemas.openxmlformats.org/officeDocument/2006/bibliography"/>
   </ds:schemaRefs>

</xml_diff>

<commit_message>
Add the possibility to choose the year for the statistics
</commit_message>
<xml_diff>
--- a/data/resources/model_en.docx
+++ b/data/resources/model_en.docx
@@ -510,7 +510,6 @@
           <w:lang w:val="en-US"/>
         </w:rPr>
       </w:pPr>
-      <w:proofErr w:type="gramStart"/>
       <w:r>
         <w:rPr>
           <w:sz w:val="20"/>
@@ -527,7 +526,6 @@
         </w:rPr>
         <w:t> :</w:t>
       </w:r>
-      <w:proofErr w:type="gramEnd"/>
       <w:r>
         <w:rPr>
           <w:sz w:val="20"/>
@@ -557,7 +555,6 @@
           <w:lang w:val="en-US"/>
         </w:rPr>
       </w:pPr>
-      <w:proofErr w:type="gramStart"/>
       <w:r>
         <w:rPr>
           <w:sz w:val="20"/>
@@ -574,7 +571,6 @@
         </w:rPr>
         <w:t> :</w:t>
       </w:r>
-      <w:proofErr w:type="gramEnd"/>
       <w:r>
         <w:rPr>
           <w:sz w:val="20"/>
@@ -626,26 +622,16 @@
           <w:szCs w:val="20"/>
           <w:lang w:val="en-US"/>
         </w:rPr>
-        <w:t xml:space="preserve">Number of </w:t>
-      </w:r>
-      <w:proofErr w:type="gramStart"/>
+        <w:t>Number of employees</w:t>
+      </w:r>
       <w:r>
         <w:rPr>
           <w:sz w:val="20"/>
           <w:szCs w:val="20"/>
           <w:lang w:val="en-US"/>
         </w:rPr>
-        <w:t>employees</w:t>
-      </w:r>
-      <w:r>
-        <w:rPr>
-          <w:sz w:val="20"/>
-          <w:szCs w:val="20"/>
-          <w:lang w:val="en-US"/>
-        </w:rPr>
         <w:t> :</w:t>
       </w:r>
-      <w:proofErr w:type="gramEnd"/>
       <w:r>
         <w:rPr>
           <w:sz w:val="20"/>
@@ -698,26 +684,16 @@
           <w:szCs w:val="20"/>
           <w:lang w:val="fr-FR"/>
         </w:rPr>
-        <w:t xml:space="preserve">Document </w:t>
-      </w:r>
-      <w:proofErr w:type="spellStart"/>
+        <w:t>Document n</w:t>
+      </w:r>
       <w:r>
         <w:rPr>
           <w:sz w:val="20"/>
           <w:szCs w:val="20"/>
           <w:lang w:val="fr-FR"/>
         </w:rPr>
-        <w:t>n</w:t>
-      </w:r>
-      <w:r>
-        <w:rPr>
-          <w:sz w:val="20"/>
-          <w:szCs w:val="20"/>
-          <w:lang w:val="fr-FR"/>
-        </w:rPr>
         <w:t>ame</w:t>
       </w:r>
-      <w:proofErr w:type="spellEnd"/>
       <w:r>
         <w:rPr>
           <w:sz w:val="20"/>
@@ -798,16 +774,15 @@
           <w:szCs w:val="20"/>
           <w:lang w:val="en-US"/>
         </w:rPr>
-        <w:t xml:space="preserve">Security </w:t>
-      </w:r>
-      <w:proofErr w:type="gramStart"/>
+        <w:t>Security c</w:t>
+      </w:r>
       <w:r>
         <w:rPr>
           <w:sz w:val="20"/>
           <w:szCs w:val="20"/>
           <w:lang w:val="en-US"/>
         </w:rPr>
-        <w:t>c</w:t>
+        <w:t>onsultant</w:t>
       </w:r>
       <w:r>
         <w:rPr>
@@ -815,24 +790,7 @@
           <w:szCs w:val="20"/>
           <w:lang w:val="en-US"/>
         </w:rPr>
-        <w:t>onsultant</w:t>
-      </w:r>
-      <w:r>
-        <w:rPr>
-          <w:sz w:val="20"/>
-          <w:szCs w:val="20"/>
-          <w:lang w:val="en-US"/>
-        </w:rPr>
-        <w:t> :</w:t>
-      </w:r>
-      <w:proofErr w:type="gramEnd"/>
-      <w:r>
-        <w:rPr>
-          <w:sz w:val="20"/>
-          <w:szCs w:val="20"/>
-          <w:lang w:val="en-US"/>
-        </w:rPr>
-        <w:t xml:space="preserve"> </w:t>
+        <w:t xml:space="preserve"> : </w:t>
       </w:r>
       <w:r>
         <w:rPr>
@@ -884,33 +842,15 @@
           <w:szCs w:val="20"/>
           <w:lang w:val="en-US"/>
         </w:rPr>
-        <w:t xml:space="preserve">Client’s </w:t>
-      </w:r>
-      <w:proofErr w:type="gramStart"/>
+        <w:t>Client’s representative</w:t>
+      </w:r>
       <w:r>
         <w:rPr>
           <w:sz w:val="20"/>
           <w:szCs w:val="20"/>
           <w:lang w:val="en-US"/>
         </w:rPr>
-        <w:t>representative</w:t>
-      </w:r>
-      <w:r>
-        <w:rPr>
-          <w:sz w:val="20"/>
-          <w:szCs w:val="20"/>
-          <w:lang w:val="en-US"/>
-        </w:rPr>
-        <w:t> :</w:t>
-      </w:r>
-      <w:proofErr w:type="gramEnd"/>
-      <w:r>
-        <w:rPr>
-          <w:sz w:val="20"/>
-          <w:szCs w:val="20"/>
-          <w:lang w:val="en-US"/>
-        </w:rPr>
-        <w:t xml:space="preserve"> </w:t>
+        <w:t xml:space="preserve"> : </w:t>
       </w:r>
       <w:r>
         <w:rPr>
@@ -1877,20 +1817,10 @@
         <w:pStyle w:val="Heading2"/>
       </w:pPr>
       <w:bookmarkStart w:id="1" w:name="_Toc520197138"/>
-      <w:proofErr w:type="spellStart"/>
-      <w:r>
-        <w:t>Company</w:t>
-      </w:r>
-      <w:proofErr w:type="spellEnd"/>
-      <w:r>
-        <w:t xml:space="preserve"> </w:t>
-      </w:r>
-      <w:proofErr w:type="spellStart"/>
-      <w:r>
-        <w:t>presentation</w:t>
+      <w:r>
+        <w:t>Company presentation</w:t>
       </w:r>
       <w:bookmarkEnd w:id="1"/>
-      <w:proofErr w:type="spellEnd"/>
     </w:p>
     <w:p>
       <w:pPr>
@@ -2366,14 +2296,9 @@
         <w:pStyle w:val="Heading1"/>
       </w:pPr>
       <w:bookmarkStart w:id="4" w:name="_Toc520197141"/>
-      <w:proofErr w:type="spellStart"/>
       <w:r>
         <w:lastRenderedPageBreak/>
-        <w:t>Result</w:t>
-      </w:r>
-      <w:proofErr w:type="spellEnd"/>
-      <w:r>
-        <w:t xml:space="preserve"> of CASES Diagnostic</w:t>
+        <w:t>Result of CASES Diagnostic</w:t>
       </w:r>
       <w:bookmarkEnd w:id="4"/>
     </w:p>
@@ -2382,12 +2307,10 @@
         <w:pStyle w:val="Heading2"/>
       </w:pPr>
       <w:bookmarkStart w:id="5" w:name="_Toc520197142"/>
-      <w:proofErr w:type="spellStart"/>
       <w:r>
         <w:t>Overview</w:t>
       </w:r>
       <w:bookmarkEnd w:id="5"/>
-      <w:proofErr w:type="spellEnd"/>
     </w:p>
     <w:p>
       <w:pPr>
@@ -2400,22 +2323,15 @@
     <w:p>
       <w:pPr>
         <w:pStyle w:val="Heading2"/>
+        <w:rPr>
+          <w:lang w:val="en-US"/>
+        </w:rPr>
       </w:pPr>
       <w:bookmarkStart w:id="6" w:name="_Toc520197143"/>
-      <w:proofErr w:type="spellStart"/>
-      <w:r>
-        <w:t>Maturity</w:t>
-      </w:r>
-      <w:proofErr w:type="spellEnd"/>
-      <w:r>
-        <w:t xml:space="preserve"> </w:t>
-      </w:r>
-      <w:proofErr w:type="spellStart"/>
-      <w:r>
-        <w:t>evolution</w:t>
+      <w:r>
+        <w:t>Maturity evolution</w:t>
       </w:r>
       <w:bookmarkEnd w:id="6"/>
-      <w:proofErr w:type="spellEnd"/>
     </w:p>
     <w:p>
       <w:pPr>
@@ -2423,7 +2339,9 @@
           <w:rFonts w:ascii="Century Schoolbook" w:hAnsi="Century Schoolbook"/>
           <w:b/>
           <w:bCs/>
-          <w:sz w:val="20"/>
+          <w:sz w:val="22"/>
+          <w:szCs w:val="22"/>
+          <w:lang w:val="en-US"/>
         </w:rPr>
       </w:pPr>
       <w:r>
@@ -2431,194 +2349,401 @@
           <w:b/>
           <w:bCs/>
           <w:noProof/>
+          <w:sz w:val="20"/>
           <w:lang w:val="en-US" w:eastAsia="en-US" w:bidi="ar-SA"/>
         </w:rPr>
+        <w:drawing>
+          <wp:anchor distT="0" distB="0" distL="114300" distR="114300" simplePos="0" relativeHeight="251664384" behindDoc="0" locked="0" layoutInCell="1" allowOverlap="1" wp14:anchorId="78A9D7F3" wp14:editId="26CE6C9B">
+            <wp:simplePos x="0" y="0"/>
+            <wp:positionH relativeFrom="column">
+              <wp:posOffset>-3810</wp:posOffset>
+            </wp:positionH>
+            <wp:positionV relativeFrom="paragraph">
+              <wp:posOffset>31115</wp:posOffset>
+            </wp:positionV>
+            <wp:extent cx="2962275" cy="2734945"/>
+            <wp:effectExtent l="0" t="0" r="9525" b="8255"/>
+            <wp:wrapSquare wrapText="bothSides"/>
+            <wp:docPr id="35" name="Picture 9"/>
+            <wp:cNvGraphicFramePr>
+              <a:graphicFrameLocks xmlns:a="http://schemas.openxmlformats.org/drawingml/2006/main" noChangeAspect="1"/>
+            </wp:cNvGraphicFramePr>
+            <a:graphic xmlns:a="http://schemas.openxmlformats.org/drawingml/2006/main">
+              <a:graphicData uri="http://schemas.openxmlformats.org/drawingml/2006/picture">
+                <pic:pic xmlns:pic="http://schemas.openxmlformats.org/drawingml/2006/picture">
+                  <pic:nvPicPr>
+                    <pic:cNvPr id="35" name="Picture 9"/>
+                    <pic:cNvPicPr>
+                      <a:picLocks noChangeAspect="1"/>
+                    </pic:cNvPicPr>
+                  </pic:nvPicPr>
+                  <pic:blipFill>
+                    <a:blip r:embed="rId13">
+                      <a:extLst>
+                        <a:ext uri="{28A0092B-C50C-407E-A947-70E740481C1C}">
+                          <a14:useLocalDpi xmlns:a14="http://schemas.microsoft.com/office/drawing/2010/main" val="0"/>
+                        </a:ext>
+                      </a:extLst>
+                    </a:blip>
+                    <a:stretch>
+                      <a:fillRect/>
+                    </a:stretch>
+                  </pic:blipFill>
+                  <pic:spPr bwMode="auto">
+                    <a:xfrm>
+                      <a:off x="0" y="0"/>
+                      <a:ext cx="2962275" cy="2734945"/>
+                    </a:xfrm>
+                    <a:prstGeom prst="rect">
+                      <a:avLst/>
+                    </a:prstGeom>
+                  </pic:spPr>
+                </pic:pic>
+              </a:graphicData>
+            </a:graphic>
+          </wp:anchor>
+        </w:drawing>
+      </w:r>
+      <w:r>
+        <w:rPr>
+          <w:noProof/>
+          <w:lang w:val="en-US" w:eastAsia="en-US" w:bidi="ar-SA"/>
+        </w:rPr>
         <mc:AlternateContent>
-          <mc:Choice Requires="wpg">
+          <mc:Choice Requires="wps">
             <w:drawing>
-              <wp:inline distT="0" distB="0" distL="0" distR="0" wp14:anchorId="76B1AC98" wp14:editId="19374094">
-                <wp:extent cx="5601706" cy="2734945"/>
-                <wp:effectExtent l="0" t="0" r="18415" b="8255"/>
-                <wp:docPr id="7" name="Group 7"/>
+              <wp:anchor distT="0" distB="0" distL="114300" distR="114300" simplePos="0" relativeHeight="251663360" behindDoc="0" locked="0" layoutInCell="1" allowOverlap="1" wp14:anchorId="4C517E8A" wp14:editId="6D7049A0">
+                <wp:simplePos x="0" y="0"/>
+                <wp:positionH relativeFrom="column">
+                  <wp:posOffset>3314700</wp:posOffset>
+                </wp:positionH>
+                <wp:positionV relativeFrom="paragraph">
+                  <wp:posOffset>933450</wp:posOffset>
+                </wp:positionV>
+                <wp:extent cx="2324733" cy="350520"/>
+                <wp:effectExtent l="0" t="0" r="17780" b="11430"/>
+                <wp:wrapNone/>
+                <wp:docPr id="7" name="Rectangle 7"/>
                 <wp:cNvGraphicFramePr/>
                 <a:graphic xmlns:a="http://schemas.openxmlformats.org/drawingml/2006/main">
-                  <a:graphicData uri="http://schemas.microsoft.com/office/word/2010/wordprocessingGroup">
-                    <wpg:wgp>
-                      <wpg:cNvGrpSpPr/>
-                      <wpg:grpSpPr>
+                  <a:graphicData uri="http://schemas.microsoft.com/office/word/2010/wordprocessingShape">
+                    <wps:wsp>
+                      <wps:cNvSpPr/>
+                      <wps:spPr>
                         <a:xfrm>
                           <a:off x="0" y="0"/>
-                          <a:ext cx="5601706" cy="2734945"/>
-                          <a:chOff x="0" y="0"/>
-                          <a:chExt cx="5601706" cy="2734945"/>
+                          <a:ext cx="2324733" cy="350520"/>
                         </a:xfrm>
-                      </wpg:grpSpPr>
-                      <pic:pic xmlns:pic="http://schemas.openxmlformats.org/drawingml/2006/picture">
-                        <pic:nvPicPr>
-                          <pic:cNvPr id="8" name="Picture 9"/>
-                          <pic:cNvPicPr>
-                            <a:picLocks noChangeAspect="1"/>
-                          </pic:cNvPicPr>
-                        </pic:nvPicPr>
-                        <pic:blipFill>
-                          <a:blip r:embed="rId13">
-                            <a:extLst>
-                              <a:ext uri="{28A0092B-C50C-407E-A947-70E740481C1C}">
-                                <a14:useLocalDpi xmlns:a14="http://schemas.microsoft.com/office/drawing/2010/main" val="0"/>
-                              </a:ext>
-                            </a:extLst>
-                          </a:blip>
-                          <a:stretch>
-                            <a:fillRect/>
-                          </a:stretch>
-                        </pic:blipFill>
-                        <pic:spPr bwMode="auto">
-                          <a:xfrm>
-                            <a:off x="0" y="0"/>
-                            <a:ext cx="2962275" cy="2734945"/>
-                          </a:xfrm>
-                          <a:prstGeom prst="rect">
-                            <a:avLst/>
-                          </a:prstGeom>
-                        </pic:spPr>
-                      </pic:pic>
-                      <wps:wsp>
-                        <wps:cNvPr id="14" name="Rectangle 14"/>
-                        <wps:cNvSpPr/>
-                        <wps:spPr>
-                          <a:xfrm>
-                            <a:off x="3276973" y="1049655"/>
-                            <a:ext cx="2324733" cy="350520"/>
-                          </a:xfrm>
-                          <a:prstGeom prst="rect">
-                            <a:avLst/>
-                          </a:prstGeom>
-                          <a:noFill/>
-                          <a:ln>
-                            <a:solidFill>
-                              <a:schemeClr val="bg1">
-                                <a:lumMod val="75000"/>
-                              </a:schemeClr>
-                            </a:solidFill>
-                          </a:ln>
-                        </wps:spPr>
-                        <wps:style>
-                          <a:lnRef idx="2">
-                            <a:schemeClr val="accent1">
-                              <a:shade val="50000"/>
+                        <a:prstGeom prst="rect">
+                          <a:avLst/>
+                        </a:prstGeom>
+                        <a:noFill/>
+                        <a:ln>
+                          <a:solidFill>
+                            <a:schemeClr val="bg1">
+                              <a:lumMod val="75000"/>
                             </a:schemeClr>
-                          </a:lnRef>
-                          <a:fillRef idx="1">
-                            <a:schemeClr val="accent1"/>
-                          </a:fillRef>
-                          <a:effectRef idx="0">
-                            <a:schemeClr val="accent1"/>
-                          </a:effectRef>
-                          <a:fontRef idx="minor">
-                            <a:schemeClr val="lt1"/>
-                          </a:fontRef>
-                        </wps:style>
-                        <wps:txbx>
-                          <w:txbxContent>
-                            <w:p>
-                              <w:r>
-                                <w:rPr>
-                                  <w:rFonts w:asciiTheme="minorHAnsi" w:hAnsiTheme="minorHAnsi"/>
-                                  <w:color w:val="767171" w:themeColor="background2" w:themeShade="80"/>
-                                  <w:sz w:val="20"/>
-                                  <w:szCs w:val="20"/>
-                                </w:rPr>
-                                <w:t>${</w:t>
-                              </w:r>
-                              <w:r>
-                                <w:rPr>
-                                  <w:rFonts w:asciiTheme="minorHAnsi" w:hAnsiTheme="minorHAnsi"/>
-                                  <w:color w:val="767171" w:themeColor="background2" w:themeShade="80"/>
-                                  <w:sz w:val="20"/>
-                                  <w:szCs w:val="20"/>
-                                </w:rPr>
-                                <w:t>LEGEND_BAR</w:t>
-                              </w:r>
-                              <w:r>
-                                <w:rPr>
-                                  <w:rFonts w:asciiTheme="minorHAnsi" w:hAnsiTheme="minorHAnsi"/>
-                                  <w:color w:val="767171" w:themeColor="background2" w:themeShade="80"/>
-                                  <w:sz w:val="20"/>
-                                  <w:szCs w:val="20"/>
-                                </w:rPr>
-                                <w:t>}</w:t>
-                              </w:r>
-                            </w:p>
-                          </w:txbxContent>
-                        </wps:txbx>
-                        <wps:bodyPr rot="0" spcFirstLastPara="0" vertOverflow="overflow" horzOverflow="overflow" vert="horz" wrap="square" lIns="91440" tIns="182880" rIns="91440" bIns="0" numCol="1" spcCol="0" rtlCol="0" fromWordArt="0" anchor="ctr" anchorCtr="0" forceAA="0" compatLnSpc="1">
-                          <a:prstTxWarp prst="textNoShape">
-                            <a:avLst/>
-                          </a:prstTxWarp>
-                          <a:spAutoFit/>
-                        </wps:bodyPr>
-                      </wps:wsp>
-                    </wpg:wgp>
+                          </a:solidFill>
+                        </a:ln>
+                      </wps:spPr>
+                      <wps:style>
+                        <a:lnRef idx="2">
+                          <a:schemeClr val="accent1">
+                            <a:shade val="50000"/>
+                          </a:schemeClr>
+                        </a:lnRef>
+                        <a:fillRef idx="1">
+                          <a:schemeClr val="accent1"/>
+                        </a:fillRef>
+                        <a:effectRef idx="0">
+                          <a:schemeClr val="accent1"/>
+                        </a:effectRef>
+                        <a:fontRef idx="minor">
+                          <a:schemeClr val="lt1"/>
+                        </a:fontRef>
+                      </wps:style>
+                      <wps:txbx>
+                        <w:txbxContent>
+                          <w:p>
+                            <w:r>
+                              <w:rPr>
+                                <w:rFonts w:asciiTheme="minorHAnsi" w:hAnsiTheme="minorHAnsi"/>
+                                <w:color w:val="767171" w:themeColor="background2" w:themeShade="80"/>
+                                <w:sz w:val="20"/>
+                                <w:szCs w:val="20"/>
+                              </w:rPr>
+                              <w:t>${</w:t>
+                            </w:r>
+                            <w:r>
+                              <w:rPr>
+                                <w:rFonts w:asciiTheme="minorHAnsi" w:hAnsiTheme="minorHAnsi"/>
+                                <w:color w:val="767171" w:themeColor="background2" w:themeShade="80"/>
+                                <w:sz w:val="20"/>
+                                <w:szCs w:val="20"/>
+                              </w:rPr>
+                              <w:t>LEGEND_BAR</w:t>
+                            </w:r>
+                            <w:r>
+                              <w:rPr>
+                                <w:rFonts w:asciiTheme="minorHAnsi" w:hAnsiTheme="minorHAnsi"/>
+                                <w:color w:val="767171" w:themeColor="background2" w:themeShade="80"/>
+                                <w:sz w:val="20"/>
+                                <w:szCs w:val="20"/>
+                              </w:rPr>
+                              <w:t>}</w:t>
+                            </w:r>
+                          </w:p>
+                        </w:txbxContent>
+                      </wps:txbx>
+                      <wps:bodyPr rot="0" spcFirstLastPara="0" vertOverflow="overflow" horzOverflow="overflow" vert="horz" wrap="none" lIns="91440" tIns="182880" rIns="91440" bIns="0" numCol="1" spcCol="0" rtlCol="0" fromWordArt="0" anchor="ctr" anchorCtr="0" forceAA="0" compatLnSpc="1">
+                        <a:prstTxWarp prst="textNoShape">
+                          <a:avLst/>
+                        </a:prstTxWarp>
+                        <a:spAutoFit/>
+                      </wps:bodyPr>
+                    </wps:wsp>
                   </a:graphicData>
                 </a:graphic>
-              </wp:inline>
+              </wp:anchor>
             </w:drawing>
           </mc:Choice>
           <mc:Fallback>
             <w:pict>
-              <v:group w14:anchorId="76B1AC98" id="Group 7" o:spid="_x0000_s1031" style="width:441.1pt;height:215.35pt;mso-position-horizontal-relative:char;mso-position-vertical-relative:line" coordsize="56017,27349" o:gfxdata="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">
-                <v:shape id="Picture 9" o:spid="_x0000_s1032" type="#_x0000_t75" style="position:absolute;width:29622;height:27349;visibility:visible;mso-wrap-style:square" o:gfxdata="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">
-                  <v:imagedata r:id="rId14" o:title=""/>
-                  <v:path arrowok="t"/>
-                </v:shape>
-                <v:rect id="Rectangle 14" o:spid="_x0000_s1033" style="position:absolute;left:32769;top:10496;width:23248;height:3505;visibility:visible;mso-wrap-style:square;v-text-anchor:middle" o:gfxdata="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" filled="f" strokecolor="#bfbfbf [2412]" strokeweight="1pt">
-                  <v:textbox style="mso-fit-shape-to-text:t" inset=",14.4pt,,0">
-                    <w:txbxContent>
-                      <w:p>
-                        <w:r>
-                          <w:rPr>
-                            <w:rFonts w:asciiTheme="minorHAnsi" w:hAnsiTheme="minorHAnsi"/>
-                            <w:color w:val="767171" w:themeColor="background2" w:themeShade="80"/>
-                            <w:sz w:val="20"/>
-                            <w:szCs w:val="20"/>
-                          </w:rPr>
-                          <w:t>${</w:t>
-                        </w:r>
-                        <w:r>
-                          <w:rPr>
-                            <w:rFonts w:asciiTheme="minorHAnsi" w:hAnsiTheme="minorHAnsi"/>
-                            <w:color w:val="767171" w:themeColor="background2" w:themeShade="80"/>
-                            <w:sz w:val="20"/>
-                            <w:szCs w:val="20"/>
-                          </w:rPr>
-                          <w:t>LEGEND_BAR</w:t>
-                        </w:r>
-                        <w:r>
-                          <w:rPr>
-                            <w:rFonts w:asciiTheme="minorHAnsi" w:hAnsiTheme="minorHAnsi"/>
-                            <w:color w:val="767171" w:themeColor="background2" w:themeShade="80"/>
-                            <w:sz w:val="20"/>
-                            <w:szCs w:val="20"/>
-                          </w:rPr>
-                          <w:t>}</w:t>
-                        </w:r>
-                      </w:p>
-                    </w:txbxContent>
-                  </v:textbox>
-                </v:rect>
-                <w10:anchorlock/>
-              </v:group>
+              <v:rect w14:anchorId="4C517E8A" id="Rectangle 7" o:spid="_x0000_s1031" style="position:absolute;margin-left:261pt;margin-top:73.5pt;width:183.05pt;height:27.6pt;z-index:251663360;visibility:visible;mso-wrap-style:none;mso-wrap-distance-left:9pt;mso-wrap-distance-top:0;mso-wrap-distance-right:9pt;mso-wrap-distance-bottom:0;mso-position-horizontal:absolute;mso-position-horizontal-relative:text;mso-position-vertical:absolute;mso-position-vertical-relative:text;v-text-anchor:middle" o:gfxdata="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" filled="f" strokecolor="#bfbfbf [2412]" strokeweight="1pt">
+                <v:textbox style="mso-fit-shape-to-text:t" inset=",14.4pt,,0">
+                  <w:txbxContent>
+                    <w:p>
+                      <w:r>
+                        <w:rPr>
+                          <w:rFonts w:asciiTheme="minorHAnsi" w:hAnsiTheme="minorHAnsi"/>
+                          <w:color w:val="767171" w:themeColor="background2" w:themeShade="80"/>
+                          <w:sz w:val="20"/>
+                          <w:szCs w:val="20"/>
+                        </w:rPr>
+                        <w:t>${</w:t>
+                      </w:r>
+                      <w:r>
+                        <w:rPr>
+                          <w:rFonts w:asciiTheme="minorHAnsi" w:hAnsiTheme="minorHAnsi"/>
+                          <w:color w:val="767171" w:themeColor="background2" w:themeShade="80"/>
+                          <w:sz w:val="20"/>
+                          <w:szCs w:val="20"/>
+                        </w:rPr>
+                        <w:t>LEGEND_BAR</w:t>
+                      </w:r>
+                      <w:r>
+                        <w:rPr>
+                          <w:rFonts w:asciiTheme="minorHAnsi" w:hAnsiTheme="minorHAnsi"/>
+                          <w:color w:val="767171" w:themeColor="background2" w:themeShade="80"/>
+                          <w:sz w:val="20"/>
+                          <w:szCs w:val="20"/>
+                        </w:rPr>
+                        <w:t>}</w:t>
+                      </w:r>
+                    </w:p>
+                  </w:txbxContent>
+                </v:textbox>
+              </v:rect>
             </w:pict>
           </mc:Fallback>
         </mc:AlternateContent>
       </w:r>
+    </w:p>
+    <w:p>
+      <w:pPr>
+        <w:rPr>
+          <w:rFonts w:ascii="Century Schoolbook" w:hAnsi="Century Schoolbook"/>
+          <w:sz w:val="22"/>
+          <w:szCs w:val="22"/>
+          <w:lang w:val="en-US"/>
+        </w:rPr>
+      </w:pPr>
+    </w:p>
+    <w:p>
+      <w:pPr>
+        <w:rPr>
+          <w:rFonts w:ascii="Century Schoolbook" w:hAnsi="Century Schoolbook"/>
+          <w:sz w:val="22"/>
+          <w:szCs w:val="22"/>
+          <w:lang w:val="en-US"/>
+        </w:rPr>
+      </w:pPr>
+    </w:p>
+    <w:p>
+      <w:pPr>
+        <w:rPr>
+          <w:rFonts w:ascii="Century Schoolbook" w:hAnsi="Century Schoolbook"/>
+          <w:sz w:val="22"/>
+          <w:szCs w:val="22"/>
+          <w:lang w:val="en-US"/>
+        </w:rPr>
+      </w:pPr>
+    </w:p>
+    <w:p>
+      <w:pPr>
+        <w:rPr>
+          <w:rFonts w:ascii="Century Schoolbook" w:hAnsi="Century Schoolbook"/>
+          <w:sz w:val="22"/>
+          <w:szCs w:val="22"/>
+          <w:lang w:val="en-US"/>
+        </w:rPr>
+      </w:pPr>
+    </w:p>
+    <w:p>
+      <w:pPr>
+        <w:rPr>
+          <w:rFonts w:ascii="Century Schoolbook" w:hAnsi="Century Schoolbook"/>
+          <w:sz w:val="22"/>
+          <w:szCs w:val="22"/>
+          <w:lang w:val="en-US"/>
+        </w:rPr>
+      </w:pPr>
+    </w:p>
+    <w:p>
+      <w:pPr>
+        <w:rPr>
+          <w:rFonts w:ascii="Century Schoolbook" w:hAnsi="Century Schoolbook"/>
+          <w:sz w:val="22"/>
+          <w:szCs w:val="22"/>
+          <w:lang w:val="en-US"/>
+        </w:rPr>
+      </w:pPr>
+    </w:p>
+    <w:p>
+      <w:pPr>
+        <w:rPr>
+          <w:rFonts w:ascii="Century Schoolbook" w:hAnsi="Century Schoolbook"/>
+          <w:sz w:val="22"/>
+          <w:szCs w:val="22"/>
+          <w:lang w:val="en-US"/>
+        </w:rPr>
+      </w:pPr>
+    </w:p>
+    <w:p>
+      <w:pPr>
+        <w:rPr>
+          <w:rFonts w:ascii="Century Schoolbook" w:hAnsi="Century Schoolbook"/>
+          <w:sz w:val="22"/>
+          <w:szCs w:val="22"/>
+          <w:lang w:val="en-US"/>
+        </w:rPr>
+      </w:pPr>
+    </w:p>
+    <w:p>
+      <w:pPr>
+        <w:rPr>
+          <w:rFonts w:ascii="Century Schoolbook" w:hAnsi="Century Schoolbook"/>
+          <w:sz w:val="22"/>
+          <w:szCs w:val="22"/>
+          <w:lang w:val="en-US"/>
+        </w:rPr>
+      </w:pPr>
+    </w:p>
+    <w:p>
+      <w:pPr>
+        <w:rPr>
+          <w:rFonts w:ascii="Century Schoolbook" w:hAnsi="Century Schoolbook"/>
+          <w:sz w:val="22"/>
+          <w:szCs w:val="22"/>
+          <w:lang w:val="en-US"/>
+        </w:rPr>
+      </w:pPr>
+    </w:p>
+    <w:p>
+      <w:pPr>
+        <w:rPr>
+          <w:rFonts w:ascii="Century Schoolbook" w:hAnsi="Century Schoolbook"/>
+          <w:sz w:val="22"/>
+          <w:szCs w:val="22"/>
+          <w:lang w:val="en-US"/>
+        </w:rPr>
+      </w:pPr>
+    </w:p>
+    <w:p>
+      <w:pPr>
+        <w:rPr>
+          <w:rFonts w:ascii="Century Schoolbook" w:hAnsi="Century Schoolbook"/>
+          <w:sz w:val="22"/>
+          <w:szCs w:val="22"/>
+          <w:lang w:val="en-US"/>
+        </w:rPr>
+      </w:pPr>
       <w:bookmarkStart w:id="7" w:name="_GoBack"/>
       <w:bookmarkEnd w:id="7"/>
-      <w:r>
-        <w:rPr>
-          <w:b/>
+    </w:p>
+    <w:p>
+      <w:pPr>
+        <w:rPr>
+          <w:rFonts w:ascii="Century Schoolbook" w:hAnsi="Century Schoolbook"/>
+          <w:sz w:val="22"/>
+          <w:szCs w:val="22"/>
+          <w:lang w:val="en-US"/>
+        </w:rPr>
+      </w:pPr>
+      <w:r>
+        <w:rPr>
+          <w:rFonts w:ascii="Century Schoolbook" w:hAnsi="Century Schoolbook"/>
+          <w:sz w:val="22"/>
+          <w:szCs w:val="22"/>
+          <w:lang w:val="en-US"/>
+        </w:rPr>
+        <w:t>${</w:t>
+      </w:r>
+      <w:r>
+        <w:rPr>
+          <w:rFonts w:ascii="Century Schoolbook" w:hAnsi="Century Schoolbook"/>
+          <w:sz w:val="22"/>
+          <w:szCs w:val="22"/>
+          <w:lang w:val="en-US"/>
+        </w:rPr>
+        <w:t>LEGEND_DATE</w:t>
+      </w:r>
+      <w:r>
+        <w:rPr>
+          <w:rFonts w:ascii="Century Schoolbook" w:hAnsi="Century Schoolbook"/>
+          <w:sz w:val="22"/>
+          <w:szCs w:val="22"/>
+          <w:lang w:val="en-US"/>
+        </w:rPr>
+        <w:t>}</w:t>
+      </w:r>
+    </w:p>
+    <w:p>
+      <w:pPr>
+        <w:rPr>
+          <w:rFonts w:ascii="Century Schoolbook" w:hAnsi="Century Schoolbook"/>
+          <w:sz w:val="22"/>
+          <w:szCs w:val="22"/>
+          <w:lang w:val="en-US"/>
+        </w:rPr>
+      </w:pPr>
+    </w:p>
+    <w:p>
+      <w:pPr>
+        <w:rPr>
+          <w:rFonts w:ascii="Century Schoolbook" w:hAnsi="Century Schoolbook"/>
+          <w:sz w:val="22"/>
+          <w:szCs w:val="22"/>
+          <w:lang w:val="en-US"/>
+        </w:rPr>
+      </w:pPr>
+    </w:p>
+    <w:p>
+      <w:pPr>
+        <w:rPr>
+          <w:rFonts w:ascii="Century Schoolbook" w:hAnsi="Century Schoolbook"/>
+          <w:sz w:val="22"/>
+          <w:szCs w:val="22"/>
+          <w:lang w:val="en-GB"/>
+        </w:rPr>
+      </w:pPr>
+      <w:r>
+        <w:rPr>
+          <w:rFonts w:ascii="Century Schoolbook" w:hAnsi="Century Schoolbook"/>
           <w:bCs/>
-          <w:sz w:val="20"/>
+          <w:sz w:val="22"/>
+          <w:szCs w:val="22"/>
+          <w:lang w:val="en-US"/>
         </w:rPr>
         <w:br w:type="page"/>
       </w:r>
@@ -2626,34 +2751,19 @@
     <w:p>
       <w:pPr>
         <w:pStyle w:val="Heading2"/>
+        <w:rPr>
+          <w:lang w:val="en-US"/>
+        </w:rPr>
       </w:pPr>
       <w:bookmarkStart w:id="8" w:name="_Toc520197144"/>
       <w:r>
+        <w:rPr>
+          <w:lang w:val="en-US"/>
+        </w:rPr>
         <w:lastRenderedPageBreak/>
-        <w:t xml:space="preserve">Compliance in </w:t>
-      </w:r>
-      <w:proofErr w:type="spellStart"/>
-      <w:r>
-        <w:t>each</w:t>
-      </w:r>
-      <w:proofErr w:type="spellEnd"/>
-      <w:r>
-        <w:t xml:space="preserve"> </w:t>
-      </w:r>
-      <w:proofErr w:type="spellStart"/>
-      <w:r>
-        <w:t>security</w:t>
-      </w:r>
-      <w:proofErr w:type="spellEnd"/>
-      <w:r>
-        <w:t xml:space="preserve"> </w:t>
-      </w:r>
-      <w:proofErr w:type="spellStart"/>
-      <w:r>
-        <w:t>field</w:t>
+        <w:t>Compliance in each security field</w:t>
       </w:r>
       <w:bookmarkEnd w:id="8"/>
-      <w:proofErr w:type="spellEnd"/>
     </w:p>
     <w:p>
       <w:pPr>
@@ -2663,6 +2773,7 @@
           <w:b/>
           <w:bCs/>
           <w:sz w:val="24"/>
+          <w:lang w:val="en-US"/>
         </w:rPr>
       </w:pPr>
       <w:r>
@@ -2709,7 +2820,7 @@
                           </pic:cNvPicPr>
                         </pic:nvPicPr>
                         <pic:blipFill>
-                          <a:blip r:embed="rId15"/>
+                          <a:blip r:embed="rId14"/>
                           <a:stretch>
                             <a:fillRect/>
                           </a:stretch>
@@ -2789,6 +2900,7 @@
         <w:rPr>
           <w:b/>
           <w:bCs/>
+          <w:lang w:val="en-US"/>
         </w:rPr>
       </w:pPr>
     </w:p>
@@ -2832,6 +2944,7 @@
                 <w:rFonts w:asciiTheme="minorHAnsi" w:hAnsiTheme="minorHAnsi"/>
                 <w:color w:val="767171" w:themeColor="background2" w:themeShade="80"/>
                 <w:sz w:val="18"/>
+                <w:lang w:val="en-US"/>
               </w:rPr>
             </w:pPr>
           </w:p>
@@ -2854,7 +2967,6 @@
                 <w:szCs w:val="22"/>
               </w:rPr>
             </w:pPr>
-            <w:proofErr w:type="spellStart"/>
             <w:r>
               <w:rPr>
                 <w:rFonts w:asciiTheme="minorHAnsi" w:hAnsiTheme="minorHAnsi"/>
@@ -2864,7 +2976,6 @@
               </w:rPr>
               <w:t>Current</w:t>
             </w:r>
-            <w:proofErr w:type="spellEnd"/>
           </w:p>
         </w:tc>
         <w:tc>
@@ -2885,7 +2996,6 @@
                 <w:szCs w:val="22"/>
               </w:rPr>
             </w:pPr>
-            <w:proofErr w:type="spellStart"/>
             <w:r>
               <w:rPr>
                 <w:rFonts w:asciiTheme="minorHAnsi" w:hAnsiTheme="minorHAnsi"/>
@@ -2895,7 +3005,6 @@
               </w:rPr>
               <w:t>Aimed</w:t>
             </w:r>
-            <w:proofErr w:type="spellEnd"/>
           </w:p>
         </w:tc>
       </w:tr>
@@ -3051,17 +3160,12 @@
       <w:bookmarkStart w:id="9" w:name="_Toc520197145"/>
       <w:r>
         <w:lastRenderedPageBreak/>
-        <w:t xml:space="preserve">Table of </w:t>
-      </w:r>
-      <w:proofErr w:type="spellStart"/>
-      <w:r>
-        <w:t>recomme</w:t>
+        <w:t>Table of recomme</w:t>
       </w:r>
       <w:r>
         <w:t>ndations</w:t>
       </w:r>
       <w:bookmarkEnd w:id="9"/>
-      <w:proofErr w:type="spellEnd"/>
     </w:p>
     <w:p>
       <w:pPr>
@@ -3237,24 +3341,13 @@
           <w:sz w:val="24"/>
           <w:lang w:val="en-US"/>
         </w:rPr>
-        <w:t>●●</w:t>
-      </w:r>
-      <w:proofErr w:type="gramStart"/>
-      <w:r>
-        <w:rPr>
-          <w:b/>
-          <w:bCs/>
-          <w:color w:val="FF0000"/>
+        <w:t>●●●</w:t>
+      </w:r>
+      <w:r>
+        <w:rPr>
           <w:sz w:val="24"/>
           <w:lang w:val="en-US"/>
         </w:rPr>
-        <w:t>●</w:t>
-      </w:r>
-      <w:r>
-        <w:rPr>
-          <w:sz w:val="24"/>
-          <w:lang w:val="en-US"/>
-        </w:rPr>
         <w:t xml:space="preserve"> </w:t>
       </w:r>
       <w:r>
@@ -3264,7 +3357,6 @@
         </w:rPr>
         <w:t>:</w:t>
       </w:r>
-      <w:proofErr w:type="gramEnd"/>
       <w:r>
         <w:rPr>
           <w:color w:val="FF0000"/>
@@ -3301,18 +3393,7 @@
           <w:sz w:val="24"/>
           <w:lang w:val="en-US"/>
         </w:rPr>
-        <w:t xml:space="preserve">●● </w:t>
-      </w:r>
-      <w:proofErr w:type="gramStart"/>
-      <w:r>
-        <w:rPr>
-          <w:b/>
-          <w:bCs/>
-          <w:color w:val="FF0000"/>
-          <w:sz w:val="24"/>
-          <w:lang w:val="en-US"/>
-        </w:rPr>
-        <w:t xml:space="preserve">  </w:t>
+        <w:t xml:space="preserve">●●   </w:t>
       </w:r>
       <w:r>
         <w:rPr>
@@ -3321,7 +3402,6 @@
         </w:rPr>
         <w:t>:</w:t>
       </w:r>
-      <w:proofErr w:type="gramEnd"/>
       <w:r>
         <w:rPr>
           <w:color w:val="FF0000"/>
@@ -3374,16 +3454,7 @@
           <w:sz w:val="24"/>
           <w:lang w:val="en-US"/>
         </w:rPr>
-        <w:t xml:space="preserve">  </w:t>
-      </w:r>
-      <w:proofErr w:type="gramStart"/>
-      <w:r>
-        <w:rPr>
-          <w:kern w:val="0"/>
-          <w:sz w:val="24"/>
-          <w:lang w:val="en-US"/>
-        </w:rPr>
-        <w:t xml:space="preserve">  </w:t>
+        <w:t xml:space="preserve">    </w:t>
       </w:r>
       <w:r>
         <w:rPr>
@@ -3391,16 +3462,7 @@
           <w:szCs w:val="22"/>
           <w:lang w:val="en-US"/>
         </w:rPr>
-        <w:t>:</w:t>
-      </w:r>
-      <w:proofErr w:type="gramEnd"/>
-      <w:r>
-        <w:rPr>
-          <w:kern w:val="0"/>
-          <w:szCs w:val="22"/>
-          <w:lang w:val="en-US"/>
-        </w:rPr>
-        <w:t xml:space="preserve"> Minor risk or advice that could make a better level of security</w:t>
+        <w:t>: Minor risk or advice that could make a better level of security</w:t>
       </w:r>
       <w:r>
         <w:rPr>
@@ -3500,21 +3562,7 @@
           <w:lang w:val="en-US"/>
         </w:rPr>
         <w:lastRenderedPageBreak/>
-        <w:t xml:space="preserve">APPENDIX </w:t>
-      </w:r>
-      <w:proofErr w:type="gramStart"/>
-      <w:r>
-        <w:rPr>
-          <w:lang w:val="en-US"/>
-        </w:rPr>
-        <w:t>A :</w:t>
-      </w:r>
-      <w:proofErr w:type="gramEnd"/>
-      <w:r>
-        <w:rPr>
-          <w:lang w:val="en-US"/>
-        </w:rPr>
-        <w:t xml:space="preserve"> Notes Taken</w:t>
+        <w:t>APPENDIX A : Notes Taken</w:t>
       </w:r>
       <w:bookmarkEnd w:id="10"/>
     </w:p>
@@ -3711,7 +3759,6 @@
                 <w:szCs w:val="20"/>
               </w:rPr>
             </w:pPr>
-            <w:proofErr w:type="spellStart"/>
             <w:r>
               <w:rPr>
                 <w:rFonts w:ascii="Century Schoolbook" w:hAnsi="Century Schoolbook"/>
@@ -3721,7 +3768,6 @@
               </w:rPr>
               <w:t>Recommendation</w:t>
             </w:r>
-            <w:proofErr w:type="spellEnd"/>
           </w:p>
         </w:tc>
         <w:tc>
@@ -4842,7 +4888,7 @@
       <w:rPr>
         <w:noProof/>
       </w:rPr>
-      <w:t>7</w:t>
+      <w:t>4</w:t>
     </w:r>
     <w:r>
       <w:fldChar w:fldCharType="end"/>
@@ -5315,7 +5361,6 @@
               <w:sz w:val="16"/>
             </w:rPr>
           </w:pPr>
-          <w:proofErr w:type="spellStart"/>
           <w:r>
             <w:rPr>
               <w:rFonts w:ascii="Century Schoolbook" w:hAnsi="Century Schoolbook"/>
@@ -5324,7 +5369,6 @@
             </w:rPr>
             <w:t>Company</w:t>
           </w:r>
-          <w:proofErr w:type="spellEnd"/>
         </w:p>
       </w:tc>
       <w:tc>
@@ -5507,18 +5551,8 @@
               <w:b/>
               <w:sz w:val="16"/>
             </w:rPr>
-            <w:t xml:space="preserve">Document </w:t>
+            <w:t>Document name</w:t>
           </w:r>
-          <w:proofErr w:type="spellStart"/>
-          <w:r>
-            <w:rPr>
-              <w:rFonts w:ascii="Century Schoolbook" w:hAnsi="Century Schoolbook"/>
-              <w:b/>
-              <w:sz w:val="16"/>
-            </w:rPr>
-            <w:t>name</w:t>
-          </w:r>
-          <w:proofErr w:type="spellEnd"/>
         </w:p>
       </w:tc>
       <w:tc>
@@ -5726,7 +5760,6 @@
               <w:sz w:val="16"/>
             </w:rPr>
           </w:pPr>
-          <w:proofErr w:type="spellStart"/>
           <w:r>
             <w:rPr>
               <w:rFonts w:ascii="Century Schoolbook" w:hAnsi="Century Schoolbook"/>
@@ -5735,7 +5768,6 @@
             </w:rPr>
             <w:t>Company</w:t>
           </w:r>
-          <w:proofErr w:type="spellEnd"/>
         </w:p>
       </w:tc>
       <w:tc>
@@ -5918,18 +5950,8 @@
               <w:b/>
               <w:sz w:val="16"/>
             </w:rPr>
-            <w:t xml:space="preserve">Document </w:t>
+            <w:t>Document name</w:t>
           </w:r>
-          <w:proofErr w:type="spellStart"/>
-          <w:r>
-            <w:rPr>
-              <w:rFonts w:ascii="Century Schoolbook" w:hAnsi="Century Schoolbook"/>
-              <w:b/>
-              <w:sz w:val="16"/>
-            </w:rPr>
-            <w:t>name</w:t>
-          </w:r>
-          <w:proofErr w:type="spellEnd"/>
         </w:p>
       </w:tc>
       <w:tc>
@@ -5999,21 +6021,21 @@
         <v:path o:extrusionok="f" gradientshapeok="t" o:connecttype="rect"/>
         <o:lock v:ext="edit" aspectratio="t"/>
       </v:shapetype>
-      <v:shape id="_x0000_i1029" type="#_x0000_t75" alt="https://diagnostic.cases.lu/img/gravity_3.png" style="width:21pt;height:21pt;visibility:visible;mso-wrap-style:square" o:bullet="t">
+      <v:shape id="_x0000_i1152" type="#_x0000_t75" alt="https://diagnostic.cases.lu/img/gravity_3.png" style="width:21pt;height:21pt;visibility:visible;mso-wrap-style:square" o:bullet="t">
         <v:imagedata r:id="rId1" o:title="gravity_3"/>
       </v:shape>
     </w:pict>
   </w:numPicBullet>
   <w:numPicBullet w:numPicBulletId="1">
     <w:pict>
-      <v:shape id="_x0000_i1030" type="#_x0000_t75" alt="https://diagnostic.cases.lu/img/gravity_2.png" style="width:21pt;height:21pt;visibility:visible;mso-wrap-style:square" o:bullet="t">
+      <v:shape id="_x0000_i1153" type="#_x0000_t75" alt="https://diagnostic.cases.lu/img/gravity_2.png" style="width:21pt;height:21pt;visibility:visible;mso-wrap-style:square" o:bullet="t">
         <v:imagedata r:id="rId2" o:title="gravity_2"/>
       </v:shape>
     </w:pict>
   </w:numPicBullet>
   <w:numPicBullet w:numPicBulletId="2">
     <w:pict>
-      <v:shape id="_x0000_i1031" type="#_x0000_t75" alt="https://diagnostic.cases.lu/img/gravity_1.png" style="width:21pt;height:21pt;visibility:visible;mso-wrap-style:square" o:bullet="t">
+      <v:shape id="_x0000_i1154" type="#_x0000_t75" alt="https://diagnostic.cases.lu/img/gravity_1.png" style="width:21pt;height:21pt;visibility:visible;mso-wrap-style:square" o:bullet="t">
         <v:imagedata r:id="rId3" o:title="gravity_1"/>
       </v:shape>
     </w:pict>
@@ -9881,7 +9903,7 @@
 </file>
 
 <file path=customXml/itemProps1.xml><?xml version="1.0" encoding="utf-8"?>
-<ds:datastoreItem xmlns:ds="http://schemas.openxmlformats.org/officeDocument/2006/customXml" ds:itemID="{A83B354F-3083-4CC3-9647-9552C3724163}">
+<ds:datastoreItem xmlns:ds="http://schemas.openxmlformats.org/officeDocument/2006/customXml" ds:itemID="{48B5E5D9-3783-4FEE-8BBC-8DD18723989A}">
   <ds:schemaRefs>
     <ds:schemaRef ds:uri="http://schemas.openxmlformats.org/officeDocument/2006/bibliography"/>
   </ds:schemaRefs>

</xml_diff>

<commit_message>
Now using Threat/Weight and Blocking Question
</commit_message>
<xml_diff>
--- a/data/resources/model_en.docx
+++ b/data/resources/model_en.docx
@@ -2668,8 +2668,6 @@
           <w:lang w:val="en-US"/>
         </w:rPr>
       </w:pPr>
-      <w:bookmarkStart w:id="7" w:name="_GoBack"/>
-      <w:bookmarkEnd w:id="7"/>
     </w:p>
     <w:p>
       <w:pPr>
@@ -2755,7 +2753,7 @@
           <w:lang w:val="en-US"/>
         </w:rPr>
       </w:pPr>
-      <w:bookmarkStart w:id="8" w:name="_Toc520197144"/>
+      <w:bookmarkStart w:id="7" w:name="_Toc520197144"/>
       <w:r>
         <w:rPr>
           <w:lang w:val="en-US"/>
@@ -2763,7 +2761,7 @@
         <w:lastRenderedPageBreak/>
         <w:t>Compliance in each security field</w:t>
       </w:r>
-      <w:bookmarkEnd w:id="8"/>
+      <w:bookmarkEnd w:id="7"/>
     </w:p>
     <w:p>
       <w:pPr>
@@ -3157,7 +3155,7 @@
       <w:pPr>
         <w:pStyle w:val="Heading2"/>
       </w:pPr>
-      <w:bookmarkStart w:id="9" w:name="_Toc520197145"/>
+      <w:bookmarkStart w:id="8" w:name="_Toc520197145"/>
       <w:r>
         <w:lastRenderedPageBreak/>
         <w:t>Table of recomme</w:t>
@@ -3165,7 +3163,7 @@
       <w:r>
         <w:t>ndations</w:t>
       </w:r>
-      <w:bookmarkEnd w:id="9"/>
+      <w:bookmarkEnd w:id="8"/>
     </w:p>
     <w:p>
       <w:pPr>
@@ -3482,26 +3480,26 @@
           <w:lang w:val="en-US"/>
         </w:rPr>
       </w:pPr>
-    </w:p>
-    <w:p>
-      <w:pPr>
-        <w:pStyle w:val="Standard"/>
+      <w:r>
         <w:rPr>
           <w:rFonts w:ascii="Century Schoolbook" w:hAnsi="Century Schoolbook"/>
           <w:sz w:val="22"/>
           <w:szCs w:val="22"/>
           <w:lang w:val="en-US"/>
         </w:rPr>
-      </w:pPr>
-      <w:r>
+        <w:t>${LEGEND_BLOCKING}</w:t>
+      </w:r>
+    </w:p>
+    <w:p>
+      <w:pPr>
+        <w:pStyle w:val="Standard"/>
         <w:rPr>
           <w:rFonts w:ascii="Century Schoolbook" w:hAnsi="Century Schoolbook"/>
           <w:sz w:val="22"/>
           <w:szCs w:val="22"/>
           <w:lang w:val="en-US"/>
         </w:rPr>
-        <w:t>${</w:t>
-      </w:r>
+      </w:pPr>
       <w:r>
         <w:rPr>
           <w:rFonts w:ascii="Century Schoolbook" w:hAnsi="Century Schoolbook"/>
@@ -3509,7 +3507,7 @@
           <w:szCs w:val="22"/>
           <w:lang w:val="en-US"/>
         </w:rPr>
-        <w:t>RECOMME</w:t>
+        <w:t>${</w:t>
       </w:r>
       <w:r>
         <w:rPr>
@@ -3518,7 +3516,7 @@
           <w:szCs w:val="22"/>
           <w:lang w:val="en-US"/>
         </w:rPr>
-        <w:t>NDATION_TABLE</w:t>
+        <w:t>RECOMME</w:t>
       </w:r>
       <w:r>
         <w:rPr>
@@ -3527,16 +3525,30 @@
           <w:szCs w:val="22"/>
           <w:lang w:val="en-US"/>
         </w:rPr>
+        <w:t>NDATION_TABLE</w:t>
+      </w:r>
+      <w:r>
+        <w:rPr>
+          <w:rFonts w:ascii="Century Schoolbook" w:hAnsi="Century Schoolbook"/>
+          <w:sz w:val="22"/>
+          <w:szCs w:val="22"/>
+          <w:lang w:val="en-US"/>
+        </w:rPr>
         <w:t>}</w:t>
       </w:r>
     </w:p>
     <w:p>
       <w:pPr>
+        <w:pStyle w:val="Standard"/>
         <w:rPr>
           <w:rFonts w:ascii="Century Schoolbook" w:hAnsi="Century Schoolbook"/>
-          <w:lang w:val="en-US"/>
-        </w:rPr>
-      </w:pPr>
+          <w:sz w:val="22"/>
+          <w:szCs w:val="22"/>
+          <w:lang w:val="en-US"/>
+        </w:rPr>
+      </w:pPr>
+      <w:bookmarkStart w:id="9" w:name="_GoBack"/>
+      <w:bookmarkEnd w:id="9"/>
       <w:r>
         <w:rPr>
           <w:lang w:val="en-US"/>
@@ -4622,6 +4634,72 @@
         <w:pStyle w:val="Textbody"/>
         <w:rPr>
           <w:szCs w:val="22"/>
+          <w:lang w:val="en-US" w:eastAsia="fr-LU"/>
+        </w:rPr>
+      </w:pPr>
+      <w:r>
+        <w:rPr>
+          <w:b/>
+          <w:kern w:val="0"/>
+          <w:szCs w:val="22"/>
+          <w:lang w:val="en-US" w:eastAsia="fr-LU"/>
+        </w:rPr>
+        <w:t>Aimed maturity</w:t>
+      </w:r>
+      <w:r>
+        <w:rPr>
+          <w:kern w:val="0"/>
+          <w:szCs w:val="22"/>
+          <w:lang w:val="en-US" w:eastAsia="fr-LU"/>
+        </w:rPr>
+        <w:t>: Aimed maturity after the set-up of the recommendation</w:t>
+      </w:r>
+      <w:r>
+        <w:rPr>
+          <w:szCs w:val="22"/>
+          <w:lang w:val="en-US" w:eastAsia="fr-LU"/>
+        </w:rPr>
+        <w:t>.</w:t>
+      </w:r>
+    </w:p>
+    <w:p>
+      <w:pPr>
+        <w:pStyle w:val="Standard"/>
+        <w:rPr>
+          <w:rFonts w:ascii="Century Schoolbook" w:hAnsi="Century Schoolbook"/>
+          <w:sz w:val="22"/>
+          <w:szCs w:val="22"/>
+          <w:lang w:val="en-US"/>
+        </w:rPr>
+      </w:pPr>
+      <w:r>
+        <w:rPr>
+          <w:rFonts w:ascii="Century Schoolbook" w:hAnsi="Century Schoolbook"/>
+          <w:sz w:val="22"/>
+          <w:szCs w:val="22"/>
+          <w:lang w:val="en-US"/>
+        </w:rPr>
+        <w:t>${LEGEND_BLOCKING}</w:t>
+      </w:r>
+    </w:p>
+    <w:p>
+      <w:pPr>
+        <w:pStyle w:val="Standard"/>
+        <w:rPr>
+          <w:rFonts w:ascii="Century Schoolbook" w:hAnsi="Century Schoolbook"/>
+          <w:sz w:val="22"/>
+          <w:szCs w:val="22"/>
+          <w:lang w:val="en-US"/>
+        </w:rPr>
+      </w:pPr>
+    </w:p>
+    <w:p>
+      <w:pPr>
+        <w:pStyle w:val="Standard"/>
+        <w:rPr>
+          <w:rFonts w:ascii="Century Schoolbook" w:hAnsi="Century Schoolbook"/>
+          <w:sz w:val="22"/>
+          <w:szCs w:val="22"/>
           <w:lang w:val="en-US"/>
         </w:rPr>
         <w:sectPr>
@@ -4635,30 +4713,6 @@
           <w:docGrid w:linePitch="326"/>
         </w:sectPr>
       </w:pPr>
-      <w:r>
-        <w:rPr>
-          <w:b/>
-          <w:kern w:val="0"/>
-          <w:szCs w:val="22"/>
-          <w:lang w:val="en-US" w:eastAsia="fr-LU"/>
-        </w:rPr>
-        <w:t>Aimed maturity</w:t>
-      </w:r>
-      <w:r>
-        <w:rPr>
-          <w:kern w:val="0"/>
-          <w:szCs w:val="22"/>
-          <w:lang w:val="en-US" w:eastAsia="fr-LU"/>
-        </w:rPr>
-        <w:t>: Aimed maturity after the set-up of the recommendation</w:t>
-      </w:r>
-      <w:r>
-        <w:rPr>
-          <w:szCs w:val="22"/>
-          <w:lang w:val="en-US" w:eastAsia="fr-LU"/>
-        </w:rPr>
-        <w:t xml:space="preserve">. </w:t>
-      </w:r>
     </w:p>
     <w:p>
       <w:pPr>
@@ -4747,7 +4801,7 @@
         <w:lang w:val="en-US" w:eastAsia="en-US" w:bidi="ar-SA"/>
       </w:rPr>
       <w:drawing>
-        <wp:anchor distT="0" distB="0" distL="0" distR="0" simplePos="0" relativeHeight="251694080" behindDoc="0" locked="0" layoutInCell="1" allowOverlap="1" wp14:anchorId="6B6FED23" wp14:editId="3FE9548C">
+        <wp:anchor distT="0" distB="0" distL="0" distR="0" simplePos="0" relativeHeight="251694080" behindDoc="0" locked="0" layoutInCell="1" allowOverlap="1" wp14:anchorId="06814364" wp14:editId="2802F93E">
           <wp:simplePos x="0" y="0"/>
           <wp:positionH relativeFrom="column">
             <wp:posOffset>7620</wp:posOffset>
@@ -4819,7 +4873,7 @@
       <mc:AlternateContent>
         <mc:Choice Requires="wps">
           <w:drawing>
-            <wp:anchor distT="0" distB="0" distL="114300" distR="114300" simplePos="0" relativeHeight="251684864" behindDoc="1" locked="0" layoutInCell="1" allowOverlap="1" wp14:anchorId="755D4A02" wp14:editId="16ED360D">
+            <wp:anchor distT="0" distB="0" distL="114300" distR="114300" simplePos="0" relativeHeight="251684864" behindDoc="1" locked="0" layoutInCell="1" allowOverlap="1" wp14:anchorId="152095EB" wp14:editId="1E241C69">
               <wp:simplePos x="0" y="0"/>
               <wp:positionH relativeFrom="margin">
                 <wp:align>left</wp:align>
@@ -4888,7 +4942,7 @@
       <w:rPr>
         <w:noProof/>
       </w:rPr>
-      <w:t>4</w:t>
+      <w:t>3</w:t>
     </w:r>
     <w:r>
       <w:fldChar w:fldCharType="end"/>
@@ -5217,7 +5271,7 @@
               <w:lang w:val="en-US" w:eastAsia="en-US" w:bidi="ar-SA"/>
             </w:rPr>
             <w:drawing>
-              <wp:anchor distT="0" distB="0" distL="114300" distR="114300" simplePos="0" relativeHeight="251703296" behindDoc="0" locked="0" layoutInCell="1" allowOverlap="1" wp14:anchorId="3354ABFD" wp14:editId="5256DD81">
+              <wp:anchor distT="0" distB="0" distL="114300" distR="114300" simplePos="0" relativeHeight="251703296" behindDoc="0" locked="0" layoutInCell="1" allowOverlap="1" wp14:anchorId="7AEAB8F9" wp14:editId="19C71BC6">
                 <wp:simplePos x="0" y="0"/>
                 <wp:positionH relativeFrom="margin">
                   <wp:posOffset>0</wp:posOffset>
@@ -6021,21 +6075,21 @@
         <v:path o:extrusionok="f" gradientshapeok="t" o:connecttype="rect"/>
         <o:lock v:ext="edit" aspectratio="t"/>
       </v:shapetype>
-      <v:shape id="_x0000_i1152" type="#_x0000_t75" alt="https://diagnostic.cases.lu/img/gravity_3.png" style="width:21pt;height:21pt;visibility:visible;mso-wrap-style:square" o:bullet="t">
+      <v:shape id="_x0000_i1041" type="#_x0000_t75" alt="https://diagnostic.cases.lu/img/gravity_3.png" style="width:21pt;height:21pt;visibility:visible;mso-wrap-style:square" o:bullet="t">
         <v:imagedata r:id="rId1" o:title="gravity_3"/>
       </v:shape>
     </w:pict>
   </w:numPicBullet>
   <w:numPicBullet w:numPicBulletId="1">
     <w:pict>
-      <v:shape id="_x0000_i1153" type="#_x0000_t75" alt="https://diagnostic.cases.lu/img/gravity_2.png" style="width:21pt;height:21pt;visibility:visible;mso-wrap-style:square" o:bullet="t">
+      <v:shape id="_x0000_i1042" type="#_x0000_t75" alt="https://diagnostic.cases.lu/img/gravity_2.png" style="width:21pt;height:21pt;visibility:visible;mso-wrap-style:square" o:bullet="t">
         <v:imagedata r:id="rId2" o:title="gravity_2"/>
       </v:shape>
     </w:pict>
   </w:numPicBullet>
   <w:numPicBullet w:numPicBulletId="2">
     <w:pict>
-      <v:shape id="_x0000_i1154" type="#_x0000_t75" alt="https://diagnostic.cases.lu/img/gravity_1.png" style="width:21pt;height:21pt;visibility:visible;mso-wrap-style:square" o:bullet="t">
+      <v:shape id="_x0000_i1043" type="#_x0000_t75" alt="https://diagnostic.cases.lu/img/gravity_1.png" style="width:21pt;height:21pt;visibility:visible;mso-wrap-style:square" o:bullet="t">
         <v:imagedata r:id="rId3" o:title="gravity_1"/>
       </v:shape>
     </w:pict>
@@ -9903,7 +9957,7 @@
 </file>
 
 <file path=customXml/itemProps1.xml><?xml version="1.0" encoding="utf-8"?>
-<ds:datastoreItem xmlns:ds="http://schemas.openxmlformats.org/officeDocument/2006/customXml" ds:itemID="{48B5E5D9-3783-4FEE-8BBC-8DD18723989A}">
+<ds:datastoreItem xmlns:ds="http://schemas.openxmlformats.org/officeDocument/2006/customXml" ds:itemID="{CBED357C-18F1-4DEF-A3D0-FB83A9E01030}">
   <ds:schemaRefs>
     <ds:schemaRef ds:uri="http://schemas.openxmlformats.org/officeDocument/2006/bibliography"/>
   </ds:schemaRefs>

</xml_diff>

<commit_message>
Change Diagnostic logo in the report.
</commit_message>
<xml_diff>
--- a/data/resources/model_en.docx
+++ b/data/resources/model_en.docx
@@ -4,8 +4,9 @@
   <w:body>
     <w:p>
       <w:pPr>
-        <w:ind w:left="3119"/>
-        <w:jc w:val="right"/>
+        <w:tabs>
+          <w:tab w:val="left" w:pos="1416"/>
+        </w:tabs>
         <w:rPr>
           <w:b/>
           <w:sz w:val="36"/>
@@ -14,23 +15,25 @@
       </w:pPr>
       <w:r>
         <w:rPr>
-          <w:noProof/>
-          <w:sz w:val="18"/>
+          <w:b/>
+          <w:noProof/>
+          <w:sz w:val="36"/>
+          <w:szCs w:val="36"/>
           <w:lang w:val="en-US" w:eastAsia="en-US" w:bidi="ar-SA"/>
         </w:rPr>
         <w:drawing>
-          <wp:anchor distT="0" distB="0" distL="114300" distR="114300" simplePos="0" relativeHeight="251653120" behindDoc="1" locked="0" layoutInCell="1" allowOverlap="1" wp14:anchorId="1B46EB6A" wp14:editId="0AC1FCA1">
+          <wp:anchor distT="0" distB="0" distL="114300" distR="114300" simplePos="0" relativeHeight="251665408" behindDoc="1" locked="0" layoutInCell="1" allowOverlap="1" wp14:anchorId="73698C62" wp14:editId="333B7540">
             <wp:simplePos x="0" y="0"/>
             <wp:positionH relativeFrom="column">
-              <wp:posOffset>94615</wp:posOffset>
+              <wp:posOffset>197485</wp:posOffset>
             </wp:positionH>
             <wp:positionV relativeFrom="paragraph">
-              <wp:posOffset>-378460</wp:posOffset>
+              <wp:posOffset>-344805</wp:posOffset>
             </wp:positionV>
-            <wp:extent cx="2325370" cy="1024255"/>
-            <wp:effectExtent l="0" t="0" r="0" b="4445"/>
+            <wp:extent cx="2960457" cy="1114425"/>
+            <wp:effectExtent l="0" t="0" r="0" b="0"/>
             <wp:wrapNone/>
-            <wp:docPr id="18" name="Picture 18"/>
+            <wp:docPr id="8" name="Picture 8" descr="C:\Users\User\AppData\Local\Microsoft\Windows\INetCache\Content.Word\logo_diagnostic.jpg"/>
             <wp:cNvGraphicFramePr>
               <a:graphicFrameLocks xmlns:a="http://schemas.openxmlformats.org/drawingml/2006/main" noChangeAspect="1"/>
             </wp:cNvGraphicFramePr>
@@ -38,8 +41,10 @@
               <a:graphicData uri="http://schemas.openxmlformats.org/drawingml/2006/picture">
                 <pic:pic xmlns:pic="http://schemas.openxmlformats.org/drawingml/2006/picture">
                   <pic:nvPicPr>
-                    <pic:cNvPr id="0" name="Logo_cases.png"/>
-                    <pic:cNvPicPr/>
+                    <pic:cNvPr id="0" name="Picture 8" descr="C:\Users\User\AppData\Local\Microsoft\Windows\INetCache\Content.Word\logo_diagnostic.jpg"/>
+                    <pic:cNvPicPr>
+                      <a:picLocks noChangeAspect="1" noChangeArrowheads="1"/>
+                    </pic:cNvPicPr>
                   </pic:nvPicPr>
                   <pic:blipFill>
                     <a:blip r:embed="rId8" cstate="print">
@@ -49,36 +54,44 @@
                         </a:ext>
                       </a:extLst>
                     </a:blip>
+                    <a:srcRect/>
                     <a:stretch>
                       <a:fillRect/>
                     </a:stretch>
                   </pic:blipFill>
-                  <pic:spPr>
+                  <pic:spPr bwMode="auto">
                     <a:xfrm>
                       <a:off x="0" y="0"/>
-                      <a:ext cx="2325370" cy="1024255"/>
+                      <a:ext cx="2960457" cy="1114425"/>
                     </a:xfrm>
                     <a:prstGeom prst="rect">
                       <a:avLst/>
                     </a:prstGeom>
+                    <a:noFill/>
+                    <a:ln>
+                      <a:noFill/>
+                    </a:ln>
                   </pic:spPr>
                 </pic:pic>
               </a:graphicData>
             </a:graphic>
+            <wp14:sizeRelH relativeFrom="margin">
+              <wp14:pctWidth>0</wp14:pctWidth>
+            </wp14:sizeRelH>
+            <wp14:sizeRelV relativeFrom="margin">
+              <wp14:pctHeight>0</wp14:pctHeight>
+            </wp14:sizeRelV>
           </wp:anchor>
         </w:drawing>
       </w:r>
-    </w:p>
-    <w:p>
-      <w:pPr>
-        <w:ind w:left="3119"/>
-        <w:jc w:val="right"/>
+      <w:r>
         <w:rPr>
           <w:b/>
           <w:sz w:val="36"/>
           <w:szCs w:val="36"/>
         </w:rPr>
-      </w:pPr>
+        <w:tab/>
+      </w:r>
     </w:p>
     <w:p>
       <w:pPr>
@@ -94,7 +107,7 @@
     <w:p>
       <w:pPr>
         <w:ind w:left="3119"/>
-        <w:jc w:val="right"/>
+        <w:jc w:val="center"/>
         <w:rPr>
           <w:b/>
           <w:sz w:val="36"/>
@@ -106,6 +119,17 @@
       <w:pPr>
         <w:ind w:left="3119"/>
         <w:jc w:val="right"/>
+        <w:rPr>
+          <w:b/>
+          <w:sz w:val="36"/>
+          <w:szCs w:val="36"/>
+        </w:rPr>
+      </w:pPr>
+    </w:p>
+    <w:p>
+      <w:pPr>
+        <w:ind w:left="3119"/>
+        <w:jc w:val="center"/>
         <w:rPr>
           <w:b/>
           <w:sz w:val="36"/>
@@ -510,6 +534,7 @@
           <w:lang w:val="en-US"/>
         </w:rPr>
       </w:pPr>
+      <w:proofErr w:type="gramStart"/>
       <w:r>
         <w:rPr>
           <w:sz w:val="20"/>
@@ -526,6 +551,7 @@
         </w:rPr>
         <w:t> :</w:t>
       </w:r>
+      <w:proofErr w:type="gramEnd"/>
       <w:r>
         <w:rPr>
           <w:sz w:val="20"/>
@@ -555,6 +581,7 @@
           <w:lang w:val="en-US"/>
         </w:rPr>
       </w:pPr>
+      <w:proofErr w:type="gramStart"/>
       <w:r>
         <w:rPr>
           <w:sz w:val="20"/>
@@ -571,6 +598,7 @@
         </w:rPr>
         <w:t> :</w:t>
       </w:r>
+      <w:proofErr w:type="gramEnd"/>
       <w:r>
         <w:rPr>
           <w:sz w:val="20"/>
@@ -622,16 +650,26 @@
           <w:szCs w:val="20"/>
           <w:lang w:val="en-US"/>
         </w:rPr>
-        <w:t>Number of employees</w:t>
-      </w:r>
+        <w:t xml:space="preserve">Number of </w:t>
+      </w:r>
+      <w:proofErr w:type="gramStart"/>
       <w:r>
         <w:rPr>
           <w:sz w:val="20"/>
           <w:szCs w:val="20"/>
           <w:lang w:val="en-US"/>
         </w:rPr>
+        <w:t>employees</w:t>
+      </w:r>
+      <w:r>
+        <w:rPr>
+          <w:sz w:val="20"/>
+          <w:szCs w:val="20"/>
+          <w:lang w:val="en-US"/>
+        </w:rPr>
         <w:t> :</w:t>
       </w:r>
+      <w:proofErr w:type="gramEnd"/>
       <w:r>
         <w:rPr>
           <w:sz w:val="20"/>
@@ -684,16 +722,26 @@
           <w:szCs w:val="20"/>
           <w:lang w:val="fr-FR"/>
         </w:rPr>
-        <w:t>Document n</w:t>
-      </w:r>
+        <w:t xml:space="preserve">Document </w:t>
+      </w:r>
+      <w:proofErr w:type="spellStart"/>
       <w:r>
         <w:rPr>
           <w:sz w:val="20"/>
           <w:szCs w:val="20"/>
           <w:lang w:val="fr-FR"/>
         </w:rPr>
+        <w:t>n</w:t>
+      </w:r>
+      <w:r>
+        <w:rPr>
+          <w:sz w:val="20"/>
+          <w:szCs w:val="20"/>
+          <w:lang w:val="fr-FR"/>
+        </w:rPr>
         <w:t>ame</w:t>
       </w:r>
+      <w:proofErr w:type="spellEnd"/>
       <w:r>
         <w:rPr>
           <w:sz w:val="20"/>
@@ -774,15 +822,16 @@
           <w:szCs w:val="20"/>
           <w:lang w:val="en-US"/>
         </w:rPr>
-        <w:t>Security c</w:t>
-      </w:r>
+        <w:t xml:space="preserve">Security </w:t>
+      </w:r>
+      <w:proofErr w:type="gramStart"/>
       <w:r>
         <w:rPr>
           <w:sz w:val="20"/>
           <w:szCs w:val="20"/>
           <w:lang w:val="en-US"/>
         </w:rPr>
-        <w:t>onsultant</w:t>
+        <w:t>c</w:t>
       </w:r>
       <w:r>
         <w:rPr>
@@ -790,7 +839,24 @@
           <w:szCs w:val="20"/>
           <w:lang w:val="en-US"/>
         </w:rPr>
-        <w:t xml:space="preserve"> : </w:t>
+        <w:t>onsultant</w:t>
+      </w:r>
+      <w:r>
+        <w:rPr>
+          <w:sz w:val="20"/>
+          <w:szCs w:val="20"/>
+          <w:lang w:val="en-US"/>
+        </w:rPr>
+        <w:t> :</w:t>
+      </w:r>
+      <w:proofErr w:type="gramEnd"/>
+      <w:r>
+        <w:rPr>
+          <w:sz w:val="20"/>
+          <w:szCs w:val="20"/>
+          <w:lang w:val="en-US"/>
+        </w:rPr>
+        <w:t xml:space="preserve"> </w:t>
       </w:r>
       <w:r>
         <w:rPr>
@@ -842,15 +908,33 @@
           <w:szCs w:val="20"/>
           <w:lang w:val="en-US"/>
         </w:rPr>
-        <w:t>Client’s representative</w:t>
-      </w:r>
+        <w:t xml:space="preserve">Client’s </w:t>
+      </w:r>
+      <w:proofErr w:type="gramStart"/>
       <w:r>
         <w:rPr>
           <w:sz w:val="20"/>
           <w:szCs w:val="20"/>
           <w:lang w:val="en-US"/>
         </w:rPr>
-        <w:t xml:space="preserve"> : </w:t>
+        <w:t>representative</w:t>
+      </w:r>
+      <w:r>
+        <w:rPr>
+          <w:sz w:val="20"/>
+          <w:szCs w:val="20"/>
+          <w:lang w:val="en-US"/>
+        </w:rPr>
+        <w:t> :</w:t>
+      </w:r>
+      <w:proofErr w:type="gramEnd"/>
+      <w:r>
+        <w:rPr>
+          <w:sz w:val="20"/>
+          <w:szCs w:val="20"/>
+          <w:lang w:val="en-US"/>
+        </w:rPr>
+        <w:t xml:space="preserve"> </w:t>
       </w:r>
       <w:r>
         <w:rPr>
@@ -1817,10 +1901,20 @@
         <w:pStyle w:val="Heading2"/>
       </w:pPr>
       <w:bookmarkStart w:id="1" w:name="_Toc520197138"/>
-      <w:r>
-        <w:t>Company presentation</w:t>
+      <w:proofErr w:type="spellStart"/>
+      <w:r>
+        <w:t>Company</w:t>
+      </w:r>
+      <w:proofErr w:type="spellEnd"/>
+      <w:r>
+        <w:t xml:space="preserve"> </w:t>
+      </w:r>
+      <w:proofErr w:type="spellStart"/>
+      <w:r>
+        <w:t>presentation</w:t>
       </w:r>
       <w:bookmarkEnd w:id="1"/>
+      <w:proofErr w:type="spellEnd"/>
     </w:p>
     <w:p>
       <w:pPr>
@@ -2296,9 +2390,14 @@
         <w:pStyle w:val="Heading1"/>
       </w:pPr>
       <w:bookmarkStart w:id="4" w:name="_Toc520197141"/>
+      <w:proofErr w:type="spellStart"/>
       <w:r>
         <w:lastRenderedPageBreak/>
-        <w:t>Result of CASES Diagnostic</w:t>
+        <w:t>Result</w:t>
+      </w:r>
+      <w:proofErr w:type="spellEnd"/>
+      <w:r>
+        <w:t xml:space="preserve"> of CASES Diagnostic</w:t>
       </w:r>
       <w:bookmarkEnd w:id="4"/>
     </w:p>
@@ -2307,10 +2406,12 @@
         <w:pStyle w:val="Heading2"/>
       </w:pPr>
       <w:bookmarkStart w:id="5" w:name="_Toc520197142"/>
+      <w:proofErr w:type="spellStart"/>
       <w:r>
         <w:t>Overview</w:t>
       </w:r>
       <w:bookmarkEnd w:id="5"/>
+      <w:proofErr w:type="spellEnd"/>
     </w:p>
     <w:p>
       <w:pPr>
@@ -2328,10 +2429,20 @@
         </w:rPr>
       </w:pPr>
       <w:bookmarkStart w:id="6" w:name="_Toc520197143"/>
-      <w:r>
-        <w:t>Maturity evolution</w:t>
+      <w:proofErr w:type="spellStart"/>
+      <w:r>
+        <w:t>Maturity</w:t>
+      </w:r>
+      <w:proofErr w:type="spellEnd"/>
+      <w:r>
+        <w:t xml:space="preserve"> </w:t>
+      </w:r>
+      <w:proofErr w:type="spellStart"/>
+      <w:r>
+        <w:t>evolution</w:t>
       </w:r>
       <w:bookmarkEnd w:id="6"/>
+      <w:proofErr w:type="spellEnd"/>
     </w:p>
     <w:p>
       <w:pPr>
@@ -2965,6 +3076,7 @@
                 <w:szCs w:val="22"/>
               </w:rPr>
             </w:pPr>
+            <w:proofErr w:type="spellStart"/>
             <w:r>
               <w:rPr>
                 <w:rFonts w:asciiTheme="minorHAnsi" w:hAnsiTheme="minorHAnsi"/>
@@ -2974,6 +3086,7 @@
               </w:rPr>
               <w:t>Current</w:t>
             </w:r>
+            <w:proofErr w:type="spellEnd"/>
           </w:p>
         </w:tc>
         <w:tc>
@@ -2994,6 +3107,7 @@
                 <w:szCs w:val="22"/>
               </w:rPr>
             </w:pPr>
+            <w:proofErr w:type="spellStart"/>
             <w:r>
               <w:rPr>
                 <w:rFonts w:asciiTheme="minorHAnsi" w:hAnsiTheme="minorHAnsi"/>
@@ -3003,6 +3117,7 @@
               </w:rPr>
               <w:t>Aimed</w:t>
             </w:r>
+            <w:proofErr w:type="spellEnd"/>
           </w:p>
         </w:tc>
       </w:tr>
@@ -3158,12 +3273,17 @@
       <w:bookmarkStart w:id="8" w:name="_Toc520197145"/>
       <w:r>
         <w:lastRenderedPageBreak/>
-        <w:t>Table of recomme</w:t>
+        <w:t xml:space="preserve">Table of </w:t>
+      </w:r>
+      <w:proofErr w:type="spellStart"/>
+      <w:r>
+        <w:t>recomme</w:t>
       </w:r>
       <w:r>
         <w:t>ndations</w:t>
       </w:r>
       <w:bookmarkEnd w:id="8"/>
+      <w:proofErr w:type="spellEnd"/>
     </w:p>
     <w:p>
       <w:pPr>
@@ -3339,13 +3459,24 @@
           <w:sz w:val="24"/>
           <w:lang w:val="en-US"/>
         </w:rPr>
-        <w:t>●●●</w:t>
-      </w:r>
-      <w:r>
-        <w:rPr>
+        <w:t>●●</w:t>
+      </w:r>
+      <w:proofErr w:type="gramStart"/>
+      <w:r>
+        <w:rPr>
+          <w:b/>
+          <w:bCs/>
+          <w:color w:val="FF0000"/>
           <w:sz w:val="24"/>
           <w:lang w:val="en-US"/>
         </w:rPr>
+        <w:t>●</w:t>
+      </w:r>
+      <w:r>
+        <w:rPr>
+          <w:sz w:val="24"/>
+          <w:lang w:val="en-US"/>
+        </w:rPr>
         <w:t xml:space="preserve"> </w:t>
       </w:r>
       <w:r>
@@ -3355,6 +3486,7 @@
         </w:rPr>
         <w:t>:</w:t>
       </w:r>
+      <w:proofErr w:type="gramEnd"/>
       <w:r>
         <w:rPr>
           <w:color w:val="FF0000"/>
@@ -3391,7 +3523,18 @@
           <w:sz w:val="24"/>
           <w:lang w:val="en-US"/>
         </w:rPr>
-        <w:t xml:space="preserve">●●   </w:t>
+        <w:t xml:space="preserve">●● </w:t>
+      </w:r>
+      <w:proofErr w:type="gramStart"/>
+      <w:r>
+        <w:rPr>
+          <w:b/>
+          <w:bCs/>
+          <w:color w:val="FF0000"/>
+          <w:sz w:val="24"/>
+          <w:lang w:val="en-US"/>
+        </w:rPr>
+        <w:t xml:space="preserve">  </w:t>
       </w:r>
       <w:r>
         <w:rPr>
@@ -3400,6 +3543,7 @@
         </w:rPr>
         <w:t>:</w:t>
       </w:r>
+      <w:proofErr w:type="gramEnd"/>
       <w:r>
         <w:rPr>
           <w:color w:val="FF0000"/>
@@ -3452,7 +3596,16 @@
           <w:sz w:val="24"/>
           <w:lang w:val="en-US"/>
         </w:rPr>
-        <w:t xml:space="preserve">    </w:t>
+        <w:t xml:space="preserve">  </w:t>
+      </w:r>
+      <w:proofErr w:type="gramStart"/>
+      <w:r>
+        <w:rPr>
+          <w:kern w:val="0"/>
+          <w:sz w:val="24"/>
+          <w:lang w:val="en-US"/>
+        </w:rPr>
+        <w:t xml:space="preserve">  </w:t>
       </w:r>
       <w:r>
         <w:rPr>
@@ -3460,7 +3613,16 @@
           <w:szCs w:val="22"/>
           <w:lang w:val="en-US"/>
         </w:rPr>
-        <w:t>: Minor risk or advice that could make a better level of security</w:t>
+        <w:t>:</w:t>
+      </w:r>
+      <w:proofErr w:type="gramEnd"/>
+      <w:r>
+        <w:rPr>
+          <w:kern w:val="0"/>
+          <w:szCs w:val="22"/>
+          <w:lang w:val="en-US"/>
+        </w:rPr>
+        <w:t xml:space="preserve"> Minor risk or advice that could make a better level of security</w:t>
       </w:r>
       <w:r>
         <w:rPr>
@@ -3547,8 +3709,6 @@
           <w:lang w:val="en-US"/>
         </w:rPr>
       </w:pPr>
-      <w:bookmarkStart w:id="9" w:name="_GoBack"/>
-      <w:bookmarkEnd w:id="9"/>
       <w:r>
         <w:rPr>
           <w:lang w:val="en-US"/>
@@ -3568,15 +3728,29 @@
           <w:lang w:val="en-US"/>
         </w:rPr>
       </w:pPr>
-      <w:bookmarkStart w:id="10" w:name="_Toc520197146"/>
+      <w:bookmarkStart w:id="9" w:name="_Toc520197146"/>
       <w:r>
         <w:rPr>
           <w:lang w:val="en-US"/>
         </w:rPr>
         <w:lastRenderedPageBreak/>
-        <w:t>APPENDIX A : Notes Taken</w:t>
-      </w:r>
-      <w:bookmarkEnd w:id="10"/>
+        <w:t xml:space="preserve">APPENDIX </w:t>
+      </w:r>
+      <w:proofErr w:type="gramStart"/>
+      <w:r>
+        <w:rPr>
+          <w:lang w:val="en-US"/>
+        </w:rPr>
+        <w:t>A :</w:t>
+      </w:r>
+      <w:proofErr w:type="gramEnd"/>
+      <w:r>
+        <w:rPr>
+          <w:lang w:val="en-US"/>
+        </w:rPr>
+        <w:t xml:space="preserve"> Notes Taken</w:t>
+      </w:r>
+      <w:bookmarkEnd w:id="9"/>
     </w:p>
     <w:p>
       <w:pPr>
@@ -3771,6 +3945,7 @@
                 <w:szCs w:val="20"/>
               </w:rPr>
             </w:pPr>
+            <w:proofErr w:type="spellStart"/>
             <w:r>
               <w:rPr>
                 <w:rFonts w:ascii="Century Schoolbook" w:hAnsi="Century Schoolbook"/>
@@ -3780,6 +3955,7 @@
               </w:rPr>
               <w:t>Recommendation</w:t>
             </w:r>
+            <w:proofErr w:type="spellEnd"/>
           </w:p>
         </w:tc>
         <w:tc>
@@ -4752,6 +4928,8 @@
         </w:rPr>
         <w:t>}</w:t>
       </w:r>
+      <w:bookmarkStart w:id="10" w:name="_GoBack"/>
+      <w:bookmarkEnd w:id="10"/>
     </w:p>
     <w:sectPr>
       <w:headerReference w:type="default" r:id="rId20"/>
@@ -4942,7 +5120,7 @@
       <w:rPr>
         <w:noProof/>
       </w:rPr>
-      <w:t>3</w:t>
+      <w:t>7</w:t>
     </w:r>
     <w:r>
       <w:fldChar w:fldCharType="end"/>
@@ -5265,24 +5443,25 @@
           </w:pPr>
           <w:r>
             <w:rPr>
-              <w:rFonts w:ascii="Century Schoolbook" w:hAnsi="Century Schoolbook"/>
+              <w:b/>
               <w:noProof/>
-              <w:sz w:val="16"/>
+              <w:sz w:val="36"/>
+              <w:szCs w:val="36"/>
               <w:lang w:val="en-US" w:eastAsia="en-US" w:bidi="ar-SA"/>
             </w:rPr>
             <w:drawing>
-              <wp:anchor distT="0" distB="0" distL="114300" distR="114300" simplePos="0" relativeHeight="251703296" behindDoc="0" locked="0" layoutInCell="1" allowOverlap="1" wp14:anchorId="7AEAB8F9" wp14:editId="19C71BC6">
+              <wp:anchor distT="0" distB="0" distL="114300" distR="114300" simplePos="0" relativeHeight="251709440" behindDoc="1" locked="0" layoutInCell="1" allowOverlap="1" wp14:anchorId="571A7E84" wp14:editId="2E747D99">
                 <wp:simplePos x="0" y="0"/>
-                <wp:positionH relativeFrom="margin">
-                  <wp:posOffset>0</wp:posOffset>
+                <wp:positionH relativeFrom="column">
+                  <wp:posOffset>45720</wp:posOffset>
                 </wp:positionH>
-                <wp:positionV relativeFrom="page">
-                  <wp:posOffset>10160</wp:posOffset>
+                <wp:positionV relativeFrom="paragraph">
+                  <wp:posOffset>40005</wp:posOffset>
                 </wp:positionV>
-                <wp:extent cx="1207135" cy="536575"/>
+                <wp:extent cx="1375410" cy="517525"/>
                 <wp:effectExtent l="0" t="0" r="0" b="0"/>
                 <wp:wrapNone/>
-                <wp:docPr id="2" name="Picture 2"/>
+                <wp:docPr id="14" name="Picture 14" descr="C:\Users\User\AppData\Local\Microsoft\Windows\INetCache\Content.Word\logo_diagnostic.jpg"/>
                 <wp:cNvGraphicFramePr>
                   <a:graphicFrameLocks xmlns:a="http://schemas.openxmlformats.org/drawingml/2006/main" noChangeAspect="1"/>
                 </wp:cNvGraphicFramePr>
@@ -5290,13 +5469,13 @@
                   <a:graphicData uri="http://schemas.openxmlformats.org/drawingml/2006/picture">
                     <pic:pic xmlns:pic="http://schemas.openxmlformats.org/drawingml/2006/picture">
                       <pic:nvPicPr>
-                        <pic:cNvPr id="0" name="Picture 2"/>
+                        <pic:cNvPr id="0" name="Picture 8" descr="C:\Users\User\AppData\Local\Microsoft\Windows\INetCache\Content.Word\logo_diagnostic.jpg"/>
                         <pic:cNvPicPr>
                           <a:picLocks noChangeAspect="1" noChangeArrowheads="1"/>
                         </pic:cNvPicPr>
                       </pic:nvPicPr>
                       <pic:blipFill>
-                        <a:blip r:embed="rId1">
+                        <a:blip r:embed="rId1" cstate="print">
                           <a:extLst>
                             <a:ext uri="{28A0092B-C50C-407E-A947-70E740481C1C}">
                               <a14:useLocalDpi xmlns:a14="http://schemas.microsoft.com/office/drawing/2010/main" val="0"/>
@@ -5311,12 +5490,15 @@
                       <pic:spPr bwMode="auto">
                         <a:xfrm>
                           <a:off x="0" y="0"/>
-                          <a:ext cx="1207135" cy="536575"/>
+                          <a:ext cx="1375410" cy="517525"/>
                         </a:xfrm>
                         <a:prstGeom prst="rect">
                           <a:avLst/>
                         </a:prstGeom>
                         <a:noFill/>
+                        <a:ln>
+                          <a:noFill/>
+                        </a:ln>
                       </pic:spPr>
                     </pic:pic>
                   </a:graphicData>
@@ -5415,6 +5597,7 @@
               <w:sz w:val="16"/>
             </w:rPr>
           </w:pPr>
+          <w:proofErr w:type="spellStart"/>
           <w:r>
             <w:rPr>
               <w:rFonts w:ascii="Century Schoolbook" w:hAnsi="Century Schoolbook"/>
@@ -5423,6 +5606,7 @@
             </w:rPr>
             <w:t>Company</w:t>
           </w:r>
+          <w:proofErr w:type="spellEnd"/>
         </w:p>
       </w:tc>
       <w:tc>
@@ -5605,8 +5789,18 @@
               <w:b/>
               <w:sz w:val="16"/>
             </w:rPr>
-            <w:t>Document name</w:t>
+            <w:t xml:space="preserve">Document </w:t>
           </w:r>
+          <w:proofErr w:type="spellStart"/>
+          <w:r>
+            <w:rPr>
+              <w:rFonts w:ascii="Century Schoolbook" w:hAnsi="Century Schoolbook"/>
+              <w:b/>
+              <w:sz w:val="16"/>
+            </w:rPr>
+            <w:t>name</w:t>
+          </w:r>
+          <w:proofErr w:type="spellEnd"/>
         </w:p>
       </w:tc>
       <w:tc>
@@ -5689,73 +5883,6 @@
           <w:r>
             <w:rPr>
               <w:rFonts w:ascii="Century Schoolbook" w:hAnsi="Century Schoolbook"/>
-              <w:noProof/>
-              <w:sz w:val="16"/>
-              <w:lang w:val="en-US" w:eastAsia="en-US" w:bidi="ar-SA"/>
-            </w:rPr>
-            <w:drawing>
-              <wp:anchor distT="0" distB="0" distL="114300" distR="114300" simplePos="0" relativeHeight="251707392" behindDoc="0" locked="0" layoutInCell="1" allowOverlap="1" wp14:anchorId="42D74883" wp14:editId="5805A440">
-                <wp:simplePos x="0" y="0"/>
-                <wp:positionH relativeFrom="margin">
-                  <wp:posOffset>0</wp:posOffset>
-                </wp:positionH>
-                <wp:positionV relativeFrom="page">
-                  <wp:posOffset>10160</wp:posOffset>
-                </wp:positionV>
-                <wp:extent cx="1207135" cy="536575"/>
-                <wp:effectExtent l="0" t="0" r="0" b="0"/>
-                <wp:wrapNone/>
-                <wp:docPr id="3" name="Picture 3"/>
-                <wp:cNvGraphicFramePr>
-                  <a:graphicFrameLocks xmlns:a="http://schemas.openxmlformats.org/drawingml/2006/main" noChangeAspect="1"/>
-                </wp:cNvGraphicFramePr>
-                <a:graphic xmlns:a="http://schemas.openxmlformats.org/drawingml/2006/main">
-                  <a:graphicData uri="http://schemas.openxmlformats.org/drawingml/2006/picture">
-                    <pic:pic xmlns:pic="http://schemas.openxmlformats.org/drawingml/2006/picture">
-                      <pic:nvPicPr>
-                        <pic:cNvPr id="0" name="Picture 2"/>
-                        <pic:cNvPicPr>
-                          <a:picLocks noChangeAspect="1" noChangeArrowheads="1"/>
-                        </pic:cNvPicPr>
-                      </pic:nvPicPr>
-                      <pic:blipFill>
-                        <a:blip r:embed="rId1">
-                          <a:extLst>
-                            <a:ext uri="{28A0092B-C50C-407E-A947-70E740481C1C}">
-                              <a14:useLocalDpi xmlns:a14="http://schemas.microsoft.com/office/drawing/2010/main" val="0"/>
-                            </a:ext>
-                          </a:extLst>
-                        </a:blip>
-                        <a:srcRect/>
-                        <a:stretch>
-                          <a:fillRect/>
-                        </a:stretch>
-                      </pic:blipFill>
-                      <pic:spPr bwMode="auto">
-                        <a:xfrm>
-                          <a:off x="0" y="0"/>
-                          <a:ext cx="1207135" cy="536575"/>
-                        </a:xfrm>
-                        <a:prstGeom prst="rect">
-                          <a:avLst/>
-                        </a:prstGeom>
-                        <a:noFill/>
-                      </pic:spPr>
-                    </pic:pic>
-                  </a:graphicData>
-                </a:graphic>
-                <wp14:sizeRelH relativeFrom="margin">
-                  <wp14:pctWidth>0</wp14:pctWidth>
-                </wp14:sizeRelH>
-                <wp14:sizeRelV relativeFrom="margin">
-                  <wp14:pctHeight>0</wp14:pctHeight>
-                </wp14:sizeRelV>
-              </wp:anchor>
-            </w:drawing>
-          </w:r>
-          <w:r>
-            <w:rPr>
-              <w:rFonts w:ascii="Century Schoolbook" w:hAnsi="Century Schoolbook"/>
               <w:b/>
               <w:sz w:val="16"/>
             </w:rPr>
@@ -5814,6 +5941,7 @@
               <w:sz w:val="16"/>
             </w:rPr>
           </w:pPr>
+          <w:proofErr w:type="spellStart"/>
           <w:r>
             <w:rPr>
               <w:rFonts w:ascii="Century Schoolbook" w:hAnsi="Century Schoolbook"/>
@@ -5822,6 +5950,7 @@
             </w:rPr>
             <w:t>Company</w:t>
           </w:r>
+          <w:proofErr w:type="spellEnd"/>
         </w:p>
       </w:tc>
       <w:tc>
@@ -5876,6 +6005,77 @@
               <w:sz w:val="16"/>
             </w:rPr>
           </w:pPr>
+          <w:r>
+            <w:rPr>
+              <w:b/>
+              <w:noProof/>
+              <w:sz w:val="36"/>
+              <w:szCs w:val="36"/>
+              <w:lang w:val="en-US" w:eastAsia="en-US" w:bidi="ar-SA"/>
+            </w:rPr>
+            <w:drawing>
+              <wp:anchor distT="0" distB="0" distL="114300" distR="114300" simplePos="0" relativeHeight="251711488" behindDoc="1" locked="0" layoutInCell="1" allowOverlap="1" wp14:anchorId="79BBC52D" wp14:editId="33884EA7">
+                <wp:simplePos x="0" y="0"/>
+                <wp:positionH relativeFrom="column">
+                  <wp:posOffset>48895</wp:posOffset>
+                </wp:positionH>
+                <wp:positionV relativeFrom="paragraph">
+                  <wp:posOffset>-252730</wp:posOffset>
+                </wp:positionV>
+                <wp:extent cx="1375410" cy="517525"/>
+                <wp:effectExtent l="0" t="0" r="0" b="0"/>
+                <wp:wrapNone/>
+                <wp:docPr id="15" name="Picture 15" descr="C:\Users\User\AppData\Local\Microsoft\Windows\INetCache\Content.Word\logo_diagnostic.jpg"/>
+                <wp:cNvGraphicFramePr>
+                  <a:graphicFrameLocks xmlns:a="http://schemas.openxmlformats.org/drawingml/2006/main" noChangeAspect="1"/>
+                </wp:cNvGraphicFramePr>
+                <a:graphic xmlns:a="http://schemas.openxmlformats.org/drawingml/2006/main">
+                  <a:graphicData uri="http://schemas.openxmlformats.org/drawingml/2006/picture">
+                    <pic:pic xmlns:pic="http://schemas.openxmlformats.org/drawingml/2006/picture">
+                      <pic:nvPicPr>
+                        <pic:cNvPr id="0" name="Picture 8" descr="C:\Users\User\AppData\Local\Microsoft\Windows\INetCache\Content.Word\logo_diagnostic.jpg"/>
+                        <pic:cNvPicPr>
+                          <a:picLocks noChangeAspect="1" noChangeArrowheads="1"/>
+                        </pic:cNvPicPr>
+                      </pic:nvPicPr>
+                      <pic:blipFill>
+                        <a:blip r:embed="rId1" cstate="print">
+                          <a:extLst>
+                            <a:ext uri="{28A0092B-C50C-407E-A947-70E740481C1C}">
+                              <a14:useLocalDpi xmlns:a14="http://schemas.microsoft.com/office/drawing/2010/main" val="0"/>
+                            </a:ext>
+                          </a:extLst>
+                        </a:blip>
+                        <a:srcRect/>
+                        <a:stretch>
+                          <a:fillRect/>
+                        </a:stretch>
+                      </pic:blipFill>
+                      <pic:spPr bwMode="auto">
+                        <a:xfrm>
+                          <a:off x="0" y="0"/>
+                          <a:ext cx="1375410" cy="517525"/>
+                        </a:xfrm>
+                        <a:prstGeom prst="rect">
+                          <a:avLst/>
+                        </a:prstGeom>
+                        <a:noFill/>
+                        <a:ln>
+                          <a:noFill/>
+                        </a:ln>
+                      </pic:spPr>
+                    </pic:pic>
+                  </a:graphicData>
+                </a:graphic>
+                <wp14:sizeRelH relativeFrom="margin">
+                  <wp14:pctWidth>0</wp14:pctWidth>
+                </wp14:sizeRelH>
+                <wp14:sizeRelV relativeFrom="margin">
+                  <wp14:pctHeight>0</wp14:pctHeight>
+                </wp14:sizeRelV>
+              </wp:anchor>
+            </w:drawing>
+          </w:r>
           <w:r>
             <w:rPr>
               <w:rFonts w:ascii="Century Schoolbook" w:hAnsi="Century Schoolbook"/>
@@ -6004,8 +6204,18 @@
               <w:b/>
               <w:sz w:val="16"/>
             </w:rPr>
-            <w:t>Document name</w:t>
+            <w:t xml:space="preserve">Document </w:t>
           </w:r>
+          <w:proofErr w:type="spellStart"/>
+          <w:r>
+            <w:rPr>
+              <w:rFonts w:ascii="Century Schoolbook" w:hAnsi="Century Schoolbook"/>
+              <w:b/>
+              <w:sz w:val="16"/>
+            </w:rPr>
+            <w:t>name</w:t>
+          </w:r>
+          <w:proofErr w:type="spellEnd"/>
         </w:p>
       </w:tc>
       <w:tc>
@@ -6075,21 +6285,21 @@
         <v:path o:extrusionok="f" gradientshapeok="t" o:connecttype="rect"/>
         <o:lock v:ext="edit" aspectratio="t"/>
       </v:shapetype>
-      <v:shape id="_x0000_i1041" type="#_x0000_t75" alt="https://diagnostic.cases.lu/img/gravity_3.png" style="width:21pt;height:21pt;visibility:visible;mso-wrap-style:square" o:bullet="t">
+      <v:shape id="_x0000_i1050" type="#_x0000_t75" alt="https://diagnostic.cases.lu/img/gravity_3.png" style="width:21pt;height:21pt;visibility:visible;mso-wrap-style:square" o:bullet="t">
         <v:imagedata r:id="rId1" o:title="gravity_3"/>
       </v:shape>
     </w:pict>
   </w:numPicBullet>
   <w:numPicBullet w:numPicBulletId="1">
     <w:pict>
-      <v:shape id="_x0000_i1042" type="#_x0000_t75" alt="https://diagnostic.cases.lu/img/gravity_2.png" style="width:21pt;height:21pt;visibility:visible;mso-wrap-style:square" o:bullet="t">
+      <v:shape id="_x0000_i1051" type="#_x0000_t75" alt="https://diagnostic.cases.lu/img/gravity_2.png" style="width:21pt;height:21pt;visibility:visible;mso-wrap-style:square" o:bullet="t">
         <v:imagedata r:id="rId2" o:title="gravity_2"/>
       </v:shape>
     </w:pict>
   </w:numPicBullet>
   <w:numPicBullet w:numPicBulletId="2">
     <w:pict>
-      <v:shape id="_x0000_i1043" type="#_x0000_t75" alt="https://diagnostic.cases.lu/img/gravity_1.png" style="width:21pt;height:21pt;visibility:visible;mso-wrap-style:square" o:bullet="t">
+      <v:shape id="_x0000_i1052" type="#_x0000_t75" alt="https://diagnostic.cases.lu/img/gravity_1.png" style="width:21pt;height:21pt;visibility:visible;mso-wrap-style:square" o:bullet="t">
         <v:imagedata r:id="rId3" o:title="gravity_1"/>
       </v:shape>
     </w:pict>
@@ -9957,7 +10167,7 @@
 </file>
 
 <file path=customXml/itemProps1.xml><?xml version="1.0" encoding="utf-8"?>
-<ds:datastoreItem xmlns:ds="http://schemas.openxmlformats.org/officeDocument/2006/customXml" ds:itemID="{CBED357C-18F1-4DEF-A3D0-FB83A9E01030}">
+<ds:datastoreItem xmlns:ds="http://schemas.openxmlformats.org/officeDocument/2006/customXml" ds:itemID="{2CD7364D-012F-490A-BE13-8F097389E0EF}">
   <ds:schemaRefs>
     <ds:schemaRef ds:uri="http://schemas.openxmlformats.org/officeDocument/2006/bibliography"/>
   </ds:schemaRefs>

</xml_diff>

<commit_message>
Minor corrections, template report minor changes
</commit_message>
<xml_diff>
--- a/data/resources/model_en.docx
+++ b/data/resources/model_en.docx
@@ -4,9 +4,8 @@
   <w:body>
     <w:p>
       <w:pPr>
-        <w:tabs>
-          <w:tab w:val="left" w:pos="1416"/>
-        </w:tabs>
+        <w:ind w:left="3119"/>
+        <w:jc w:val="right"/>
         <w:rPr>
           <w:b/>
           <w:sz w:val="36"/>
@@ -15,25 +14,23 @@
       </w:pPr>
       <w:r>
         <w:rPr>
-          <w:b/>
-          <w:noProof/>
-          <w:sz w:val="36"/>
-          <w:szCs w:val="36"/>
-          <w:lang w:val="en-US" w:eastAsia="en-US" w:bidi="ar-SA"/>
+          <w:noProof/>
+          <w:sz w:val="18"/>
+          <w:lang w:eastAsia="fr-LU" w:bidi="ar-SA"/>
         </w:rPr>
         <w:drawing>
-          <wp:anchor distT="0" distB="0" distL="114300" distR="114300" simplePos="0" relativeHeight="251665408" behindDoc="1" locked="0" layoutInCell="1" allowOverlap="1" wp14:anchorId="73698C62" wp14:editId="333B7540">
+          <wp:anchor distT="0" distB="0" distL="114300" distR="114300" simplePos="0" relativeHeight="251653120" behindDoc="1" locked="0" layoutInCell="1" allowOverlap="1" wp14:anchorId="1B46EB6A" wp14:editId="0AC1FCA1">
             <wp:simplePos x="0" y="0"/>
             <wp:positionH relativeFrom="column">
-              <wp:posOffset>197485</wp:posOffset>
+              <wp:posOffset>94615</wp:posOffset>
             </wp:positionH>
             <wp:positionV relativeFrom="paragraph">
-              <wp:posOffset>-344805</wp:posOffset>
+              <wp:posOffset>-378460</wp:posOffset>
             </wp:positionV>
-            <wp:extent cx="2960457" cy="1114425"/>
-            <wp:effectExtent l="0" t="0" r="0" b="0"/>
+            <wp:extent cx="2325370" cy="1024255"/>
+            <wp:effectExtent l="0" t="0" r="0" b="4445"/>
             <wp:wrapNone/>
-            <wp:docPr id="8" name="Picture 8" descr="C:\Users\User\AppData\Local\Microsoft\Windows\INetCache\Content.Word\logo_diagnostic.jpg"/>
+            <wp:docPr id="18" name="Picture 18"/>
             <wp:cNvGraphicFramePr>
               <a:graphicFrameLocks xmlns:a="http://schemas.openxmlformats.org/drawingml/2006/main" noChangeAspect="1"/>
             </wp:cNvGraphicFramePr>
@@ -41,10 +38,8 @@
               <a:graphicData uri="http://schemas.openxmlformats.org/drawingml/2006/picture">
                 <pic:pic xmlns:pic="http://schemas.openxmlformats.org/drawingml/2006/picture">
                   <pic:nvPicPr>
-                    <pic:cNvPr id="0" name="Picture 8" descr="C:\Users\User\AppData\Local\Microsoft\Windows\INetCache\Content.Word\logo_diagnostic.jpg"/>
-                    <pic:cNvPicPr>
-                      <a:picLocks noChangeAspect="1" noChangeArrowheads="1"/>
-                    </pic:cNvPicPr>
+                    <pic:cNvPr id="0" name="Logo_cases.png"/>
+                    <pic:cNvPicPr/>
                   </pic:nvPicPr>
                   <pic:blipFill>
                     <a:blip r:embed="rId8" cstate="print">
@@ -54,44 +49,36 @@
                         </a:ext>
                       </a:extLst>
                     </a:blip>
-                    <a:srcRect/>
                     <a:stretch>
                       <a:fillRect/>
                     </a:stretch>
                   </pic:blipFill>
-                  <pic:spPr bwMode="auto">
+                  <pic:spPr>
                     <a:xfrm>
                       <a:off x="0" y="0"/>
-                      <a:ext cx="2960457" cy="1114425"/>
+                      <a:ext cx="2325370" cy="1024255"/>
                     </a:xfrm>
                     <a:prstGeom prst="rect">
                       <a:avLst/>
                     </a:prstGeom>
-                    <a:noFill/>
-                    <a:ln>
-                      <a:noFill/>
-                    </a:ln>
                   </pic:spPr>
                 </pic:pic>
               </a:graphicData>
             </a:graphic>
-            <wp14:sizeRelH relativeFrom="margin">
-              <wp14:pctWidth>0</wp14:pctWidth>
-            </wp14:sizeRelH>
-            <wp14:sizeRelV relativeFrom="margin">
-              <wp14:pctHeight>0</wp14:pctHeight>
-            </wp14:sizeRelV>
           </wp:anchor>
         </w:drawing>
       </w:r>
-      <w:r>
+    </w:p>
+    <w:p>
+      <w:pPr>
+        <w:ind w:left="3119"/>
+        <w:jc w:val="right"/>
         <w:rPr>
           <w:b/>
           <w:sz w:val="36"/>
           <w:szCs w:val="36"/>
         </w:rPr>
-        <w:tab/>
-      </w:r>
+      </w:pPr>
     </w:p>
     <w:p>
       <w:pPr>
@@ -107,7 +94,7 @@
     <w:p>
       <w:pPr>
         <w:ind w:left="3119"/>
-        <w:jc w:val="center"/>
+        <w:jc w:val="right"/>
         <w:rPr>
           <w:b/>
           <w:sz w:val="36"/>
@@ -119,17 +106,6 @@
       <w:pPr>
         <w:ind w:left="3119"/>
         <w:jc w:val="right"/>
-        <w:rPr>
-          <w:b/>
-          <w:sz w:val="36"/>
-          <w:szCs w:val="36"/>
-        </w:rPr>
-      </w:pPr>
-    </w:p>
-    <w:p>
-      <w:pPr>
-        <w:ind w:left="3119"/>
-        <w:jc w:val="center"/>
         <w:rPr>
           <w:b/>
           <w:sz w:val="36"/>
@@ -258,7 +234,7 @@
     </w:p>
     <w:p>
       <w:pPr>
-        <w:pStyle w:val="Titre1"/>
+        <w:pStyle w:val="Titre10"/>
         <w:rPr>
           <w:lang w:val="en-US"/>
         </w:rPr>
@@ -279,7 +255,7 @@
     </w:p>
     <w:p>
       <w:pPr>
-        <w:pStyle w:val="Subtitle"/>
+        <w:pStyle w:val="Sous-titre"/>
         <w:rPr>
           <w:lang w:val="en-US"/>
         </w:rPr>
@@ -302,6 +278,14 @@
         </w:rPr>
         <w:t xml:space="preserve"> Security</w:t>
       </w:r>
+    </w:p>
+    <w:p>
+      <w:pPr>
+        <w:pStyle w:val="Textbody"/>
+        <w:rPr>
+          <w:lang w:val="en-US"/>
+        </w:rPr>
+      </w:pPr>
     </w:p>
     <w:p>
       <w:pPr>
@@ -417,14 +401,12 @@
         <w:rPr>
           <w:sz w:val="20"/>
           <w:szCs w:val="20"/>
-          <w:lang w:val="fr-FR"/>
         </w:rPr>
       </w:pPr>
       <w:r>
         <w:rPr>
           <w:sz w:val="20"/>
           <w:szCs w:val="20"/>
-          <w:lang w:val="fr-FR"/>
         </w:rPr>
         <w:t>Version :</w:t>
       </w:r>
@@ -432,7 +414,6 @@
         <w:rPr>
           <w:sz w:val="20"/>
           <w:szCs w:val="20"/>
-          <w:lang w:val="fr-FR"/>
         </w:rPr>
         <w:tab/>
         <w:t>${VERSION}</w:t>
@@ -560,140 +541,6 @@
         </w:rPr>
         <w:tab/>
         <w:t>${COMPANY}</w:t>
-      </w:r>
-    </w:p>
-    <w:p>
-      <w:pPr>
-        <w:keepLines/>
-        <w:pBdr>
-          <w:top w:val="single" w:sz="4" w:space="1" w:color="auto"/>
-          <w:left w:val="single" w:sz="4" w:space="4" w:color="auto"/>
-          <w:bottom w:val="single" w:sz="4" w:space="1" w:color="auto"/>
-          <w:right w:val="single" w:sz="4" w:space="4" w:color="auto"/>
-        </w:pBdr>
-        <w:tabs>
-          <w:tab w:val="left" w:pos="2410"/>
-          <w:tab w:val="left" w:pos="2835"/>
-        </w:tabs>
-        <w:rPr>
-          <w:sz w:val="20"/>
-          <w:szCs w:val="20"/>
-          <w:lang w:val="en-US"/>
-        </w:rPr>
-      </w:pPr>
-      <w:proofErr w:type="gramStart"/>
-      <w:r>
-        <w:rPr>
-          <w:sz w:val="20"/>
-          <w:szCs w:val="20"/>
-          <w:lang w:val="en-US"/>
-        </w:rPr>
-        <w:t>Activity</w:t>
-      </w:r>
-      <w:r>
-        <w:rPr>
-          <w:sz w:val="20"/>
-          <w:szCs w:val="20"/>
-          <w:lang w:val="en-US"/>
-        </w:rPr>
-        <w:t> :</w:t>
-      </w:r>
-      <w:proofErr w:type="gramEnd"/>
-      <w:r>
-        <w:rPr>
-          <w:sz w:val="20"/>
-          <w:szCs w:val="20"/>
-          <w:lang w:val="en-US"/>
-        </w:rPr>
-        <w:tab/>
-        <w:t>${</w:t>
-      </w:r>
-      <w:r>
-        <w:rPr>
-          <w:sz w:val="20"/>
-          <w:szCs w:val="20"/>
-          <w:lang w:val="en-US"/>
-        </w:rPr>
-        <w:t>ACTIVITY</w:t>
-      </w:r>
-      <w:r>
-        <w:rPr>
-          <w:sz w:val="20"/>
-          <w:szCs w:val="20"/>
-          <w:lang w:val="en-US"/>
-        </w:rPr>
-        <w:t>}</w:t>
-      </w:r>
-    </w:p>
-    <w:p>
-      <w:pPr>
-        <w:keepLines/>
-        <w:pBdr>
-          <w:top w:val="single" w:sz="4" w:space="1" w:color="auto"/>
-          <w:left w:val="single" w:sz="4" w:space="4" w:color="auto"/>
-          <w:bottom w:val="single" w:sz="4" w:space="1" w:color="auto"/>
-          <w:right w:val="single" w:sz="4" w:space="4" w:color="auto"/>
-        </w:pBdr>
-        <w:tabs>
-          <w:tab w:val="left" w:pos="2410"/>
-          <w:tab w:val="left" w:pos="2835"/>
-        </w:tabs>
-        <w:rPr>
-          <w:sz w:val="20"/>
-          <w:szCs w:val="20"/>
-          <w:lang w:val="en-US"/>
-        </w:rPr>
-      </w:pPr>
-      <w:r>
-        <w:rPr>
-          <w:sz w:val="20"/>
-          <w:szCs w:val="20"/>
-          <w:lang w:val="en-US"/>
-        </w:rPr>
-        <w:t xml:space="preserve">Number of </w:t>
-      </w:r>
-      <w:proofErr w:type="gramStart"/>
-      <w:r>
-        <w:rPr>
-          <w:sz w:val="20"/>
-          <w:szCs w:val="20"/>
-          <w:lang w:val="en-US"/>
-        </w:rPr>
-        <w:t>employees</w:t>
-      </w:r>
-      <w:r>
-        <w:rPr>
-          <w:sz w:val="20"/>
-          <w:szCs w:val="20"/>
-          <w:lang w:val="en-US"/>
-        </w:rPr>
-        <w:t> :</w:t>
-      </w:r>
-      <w:proofErr w:type="gramEnd"/>
-      <w:r>
-        <w:rPr>
-          <w:sz w:val="20"/>
-          <w:szCs w:val="20"/>
-          <w:lang w:val="en-US"/>
-        </w:rPr>
-        <w:tab/>
-        <w:t>${</w:t>
-      </w:r>
-      <w:r>
-        <w:rPr>
-          <w:sz w:val="20"/>
-          <w:szCs w:val="20"/>
-          <w:lang w:val="en-US"/>
-        </w:rPr>
-        <w:t>NB_EMPLOYEES</w:t>
-      </w:r>
-      <w:r>
-        <w:rPr>
-          <w:sz w:val="20"/>
-          <w:szCs w:val="20"/>
-          <w:lang w:val="en-US"/>
-        </w:rPr>
-        <w:t>}</w:t>
       </w:r>
     </w:p>
     <w:p>
@@ -713,48 +560,38 @@
         <w:rPr>
           <w:sz w:val="20"/>
           <w:szCs w:val="20"/>
-          <w:lang w:val="fr-FR"/>
+          <w:lang w:val="en-US"/>
         </w:rPr>
       </w:pPr>
       <w:r>
         <w:rPr>
           <w:sz w:val="20"/>
           <w:szCs w:val="20"/>
-          <w:lang w:val="fr-FR"/>
-        </w:rPr>
-        <w:t xml:space="preserve">Document </w:t>
-      </w:r>
-      <w:proofErr w:type="spellStart"/>
+          <w:lang w:val="en-US"/>
+        </w:rPr>
+        <w:t>Document n</w:t>
+      </w:r>
       <w:r>
         <w:rPr>
           <w:sz w:val="20"/>
           <w:szCs w:val="20"/>
-          <w:lang w:val="fr-FR"/>
-        </w:rPr>
-        <w:t>n</w:t>
+          <w:lang w:val="en-US"/>
+        </w:rPr>
+        <w:t>ame</w:t>
       </w:r>
       <w:r>
         <w:rPr>
           <w:sz w:val="20"/>
           <w:szCs w:val="20"/>
-          <w:lang w:val="fr-FR"/>
-        </w:rPr>
-        <w:t>ame</w:t>
-      </w:r>
-      <w:proofErr w:type="spellEnd"/>
+          <w:lang w:val="en-US"/>
+        </w:rPr>
+        <w:t> :</w:t>
+      </w:r>
       <w:r>
         <w:rPr>
           <w:sz w:val="20"/>
           <w:szCs w:val="20"/>
-          <w:lang w:val="fr-FR"/>
-        </w:rPr>
-        <w:t> :</w:t>
-      </w:r>
-      <w:r>
-        <w:rPr>
-          <w:sz w:val="20"/>
-          <w:szCs w:val="20"/>
-          <w:lang w:val="fr-FR"/>
+          <w:lang w:val="en-US"/>
         </w:rPr>
         <w:tab/>
         <w:t>${DOCUMENT}</w:t>
@@ -776,14 +613,14 @@
         <w:rPr>
           <w:sz w:val="20"/>
           <w:szCs w:val="20"/>
-          <w:lang w:val="fr-FR"/>
+          <w:lang w:val="en-US"/>
         </w:rPr>
       </w:pPr>
       <w:r>
         <w:rPr>
           <w:sz w:val="20"/>
           <w:szCs w:val="20"/>
-          <w:lang w:val="fr-FR"/>
+          <w:lang w:val="en-US"/>
         </w:rPr>
         <w:t>Date :</w:t>
       </w:r>
@@ -791,7 +628,7 @@
         <w:rPr>
           <w:sz w:val="20"/>
           <w:szCs w:val="20"/>
-          <w:lang w:val="fr-FR"/>
+          <w:lang w:val="en-US"/>
         </w:rPr>
         <w:tab/>
         <w:t>${DATE}</w:t>
@@ -822,16 +659,15 @@
           <w:szCs w:val="20"/>
           <w:lang w:val="en-US"/>
         </w:rPr>
-        <w:t xml:space="preserve">Security </w:t>
-      </w:r>
-      <w:proofErr w:type="gramStart"/>
+        <w:t>Security c</w:t>
+      </w:r>
       <w:r>
         <w:rPr>
           <w:sz w:val="20"/>
           <w:szCs w:val="20"/>
           <w:lang w:val="en-US"/>
         </w:rPr>
-        <w:t>c</w:t>
+        <w:t>onsultant</w:t>
       </w:r>
       <w:r>
         <w:rPr>
@@ -839,24 +675,7 @@
           <w:szCs w:val="20"/>
           <w:lang w:val="en-US"/>
         </w:rPr>
-        <w:t>onsultant</w:t>
-      </w:r>
-      <w:r>
-        <w:rPr>
-          <w:sz w:val="20"/>
-          <w:szCs w:val="20"/>
-          <w:lang w:val="en-US"/>
-        </w:rPr>
-        <w:t> :</w:t>
-      </w:r>
-      <w:proofErr w:type="gramEnd"/>
-      <w:r>
-        <w:rPr>
-          <w:sz w:val="20"/>
-          <w:szCs w:val="20"/>
-          <w:lang w:val="en-US"/>
-        </w:rPr>
-        <w:t xml:space="preserve"> </w:t>
+        <w:t xml:space="preserve"> : </w:t>
       </w:r>
       <w:r>
         <w:rPr>
@@ -908,33 +727,15 @@
           <w:szCs w:val="20"/>
           <w:lang w:val="en-US"/>
         </w:rPr>
-        <w:t xml:space="preserve">Client’s </w:t>
-      </w:r>
-      <w:proofErr w:type="gramStart"/>
+        <w:t>Client’s representative</w:t>
+      </w:r>
       <w:r>
         <w:rPr>
           <w:sz w:val="20"/>
           <w:szCs w:val="20"/>
           <w:lang w:val="en-US"/>
         </w:rPr>
-        <w:t>representative</w:t>
-      </w:r>
-      <w:r>
-        <w:rPr>
-          <w:sz w:val="20"/>
-          <w:szCs w:val="20"/>
-          <w:lang w:val="en-US"/>
-        </w:rPr>
-        <w:t> :</w:t>
-      </w:r>
-      <w:proofErr w:type="gramEnd"/>
-      <w:r>
-        <w:rPr>
-          <w:sz w:val="20"/>
-          <w:szCs w:val="20"/>
-          <w:lang w:val="en-US"/>
-        </w:rPr>
-        <w:t xml:space="preserve"> </w:t>
+        <w:t xml:space="preserve"> : </w:t>
       </w:r>
       <w:r>
         <w:rPr>
@@ -985,7 +786,7 @@
     </w:p>
     <w:p>
       <w:pPr>
-        <w:pStyle w:val="TOC1"/>
+        <w:pStyle w:val="TM1"/>
         <w:tabs>
           <w:tab w:val="left" w:pos="440"/>
         </w:tabs>
@@ -1092,7 +893,7 @@
           <w:noProof/>
           <w:lang w:val="en-GB"/>
         </w:rPr>
-        <w:t>2</w:t>
+        <w:t>3</w:t>
       </w:r>
       <w:r>
         <w:rPr>
@@ -1103,7 +904,7 @@
     </w:p>
     <w:p>
       <w:pPr>
-        <w:pStyle w:val="TOC2"/>
+        <w:pStyle w:val="TM2"/>
         <w:tabs>
           <w:tab w:val="left" w:pos="880"/>
         </w:tabs>
@@ -1178,7 +979,7 @@
           <w:noProof/>
           <w:lang w:val="en-GB"/>
         </w:rPr>
-        <w:t>2</w:t>
+        <w:t>3</w:t>
       </w:r>
       <w:r>
         <w:rPr>
@@ -1189,7 +990,7 @@
     </w:p>
     <w:p>
       <w:pPr>
-        <w:pStyle w:val="TOC2"/>
+        <w:pStyle w:val="TM2"/>
         <w:tabs>
           <w:tab w:val="left" w:pos="880"/>
         </w:tabs>
@@ -1264,7 +1065,7 @@
           <w:noProof/>
           <w:lang w:val="en-GB"/>
         </w:rPr>
-        <w:t>2</w:t>
+        <w:t>3</w:t>
       </w:r>
       <w:r>
         <w:rPr>
@@ -1275,7 +1076,7 @@
     </w:p>
     <w:p>
       <w:pPr>
-        <w:pStyle w:val="TOC2"/>
+        <w:pStyle w:val="TM2"/>
         <w:tabs>
           <w:tab w:val="left" w:pos="880"/>
         </w:tabs>
@@ -1350,7 +1151,7 @@
           <w:noProof/>
           <w:lang w:val="en-GB"/>
         </w:rPr>
-        <w:t>2</w:t>
+        <w:t>3</w:t>
       </w:r>
       <w:r>
         <w:rPr>
@@ -1361,7 +1162,7 @@
     </w:p>
     <w:p>
       <w:pPr>
-        <w:pStyle w:val="TOC1"/>
+        <w:pStyle w:val="TM1"/>
         <w:tabs>
           <w:tab w:val="left" w:pos="440"/>
         </w:tabs>
@@ -1440,7 +1241,7 @@
           <w:noProof/>
           <w:lang w:val="en-GB"/>
         </w:rPr>
-        <w:t>3</w:t>
+        <w:t>4</w:t>
       </w:r>
       <w:r>
         <w:rPr>
@@ -1451,7 +1252,7 @@
     </w:p>
     <w:p>
       <w:pPr>
-        <w:pStyle w:val="TOC2"/>
+        <w:pStyle w:val="TM2"/>
         <w:tabs>
           <w:tab w:val="left" w:pos="880"/>
         </w:tabs>
@@ -1526,7 +1327,7 @@
           <w:noProof/>
           <w:lang w:val="en-GB"/>
         </w:rPr>
-        <w:t>3</w:t>
+        <w:t>4</w:t>
       </w:r>
       <w:r>
         <w:rPr>
@@ -1537,7 +1338,7 @@
     </w:p>
     <w:p>
       <w:pPr>
-        <w:pStyle w:val="TOC2"/>
+        <w:pStyle w:val="TM2"/>
         <w:tabs>
           <w:tab w:val="left" w:pos="880"/>
         </w:tabs>
@@ -1612,7 +1413,7 @@
           <w:noProof/>
           <w:lang w:val="en-GB"/>
         </w:rPr>
-        <w:t>3</w:t>
+        <w:t>4</w:t>
       </w:r>
       <w:r>
         <w:rPr>
@@ -1623,7 +1424,7 @@
     </w:p>
     <w:p>
       <w:pPr>
-        <w:pStyle w:val="TOC2"/>
+        <w:pStyle w:val="TM2"/>
         <w:tabs>
           <w:tab w:val="left" w:pos="880"/>
         </w:tabs>
@@ -1698,7 +1499,7 @@
           <w:noProof/>
           <w:lang w:val="en-GB"/>
         </w:rPr>
-        <w:t>4</w:t>
+        <w:t>5</w:t>
       </w:r>
       <w:r>
         <w:rPr>
@@ -1709,7 +1510,7 @@
     </w:p>
     <w:p>
       <w:pPr>
-        <w:pStyle w:val="TOC2"/>
+        <w:pStyle w:val="TM2"/>
         <w:tabs>
           <w:tab w:val="left" w:pos="880"/>
         </w:tabs>
@@ -1719,13 +1520,13 @@
           <w:noProof/>
           <w:color w:val="auto"/>
           <w:szCs w:val="22"/>
-          <w:lang w:val="en-US" w:eastAsia="fr-LU" w:bidi="ar-SA"/>
-        </w:rPr>
-      </w:pPr>
-      <w:r>
-        <w:rPr>
-          <w:noProof/>
-          <w:lang w:val="en-US"/>
+          <w:lang w:val="en-GB" w:eastAsia="fr-LU" w:bidi="ar-SA"/>
+        </w:rPr>
+      </w:pPr>
+      <w:r>
+        <w:rPr>
+          <w:noProof/>
+          <w:lang w:val="en-GB"/>
         </w:rPr>
         <w:t>2.4</w:t>
       </w:r>
@@ -1736,21 +1537,21 @@
           <w:noProof/>
           <w:color w:val="auto"/>
           <w:szCs w:val="22"/>
-          <w:lang w:val="en-US" w:eastAsia="fr-LU" w:bidi="ar-SA"/>
+          <w:lang w:val="en-GB" w:eastAsia="fr-LU" w:bidi="ar-SA"/>
         </w:rPr>
         <w:tab/>
       </w:r>
       <w:r>
         <w:rPr>
           <w:noProof/>
-          <w:lang w:val="en-US"/>
+          <w:lang w:val="en-GB"/>
         </w:rPr>
         <w:t>Table of recommendations</w:t>
       </w:r>
       <w:r>
         <w:rPr>
           <w:noProof/>
-          <w:lang w:val="en-US"/>
+          <w:lang w:val="en-GB"/>
         </w:rPr>
         <w:tab/>
       </w:r>
@@ -1763,7 +1564,7 @@
       <w:r>
         <w:rPr>
           <w:noProof/>
-          <w:lang w:val="en-US"/>
+          <w:lang w:val="en-GB"/>
         </w:rPr>
         <w:instrText xml:space="preserve"> PAGEREF _Toc520197145 \h </w:instrText>
       </w:r>
@@ -1782,9 +1583,9 @@
         <w:rPr>
           <w:rFonts w:hint="eastAsia"/>
           <w:noProof/>
-          <w:lang w:val="en-US"/>
-        </w:rPr>
-        <w:t>5</w:t>
+          <w:lang w:val="en-GB"/>
+        </w:rPr>
+        <w:t>6</w:t>
       </w:r>
       <w:r>
         <w:rPr>
@@ -1795,11 +1596,11 @@
     </w:p>
     <w:p>
       <w:pPr>
-        <w:pStyle w:val="TOC1"/>
+        <w:pStyle w:val="TM1"/>
         <w:rPr>
           <w:rFonts w:hint="eastAsia"/>
           <w:noProof/>
-          <w:lang w:val="en-US"/>
+          <w:lang w:val="en-GB"/>
         </w:rPr>
       </w:pPr>
       <w:r>
@@ -1812,7 +1613,7 @@
       <w:r>
         <w:rPr>
           <w:noProof/>
-          <w:lang w:val="en-US"/>
+          <w:lang w:val="en-GB"/>
         </w:rPr>
         <w:tab/>
       </w:r>
@@ -1825,7 +1626,7 @@
       <w:r>
         <w:rPr>
           <w:noProof/>
-          <w:lang w:val="en-US"/>
+          <w:lang w:val="en-GB"/>
         </w:rPr>
         <w:instrText xml:space="preserve"> PAGEREF _Toc520197146 \h </w:instrText>
       </w:r>
@@ -1844,9 +1645,9 @@
         <w:rPr>
           <w:rFonts w:hint="eastAsia"/>
           <w:noProof/>
-          <w:lang w:val="en-US"/>
-        </w:rPr>
-        <w:t>6</w:t>
+          <w:lang w:val="en-GB"/>
+        </w:rPr>
+        <w:t>7</w:t>
       </w:r>
       <w:r>
         <w:rPr>
@@ -1865,21 +1666,21 @@
           <w:color w:val="00000A"/>
           <w:kern w:val="0"/>
           <w:sz w:val="20"/>
-          <w:lang w:val="en-US" w:eastAsia="hi-IN"/>
+          <w:lang w:val="en-GB" w:eastAsia="hi-IN"/>
         </w:rPr>
       </w:pPr>
       <w:r>
         <w:rPr>
           <w:rFonts w:hint="eastAsia"/>
           <w:noProof/>
-          <w:lang w:val="en-US"/>
+          <w:lang w:val="en-GB"/>
         </w:rPr>
         <w:br w:type="page"/>
       </w:r>
     </w:p>
     <w:p>
       <w:pPr>
-        <w:pStyle w:val="Heading1"/>
+        <w:pStyle w:val="Titre1"/>
       </w:pPr>
       <w:r>
         <w:rPr>
@@ -1898,7 +1699,7 @@
     </w:p>
     <w:p>
       <w:pPr>
-        <w:pStyle w:val="Heading2"/>
+        <w:pStyle w:val="Titre2"/>
       </w:pPr>
       <w:bookmarkStart w:id="1" w:name="_Toc520197138"/>
       <w:proofErr w:type="spellStart"/>
@@ -1926,47 +1727,7 @@
     </w:p>
     <w:p>
       <w:pPr>
-        <w:pStyle w:val="Textbody"/>
-        <w:rPr>
-          <w:lang w:val="en-US"/>
-        </w:rPr>
-      </w:pPr>
-      <w:r>
-        <w:rPr>
-          <w:lang w:val="en-US"/>
-        </w:rPr>
-        <w:t>Activity of the company</w:t>
-      </w:r>
-      <w:r>
-        <w:rPr>
-          <w:lang w:val="en-US"/>
-        </w:rPr>
-        <w:t>: ${ACTIVITY}</w:t>
-      </w:r>
-    </w:p>
-    <w:p>
-      <w:pPr>
-        <w:pStyle w:val="Textbody"/>
-        <w:rPr>
-          <w:lang w:val="en-US"/>
-        </w:rPr>
-      </w:pPr>
-      <w:r>
-        <w:rPr>
-          <w:lang w:val="en-US"/>
-        </w:rPr>
-        <w:t>Number of employees</w:t>
-      </w:r>
-      <w:r>
-        <w:rPr>
-          <w:lang w:val="en-US"/>
-        </w:rPr>
-        <w:t>: ${NB_EMPLOYEES}</w:t>
-      </w:r>
-    </w:p>
-    <w:p>
-      <w:pPr>
-        <w:pStyle w:val="Heading2"/>
+        <w:pStyle w:val="Titre2"/>
         <w:ind w:left="450" w:hanging="450"/>
       </w:pPr>
       <w:bookmarkStart w:id="2" w:name="_Toc520197139"/>
@@ -2105,7 +1866,7 @@
     </w:p>
     <w:p>
       <w:pPr>
-        <w:pStyle w:val="Heading2"/>
+        <w:pStyle w:val="Titre2"/>
         <w:rPr>
           <w:lang w:val="en-US"/>
         </w:rPr>
@@ -2124,45 +1885,28 @@
         <w:pStyle w:val="Textbody"/>
         <w:jc w:val="left"/>
         <w:rPr>
-          <w:noProof/>
-          <w:lang w:val="en-US" w:eastAsia="en-US" w:bidi="ar-SA"/>
-        </w:rPr>
-      </w:pPr>
-      <w:r>
-        <w:rPr>
-          <w:noProof/>
-          <w:kern w:val="0"/>
-          <w:lang w:val="en-US" w:eastAsia="fr-CH" w:bidi="ar-SA"/>
-        </w:rPr>
-        <w:t>The figure below presents the various sectors covered by the assessment. It should be noted that “pure” IT (Information System) accounts for only one third of the checks carried out.</w:t>
-      </w:r>
-      <w:r>
-        <w:rPr>
-          <w:noProof/>
-          <w:lang w:val="en-US" w:eastAsia="en-US" w:bidi="ar-SA"/>
-        </w:rPr>
-        <w:t xml:space="preserve"> </w:t>
-      </w:r>
-    </w:p>
-    <w:p>
-      <w:pPr>
-        <w:pStyle w:val="Textbody"/>
-        <w:jc w:val="left"/>
-        <w:rPr>
-          <w:lang w:val="en-US"/>
-        </w:rPr>
-      </w:pPr>
-      <w:r>
-        <w:rPr>
-          <w:noProof/>
-          <w:lang w:val="en-US" w:eastAsia="en-US" w:bidi="ar-SA"/>
+          <w:lang w:val="en-US"/>
+        </w:rPr>
+      </w:pPr>
+      <w:r>
+        <w:rPr>
+          <w:noProof/>
+          <w:lang w:eastAsia="fr-LU" w:bidi="ar-SA"/>
         </w:rPr>
         <mc:AlternateContent>
           <mc:Choice Requires="wpg">
             <w:drawing>
-              <wp:inline distT="0" distB="0" distL="0" distR="0">
-                <wp:extent cx="5131435" cy="2468880"/>
+              <wp:anchor distT="0" distB="0" distL="114300" distR="114300" simplePos="0" relativeHeight="251663360" behindDoc="0" locked="0" layoutInCell="1" allowOverlap="1" wp14:anchorId="2D262FED" wp14:editId="2D095238">
+                <wp:simplePos x="0" y="0"/>
+                <wp:positionH relativeFrom="column">
+                  <wp:posOffset>229272</wp:posOffset>
+                </wp:positionH>
+                <wp:positionV relativeFrom="paragraph">
+                  <wp:posOffset>757854</wp:posOffset>
+                </wp:positionV>
+                <wp:extent cx="5131440" cy="2468880"/>
                 <wp:effectExtent l="0" t="0" r="12065" b="7620"/>
+                <wp:wrapNone/>
                 <wp:docPr id="9" name="Group 9"/>
                 <wp:cNvGraphicFramePr/>
                 <a:graphic xmlns:a="http://schemas.openxmlformats.org/drawingml/2006/main">
@@ -2172,7 +1916,7 @@
                       <wpg:grpSpPr>
                         <a:xfrm>
                           <a:off x="0" y="0"/>
-                          <a:ext cx="5131435" cy="2468880"/>
+                          <a:ext cx="5131440" cy="2468880"/>
                           <a:chOff x="0" y="0"/>
                           <a:chExt cx="5225951" cy="2468880"/>
                         </a:xfrm>
@@ -2320,12 +2064,15 @@
                     </wpg:wgp>
                   </a:graphicData>
                 </a:graphic>
-              </wp:inline>
+                <wp14:sizeRelH relativeFrom="margin">
+                  <wp14:pctWidth>0</wp14:pctWidth>
+                </wp14:sizeRelH>
+              </wp:anchor>
             </w:drawing>
           </mc:Choice>
           <mc:Fallback>
             <w:pict>
-              <v:group id="Group 9" o:spid="_x0000_s1026" style="width:404.05pt;height:194.4pt;mso-position-horizontal-relative:char;mso-position-vertical-relative:line" coordsize="52259,24688" o:gfxdata="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">
+              <v:group w14:anchorId="0566C29C" id="Group 9" o:spid="_x0000_s1026" style="position:absolute;margin-left:18.05pt;margin-top:59.65pt;width:404.05pt;height:194.4pt;z-index:251663360;mso-width-relative:margin" coordsize="52259,24688" o:gfxdata="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">
                 <v:group id="Group 10" o:spid="_x0000_s1027" style="position:absolute;width:52259;height:24688" coordsize="52259,24688" o:gfxdata="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">
                   <v:shape id="Picture 11" o:spid="_x0000_s1028" type="#_x0000_t75" style="position:absolute;width:27114;height:24688;visibility:visible;mso-wrap-style:square" o:gfxdata="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">
                     <v:imagedata r:id="rId11" o:title=""/>
@@ -2372,7 +2119,6 @@
                   <v:imagedata r:id="rId12" o:title=""/>
                   <v:path arrowok="t"/>
                 </v:shape>
-                <w10:anchorlock/>
               </v:group>
             </w:pict>
           </mc:Fallback>
@@ -2380,6 +2126,21 @@
       </w:r>
       <w:r>
         <w:rPr>
+          <w:noProof/>
+          <w:kern w:val="0"/>
+          <w:lang w:val="en-US" w:eastAsia="fr-CH" w:bidi="ar-SA"/>
+        </w:rPr>
+        <w:t>The figure below presents the various sectors covered by the assessment. It should be noted that “pure” IT (Information System) accounts for only one third of the checks carried out.</w:t>
+      </w:r>
+      <w:r>
+        <w:rPr>
+          <w:noProof/>
+          <w:lang w:val="en-US" w:eastAsia="en-US" w:bidi="ar-SA"/>
+        </w:rPr>
+        <w:t xml:space="preserve"> </w:t>
+      </w:r>
+      <w:r>
+        <w:rPr>
           <w:lang w:val="en-US"/>
         </w:rPr>
         <w:br w:type="page"/>
@@ -2387,7 +2148,7 @@
     </w:p>
     <w:p>
       <w:pPr>
-        <w:pStyle w:val="Heading1"/>
+        <w:pStyle w:val="Titre1"/>
       </w:pPr>
       <w:bookmarkStart w:id="4" w:name="_Toc520197141"/>
       <w:proofErr w:type="spellStart"/>
@@ -2403,7 +2164,7 @@
     </w:p>
     <w:p>
       <w:pPr>
-        <w:pStyle w:val="Heading2"/>
+        <w:pStyle w:val="Titre2"/>
       </w:pPr>
       <w:bookmarkStart w:id="5" w:name="_Toc520197142"/>
       <w:proofErr w:type="spellStart"/>
@@ -2423,10 +2184,7 @@
     </w:p>
     <w:p>
       <w:pPr>
-        <w:pStyle w:val="Heading2"/>
-        <w:rPr>
-          <w:lang w:val="en-US"/>
-        </w:rPr>
+        <w:pStyle w:val="Titre2"/>
       </w:pPr>
       <w:bookmarkStart w:id="6" w:name="_Toc520197143"/>
       <w:proofErr w:type="spellStart"/>
@@ -2446,35 +2204,31 @@
     </w:p>
     <w:p>
       <w:pPr>
-        <w:rPr>
-          <w:rFonts w:ascii="Century Schoolbook" w:hAnsi="Century Schoolbook"/>
+        <w:pStyle w:val="Textbody"/>
+        <w:ind w:left="2824"/>
+        <w:rPr>
           <w:b/>
           <w:bCs/>
-          <w:sz w:val="22"/>
-          <w:szCs w:val="22"/>
-          <w:lang w:val="en-US"/>
-        </w:rPr>
-      </w:pPr>
-      <w:r>
-        <w:rPr>
-          <w:b/>
-          <w:bCs/>
-          <w:noProof/>
           <w:sz w:val="20"/>
-          <w:lang w:val="en-US" w:eastAsia="en-US" w:bidi="ar-SA"/>
+        </w:rPr>
+      </w:pPr>
+      <w:r>
+        <w:rPr>
+          <w:noProof/>
+          <w:lang w:eastAsia="fr-LU" w:bidi="ar-SA"/>
         </w:rPr>
         <w:drawing>
-          <wp:anchor distT="0" distB="0" distL="114300" distR="114300" simplePos="0" relativeHeight="251664384" behindDoc="0" locked="0" layoutInCell="1" allowOverlap="1" wp14:anchorId="78A9D7F3" wp14:editId="26CE6C9B">
+          <wp:anchor distT="0" distB="0" distL="0" distR="0" simplePos="0" relativeHeight="55917910" behindDoc="0" locked="0" layoutInCell="1" allowOverlap="1" wp14:anchorId="59A3EDE2" wp14:editId="00E9D225">
             <wp:simplePos x="0" y="0"/>
-            <wp:positionH relativeFrom="column">
-              <wp:posOffset>-3810</wp:posOffset>
+            <wp:positionH relativeFrom="margin">
+              <wp:align>center</wp:align>
             </wp:positionH>
             <wp:positionV relativeFrom="paragraph">
-              <wp:posOffset>31115</wp:posOffset>
+              <wp:posOffset>219075</wp:posOffset>
             </wp:positionV>
-            <wp:extent cx="2962275" cy="2734945"/>
-            <wp:effectExtent l="0" t="0" r="9525" b="8255"/>
-            <wp:wrapSquare wrapText="bothSides"/>
+            <wp:extent cx="2962656" cy="2735384"/>
+            <wp:effectExtent l="0" t="0" r="0" b="8255"/>
+            <wp:wrapTopAndBottom/>
             <wp:docPr id="35" name="Picture 9"/>
             <wp:cNvGraphicFramePr>
               <a:graphicFrameLocks xmlns:a="http://schemas.openxmlformats.org/drawingml/2006/main" noChangeAspect="1"/>
@@ -2483,19 +2237,13 @@
               <a:graphicData uri="http://schemas.openxmlformats.org/drawingml/2006/picture">
                 <pic:pic xmlns:pic="http://schemas.openxmlformats.org/drawingml/2006/picture">
                   <pic:nvPicPr>
-                    <pic:cNvPr id="35" name="Picture 9"/>
+                    <pic:cNvPr id="5" name="Picture 9"/>
                     <pic:cNvPicPr>
-                      <a:picLocks noChangeAspect="1"/>
+                      <a:picLocks noChangeAspect="1" noChangeArrowheads="1"/>
                     </pic:cNvPicPr>
                   </pic:nvPicPr>
                   <pic:blipFill>
-                    <a:blip r:embed="rId13">
-                      <a:extLst>
-                        <a:ext uri="{28A0092B-C50C-407E-A947-70E740481C1C}">
-                          <a14:useLocalDpi xmlns:a14="http://schemas.microsoft.com/office/drawing/2010/main" val="0"/>
-                        </a:ext>
-                      </a:extLst>
-                    </a:blip>
+                    <a:blip r:embed="rId13"/>
                     <a:stretch>
                       <a:fillRect/>
                     </a:stretch>
@@ -2503,7 +2251,7 @@
                   <pic:spPr bwMode="auto">
                     <a:xfrm>
                       <a:off x="0" y="0"/>
-                      <a:ext cx="2962275" cy="2734945"/>
+                      <a:ext cx="2962656" cy="2735384"/>
                     </a:xfrm>
                     <a:prstGeom prst="rect">
                       <a:avLst/>
@@ -2512,367 +2260,133 @@
                 </pic:pic>
               </a:graphicData>
             </a:graphic>
+            <wp14:sizeRelH relativeFrom="margin">
+              <wp14:pctWidth>0</wp14:pctWidth>
+            </wp14:sizeRelH>
+            <wp14:sizeRelV relativeFrom="margin">
+              <wp14:pctHeight>0</wp14:pctHeight>
+            </wp14:sizeRelV>
           </wp:anchor>
         </w:drawing>
       </w:r>
       <w:r>
         <w:rPr>
-          <w:noProof/>
-          <w:lang w:val="en-US" w:eastAsia="en-US" w:bidi="ar-SA"/>
-        </w:rPr>
-        <mc:AlternateContent>
-          <mc:Choice Requires="wps">
-            <w:drawing>
-              <wp:anchor distT="0" distB="0" distL="114300" distR="114300" simplePos="0" relativeHeight="251663360" behindDoc="0" locked="0" layoutInCell="1" allowOverlap="1" wp14:anchorId="4C517E8A" wp14:editId="6D7049A0">
-                <wp:simplePos x="0" y="0"/>
-                <wp:positionH relativeFrom="column">
-                  <wp:posOffset>3314700</wp:posOffset>
-                </wp:positionH>
-                <wp:positionV relativeFrom="paragraph">
-                  <wp:posOffset>933450</wp:posOffset>
-                </wp:positionV>
-                <wp:extent cx="2324733" cy="350520"/>
-                <wp:effectExtent l="0" t="0" r="17780" b="11430"/>
-                <wp:wrapNone/>
-                <wp:docPr id="7" name="Rectangle 7"/>
-                <wp:cNvGraphicFramePr/>
-                <a:graphic xmlns:a="http://schemas.openxmlformats.org/drawingml/2006/main">
-                  <a:graphicData uri="http://schemas.microsoft.com/office/word/2010/wordprocessingShape">
-                    <wps:wsp>
-                      <wps:cNvSpPr/>
-                      <wps:spPr>
-                        <a:xfrm>
-                          <a:off x="0" y="0"/>
-                          <a:ext cx="2324733" cy="350520"/>
-                        </a:xfrm>
-                        <a:prstGeom prst="rect">
-                          <a:avLst/>
-                        </a:prstGeom>
-                        <a:noFill/>
-                        <a:ln>
-                          <a:solidFill>
-                            <a:schemeClr val="bg1">
-                              <a:lumMod val="75000"/>
-                            </a:schemeClr>
-                          </a:solidFill>
-                        </a:ln>
-                      </wps:spPr>
-                      <wps:style>
-                        <a:lnRef idx="2">
-                          <a:schemeClr val="accent1">
-                            <a:shade val="50000"/>
-                          </a:schemeClr>
-                        </a:lnRef>
-                        <a:fillRef idx="1">
-                          <a:schemeClr val="accent1"/>
-                        </a:fillRef>
-                        <a:effectRef idx="0">
-                          <a:schemeClr val="accent1"/>
-                        </a:effectRef>
-                        <a:fontRef idx="minor">
-                          <a:schemeClr val="lt1"/>
-                        </a:fontRef>
-                      </wps:style>
-                      <wps:txbx>
-                        <w:txbxContent>
-                          <w:p>
-                            <w:r>
-                              <w:rPr>
-                                <w:rFonts w:asciiTheme="minorHAnsi" w:hAnsiTheme="minorHAnsi"/>
-                                <w:color w:val="767171" w:themeColor="background2" w:themeShade="80"/>
-                                <w:sz w:val="20"/>
-                                <w:szCs w:val="20"/>
-                              </w:rPr>
-                              <w:t>${</w:t>
-                            </w:r>
-                            <w:r>
-                              <w:rPr>
-                                <w:rFonts w:asciiTheme="minorHAnsi" w:hAnsiTheme="minorHAnsi"/>
-                                <w:color w:val="767171" w:themeColor="background2" w:themeShade="80"/>
-                                <w:sz w:val="20"/>
-                                <w:szCs w:val="20"/>
-                              </w:rPr>
-                              <w:t>LEGEND_BAR</w:t>
-                            </w:r>
-                            <w:r>
-                              <w:rPr>
-                                <w:rFonts w:asciiTheme="minorHAnsi" w:hAnsiTheme="minorHAnsi"/>
-                                <w:color w:val="767171" w:themeColor="background2" w:themeShade="80"/>
-                                <w:sz w:val="20"/>
-                                <w:szCs w:val="20"/>
-                              </w:rPr>
-                              <w:t>}</w:t>
-                            </w:r>
-                          </w:p>
-                        </w:txbxContent>
-                      </wps:txbx>
-                      <wps:bodyPr rot="0" spcFirstLastPara="0" vertOverflow="overflow" horzOverflow="overflow" vert="horz" wrap="none" lIns="91440" tIns="182880" rIns="91440" bIns="0" numCol="1" spcCol="0" rtlCol="0" fromWordArt="0" anchor="ctr" anchorCtr="0" forceAA="0" compatLnSpc="1">
-                        <a:prstTxWarp prst="textNoShape">
-                          <a:avLst/>
-                        </a:prstTxWarp>
-                        <a:spAutoFit/>
-                      </wps:bodyPr>
-                    </wps:wsp>
-                  </a:graphicData>
-                </a:graphic>
-              </wp:anchor>
-            </w:drawing>
-          </mc:Choice>
-          <mc:Fallback>
-            <w:pict>
-              <v:rect w14:anchorId="4C517E8A" id="Rectangle 7" o:spid="_x0000_s1031" style="position:absolute;margin-left:261pt;margin-top:73.5pt;width:183.05pt;height:27.6pt;z-index:251663360;visibility:visible;mso-wrap-style:none;mso-wrap-distance-left:9pt;mso-wrap-distance-top:0;mso-wrap-distance-right:9pt;mso-wrap-distance-bottom:0;mso-position-horizontal:absolute;mso-position-horizontal-relative:text;mso-position-vertical:absolute;mso-position-vertical-relative:text;v-text-anchor:middle" o:gfxdata="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" filled="f" strokecolor="#bfbfbf [2412]" strokeweight="1pt">
-                <v:textbox style="mso-fit-shape-to-text:t" inset=",14.4pt,,0">
-                  <w:txbxContent>
-                    <w:p>
-                      <w:r>
-                        <w:rPr>
-                          <w:rFonts w:asciiTheme="minorHAnsi" w:hAnsiTheme="minorHAnsi"/>
-                          <w:color w:val="767171" w:themeColor="background2" w:themeShade="80"/>
-                          <w:sz w:val="20"/>
-                          <w:szCs w:val="20"/>
-                        </w:rPr>
-                        <w:t>${</w:t>
-                      </w:r>
-                      <w:r>
-                        <w:rPr>
-                          <w:rFonts w:asciiTheme="minorHAnsi" w:hAnsiTheme="minorHAnsi"/>
-                          <w:color w:val="767171" w:themeColor="background2" w:themeShade="80"/>
-                          <w:sz w:val="20"/>
-                          <w:szCs w:val="20"/>
-                        </w:rPr>
-                        <w:t>LEGEND_BAR</w:t>
-                      </w:r>
-                      <w:r>
-                        <w:rPr>
-                          <w:rFonts w:asciiTheme="minorHAnsi" w:hAnsiTheme="minorHAnsi"/>
-                          <w:color w:val="767171" w:themeColor="background2" w:themeShade="80"/>
-                          <w:sz w:val="20"/>
-                          <w:szCs w:val="20"/>
-                        </w:rPr>
-                        <w:t>}</w:t>
-                      </w:r>
-                    </w:p>
-                  </w:txbxContent>
-                </v:textbox>
-              </v:rect>
-            </w:pict>
-          </mc:Fallback>
-        </mc:AlternateContent>
-      </w:r>
+          <w:b/>
+          <w:bCs/>
+          <w:sz w:val="20"/>
+        </w:rPr>
+        <w:t xml:space="preserve">     </w:t>
+      </w:r>
+    </w:p>
+    <w:p>
+      <w:pPr>
+        <w:pStyle w:val="Textbody"/>
+        <w:ind w:left="2824"/>
+        <w:rPr>
+          <w:b/>
+          <w:bCs/>
+          <w:sz w:val="20"/>
+        </w:rPr>
+      </w:pPr>
+      <w:r>
+        <w:rPr>
+          <w:b/>
+          <w:bCs/>
+          <w:sz w:val="20"/>
+        </w:rPr>
+        <w:t xml:space="preserve">        </w:t>
+      </w:r>
+      <w:proofErr w:type="spellStart"/>
+      <w:r>
+        <w:rPr>
+          <w:b/>
+          <w:bCs/>
+          <w:color w:val="767171" w:themeColor="background2" w:themeShade="80"/>
+          <w:sz w:val="20"/>
+        </w:rPr>
+        <w:t>Current</w:t>
+      </w:r>
+      <w:proofErr w:type="spellEnd"/>
+      <w:r>
+        <w:rPr>
+          <w:b/>
+          <w:bCs/>
+          <w:color w:val="767171" w:themeColor="background2" w:themeShade="80"/>
+          <w:sz w:val="20"/>
+        </w:rPr>
+        <w:tab/>
+        <w:t xml:space="preserve">                     </w:t>
+      </w:r>
+      <w:r>
+        <w:rPr>
+          <w:b/>
+          <w:bCs/>
+          <w:color w:val="767171" w:themeColor="background2" w:themeShade="80"/>
+          <w:sz w:val="20"/>
+        </w:rPr>
+        <w:t xml:space="preserve">   </w:t>
+      </w:r>
+      <w:proofErr w:type="spellStart"/>
+      <w:r>
+        <w:rPr>
+          <w:b/>
+          <w:bCs/>
+          <w:color w:val="767171" w:themeColor="background2" w:themeShade="80"/>
+          <w:sz w:val="20"/>
+        </w:rPr>
+        <w:t>Aimed</w:t>
+      </w:r>
+      <w:proofErr w:type="spellEnd"/>
     </w:p>
     <w:p>
       <w:pPr>
         <w:rPr>
           <w:rFonts w:ascii="Century Schoolbook" w:hAnsi="Century Schoolbook"/>
-          <w:sz w:val="22"/>
-          <w:szCs w:val="22"/>
-          <w:lang w:val="en-US"/>
-        </w:rPr>
-      </w:pPr>
-    </w:p>
-    <w:p>
-      <w:pPr>
-        <w:rPr>
-          <w:rFonts w:ascii="Century Schoolbook" w:hAnsi="Century Schoolbook"/>
-          <w:sz w:val="22"/>
-          <w:szCs w:val="22"/>
-          <w:lang w:val="en-US"/>
-        </w:rPr>
-      </w:pPr>
-    </w:p>
-    <w:p>
-      <w:pPr>
-        <w:rPr>
-          <w:rFonts w:ascii="Century Schoolbook" w:hAnsi="Century Schoolbook"/>
-          <w:sz w:val="22"/>
-          <w:szCs w:val="22"/>
-          <w:lang w:val="en-US"/>
-        </w:rPr>
-      </w:pPr>
-    </w:p>
-    <w:p>
-      <w:pPr>
-        <w:rPr>
-          <w:rFonts w:ascii="Century Schoolbook" w:hAnsi="Century Schoolbook"/>
-          <w:sz w:val="22"/>
-          <w:szCs w:val="22"/>
-          <w:lang w:val="en-US"/>
-        </w:rPr>
-      </w:pPr>
-    </w:p>
-    <w:p>
-      <w:pPr>
-        <w:rPr>
-          <w:rFonts w:ascii="Century Schoolbook" w:hAnsi="Century Schoolbook"/>
-          <w:sz w:val="22"/>
-          <w:szCs w:val="22"/>
-          <w:lang w:val="en-US"/>
-        </w:rPr>
-      </w:pPr>
-    </w:p>
-    <w:p>
-      <w:pPr>
-        <w:rPr>
-          <w:rFonts w:ascii="Century Schoolbook" w:hAnsi="Century Schoolbook"/>
-          <w:sz w:val="22"/>
-          <w:szCs w:val="22"/>
-          <w:lang w:val="en-US"/>
-        </w:rPr>
-      </w:pPr>
-    </w:p>
-    <w:p>
-      <w:pPr>
-        <w:rPr>
-          <w:rFonts w:ascii="Century Schoolbook" w:hAnsi="Century Schoolbook"/>
-          <w:sz w:val="22"/>
-          <w:szCs w:val="22"/>
-          <w:lang w:val="en-US"/>
-        </w:rPr>
-      </w:pPr>
-    </w:p>
-    <w:p>
-      <w:pPr>
-        <w:rPr>
-          <w:rFonts w:ascii="Century Schoolbook" w:hAnsi="Century Schoolbook"/>
-          <w:sz w:val="22"/>
-          <w:szCs w:val="22"/>
-          <w:lang w:val="en-US"/>
-        </w:rPr>
-      </w:pPr>
-    </w:p>
-    <w:p>
-      <w:pPr>
-        <w:rPr>
-          <w:rFonts w:ascii="Century Schoolbook" w:hAnsi="Century Schoolbook"/>
-          <w:sz w:val="22"/>
-          <w:szCs w:val="22"/>
-          <w:lang w:val="en-US"/>
-        </w:rPr>
-      </w:pPr>
-    </w:p>
-    <w:p>
-      <w:pPr>
-        <w:rPr>
-          <w:rFonts w:ascii="Century Schoolbook" w:hAnsi="Century Schoolbook"/>
-          <w:sz w:val="22"/>
-          <w:szCs w:val="22"/>
-          <w:lang w:val="en-US"/>
-        </w:rPr>
-      </w:pPr>
-    </w:p>
-    <w:p>
-      <w:pPr>
-        <w:rPr>
-          <w:rFonts w:ascii="Century Schoolbook" w:hAnsi="Century Schoolbook"/>
-          <w:sz w:val="22"/>
-          <w:szCs w:val="22"/>
-          <w:lang w:val="en-US"/>
-        </w:rPr>
-      </w:pPr>
-    </w:p>
-    <w:p>
-      <w:pPr>
-        <w:rPr>
-          <w:rFonts w:ascii="Century Schoolbook" w:hAnsi="Century Schoolbook"/>
-          <w:sz w:val="22"/>
-          <w:szCs w:val="22"/>
-          <w:lang w:val="en-US"/>
-        </w:rPr>
-      </w:pPr>
-    </w:p>
-    <w:p>
-      <w:pPr>
-        <w:rPr>
-          <w:rFonts w:ascii="Century Schoolbook" w:hAnsi="Century Schoolbook"/>
-          <w:sz w:val="22"/>
-          <w:szCs w:val="22"/>
-          <w:lang w:val="en-US"/>
-        </w:rPr>
-      </w:pPr>
-      <w:r>
-        <w:rPr>
-          <w:rFonts w:ascii="Century Schoolbook" w:hAnsi="Century Schoolbook"/>
-          <w:sz w:val="22"/>
-          <w:szCs w:val="22"/>
-          <w:lang w:val="en-US"/>
-        </w:rPr>
-        <w:t>${</w:t>
-      </w:r>
-      <w:r>
-        <w:rPr>
-          <w:rFonts w:ascii="Century Schoolbook" w:hAnsi="Century Schoolbook"/>
-          <w:sz w:val="22"/>
-          <w:szCs w:val="22"/>
-          <w:lang w:val="en-US"/>
-        </w:rPr>
-        <w:t>LEGEND_DATE</w:t>
-      </w:r>
-      <w:r>
-        <w:rPr>
-          <w:rFonts w:ascii="Century Schoolbook" w:hAnsi="Century Schoolbook"/>
-          <w:sz w:val="22"/>
-          <w:szCs w:val="22"/>
-          <w:lang w:val="en-US"/>
-        </w:rPr>
-        <w:t>}</w:t>
-      </w:r>
-    </w:p>
-    <w:p>
-      <w:pPr>
-        <w:rPr>
-          <w:rFonts w:ascii="Century Schoolbook" w:hAnsi="Century Schoolbook"/>
-          <w:sz w:val="22"/>
-          <w:szCs w:val="22"/>
-          <w:lang w:val="en-US"/>
-        </w:rPr>
-      </w:pPr>
-    </w:p>
-    <w:p>
-      <w:pPr>
-        <w:rPr>
-          <w:rFonts w:ascii="Century Schoolbook" w:hAnsi="Century Schoolbook"/>
-          <w:sz w:val="22"/>
-          <w:szCs w:val="22"/>
-          <w:lang w:val="en-US"/>
-        </w:rPr>
-      </w:pPr>
-    </w:p>
-    <w:p>
-      <w:pPr>
-        <w:rPr>
-          <w:rFonts w:ascii="Century Schoolbook" w:hAnsi="Century Schoolbook"/>
-          <w:sz w:val="22"/>
-          <w:szCs w:val="22"/>
-          <w:lang w:val="en-GB"/>
-        </w:rPr>
-      </w:pPr>
-      <w:r>
-        <w:rPr>
-          <w:rFonts w:ascii="Century Schoolbook" w:hAnsi="Century Schoolbook"/>
+          <w:b/>
           <w:bCs/>
-          <w:sz w:val="22"/>
-          <w:szCs w:val="22"/>
-          <w:lang w:val="en-US"/>
+          <w:sz w:val="20"/>
+        </w:rPr>
+      </w:pPr>
+      <w:r>
+        <w:rPr>
+          <w:b/>
+          <w:bCs/>
+          <w:sz w:val="20"/>
         </w:rPr>
         <w:br w:type="page"/>
       </w:r>
     </w:p>
     <w:p>
       <w:pPr>
-        <w:pStyle w:val="Heading2"/>
-        <w:rPr>
-          <w:lang w:val="en-US"/>
-        </w:rPr>
+        <w:pStyle w:val="Titre2"/>
       </w:pPr>
       <w:bookmarkStart w:id="7" w:name="_Toc520197144"/>
       <w:r>
-        <w:rPr>
-          <w:lang w:val="en-US"/>
-        </w:rPr>
         <w:lastRenderedPageBreak/>
-        <w:t>Compliance in each security field</w:t>
+        <w:t xml:space="preserve">Compliance in </w:t>
+      </w:r>
+      <w:proofErr w:type="spellStart"/>
+      <w:r>
+        <w:t>each</w:t>
+      </w:r>
+      <w:proofErr w:type="spellEnd"/>
+      <w:r>
+        <w:t xml:space="preserve"> </w:t>
+      </w:r>
+      <w:proofErr w:type="spellStart"/>
+      <w:r>
+        <w:t>security</w:t>
+      </w:r>
+      <w:proofErr w:type="spellEnd"/>
+      <w:r>
+        <w:t xml:space="preserve"> </w:t>
+      </w:r>
+      <w:proofErr w:type="spellStart"/>
+      <w:r>
+        <w:t>field</w:t>
       </w:r>
       <w:bookmarkEnd w:id="7"/>
+      <w:proofErr w:type="spellEnd"/>
     </w:p>
     <w:p>
       <w:pPr>
@@ -2882,7 +2396,6 @@
           <w:b/>
           <w:bCs/>
           <w:sz w:val="24"/>
-          <w:lang w:val="en-US"/>
         </w:rPr>
       </w:pPr>
       <w:r>
@@ -2891,12 +2404,12 @@
           <w:bCs/>
           <w:noProof/>
           <w:sz w:val="24"/>
-          <w:lang w:val="en-US" w:eastAsia="en-US" w:bidi="ar-SA"/>
+          <w:lang w:eastAsia="fr-LU" w:bidi="ar-SA"/>
         </w:rPr>
         <mc:AlternateContent>
           <mc:Choice Requires="wpg">
             <w:drawing>
-              <wp:anchor distT="0" distB="0" distL="114300" distR="114300" simplePos="0" relativeHeight="251661312" behindDoc="0" locked="0" layoutInCell="1" allowOverlap="1" wp14:anchorId="581FCBE9" wp14:editId="56DE8069">
+              <wp:anchor distT="0" distB="0" distL="114300" distR="114300" simplePos="0" relativeHeight="251661312" behindDoc="0" locked="0" layoutInCell="1" allowOverlap="1" wp14:anchorId="252F7D28" wp14:editId="29E1255A">
                 <wp:simplePos x="0" y="0"/>
                 <wp:positionH relativeFrom="column">
                   <wp:posOffset>270510</wp:posOffset>
@@ -2991,7 +2504,7 @@
             <w:pict>
               <v:group w14:anchorId="0015833E" id="Group 4" o:spid="_x0000_s1026" style="position:absolute;margin-left:21.3pt;margin-top:7.3pt;width:438.5pt;height:647.25pt;z-index:251661312;mso-height-relative:margin" coordsize="55686,63276" o:gfxdata="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">
                 <v:shape id="Picture 10" o:spid="_x0000_s1027" type="#_x0000_t75" style="position:absolute;left:2285;top:1039;width:51181;height:26163;visibility:visible;mso-wrap-style:square" o:gfxdata="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">
-                  <v:imagedata r:id="rId16" o:title=""/>
+                  <v:imagedata r:id="rId15" o:title=""/>
                   <v:path arrowok="t"/>
                   <o:lock v:ext="edit" aspectratio="f"/>
                 </v:shape>
@@ -3009,13 +2522,12 @@
         <w:rPr>
           <w:b/>
           <w:bCs/>
-          <w:lang w:val="en-US"/>
         </w:rPr>
       </w:pPr>
     </w:p>
     <w:tbl>
       <w:tblPr>
-        <w:tblStyle w:val="TableGrid"/>
+        <w:tblStyle w:val="Grilledutableau"/>
         <w:tblpPr w:leftFromText="144" w:rightFromText="144" w:vertAnchor="page" w:horzAnchor="margin" w:tblpXSpec="center" w:tblpY="8209"/>
         <w:tblW w:w="6322" w:type="dxa"/>
         <w:tblBorders>
@@ -3053,7 +2565,6 @@
                 <w:rFonts w:asciiTheme="minorHAnsi" w:hAnsiTheme="minorHAnsi"/>
                 <w:color w:val="767171" w:themeColor="background2" w:themeShade="80"/>
                 <w:sz w:val="18"/>
-                <w:lang w:val="en-US"/>
               </w:rPr>
             </w:pPr>
           </w:p>
@@ -3268,7 +2779,7 @@
     </w:p>
     <w:p>
       <w:pPr>
-        <w:pStyle w:val="Heading2"/>
+        <w:pStyle w:val="Titre2"/>
       </w:pPr>
       <w:bookmarkStart w:id="8" w:name="_Toc520197145"/>
       <w:r>
@@ -3434,9 +2945,121 @@
       </w:pPr>
       <w:r>
         <w:rPr>
+          <w:noProof/>
+          <w:szCs w:val="22"/>
+          <w:lang w:eastAsia="fr-LU" w:bidi="ar-SA"/>
+        </w:rPr>
+        <mc:AlternateContent>
+          <mc:Choice Requires="wps">
+            <w:drawing>
+              <wp:anchor distT="0" distB="0" distL="114300" distR="114300" simplePos="0" relativeHeight="251665408" behindDoc="0" locked="0" layoutInCell="1" allowOverlap="1" wp14:anchorId="17A6C0AD" wp14:editId="733A6E1B">
+                <wp:simplePos x="0" y="0"/>
+                <wp:positionH relativeFrom="margin">
+                  <wp:posOffset>163830</wp:posOffset>
+                </wp:positionH>
+                <wp:positionV relativeFrom="paragraph">
+                  <wp:posOffset>217170</wp:posOffset>
+                </wp:positionV>
+                <wp:extent cx="354330" cy="240030"/>
+                <wp:effectExtent l="0" t="0" r="26670" b="26670"/>
+                <wp:wrapNone/>
+                <wp:docPr id="7" name="Rectangle 7"/>
+                <wp:cNvGraphicFramePr/>
+                <a:graphic xmlns:a="http://schemas.openxmlformats.org/drawingml/2006/main">
+                  <a:graphicData uri="http://schemas.microsoft.com/office/word/2010/wordprocessingShape">
+                    <wps:wsp>
+                      <wps:cNvSpPr/>
+                      <wps:spPr>
+                        <a:xfrm>
+                          <a:off x="0" y="0"/>
+                          <a:ext cx="354330" cy="240030"/>
+                        </a:xfrm>
+                        <a:prstGeom prst="rect">
+                          <a:avLst/>
+                        </a:prstGeom>
+                        <a:solidFill>
+                          <a:srgbClr val="FFCCCC"/>
+                        </a:solidFill>
+                        <a:ln>
+                          <a:solidFill>
+                            <a:schemeClr val="tx1"/>
+                          </a:solidFill>
+                        </a:ln>
+                      </wps:spPr>
+                      <wps:style>
+                        <a:lnRef idx="2">
+                          <a:schemeClr val="accent1">
+                            <a:shade val="50000"/>
+                          </a:schemeClr>
+                        </a:lnRef>
+                        <a:fillRef idx="1">
+                          <a:schemeClr val="accent1"/>
+                        </a:fillRef>
+                        <a:effectRef idx="0">
+                          <a:schemeClr val="accent1"/>
+                        </a:effectRef>
+                        <a:fontRef idx="minor">
+                          <a:schemeClr val="lt1"/>
+                        </a:fontRef>
+                      </wps:style>
+                      <wps:bodyPr rot="0" spcFirstLastPara="0" vertOverflow="overflow" horzOverflow="overflow" vert="horz" wrap="square" lIns="91440" tIns="45720" rIns="91440" bIns="45720" numCol="1" spcCol="0" rtlCol="0" fromWordArt="0" anchor="ctr" anchorCtr="0" forceAA="0" compatLnSpc="1">
+                        <a:prstTxWarp prst="textNoShape">
+                          <a:avLst/>
+                        </a:prstTxWarp>
+                        <a:noAutofit/>
+                      </wps:bodyPr>
+                    </wps:wsp>
+                  </a:graphicData>
+                </a:graphic>
+              </wp:anchor>
+            </w:drawing>
+          </mc:Choice>
+          <mc:Fallback>
+            <w:pict>
+              <v:rect w14:anchorId="7E05649F" id="Rectangle 7" o:spid="_x0000_s1026" style="position:absolute;margin-left:12.9pt;margin-top:17.1pt;width:27.9pt;height:18.9pt;z-index:251665408;visibility:visible;mso-wrap-style:square;mso-wrap-distance-left:9pt;mso-wrap-distance-top:0;mso-wrap-distance-right:9pt;mso-wrap-distance-bottom:0;mso-position-horizontal:absolute;mso-position-horizontal-relative:margin;mso-position-vertical:absolute;mso-position-vertical-relative:text;v-text-anchor:middle" o:gfxdata="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" fillcolor="#fcc" strokecolor="black [3213]" strokeweight="1pt">
+                <w10:wrap anchorx="margin"/>
+              </v:rect>
+            </w:pict>
+          </mc:Fallback>
+        </mc:AlternateContent>
+      </w:r>
+      <w:r>
+        <w:rPr>
           <w:lang w:val="en-US"/>
         </w:rPr>
         <w:t>Each recommendation has their importance level:</w:t>
+      </w:r>
+    </w:p>
+    <w:p>
+      <w:pPr>
+        <w:pStyle w:val="Textbody"/>
+        <w:rPr>
+          <w:lang w:val="en-GB"/>
+        </w:rPr>
+      </w:pPr>
+      <w:r>
+        <w:rPr>
+          <w:lang w:val="en-GB"/>
+        </w:rPr>
+        <w:tab/>
+      </w:r>
+      <w:r>
+        <w:rPr>
+          <w:lang w:val="en-GB"/>
+        </w:rPr>
+        <w:t xml:space="preserve">   </w:t>
+      </w:r>
+      <w:r>
+        <w:rPr>
+          <w:lang w:val="en-GB"/>
+        </w:rPr>
+        <w:t xml:space="preserve">: </w:t>
+      </w:r>
+      <w:r>
+        <w:rPr>
+          <w:lang w:val="en-GB"/>
+        </w:rPr>
+        <w:t>Priority risk which implies an imminent danger.</w:t>
       </w:r>
     </w:p>
     <w:p>
@@ -3642,26 +3265,26 @@
           <w:lang w:val="en-US"/>
         </w:rPr>
       </w:pPr>
-      <w:r>
+    </w:p>
+    <w:p>
+      <w:pPr>
+        <w:pStyle w:val="Standard"/>
         <w:rPr>
           <w:rFonts w:ascii="Century Schoolbook" w:hAnsi="Century Schoolbook"/>
           <w:sz w:val="22"/>
           <w:szCs w:val="22"/>
           <w:lang w:val="en-US"/>
         </w:rPr>
-        <w:t>${LEGEND_BLOCKING}</w:t>
-      </w:r>
-    </w:p>
-    <w:p>
-      <w:pPr>
-        <w:pStyle w:val="Standard"/>
+      </w:pPr>
+      <w:r>
         <w:rPr>
           <w:rFonts w:ascii="Century Schoolbook" w:hAnsi="Century Schoolbook"/>
           <w:sz w:val="22"/>
           <w:szCs w:val="22"/>
           <w:lang w:val="en-US"/>
         </w:rPr>
-      </w:pPr>
+        <w:t>${</w:t>
+      </w:r>
       <w:r>
         <w:rPr>
           <w:rFonts w:ascii="Century Schoolbook" w:hAnsi="Century Schoolbook"/>
@@ -3669,7 +3292,7 @@
           <w:szCs w:val="22"/>
           <w:lang w:val="en-US"/>
         </w:rPr>
-        <w:t>${</w:t>
+        <w:t>RECOMME</w:t>
       </w:r>
       <w:r>
         <w:rPr>
@@ -3678,7 +3301,7 @@
           <w:szCs w:val="22"/>
           <w:lang w:val="en-US"/>
         </w:rPr>
-        <w:t>RECOMME</w:t>
+        <w:t>NDATION_TABLE</w:t>
       </w:r>
       <w:r>
         <w:rPr>
@@ -3687,25 +3310,13 @@
           <w:szCs w:val="22"/>
           <w:lang w:val="en-US"/>
         </w:rPr>
-        <w:t>NDATION_TABLE</w:t>
-      </w:r>
-      <w:r>
+        <w:t>}</w:t>
+      </w:r>
+    </w:p>
+    <w:p>
+      <w:pPr>
         <w:rPr>
           <w:rFonts w:ascii="Century Schoolbook" w:hAnsi="Century Schoolbook"/>
-          <w:sz w:val="22"/>
-          <w:szCs w:val="22"/>
-          <w:lang w:val="en-US"/>
-        </w:rPr>
-        <w:t>}</w:t>
-      </w:r>
-    </w:p>
-    <w:p>
-      <w:pPr>
-        <w:pStyle w:val="Standard"/>
-        <w:rPr>
-          <w:rFonts w:ascii="Century Schoolbook" w:hAnsi="Century Schoolbook"/>
-          <w:sz w:val="22"/>
-          <w:szCs w:val="22"/>
           <w:lang w:val="en-US"/>
         </w:rPr>
       </w:pPr>
@@ -3718,7 +3329,7 @@
     </w:p>
     <w:p>
       <w:pPr>
-        <w:pStyle w:val="Heading1"/>
+        <w:pStyle w:val="Titre1"/>
         <w:numPr>
           <w:ilvl w:val="0"/>
           <w:numId w:val="0"/>
@@ -4835,53 +4446,124 @@
           <w:szCs w:val="22"/>
           <w:lang w:val="en-US" w:eastAsia="fr-LU"/>
         </w:rPr>
-        <w:t>.</w:t>
-      </w:r>
-    </w:p>
-    <w:p>
-      <w:pPr>
-        <w:pStyle w:val="Standard"/>
-        <w:rPr>
-          <w:rFonts w:ascii="Century Schoolbook" w:hAnsi="Century Schoolbook"/>
-          <w:sz w:val="22"/>
+        <w:t xml:space="preserve">. </w:t>
+      </w:r>
+      <w:r>
+        <w:rPr>
+          <w:noProof/>
           <w:szCs w:val="22"/>
-          <w:lang w:val="en-US"/>
-        </w:rPr>
-      </w:pPr>
-      <w:r>
-        <w:rPr>
-          <w:rFonts w:ascii="Century Schoolbook" w:hAnsi="Century Schoolbook"/>
-          <w:sz w:val="22"/>
+          <w:lang w:eastAsia="fr-LU" w:bidi="ar-SA"/>
+        </w:rPr>
+        <mc:AlternateContent>
+          <mc:Choice Requires="wps">
+            <w:drawing>
+              <wp:anchor distT="0" distB="0" distL="114300" distR="114300" simplePos="0" relativeHeight="251667456" behindDoc="0" locked="0" layoutInCell="1" allowOverlap="1" wp14:anchorId="5BDB11D9" wp14:editId="7E489602">
+                <wp:simplePos x="0" y="0"/>
+                <wp:positionH relativeFrom="margin">
+                  <wp:align>left</wp:align>
+                </wp:positionH>
+                <wp:positionV relativeFrom="paragraph">
+                  <wp:posOffset>209550</wp:posOffset>
+                </wp:positionV>
+                <wp:extent cx="354330" cy="240030"/>
+                <wp:effectExtent l="0" t="0" r="26670" b="26670"/>
+                <wp:wrapNone/>
+                <wp:docPr id="8" name="Rectangle 8"/>
+                <wp:cNvGraphicFramePr/>
+                <a:graphic xmlns:a="http://schemas.openxmlformats.org/drawingml/2006/main">
+                  <a:graphicData uri="http://schemas.microsoft.com/office/word/2010/wordprocessingShape">
+                    <wps:wsp>
+                      <wps:cNvSpPr/>
+                      <wps:spPr>
+                        <a:xfrm>
+                          <a:off x="0" y="0"/>
+                          <a:ext cx="354330" cy="240030"/>
+                        </a:xfrm>
+                        <a:prstGeom prst="rect">
+                          <a:avLst/>
+                        </a:prstGeom>
+                        <a:solidFill>
+                          <a:srgbClr val="FFCCCC"/>
+                        </a:solidFill>
+                        <a:ln>
+                          <a:solidFill>
+                            <a:schemeClr val="tx1"/>
+                          </a:solidFill>
+                        </a:ln>
+                      </wps:spPr>
+                      <wps:style>
+                        <a:lnRef idx="2">
+                          <a:schemeClr val="accent1">
+                            <a:shade val="50000"/>
+                          </a:schemeClr>
+                        </a:lnRef>
+                        <a:fillRef idx="1">
+                          <a:schemeClr val="accent1"/>
+                        </a:fillRef>
+                        <a:effectRef idx="0">
+                          <a:schemeClr val="accent1"/>
+                        </a:effectRef>
+                        <a:fontRef idx="minor">
+                          <a:schemeClr val="lt1"/>
+                        </a:fontRef>
+                      </wps:style>
+                      <wps:bodyPr rot="0" spcFirstLastPara="0" vertOverflow="overflow" horzOverflow="overflow" vert="horz" wrap="square" lIns="91440" tIns="45720" rIns="91440" bIns="45720" numCol="1" spcCol="0" rtlCol="0" fromWordArt="0" anchor="ctr" anchorCtr="0" forceAA="0" compatLnSpc="1">
+                        <a:prstTxWarp prst="textNoShape">
+                          <a:avLst/>
+                        </a:prstTxWarp>
+                        <a:noAutofit/>
+                      </wps:bodyPr>
+                    </wps:wsp>
+                  </a:graphicData>
+                </a:graphic>
+                <wp14:sizeRelV relativeFrom="margin">
+                  <wp14:pctHeight>0</wp14:pctHeight>
+                </wp14:sizeRelV>
+              </wp:anchor>
+            </w:drawing>
+          </mc:Choice>
+          <mc:Fallback>
+            <w:pict>
+              <v:rect w14:anchorId="122638C9" id="Rectangle 8" o:spid="_x0000_s1026" style="position:absolute;margin-left:0;margin-top:16.5pt;width:27.9pt;height:18.9pt;z-index:251667456;visibility:visible;mso-wrap-style:square;mso-height-percent:0;mso-wrap-distance-left:9pt;mso-wrap-distance-top:0;mso-wrap-distance-right:9pt;mso-wrap-distance-bottom:0;mso-position-horizontal:left;mso-position-horizontal-relative:margin;mso-position-vertical:absolute;mso-position-vertical-relative:text;mso-height-percent:0;mso-height-relative:margin;v-text-anchor:middle" o:gfxdata="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" fillcolor="#fcc" strokecolor="black [3213]" strokeweight="1pt">
+                <w10:wrap anchorx="margin"/>
+              </v:rect>
+            </w:pict>
+          </mc:Fallback>
+        </mc:AlternateContent>
+      </w:r>
+    </w:p>
+    <w:p>
+      <w:pPr>
+        <w:pStyle w:val="Textbody"/>
+        <w:ind w:firstLine="706"/>
+        <w:rPr>
           <w:szCs w:val="22"/>
-          <w:lang w:val="en-US"/>
-        </w:rPr>
-        <w:t>${LEGEND_BLOCKING}</w:t>
-      </w:r>
-    </w:p>
-    <w:p>
-      <w:pPr>
-        <w:pStyle w:val="Standard"/>
-        <w:rPr>
-          <w:rFonts w:ascii="Century Schoolbook" w:hAnsi="Century Schoolbook"/>
-          <w:sz w:val="22"/>
+          <w:lang w:val="en-GB" w:eastAsia="fr-LU"/>
+        </w:rPr>
+      </w:pPr>
+      <w:bookmarkStart w:id="10" w:name="_GoBack"/>
+      <w:r>
+        <w:rPr>
           <w:szCs w:val="22"/>
-          <w:lang w:val="en-US"/>
-        </w:rPr>
-      </w:pPr>
-    </w:p>
-    <w:p>
-      <w:pPr>
-        <w:pStyle w:val="Standard"/>
-        <w:rPr>
-          <w:rFonts w:ascii="Century Schoolbook" w:hAnsi="Century Schoolbook"/>
-          <w:sz w:val="22"/>
+          <w:lang w:val="en-GB" w:eastAsia="fr-LU"/>
+        </w:rPr>
+        <w:t>Recommendation bound to this risk is urgent with high-priority to take care.</w:t>
+      </w:r>
+    </w:p>
+    <w:p>
+      <w:pPr>
+        <w:pStyle w:val="Textbody"/>
+        <w:rPr>
           <w:szCs w:val="22"/>
-          <w:lang w:val="en-US"/>
+          <w:lang w:val="en-GB"/>
         </w:rPr>
         <w:sectPr>
+          <w:headerReference w:type="even" r:id="rId16"/>
           <w:headerReference w:type="default" r:id="rId17"/>
-          <w:footerReference w:type="default" r:id="rId18"/>
-          <w:footerReference w:type="first" r:id="rId19"/>
+          <w:footerReference w:type="even" r:id="rId18"/>
+          <w:footerReference w:type="default" r:id="rId19"/>
+          <w:headerReference w:type="first" r:id="rId20"/>
+          <w:footerReference w:type="first" r:id="rId21"/>
           <w:pgSz w:w="11906" w:h="16838"/>
           <w:pgMar w:top="1893" w:right="1134" w:bottom="1133" w:left="1134" w:header="562" w:footer="562" w:gutter="0"/>
           <w:cols w:space="0"/>
@@ -4890,6 +4572,7 @@
         </w:sectPr>
       </w:pPr>
     </w:p>
+    <w:bookmarkEnd w:id="10"/>
     <w:p>
       <w:pPr>
         <w:pStyle w:val="Standard"/>
@@ -4928,12 +4611,10 @@
         </w:rPr>
         <w:t>}</w:t>
       </w:r>
-      <w:bookmarkStart w:id="10" w:name="_GoBack"/>
-      <w:bookmarkEnd w:id="10"/>
     </w:p>
     <w:sectPr>
-      <w:headerReference w:type="default" r:id="rId20"/>
-      <w:footerReference w:type="default" r:id="rId21"/>
+      <w:headerReference w:type="default" r:id="rId22"/>
+      <w:footerReference w:type="default" r:id="rId23"/>
       <w:pgSz w:w="16838" w:h="11906" w:orient="landscape"/>
       <w:pgMar w:top="1134" w:right="1893" w:bottom="1134" w:left="1133" w:header="562" w:footer="567" w:gutter="0"/>
       <w:cols w:space="0"/>
@@ -4963,6 +4644,16 @@
 </file>
 
 <file path=word/footer1.xml><?xml version="1.0" encoding="utf-8"?>
+<w:ftr xmlns:wpc="http://schemas.microsoft.com/office/word/2010/wordprocessingCanvas" xmlns:cx="http://schemas.microsoft.com/office/drawing/2014/chartex" xmlns:mc="http://schemas.openxmlformats.org/markup-compatibility/2006" xmlns:o="urn:schemas-microsoft-com:office:office" xmlns:r="http://schemas.openxmlformats.org/officeDocument/2006/relationships" xmlns:m="http://schemas.openxmlformats.org/officeDocument/2006/math" xmlns:v="urn:schemas-microsoft-com:vml" xmlns:wp14="http://schemas.microsoft.com/office/word/2010/wordprocessingDrawing" xmlns:wp="http://schemas.openxmlformats.org/drawingml/2006/wordprocessingDrawing" xmlns:w10="urn:schemas-microsoft-com:office:word" xmlns:w="http://schemas.openxmlformats.org/wordprocessingml/2006/main" xmlns:w14="http://schemas.microsoft.com/office/word/2010/wordml" xmlns:w15="http://schemas.microsoft.com/office/word/2012/wordml" xmlns:w16se="http://schemas.microsoft.com/office/word/2015/wordml/symex" xmlns:wpg="http://schemas.microsoft.com/office/word/2010/wordprocessingGroup" xmlns:wpi="http://schemas.microsoft.com/office/word/2010/wordprocessingInk" xmlns:wne="http://schemas.microsoft.com/office/word/2006/wordml" xmlns:wps="http://schemas.microsoft.com/office/word/2010/wordprocessingShape" mc:Ignorable="w14 w15 w16se wp14">
+  <w:p>
+    <w:pPr>
+      <w:pStyle w:val="Pieddepage"/>
+    </w:pPr>
+  </w:p>
+</w:ftr>
+</file>
+
+<file path=word/footer2.xml><?xml version="1.0" encoding="utf-8"?>
 <w:ftr xmlns:wpc="http://schemas.microsoft.com/office/word/2010/wordprocessingCanvas" xmlns:cx="http://schemas.microsoft.com/office/drawing/2014/chartex" xmlns:mc="http://schemas.openxmlformats.org/markup-compatibility/2006" xmlns:o="urn:schemas-microsoft-com:office:office" xmlns:r="http://schemas.openxmlformats.org/officeDocument/2006/relationships" xmlns:m="http://schemas.openxmlformats.org/officeDocument/2006/math" xmlns:v="urn:schemas-microsoft-com:vml" xmlns:wp14="http://schemas.microsoft.com/office/word/2010/wordprocessingDrawing" xmlns:wp="http://schemas.openxmlformats.org/drawingml/2006/wordprocessingDrawing" xmlns:w10="urn:schemas-microsoft-com:office:word" xmlns:w="http://schemas.openxmlformats.org/wordprocessingml/2006/main" xmlns:w14="http://schemas.microsoft.com/office/word/2010/wordml" xmlns:w15="http://schemas.microsoft.com/office/word/2012/wordml" xmlns:w16se="http://schemas.microsoft.com/office/word/2015/wordml/symex" xmlns:wpg="http://schemas.microsoft.com/office/word/2010/wordprocessingGroup" xmlns:wpi="http://schemas.microsoft.com/office/word/2010/wordprocessingInk" xmlns:wne="http://schemas.microsoft.com/office/word/2006/wordml" xmlns:wps="http://schemas.microsoft.com/office/word/2010/wordprocessingShape" mc:Ignorable="w14 w15 w16se wp14">
   <w:p>
     <w:pPr>
@@ -4976,10 +4667,10 @@
       <w:rPr>
         <w:i/>
         <w:noProof/>
-        <w:lang w:val="en-US" w:eastAsia="en-US" w:bidi="ar-SA"/>
+        <w:lang w:eastAsia="fr-LU" w:bidi="ar-SA"/>
       </w:rPr>
       <w:drawing>
-        <wp:anchor distT="0" distB="0" distL="0" distR="0" simplePos="0" relativeHeight="251694080" behindDoc="0" locked="0" layoutInCell="1" allowOverlap="1" wp14:anchorId="06814364" wp14:editId="2802F93E">
+        <wp:anchor distT="0" distB="0" distL="0" distR="0" simplePos="0" relativeHeight="251694080" behindDoc="0" locked="0" layoutInCell="1" allowOverlap="1" wp14:anchorId="069D6AEF" wp14:editId="601C016E">
           <wp:simplePos x="0" y="0"/>
           <wp:positionH relativeFrom="column">
             <wp:posOffset>7620</wp:posOffset>
@@ -5046,12 +4737,12 @@
         <w:color w:val="00000A"/>
         <w:kern w:val="0"/>
         <w:sz w:val="20"/>
-        <w:lang w:val="en-US" w:eastAsia="en-US" w:bidi="ar-SA"/>
+        <w:lang w:eastAsia="fr-LU" w:bidi="ar-SA"/>
       </w:rPr>
       <mc:AlternateContent>
         <mc:Choice Requires="wps">
           <w:drawing>
-            <wp:anchor distT="0" distB="0" distL="114300" distR="114300" simplePos="0" relativeHeight="251684864" behindDoc="1" locked="0" layoutInCell="1" allowOverlap="1" wp14:anchorId="152095EB" wp14:editId="1E241C69">
+            <wp:anchor distT="0" distB="0" distL="114300" distR="114300" simplePos="0" relativeHeight="251684864" behindDoc="1" locked="0" layoutInCell="1" allowOverlap="1" wp14:anchorId="2D6FB20D" wp14:editId="310E7570">
               <wp:simplePos x="0" y="0"/>
               <wp:positionH relativeFrom="margin">
                 <wp:align>left</wp:align>
@@ -5120,7 +4811,7 @@
       <w:rPr>
         <w:noProof/>
       </w:rPr>
-      <w:t>7</w:t>
+      <w:t>6</w:t>
     </w:r>
     <w:r>
       <w:fldChar w:fldCharType="end"/>
@@ -5158,11 +4849,11 @@
 </w:ftr>
 </file>
 
-<file path=word/footer2.xml><?xml version="1.0" encoding="utf-8"?>
+<file path=word/footer3.xml><?xml version="1.0" encoding="utf-8"?>
 <w:ftr xmlns:wpc="http://schemas.microsoft.com/office/word/2010/wordprocessingCanvas" xmlns:cx="http://schemas.microsoft.com/office/drawing/2014/chartex" xmlns:mc="http://schemas.openxmlformats.org/markup-compatibility/2006" xmlns:o="urn:schemas-microsoft-com:office:office" xmlns:r="http://schemas.openxmlformats.org/officeDocument/2006/relationships" xmlns:m="http://schemas.openxmlformats.org/officeDocument/2006/math" xmlns:v="urn:schemas-microsoft-com:vml" xmlns:wp14="http://schemas.microsoft.com/office/word/2010/wordprocessingDrawing" xmlns:wp="http://schemas.openxmlformats.org/drawingml/2006/wordprocessingDrawing" xmlns:w10="urn:schemas-microsoft-com:office:word" xmlns:w="http://schemas.openxmlformats.org/wordprocessingml/2006/main" xmlns:w14="http://schemas.microsoft.com/office/word/2010/wordml" xmlns:w15="http://schemas.microsoft.com/office/word/2012/wordml" xmlns:w16se="http://schemas.microsoft.com/office/word/2015/wordml/symex" xmlns:wpg="http://schemas.microsoft.com/office/word/2010/wordprocessingGroup" xmlns:wpi="http://schemas.microsoft.com/office/word/2010/wordprocessingInk" xmlns:wne="http://schemas.microsoft.com/office/word/2006/wordml" xmlns:wps="http://schemas.microsoft.com/office/word/2010/wordprocessingShape" mc:Ignorable="w14 w15 w16se wp14">
   <w:p>
     <w:pPr>
-      <w:pStyle w:val="Footer"/>
+      <w:pStyle w:val="Pieddepage"/>
       <w:pBdr>
         <w:top w:val="none" w:sz="0" w:space="0" w:color="auto"/>
         <w:left w:val="none" w:sz="0" w:space="0" w:color="auto"/>
@@ -5174,7 +4865,7 @@
 </w:ftr>
 </file>
 
-<file path=word/footer3.xml><?xml version="1.0" encoding="utf-8"?>
+<file path=word/footer4.xml><?xml version="1.0" encoding="utf-8"?>
 <w:ftr xmlns:wpc="http://schemas.microsoft.com/office/word/2010/wordprocessingCanvas" xmlns:cx="http://schemas.microsoft.com/office/drawing/2014/chartex" xmlns:mc="http://schemas.openxmlformats.org/markup-compatibility/2006" xmlns:o="urn:schemas-microsoft-com:office:office" xmlns:r="http://schemas.openxmlformats.org/officeDocument/2006/relationships" xmlns:m="http://schemas.openxmlformats.org/officeDocument/2006/math" xmlns:v="urn:schemas-microsoft-com:vml" xmlns:wp14="http://schemas.microsoft.com/office/word/2010/wordprocessingDrawing" xmlns:wp="http://schemas.openxmlformats.org/drawingml/2006/wordprocessingDrawing" xmlns:w10="urn:schemas-microsoft-com:office:word" xmlns:w="http://schemas.openxmlformats.org/wordprocessingml/2006/main" xmlns:w14="http://schemas.microsoft.com/office/word/2010/wordml" xmlns:w15="http://schemas.microsoft.com/office/word/2012/wordml" xmlns:w16se="http://schemas.microsoft.com/office/word/2015/wordml/symex" xmlns:wpg="http://schemas.microsoft.com/office/word/2010/wordprocessingGroup" xmlns:wpi="http://schemas.microsoft.com/office/word/2010/wordprocessingInk" xmlns:wne="http://schemas.microsoft.com/office/word/2006/wordml" xmlns:wps="http://schemas.microsoft.com/office/word/2010/wordprocessingShape" mc:Ignorable="w14 w15 w16se wp14">
   <w:p>
     <w:pPr>
@@ -5188,7 +4879,7 @@
     <w:r>
       <w:rPr>
         <w:noProof/>
-        <w:lang w:val="en-US" w:eastAsia="en-US" w:bidi="ar-SA"/>
+        <w:lang w:eastAsia="fr-LU" w:bidi="ar-SA"/>
       </w:rPr>
       <mc:AlternateContent>
         <mc:Choice Requires="wps">
@@ -5249,7 +4940,7 @@
       <w:rPr>
         <w:i/>
         <w:noProof/>
-        <w:lang w:val="en-US" w:eastAsia="en-US" w:bidi="ar-SA"/>
+        <w:lang w:eastAsia="fr-LU" w:bidi="ar-SA"/>
       </w:rPr>
       <w:drawing>
         <wp:anchor distT="0" distB="0" distL="114300" distR="114300" simplePos="0" relativeHeight="251701248" behindDoc="0" locked="0" layoutInCell="1" allowOverlap="1" wp14:anchorId="271DAD3E" wp14:editId="388BFC50">
@@ -5358,27 +5049,14 @@
       </w:rPr>
       <w:t>/</w:t>
     </w:r>
-    <w:r>
-      <w:fldChar w:fldCharType="begin"/>
-    </w:r>
-    <w:r>
-      <w:instrText xml:space="preserve"> NUMPAGES \* ARABIC </w:instrText>
-    </w:r>
-    <w:r>
-      <w:fldChar w:fldCharType="separate"/>
-    </w:r>
-    <w:r>
-      <w:rPr>
-        <w:noProof/>
-      </w:rPr>
-      <w:t>8</w:t>
-    </w:r>
-    <w:r>
-      <w:rPr>
-        <w:noProof/>
-      </w:rPr>
-      <w:fldChar w:fldCharType="end"/>
-    </w:r>
+    <w:fldSimple w:instr=" NUMPAGES \* ARABIC ">
+      <w:r>
+        <w:rPr>
+          <w:noProof/>
+        </w:rPr>
+        <w:t>8</w:t>
+      </w:r>
+    </w:fldSimple>
   </w:p>
 </w:ftr>
 </file>
@@ -5406,6 +5084,16 @@
 </file>
 
 <file path=word/header1.xml><?xml version="1.0" encoding="utf-8"?>
+<w:hdr xmlns:wpc="http://schemas.microsoft.com/office/word/2010/wordprocessingCanvas" xmlns:cx="http://schemas.microsoft.com/office/drawing/2014/chartex" xmlns:mc="http://schemas.openxmlformats.org/markup-compatibility/2006" xmlns:o="urn:schemas-microsoft-com:office:office" xmlns:r="http://schemas.openxmlformats.org/officeDocument/2006/relationships" xmlns:m="http://schemas.openxmlformats.org/officeDocument/2006/math" xmlns:v="urn:schemas-microsoft-com:vml" xmlns:wp14="http://schemas.microsoft.com/office/word/2010/wordprocessingDrawing" xmlns:wp="http://schemas.openxmlformats.org/drawingml/2006/wordprocessingDrawing" xmlns:w10="urn:schemas-microsoft-com:office:word" xmlns:w="http://schemas.openxmlformats.org/wordprocessingml/2006/main" xmlns:w14="http://schemas.microsoft.com/office/word/2010/wordml" xmlns:w15="http://schemas.microsoft.com/office/word/2012/wordml" xmlns:w16se="http://schemas.microsoft.com/office/word/2015/wordml/symex" xmlns:wpg="http://schemas.microsoft.com/office/word/2010/wordprocessingGroup" xmlns:wpi="http://schemas.microsoft.com/office/word/2010/wordprocessingInk" xmlns:wne="http://schemas.microsoft.com/office/word/2006/wordml" xmlns:wps="http://schemas.microsoft.com/office/word/2010/wordprocessingShape" mc:Ignorable="w14 w15 w16se wp14">
+  <w:p>
+    <w:pPr>
+      <w:pStyle w:val="En-tte"/>
+    </w:pPr>
+  </w:p>
+</w:hdr>
+</file>
+
+<file path=word/header2.xml><?xml version="1.0" encoding="utf-8"?>
 <w:hdr xmlns:wpc="http://schemas.microsoft.com/office/word/2010/wordprocessingCanvas" xmlns:cx="http://schemas.microsoft.com/office/drawing/2014/chartex" xmlns:mc="http://schemas.openxmlformats.org/markup-compatibility/2006" xmlns:o="urn:schemas-microsoft-com:office:office" xmlns:r="http://schemas.openxmlformats.org/officeDocument/2006/relationships" xmlns:m="http://schemas.openxmlformats.org/officeDocument/2006/math" xmlns:v="urn:schemas-microsoft-com:vml" xmlns:wp14="http://schemas.microsoft.com/office/word/2010/wordprocessingDrawing" xmlns:wp="http://schemas.openxmlformats.org/drawingml/2006/wordprocessingDrawing" xmlns:w10="urn:schemas-microsoft-com:office:word" xmlns:w="http://schemas.openxmlformats.org/wordprocessingml/2006/main" xmlns:w14="http://schemas.microsoft.com/office/word/2010/wordml" xmlns:w15="http://schemas.microsoft.com/office/word/2012/wordml" xmlns:w16se="http://schemas.microsoft.com/office/word/2015/wordml/symex" xmlns:wpg="http://schemas.microsoft.com/office/word/2010/wordprocessingGroup" xmlns:wpi="http://schemas.microsoft.com/office/word/2010/wordprocessingInk" xmlns:wne="http://schemas.microsoft.com/office/word/2006/wordml" xmlns:wps="http://schemas.microsoft.com/office/word/2010/wordprocessingShape" mc:Ignorable="w14 w15 w16se wp14">
   <w:tbl>
     <w:tblPr>
@@ -5443,25 +5131,24 @@
           </w:pPr>
           <w:r>
             <w:rPr>
-              <w:b/>
+              <w:rFonts w:ascii="Century Schoolbook" w:hAnsi="Century Schoolbook"/>
               <w:noProof/>
-              <w:sz w:val="36"/>
-              <w:szCs w:val="36"/>
-              <w:lang w:val="en-US" w:eastAsia="en-US" w:bidi="ar-SA"/>
+              <w:sz w:val="16"/>
+              <w:lang w:eastAsia="fr-LU" w:bidi="ar-SA"/>
             </w:rPr>
             <w:drawing>
-              <wp:anchor distT="0" distB="0" distL="114300" distR="114300" simplePos="0" relativeHeight="251709440" behindDoc="1" locked="0" layoutInCell="1" allowOverlap="1" wp14:anchorId="571A7E84" wp14:editId="2E747D99">
+              <wp:anchor distT="0" distB="0" distL="114300" distR="114300" simplePos="0" relativeHeight="251703296" behindDoc="0" locked="0" layoutInCell="1" allowOverlap="1" wp14:anchorId="3E11982F" wp14:editId="44081F16">
                 <wp:simplePos x="0" y="0"/>
-                <wp:positionH relativeFrom="column">
-                  <wp:posOffset>45720</wp:posOffset>
+                <wp:positionH relativeFrom="margin">
+                  <wp:posOffset>0</wp:posOffset>
                 </wp:positionH>
-                <wp:positionV relativeFrom="paragraph">
-                  <wp:posOffset>40005</wp:posOffset>
+                <wp:positionV relativeFrom="page">
+                  <wp:posOffset>10160</wp:posOffset>
                 </wp:positionV>
-                <wp:extent cx="1375410" cy="517525"/>
+                <wp:extent cx="1207135" cy="536575"/>
                 <wp:effectExtent l="0" t="0" r="0" b="0"/>
                 <wp:wrapNone/>
-                <wp:docPr id="14" name="Picture 14" descr="C:\Users\User\AppData\Local\Microsoft\Windows\INetCache\Content.Word\logo_diagnostic.jpg"/>
+                <wp:docPr id="2" name="Picture 2"/>
                 <wp:cNvGraphicFramePr>
                   <a:graphicFrameLocks xmlns:a="http://schemas.openxmlformats.org/drawingml/2006/main" noChangeAspect="1"/>
                 </wp:cNvGraphicFramePr>
@@ -5469,13 +5156,13 @@
                   <a:graphicData uri="http://schemas.openxmlformats.org/drawingml/2006/picture">
                     <pic:pic xmlns:pic="http://schemas.openxmlformats.org/drawingml/2006/picture">
                       <pic:nvPicPr>
-                        <pic:cNvPr id="0" name="Picture 8" descr="C:\Users\User\AppData\Local\Microsoft\Windows\INetCache\Content.Word\logo_diagnostic.jpg"/>
+                        <pic:cNvPr id="0" name="Picture 2"/>
                         <pic:cNvPicPr>
                           <a:picLocks noChangeAspect="1" noChangeArrowheads="1"/>
                         </pic:cNvPicPr>
                       </pic:nvPicPr>
                       <pic:blipFill>
-                        <a:blip r:embed="rId1" cstate="print">
+                        <a:blip r:embed="rId1">
                           <a:extLst>
                             <a:ext uri="{28A0092B-C50C-407E-A947-70E740481C1C}">
                               <a14:useLocalDpi xmlns:a14="http://schemas.microsoft.com/office/drawing/2010/main" val="0"/>
@@ -5490,15 +5177,12 @@
                       <pic:spPr bwMode="auto">
                         <a:xfrm>
                           <a:off x="0" y="0"/>
-                          <a:ext cx="1375410" cy="517525"/>
+                          <a:ext cx="1207135" cy="536575"/>
                         </a:xfrm>
                         <a:prstGeom prst="rect">
                           <a:avLst/>
                         </a:prstGeom>
                         <a:noFill/>
-                        <a:ln>
-                          <a:noFill/>
-                        </a:ln>
                       </pic:spPr>
                     </pic:pic>
                   </a:graphicData>
@@ -5838,13 +5522,23 @@
   </w:tbl>
   <w:p>
     <w:pPr>
-      <w:pStyle w:val="Header"/>
+      <w:pStyle w:val="En-tte"/>
     </w:pPr>
   </w:p>
 </w:hdr>
 </file>
 
-<file path=word/header2.xml><?xml version="1.0" encoding="utf-8"?>
+<file path=word/header3.xml><?xml version="1.0" encoding="utf-8"?>
+<w:hdr xmlns:wpc="http://schemas.microsoft.com/office/word/2010/wordprocessingCanvas" xmlns:cx="http://schemas.microsoft.com/office/drawing/2014/chartex" xmlns:mc="http://schemas.openxmlformats.org/markup-compatibility/2006" xmlns:o="urn:schemas-microsoft-com:office:office" xmlns:r="http://schemas.openxmlformats.org/officeDocument/2006/relationships" xmlns:m="http://schemas.openxmlformats.org/officeDocument/2006/math" xmlns:v="urn:schemas-microsoft-com:vml" xmlns:wp14="http://schemas.microsoft.com/office/word/2010/wordprocessingDrawing" xmlns:wp="http://schemas.openxmlformats.org/drawingml/2006/wordprocessingDrawing" xmlns:w10="urn:schemas-microsoft-com:office:word" xmlns:w="http://schemas.openxmlformats.org/wordprocessingml/2006/main" xmlns:w14="http://schemas.microsoft.com/office/word/2010/wordml" xmlns:w15="http://schemas.microsoft.com/office/word/2012/wordml" xmlns:w16se="http://schemas.microsoft.com/office/word/2015/wordml/symex" xmlns:wpg="http://schemas.microsoft.com/office/word/2010/wordprocessingGroup" xmlns:wpi="http://schemas.microsoft.com/office/word/2010/wordprocessingInk" xmlns:wne="http://schemas.microsoft.com/office/word/2006/wordml" xmlns:wps="http://schemas.microsoft.com/office/word/2010/wordprocessingShape" mc:Ignorable="w14 w15 w16se wp14">
+  <w:p>
+    <w:pPr>
+      <w:pStyle w:val="En-tte"/>
+    </w:pPr>
+  </w:p>
+</w:hdr>
+</file>
+
+<file path=word/header4.xml><?xml version="1.0" encoding="utf-8"?>
 <w:hdr xmlns:wpc="http://schemas.microsoft.com/office/word/2010/wordprocessingCanvas" xmlns:cx="http://schemas.microsoft.com/office/drawing/2014/chartex" xmlns:mc="http://schemas.openxmlformats.org/markup-compatibility/2006" xmlns:o="urn:schemas-microsoft-com:office:office" xmlns:r="http://schemas.openxmlformats.org/officeDocument/2006/relationships" xmlns:m="http://schemas.openxmlformats.org/officeDocument/2006/math" xmlns:v="urn:schemas-microsoft-com:vml" xmlns:wp14="http://schemas.microsoft.com/office/word/2010/wordprocessingDrawing" xmlns:wp="http://schemas.openxmlformats.org/drawingml/2006/wordprocessingDrawing" xmlns:w10="urn:schemas-microsoft-com:office:word" xmlns:w="http://schemas.openxmlformats.org/wordprocessingml/2006/main" xmlns:w14="http://schemas.microsoft.com/office/word/2010/wordml" xmlns:w15="http://schemas.microsoft.com/office/word/2012/wordml" xmlns:w16se="http://schemas.microsoft.com/office/word/2015/wordml/symex" xmlns:wpg="http://schemas.microsoft.com/office/word/2010/wordprocessingGroup" xmlns:wpi="http://schemas.microsoft.com/office/word/2010/wordprocessingInk" xmlns:wne="http://schemas.microsoft.com/office/word/2006/wordml" xmlns:wps="http://schemas.microsoft.com/office/word/2010/wordprocessingShape" mc:Ignorable="w14 w15 w16se wp14">
   <w:tbl>
     <w:tblPr>
@@ -5880,6 +5574,73 @@
               <w:sz w:val="16"/>
             </w:rPr>
           </w:pPr>
+          <w:r>
+            <w:rPr>
+              <w:rFonts w:ascii="Century Schoolbook" w:hAnsi="Century Schoolbook"/>
+              <w:noProof/>
+              <w:sz w:val="16"/>
+              <w:lang w:eastAsia="fr-LU" w:bidi="ar-SA"/>
+            </w:rPr>
+            <w:drawing>
+              <wp:anchor distT="0" distB="0" distL="114300" distR="114300" simplePos="0" relativeHeight="251707392" behindDoc="0" locked="0" layoutInCell="1" allowOverlap="1" wp14:anchorId="42D74883" wp14:editId="5805A440">
+                <wp:simplePos x="0" y="0"/>
+                <wp:positionH relativeFrom="margin">
+                  <wp:posOffset>0</wp:posOffset>
+                </wp:positionH>
+                <wp:positionV relativeFrom="page">
+                  <wp:posOffset>10160</wp:posOffset>
+                </wp:positionV>
+                <wp:extent cx="1207135" cy="536575"/>
+                <wp:effectExtent l="0" t="0" r="0" b="0"/>
+                <wp:wrapNone/>
+                <wp:docPr id="3" name="Picture 3"/>
+                <wp:cNvGraphicFramePr>
+                  <a:graphicFrameLocks xmlns:a="http://schemas.openxmlformats.org/drawingml/2006/main" noChangeAspect="1"/>
+                </wp:cNvGraphicFramePr>
+                <a:graphic xmlns:a="http://schemas.openxmlformats.org/drawingml/2006/main">
+                  <a:graphicData uri="http://schemas.openxmlformats.org/drawingml/2006/picture">
+                    <pic:pic xmlns:pic="http://schemas.openxmlformats.org/drawingml/2006/picture">
+                      <pic:nvPicPr>
+                        <pic:cNvPr id="0" name="Picture 2"/>
+                        <pic:cNvPicPr>
+                          <a:picLocks noChangeAspect="1" noChangeArrowheads="1"/>
+                        </pic:cNvPicPr>
+                      </pic:nvPicPr>
+                      <pic:blipFill>
+                        <a:blip r:embed="rId1">
+                          <a:extLst>
+                            <a:ext uri="{28A0092B-C50C-407E-A947-70E740481C1C}">
+                              <a14:useLocalDpi xmlns:a14="http://schemas.microsoft.com/office/drawing/2010/main" val="0"/>
+                            </a:ext>
+                          </a:extLst>
+                        </a:blip>
+                        <a:srcRect/>
+                        <a:stretch>
+                          <a:fillRect/>
+                        </a:stretch>
+                      </pic:blipFill>
+                      <pic:spPr bwMode="auto">
+                        <a:xfrm>
+                          <a:off x="0" y="0"/>
+                          <a:ext cx="1207135" cy="536575"/>
+                        </a:xfrm>
+                        <a:prstGeom prst="rect">
+                          <a:avLst/>
+                        </a:prstGeom>
+                        <a:noFill/>
+                      </pic:spPr>
+                    </pic:pic>
+                  </a:graphicData>
+                </a:graphic>
+                <wp14:sizeRelH relativeFrom="margin">
+                  <wp14:pctWidth>0</wp14:pctWidth>
+                </wp14:sizeRelH>
+                <wp14:sizeRelV relativeFrom="margin">
+                  <wp14:pctHeight>0</wp14:pctHeight>
+                </wp14:sizeRelV>
+              </wp:anchor>
+            </w:drawing>
+          </w:r>
           <w:r>
             <w:rPr>
               <w:rFonts w:ascii="Century Schoolbook" w:hAnsi="Century Schoolbook"/>
@@ -6005,77 +5766,6 @@
               <w:sz w:val="16"/>
             </w:rPr>
           </w:pPr>
-          <w:r>
-            <w:rPr>
-              <w:b/>
-              <w:noProof/>
-              <w:sz w:val="36"/>
-              <w:szCs w:val="36"/>
-              <w:lang w:val="en-US" w:eastAsia="en-US" w:bidi="ar-SA"/>
-            </w:rPr>
-            <w:drawing>
-              <wp:anchor distT="0" distB="0" distL="114300" distR="114300" simplePos="0" relativeHeight="251711488" behindDoc="1" locked="0" layoutInCell="1" allowOverlap="1" wp14:anchorId="79BBC52D" wp14:editId="33884EA7">
-                <wp:simplePos x="0" y="0"/>
-                <wp:positionH relativeFrom="column">
-                  <wp:posOffset>48895</wp:posOffset>
-                </wp:positionH>
-                <wp:positionV relativeFrom="paragraph">
-                  <wp:posOffset>-252730</wp:posOffset>
-                </wp:positionV>
-                <wp:extent cx="1375410" cy="517525"/>
-                <wp:effectExtent l="0" t="0" r="0" b="0"/>
-                <wp:wrapNone/>
-                <wp:docPr id="15" name="Picture 15" descr="C:\Users\User\AppData\Local\Microsoft\Windows\INetCache\Content.Word\logo_diagnostic.jpg"/>
-                <wp:cNvGraphicFramePr>
-                  <a:graphicFrameLocks xmlns:a="http://schemas.openxmlformats.org/drawingml/2006/main" noChangeAspect="1"/>
-                </wp:cNvGraphicFramePr>
-                <a:graphic xmlns:a="http://schemas.openxmlformats.org/drawingml/2006/main">
-                  <a:graphicData uri="http://schemas.openxmlformats.org/drawingml/2006/picture">
-                    <pic:pic xmlns:pic="http://schemas.openxmlformats.org/drawingml/2006/picture">
-                      <pic:nvPicPr>
-                        <pic:cNvPr id="0" name="Picture 8" descr="C:\Users\User\AppData\Local\Microsoft\Windows\INetCache\Content.Word\logo_diagnostic.jpg"/>
-                        <pic:cNvPicPr>
-                          <a:picLocks noChangeAspect="1" noChangeArrowheads="1"/>
-                        </pic:cNvPicPr>
-                      </pic:nvPicPr>
-                      <pic:blipFill>
-                        <a:blip r:embed="rId1" cstate="print">
-                          <a:extLst>
-                            <a:ext uri="{28A0092B-C50C-407E-A947-70E740481C1C}">
-                              <a14:useLocalDpi xmlns:a14="http://schemas.microsoft.com/office/drawing/2010/main" val="0"/>
-                            </a:ext>
-                          </a:extLst>
-                        </a:blip>
-                        <a:srcRect/>
-                        <a:stretch>
-                          <a:fillRect/>
-                        </a:stretch>
-                      </pic:blipFill>
-                      <pic:spPr bwMode="auto">
-                        <a:xfrm>
-                          <a:off x="0" y="0"/>
-                          <a:ext cx="1375410" cy="517525"/>
-                        </a:xfrm>
-                        <a:prstGeom prst="rect">
-                          <a:avLst/>
-                        </a:prstGeom>
-                        <a:noFill/>
-                        <a:ln>
-                          <a:noFill/>
-                        </a:ln>
-                      </pic:spPr>
-                    </pic:pic>
-                  </a:graphicData>
-                </a:graphic>
-                <wp14:sizeRelH relativeFrom="margin">
-                  <wp14:pctWidth>0</wp14:pctWidth>
-                </wp14:sizeRelH>
-                <wp14:sizeRelV relativeFrom="margin">
-                  <wp14:pctHeight>0</wp14:pctHeight>
-                </wp14:sizeRelV>
-              </wp:anchor>
-            </w:drawing>
-          </w:r>
           <w:r>
             <w:rPr>
               <w:rFonts w:ascii="Century Schoolbook" w:hAnsi="Century Schoolbook"/>
@@ -6253,7 +5943,7 @@
   </w:tbl>
   <w:p>
     <w:pPr>
-      <w:pStyle w:val="Header"/>
+      <w:pStyle w:val="En-tte"/>
       <w:rPr>
         <w:sz w:val="18"/>
       </w:rPr>
@@ -6285,21 +5975,21 @@
         <v:path o:extrusionok="f" gradientshapeok="t" o:connecttype="rect"/>
         <o:lock v:ext="edit" aspectratio="t"/>
       </v:shapetype>
-      <v:shape id="_x0000_i1050" type="#_x0000_t75" alt="https://diagnostic.cases.lu/img/gravity_3.png" style="width:21pt;height:21pt;visibility:visible;mso-wrap-style:square" o:bullet="t">
+      <v:shape id="_x0000_i1071" type="#_x0000_t75" alt="https://diagnostic.cases.lu/img/gravity_3.png" style="width:20.7pt;height:20.7pt;visibility:visible;mso-wrap-style:square" o:bullet="t">
         <v:imagedata r:id="rId1" o:title="gravity_3"/>
       </v:shape>
     </w:pict>
   </w:numPicBullet>
   <w:numPicBullet w:numPicBulletId="1">
     <w:pict>
-      <v:shape id="_x0000_i1051" type="#_x0000_t75" alt="https://diagnostic.cases.lu/img/gravity_2.png" style="width:21pt;height:21pt;visibility:visible;mso-wrap-style:square" o:bullet="t">
+      <v:shape id="_x0000_i1072" type="#_x0000_t75" alt="https://diagnostic.cases.lu/img/gravity_2.png" style="width:20.7pt;height:20.7pt;visibility:visible;mso-wrap-style:square" o:bullet="t">
         <v:imagedata r:id="rId2" o:title="gravity_2"/>
       </v:shape>
     </w:pict>
   </w:numPicBullet>
   <w:numPicBullet w:numPicBulletId="2">
     <w:pict>
-      <v:shape id="_x0000_i1052" type="#_x0000_t75" alt="https://diagnostic.cases.lu/img/gravity_1.png" style="width:21pt;height:21pt;visibility:visible;mso-wrap-style:square" o:bullet="t">
+      <v:shape id="_x0000_i1073" type="#_x0000_t75" alt="https://diagnostic.cases.lu/img/gravity_1.png" style="width:20.7pt;height:20.7pt;visibility:visible;mso-wrap-style:square" o:bullet="t">
         <v:imagedata r:id="rId3" o:title="gravity_1"/>
       </v:shape>
     </w:pict>
@@ -7244,7 +6934,7 @@
     <w:lvl w:ilvl="0">
       <w:start w:val="1"/>
       <w:numFmt w:val="decimal"/>
-      <w:pStyle w:val="Heading1"/>
+      <w:pStyle w:val="Titre1"/>
       <w:lvlText w:val="%1"/>
       <w:lvlJc w:val="left"/>
       <w:pPr>
@@ -7254,7 +6944,7 @@
     <w:lvl w:ilvl="1">
       <w:start w:val="1"/>
       <w:numFmt w:val="decimal"/>
-      <w:pStyle w:val="Heading2"/>
+      <w:pStyle w:val="Titre2"/>
       <w:lvlText w:val="%1.%2"/>
       <w:lvlJc w:val="left"/>
       <w:pPr>
@@ -7264,7 +6954,7 @@
     <w:lvl w:ilvl="2">
       <w:start w:val="1"/>
       <w:numFmt w:val="decimal"/>
-      <w:pStyle w:val="Heading3"/>
+      <w:pStyle w:val="Titre3"/>
       <w:lvlText w:val="%1.%2.%3"/>
       <w:lvlJc w:val="left"/>
       <w:pPr>
@@ -7274,7 +6964,7 @@
     <w:lvl w:ilvl="3">
       <w:start w:val="1"/>
       <w:numFmt w:val="decimal"/>
-      <w:pStyle w:val="Heading4"/>
+      <w:pStyle w:val="Titre4"/>
       <w:lvlText w:val="%1.%2.%3.%4"/>
       <w:lvlJc w:val="left"/>
       <w:pPr>
@@ -7284,7 +6974,7 @@
     <w:lvl w:ilvl="4">
       <w:start w:val="1"/>
       <w:numFmt w:val="decimal"/>
-      <w:pStyle w:val="Heading5"/>
+      <w:pStyle w:val="Titre5"/>
       <w:lvlText w:val="%1.%2.%3.%4.%5"/>
       <w:lvlJc w:val="left"/>
       <w:pPr>
@@ -7294,7 +6984,7 @@
     <w:lvl w:ilvl="5">
       <w:start w:val="1"/>
       <w:numFmt w:val="decimal"/>
-      <w:pStyle w:val="Heading6"/>
+      <w:pStyle w:val="Titre6"/>
       <w:lvlText w:val="%1.%2.%3.%4.%5.%6"/>
       <w:lvlJc w:val="left"/>
       <w:pPr>
@@ -7304,7 +6994,7 @@
     <w:lvl w:ilvl="6">
       <w:start w:val="1"/>
       <w:numFmt w:val="decimal"/>
-      <w:pStyle w:val="Heading7"/>
+      <w:pStyle w:val="Titre7"/>
       <w:lvlText w:val="%1.%2.%3.%4.%5.%6.%7"/>
       <w:lvlJc w:val="left"/>
       <w:pPr>
@@ -7314,7 +7004,7 @@
     <w:lvl w:ilvl="7">
       <w:start w:val="1"/>
       <w:numFmt w:val="decimal"/>
-      <w:pStyle w:val="Heading8"/>
+      <w:pStyle w:val="Titre8"/>
       <w:lvlText w:val="%1.%2.%3.%4.%5.%6.%7.%8"/>
       <w:lvlJc w:val="left"/>
       <w:pPr>
@@ -7324,7 +7014,7 @@
     <w:lvl w:ilvl="8">
       <w:start w:val="1"/>
       <w:numFmt w:val="decimal"/>
-      <w:pStyle w:val="Heading9"/>
+      <w:pStyle w:val="Titre9"/>
       <w:lvlText w:val="%1.%2.%3.%4.%5.%6.%7.%8.%9"/>
       <w:lvlJc w:val="left"/>
       <w:pPr>
@@ -8336,9 +8026,9 @@
     <w:name w:val="Normal"/>
     <w:qFormat/>
   </w:style>
-  <w:style w:type="paragraph" w:styleId="Heading1">
+  <w:style w:type="paragraph" w:styleId="Titre1">
     <w:name w:val="heading 1"/>
-    <w:basedOn w:val="Titre1"/>
+    <w:basedOn w:val="Titre10"/>
     <w:qFormat/>
     <w:rsid w:val="00450767"/>
     <w:pPr>
@@ -8355,9 +8045,9 @@
       <w:szCs w:val="32"/>
     </w:rPr>
   </w:style>
-  <w:style w:type="paragraph" w:styleId="Heading2">
+  <w:style w:type="paragraph" w:styleId="Titre2">
     <w:name w:val="heading 2"/>
-    <w:basedOn w:val="Titre1"/>
+    <w:basedOn w:val="Titre10"/>
     <w:qFormat/>
     <w:rsid w:val="00450767"/>
     <w:pPr>
@@ -8375,9 +8065,9 @@
       <w:sz w:val="24"/>
     </w:rPr>
   </w:style>
-  <w:style w:type="paragraph" w:styleId="Heading3">
+  <w:style w:type="paragraph" w:styleId="Titre3">
     <w:name w:val="heading 3"/>
-    <w:basedOn w:val="Titre1"/>
+    <w:basedOn w:val="Titre10"/>
     <w:qFormat/>
     <w:rsid w:val="00450767"/>
     <w:pPr>
@@ -8392,9 +8082,9 @@
       <w:sz w:val="28"/>
     </w:rPr>
   </w:style>
-  <w:style w:type="paragraph" w:styleId="Heading4">
+  <w:style w:type="paragraph" w:styleId="Titre4">
     <w:name w:val="heading 4"/>
-    <w:basedOn w:val="Titre1"/>
+    <w:basedOn w:val="Titre10"/>
     <w:qFormat/>
     <w:rsid w:val="00450767"/>
     <w:pPr>
@@ -8412,11 +8102,11 @@
       <w:szCs w:val="24"/>
     </w:rPr>
   </w:style>
-  <w:style w:type="paragraph" w:styleId="Heading5">
+  <w:style w:type="paragraph" w:styleId="Titre5">
     <w:name w:val="heading 5"/>
     <w:basedOn w:val="Normal"/>
     <w:next w:val="Normal"/>
-    <w:link w:val="Heading5Char"/>
+    <w:link w:val="Titre5Car"/>
     <w:uiPriority w:val="9"/>
     <w:semiHidden/>
     <w:unhideWhenUsed/>
@@ -8438,11 +8128,11 @@
       <w:szCs w:val="21"/>
     </w:rPr>
   </w:style>
-  <w:style w:type="paragraph" w:styleId="Heading6">
+  <w:style w:type="paragraph" w:styleId="Titre6">
     <w:name w:val="heading 6"/>
     <w:basedOn w:val="Normal"/>
     <w:next w:val="Normal"/>
-    <w:link w:val="Heading6Char"/>
+    <w:link w:val="Titre6Car"/>
     <w:uiPriority w:val="9"/>
     <w:semiHidden/>
     <w:unhideWhenUsed/>
@@ -8464,11 +8154,11 @@
       <w:szCs w:val="21"/>
     </w:rPr>
   </w:style>
-  <w:style w:type="paragraph" w:styleId="Heading7">
+  <w:style w:type="paragraph" w:styleId="Titre7">
     <w:name w:val="heading 7"/>
     <w:basedOn w:val="Normal"/>
     <w:next w:val="Normal"/>
-    <w:link w:val="Heading7Char"/>
+    <w:link w:val="Titre7Car"/>
     <w:uiPriority w:val="9"/>
     <w:semiHidden/>
     <w:unhideWhenUsed/>
@@ -8492,11 +8182,11 @@
       <w:szCs w:val="21"/>
     </w:rPr>
   </w:style>
-  <w:style w:type="paragraph" w:styleId="Heading8">
+  <w:style w:type="paragraph" w:styleId="Titre8">
     <w:name w:val="heading 8"/>
     <w:basedOn w:val="Normal"/>
     <w:next w:val="Normal"/>
-    <w:link w:val="Heading8Char"/>
+    <w:link w:val="Titre8Car"/>
     <w:uiPriority w:val="9"/>
     <w:semiHidden/>
     <w:unhideWhenUsed/>
@@ -8519,11 +8209,11 @@
       <w:szCs w:val="19"/>
     </w:rPr>
   </w:style>
-  <w:style w:type="paragraph" w:styleId="Heading9">
+  <w:style w:type="paragraph" w:styleId="Titre9">
     <w:name w:val="heading 9"/>
     <w:basedOn w:val="Normal"/>
     <w:next w:val="Normal"/>
-    <w:link w:val="Heading9Char"/>
+    <w:link w:val="Titre9Car"/>
     <w:uiPriority w:val="9"/>
     <w:semiHidden/>
     <w:unhideWhenUsed/>
@@ -8548,13 +8238,13 @@
       <w:szCs w:val="19"/>
     </w:rPr>
   </w:style>
-  <w:style w:type="character" w:default="1" w:styleId="DefaultParagraphFont">
+  <w:style w:type="character" w:default="1" w:styleId="Policepardfaut">
     <w:name w:val="Default Paragraph Font"/>
     <w:uiPriority w:val="1"/>
     <w:semiHidden/>
     <w:unhideWhenUsed/>
   </w:style>
-  <w:style w:type="table" w:default="1" w:styleId="TableNormal">
+  <w:style w:type="table" w:default="1" w:styleId="TableauNormal">
     <w:name w:val="Normal Table"/>
     <w:uiPriority w:val="99"/>
     <w:semiHidden/>
@@ -8569,7 +8259,7 @@
       </w:tblCellMar>
     </w:tblPr>
   </w:style>
-  <w:style w:type="numbering" w:default="1" w:styleId="NoList">
+  <w:style w:type="numbering" w:default="1" w:styleId="Aucuneliste">
     <w:name w:val="No List"/>
     <w:uiPriority w:val="99"/>
     <w:semiHidden/>
@@ -8613,7 +8303,7 @@
       <w:sz w:val="22"/>
     </w:rPr>
   </w:style>
-  <w:style w:type="paragraph" w:styleId="List">
+  <w:style w:type="paragraph" w:styleId="Liste">
     <w:name w:val="List"/>
     <w:basedOn w:val="Textbody"/>
     <w:pPr>
@@ -8625,7 +8315,7 @@
       <w:rFonts w:cs="Lucida Sans"/>
     </w:rPr>
   </w:style>
-  <w:style w:type="paragraph" w:styleId="Caption">
+  <w:style w:type="paragraph" w:styleId="Lgende">
     <w:name w:val="caption"/>
     <w:basedOn w:val="Standard"/>
     <w:pPr>
@@ -8663,7 +8353,7 @@
       <w:rFonts w:ascii="Calibri" w:hAnsi="Calibri"/>
     </w:rPr>
   </w:style>
-  <w:style w:type="paragraph" w:styleId="Header">
+  <w:style w:type="paragraph" w:styleId="En-tte">
     <w:name w:val="header"/>
     <w:basedOn w:val="Standard"/>
     <w:pPr>
@@ -8674,7 +8364,7 @@
       </w:tabs>
     </w:pPr>
   </w:style>
-  <w:style w:type="paragraph" w:styleId="Footer">
+  <w:style w:type="paragraph" w:styleId="Pieddepage">
     <w:name w:val="footer"/>
     <w:basedOn w:val="Standard"/>
     <w:pPr>
@@ -8758,9 +8448,9 @@
       <w:sz w:val="22"/>
     </w:rPr>
   </w:style>
-  <w:style w:type="paragraph" w:styleId="Subtitle">
+  <w:style w:type="paragraph" w:styleId="Sous-titre">
     <w:name w:val="Subtitle"/>
-    <w:basedOn w:val="Titre1"/>
+    <w:basedOn w:val="Titre10"/>
     <w:qFormat/>
     <w:rsid w:val="008B55C8"/>
     <w:rPr>
@@ -8768,10 +8458,10 @@
       <w:sz w:val="36"/>
     </w:rPr>
   </w:style>
-  <w:style w:type="paragraph" w:styleId="Title">
+  <w:style w:type="paragraph" w:styleId="Titre">
     <w:name w:val="Title"/>
     <w:basedOn w:val="Heading"/>
-    <w:next w:val="Subtitle"/>
+    <w:next w:val="Sous-titre"/>
     <w:rPr>
       <w:bCs/>
       <w:sz w:val="36"/>
@@ -8791,7 +8481,7 @@
       <w:szCs w:val="32"/>
     </w:rPr>
   </w:style>
-  <w:style w:type="paragraph" w:styleId="IndexHeading">
+  <w:style w:type="paragraph" w:styleId="Titreindex">
     <w:name w:val="index heading"/>
     <w:basedOn w:val="Heading"/>
     <w:pPr>
@@ -8806,7 +8496,7 @@
   </w:style>
   <w:style w:type="paragraph" w:customStyle="1" w:styleId="SecondTitre">
     <w:name w:val="Second Titre"/>
-    <w:basedOn w:val="Title"/>
+    <w:basedOn w:val="Titre"/>
     <w:next w:val="Heading"/>
     <w:pPr>
       <w:spacing w:before="3402" w:after="1134"/>
@@ -8868,7 +8558,7 @@
   </w:style>
   <w:style w:type="paragraph" w:customStyle="1" w:styleId="Info-Header">
     <w:name w:val="Info-Header"/>
-    <w:basedOn w:val="Header"/>
+    <w:basedOn w:val="En-tte"/>
     <w:pPr>
       <w:ind w:left="57" w:right="57"/>
     </w:pPr>
@@ -8898,7 +8588,7 @@
   </w:style>
   <w:style w:type="paragraph" w:customStyle="1" w:styleId="List1">
     <w:name w:val="List 1"/>
-    <w:basedOn w:val="List"/>
+    <w:basedOn w:val="Liste"/>
     <w:pPr>
       <w:spacing w:after="120"/>
       <w:ind w:left="360" w:right="0" w:hanging="360"/>
@@ -8906,15 +8596,15 @@
   </w:style>
   <w:style w:type="paragraph" w:customStyle="1" w:styleId="List1End">
     <w:name w:val="List 1 End"/>
-    <w:basedOn w:val="List"/>
+    <w:basedOn w:val="Liste"/>
     <w:pPr>
       <w:spacing w:after="240"/>
       <w:ind w:left="360" w:right="0" w:hanging="360"/>
     </w:pPr>
   </w:style>
-  <w:style w:type="paragraph" w:styleId="List5">
+  <w:style w:type="paragraph" w:styleId="Liste5">
     <w:name w:val="List 5"/>
-    <w:basedOn w:val="List"/>
+    <w:basedOn w:val="Liste"/>
     <w:pPr>
       <w:spacing w:after="120"/>
       <w:ind w:left="1800" w:right="0" w:hanging="360"/>
@@ -8922,7 +8612,7 @@
   </w:style>
   <w:style w:type="paragraph" w:customStyle="1" w:styleId="Numbering1">
     <w:name w:val="Numbering 1"/>
-    <w:basedOn w:val="List"/>
+    <w:basedOn w:val="Liste"/>
     <w:pPr>
       <w:spacing w:after="120"/>
       <w:ind w:left="360" w:right="0" w:hanging="360"/>
@@ -8966,7 +8656,7 @@
   </w:style>
   <w:style w:type="paragraph" w:customStyle="1" w:styleId="Table">
     <w:name w:val="Table"/>
-    <w:basedOn w:val="Caption"/>
+    <w:basedOn w:val="Lgende"/>
   </w:style>
   <w:style w:type="paragraph" w:customStyle="1" w:styleId="smile-footer">
     <w:name w:val="smile-footer"/>
@@ -8996,7 +8686,7 @@
       <w:color w:val="800000"/>
     </w:rPr>
   </w:style>
-  <w:style w:type="paragraph" w:styleId="ListParagraph">
+  <w:style w:type="paragraph" w:styleId="Paragraphedeliste">
     <w:name w:val="List Paragraph"/>
     <w:basedOn w:val="Standard"/>
     <w:pPr>
@@ -9051,7 +8741,7 @@
   </w:style>
   <w:style w:type="numbering" w:customStyle="1" w:styleId="Numbering2">
     <w:name w:val="Numbering 2"/>
-    <w:basedOn w:val="NoList"/>
+    <w:basedOn w:val="Aucuneliste"/>
     <w:pPr>
       <w:numPr>
         <w:numId w:val="1"/>
@@ -9060,7 +8750,7 @@
   </w:style>
   <w:style w:type="numbering" w:customStyle="1" w:styleId="List21">
     <w:name w:val="List 21"/>
-    <w:basedOn w:val="NoList"/>
+    <w:basedOn w:val="Aucuneliste"/>
     <w:pPr>
       <w:numPr>
         <w:numId w:val="2"/>
@@ -9069,7 +8759,7 @@
   </w:style>
   <w:style w:type="numbering" w:customStyle="1" w:styleId="Liste1">
     <w:name w:val="Liste1"/>
-    <w:basedOn w:val="NoList"/>
+    <w:basedOn w:val="Aucuneliste"/>
     <w:pPr>
       <w:numPr>
         <w:numId w:val="3"/>
@@ -9078,7 +8768,7 @@
   </w:style>
   <w:style w:type="numbering" w:customStyle="1" w:styleId="WWNum7">
     <w:name w:val="WWNum7"/>
-    <w:basedOn w:val="NoList"/>
+    <w:basedOn w:val="Aucuneliste"/>
     <w:pPr>
       <w:numPr>
         <w:numId w:val="4"/>
@@ -9087,7 +8777,7 @@
   </w:style>
   <w:style w:type="paragraph" w:customStyle="1" w:styleId="Alinangatif">
     <w:name w:val="Alinéa négatif"/>
-    <w:basedOn w:val="BodyText"/>
+    <w:basedOn w:val="Corpsdetexte"/>
     <w:qFormat/>
     <w:rsid w:val="001148A1"/>
     <w:pPr>
@@ -9109,10 +8799,10 @@
       <w:lang w:eastAsia="hi-IN"/>
     </w:rPr>
   </w:style>
-  <w:style w:type="paragraph" w:styleId="BodyText">
+  <w:style w:type="paragraph" w:styleId="Corpsdetexte">
     <w:name w:val="Body Text"/>
     <w:basedOn w:val="Normal"/>
-    <w:link w:val="BodyTextChar"/>
+    <w:link w:val="CorpsdetexteCar"/>
     <w:uiPriority w:val="99"/>
     <w:semiHidden/>
     <w:unhideWhenUsed/>
@@ -9124,10 +8814,10 @@
       <w:szCs w:val="21"/>
     </w:rPr>
   </w:style>
-  <w:style w:type="character" w:customStyle="1" w:styleId="BodyTextChar">
-    <w:name w:val="Body Text Char"/>
-    <w:basedOn w:val="DefaultParagraphFont"/>
-    <w:link w:val="BodyText"/>
+  <w:style w:type="character" w:customStyle="1" w:styleId="CorpsdetexteCar">
+    <w:name w:val="Corps de texte Car"/>
+    <w:basedOn w:val="Policepardfaut"/>
+    <w:link w:val="Corpsdetexte"/>
     <w:uiPriority w:val="99"/>
     <w:semiHidden/>
     <w:rsid w:val="001148A1"/>
@@ -9172,7 +8862,7 @@
   </w:style>
   <w:style w:type="paragraph" w:customStyle="1" w:styleId="CommentText1">
     <w:name w:val="Comment Text1"/>
-    <w:basedOn w:val="BodyText"/>
+    <w:basedOn w:val="Corpsdetexte"/>
     <w:qFormat/>
     <w:rsid w:val="001148A1"/>
     <w:pPr>
@@ -9243,7 +8933,7 @@
   </w:style>
   <w:style w:type="paragraph" w:customStyle="1" w:styleId="Contenuducadre">
     <w:name w:val="Contenu du cadre"/>
-    <w:basedOn w:val="BodyText"/>
+    <w:basedOn w:val="Corpsdetexte"/>
     <w:qFormat/>
     <w:rsid w:val="001148A1"/>
     <w:pPr>
@@ -9261,7 +8951,7 @@
       <w:lang w:eastAsia="hi-IN"/>
     </w:rPr>
   </w:style>
-  <w:style w:type="character" w:styleId="EndnoteReference">
+  <w:style w:type="character" w:styleId="Appeldenotedefin">
     <w:name w:val="endnote reference"/>
     <w:qFormat/>
     <w:rsid w:val="001148A1"/>
@@ -9269,10 +8959,10 @@
       <w:vertAlign w:val="superscript"/>
     </w:rPr>
   </w:style>
-  <w:style w:type="paragraph" w:styleId="EndnoteText">
+  <w:style w:type="paragraph" w:styleId="Notedefin">
     <w:name w:val="endnote text"/>
     <w:basedOn w:val="Normal"/>
-    <w:link w:val="EndnoteTextChar"/>
+    <w:link w:val="NotedefinCar"/>
     <w:qFormat/>
     <w:rsid w:val="001148A1"/>
     <w:pPr>
@@ -9289,10 +8979,10 @@
       <w:lang w:eastAsia="hi-IN"/>
     </w:rPr>
   </w:style>
-  <w:style w:type="character" w:customStyle="1" w:styleId="EndnoteTextChar">
-    <w:name w:val="Endnote Text Char"/>
-    <w:basedOn w:val="DefaultParagraphFont"/>
-    <w:link w:val="EndnoteText"/>
+  <w:style w:type="character" w:customStyle="1" w:styleId="NotedefinCar">
+    <w:name w:val="Note de fin Car"/>
+    <w:basedOn w:val="Policepardfaut"/>
+    <w:link w:val="Notedefin"/>
     <w:rsid w:val="001148A1"/>
     <w:rPr>
       <w:color w:val="00000A"/>
@@ -9302,7 +8992,7 @@
       <w:lang w:eastAsia="hi-IN"/>
     </w:rPr>
   </w:style>
-  <w:style w:type="character" w:styleId="FootnoteReference">
+  <w:style w:type="character" w:styleId="Appelnotedebasdep">
     <w:name w:val="footnote reference"/>
     <w:qFormat/>
     <w:rsid w:val="001148A1"/>
@@ -9310,10 +9000,10 @@
       <w:vertAlign w:val="superscript"/>
     </w:rPr>
   </w:style>
-  <w:style w:type="paragraph" w:styleId="FootnoteText">
+  <w:style w:type="paragraph" w:styleId="Notedebasdepage">
     <w:name w:val="footnote text"/>
     <w:basedOn w:val="Normal"/>
-    <w:link w:val="FootnoteTextChar"/>
+    <w:link w:val="NotedebasdepageCar"/>
     <w:qFormat/>
     <w:rsid w:val="001148A1"/>
     <w:pPr>
@@ -9330,10 +9020,10 @@
       <w:lang w:eastAsia="hi-IN"/>
     </w:rPr>
   </w:style>
-  <w:style w:type="character" w:customStyle="1" w:styleId="FootnoteTextChar">
-    <w:name w:val="Footnote Text Char"/>
-    <w:basedOn w:val="DefaultParagraphFont"/>
-    <w:link w:val="FootnoteText"/>
+  <w:style w:type="character" w:customStyle="1" w:styleId="NotedebasdepageCar">
+    <w:name w:val="Note de bas de page Car"/>
+    <w:basedOn w:val="Policepardfaut"/>
+    <w:link w:val="Notedebasdepage"/>
     <w:rsid w:val="001148A1"/>
     <w:rPr>
       <w:color w:val="00000A"/>
@@ -9383,7 +9073,7 @@
   </w:style>
   <w:style w:type="paragraph" w:customStyle="1" w:styleId="ListBullet31">
     <w:name w:val="List Bullet 31"/>
-    <w:basedOn w:val="List"/>
+    <w:basedOn w:val="Liste"/>
     <w:rsid w:val="001148A1"/>
     <w:pPr>
       <w:autoSpaceDN/>
@@ -9399,7 +9089,7 @@
   </w:style>
   <w:style w:type="paragraph" w:customStyle="1" w:styleId="ListBullet41">
     <w:name w:val="List Bullet 41"/>
-    <w:basedOn w:val="List"/>
+    <w:basedOn w:val="Liste"/>
     <w:rsid w:val="001148A1"/>
     <w:pPr>
       <w:autoSpaceDN/>
@@ -9415,7 +9105,7 @@
   </w:style>
   <w:style w:type="paragraph" w:customStyle="1" w:styleId="ListNumber1">
     <w:name w:val="List Number1"/>
-    <w:basedOn w:val="List"/>
+    <w:basedOn w:val="Liste"/>
     <w:qFormat/>
     <w:rsid w:val="001148A1"/>
     <w:pPr>
@@ -9597,7 +9287,7 @@
   </w:style>
   <w:style w:type="paragraph" w:customStyle="1" w:styleId="Puce1fin">
     <w:name w:val="Puce 1 fin"/>
-    <w:basedOn w:val="List"/>
+    <w:basedOn w:val="Liste"/>
     <w:qFormat/>
     <w:rsid w:val="001148A1"/>
     <w:pPr>
@@ -9622,7 +9312,7 @@
   </w:style>
   <w:style w:type="paragraph" w:customStyle="1" w:styleId="Retraitdeliste">
     <w:name w:val="Retrait de liste"/>
-    <w:basedOn w:val="BodyText"/>
+    <w:basedOn w:val="Corpsdetexte"/>
     <w:qFormat/>
     <w:rsid w:val="001148A1"/>
     <w:pPr>
@@ -9673,10 +9363,10 @@
     <w:qFormat/>
     <w:rsid w:val="001148A1"/>
   </w:style>
-  <w:style w:type="paragraph" w:customStyle="1" w:styleId="Titre1">
+  <w:style w:type="paragraph" w:customStyle="1" w:styleId="Titre10">
     <w:name w:val="Titre1"/>
     <w:basedOn w:val="Normal"/>
-    <w:next w:val="BodyText"/>
+    <w:next w:val="Corpsdetexte"/>
     <w:qFormat/>
     <w:rsid w:val="001148A1"/>
     <w:pPr>
@@ -9710,7 +9400,7 @@
   </w:style>
   <w:style w:type="paragraph" w:customStyle="1" w:styleId="TOAHeading1">
     <w:name w:val="TOA Heading1"/>
-    <w:basedOn w:val="Titre1"/>
+    <w:basedOn w:val="Titre10"/>
     <w:qFormat/>
     <w:rsid w:val="001148A1"/>
     <w:pPr>
@@ -9725,7 +9415,7 @@
       <w:szCs w:val="32"/>
     </w:rPr>
   </w:style>
-  <w:style w:type="paragraph" w:styleId="TOC1">
+  <w:style w:type="paragraph" w:styleId="TM1">
     <w:name w:val="toc 1"/>
     <w:basedOn w:val="Index"/>
     <w:uiPriority w:val="39"/>
@@ -9747,7 +9437,7 @@
       <w:lang w:eastAsia="hi-IN"/>
     </w:rPr>
   </w:style>
-  <w:style w:type="paragraph" w:styleId="TOC2">
+  <w:style w:type="paragraph" w:styleId="TM2">
     <w:name w:val="toc 2"/>
     <w:basedOn w:val="Index"/>
     <w:uiPriority w:val="39"/>
@@ -9790,10 +9480,10 @@
       <w:lang w:eastAsia="fr-LU" w:bidi="ar-SA"/>
     </w:rPr>
   </w:style>
-  <w:style w:type="character" w:customStyle="1" w:styleId="Heading5Char">
-    <w:name w:val="Heading 5 Char"/>
-    <w:basedOn w:val="DefaultParagraphFont"/>
-    <w:link w:val="Heading5"/>
+  <w:style w:type="character" w:customStyle="1" w:styleId="Titre5Car">
+    <w:name w:val="Titre 5 Car"/>
+    <w:basedOn w:val="Policepardfaut"/>
+    <w:link w:val="Titre5"/>
     <w:uiPriority w:val="9"/>
     <w:semiHidden/>
     <w:rsid w:val="00FA58BB"/>
@@ -9803,10 +9493,10 @@
       <w:szCs w:val="21"/>
     </w:rPr>
   </w:style>
-  <w:style w:type="character" w:customStyle="1" w:styleId="Heading6Char">
-    <w:name w:val="Heading 6 Char"/>
-    <w:basedOn w:val="DefaultParagraphFont"/>
-    <w:link w:val="Heading6"/>
+  <w:style w:type="character" w:customStyle="1" w:styleId="Titre6Car">
+    <w:name w:val="Titre 6 Car"/>
+    <w:basedOn w:val="Policepardfaut"/>
+    <w:link w:val="Titre6"/>
     <w:uiPriority w:val="9"/>
     <w:semiHidden/>
     <w:rsid w:val="00FA58BB"/>
@@ -9816,10 +9506,10 @@
       <w:szCs w:val="21"/>
     </w:rPr>
   </w:style>
-  <w:style w:type="character" w:customStyle="1" w:styleId="Heading7Char">
-    <w:name w:val="Heading 7 Char"/>
-    <w:basedOn w:val="DefaultParagraphFont"/>
-    <w:link w:val="Heading7"/>
+  <w:style w:type="character" w:customStyle="1" w:styleId="Titre7Car">
+    <w:name w:val="Titre 7 Car"/>
+    <w:basedOn w:val="Policepardfaut"/>
+    <w:link w:val="Titre7"/>
     <w:uiPriority w:val="9"/>
     <w:semiHidden/>
     <w:rsid w:val="00FA58BB"/>
@@ -9831,10 +9521,10 @@
       <w:szCs w:val="21"/>
     </w:rPr>
   </w:style>
-  <w:style w:type="character" w:customStyle="1" w:styleId="Heading8Char">
-    <w:name w:val="Heading 8 Char"/>
-    <w:basedOn w:val="DefaultParagraphFont"/>
-    <w:link w:val="Heading8"/>
+  <w:style w:type="character" w:customStyle="1" w:styleId="Titre8Car">
+    <w:name w:val="Titre 8 Car"/>
+    <w:basedOn w:val="Policepardfaut"/>
+    <w:link w:val="Titre8"/>
     <w:uiPriority w:val="9"/>
     <w:semiHidden/>
     <w:rsid w:val="00FA58BB"/>
@@ -9845,10 +9535,10 @@
       <w:szCs w:val="19"/>
     </w:rPr>
   </w:style>
-  <w:style w:type="character" w:customStyle="1" w:styleId="Heading9Char">
-    <w:name w:val="Heading 9 Char"/>
-    <w:basedOn w:val="DefaultParagraphFont"/>
-    <w:link w:val="Heading9"/>
+  <w:style w:type="character" w:customStyle="1" w:styleId="Titre9Car">
+    <w:name w:val="Titre 9 Car"/>
+    <w:basedOn w:val="Policepardfaut"/>
+    <w:link w:val="Titre9"/>
     <w:uiPriority w:val="9"/>
     <w:semiHidden/>
     <w:rsid w:val="00FA58BB"/>
@@ -9861,9 +9551,9 @@
       <w:szCs w:val="19"/>
     </w:rPr>
   </w:style>
-  <w:style w:type="table" w:styleId="TableGrid">
+  <w:style w:type="table" w:styleId="Grilledutableau">
     <w:name w:val="Table Grid"/>
-    <w:basedOn w:val="TableNormal"/>
+    <w:basedOn w:val="TableauNormal"/>
     <w:uiPriority w:val="39"/>
     <w:rsid w:val="009942E3"/>
     <w:tblPr>
@@ -9879,7 +9569,7 @@
   </w:style>
   <w:style w:type="character" w:customStyle="1" w:styleId="StandardChar">
     <w:name w:val="Standard Char"/>
-    <w:basedOn w:val="DefaultParagraphFont"/>
+    <w:basedOn w:val="Policepardfaut"/>
     <w:link w:val="Standard"/>
     <w:locked/>
     <w:rsid w:val="00D01FE2"/>
@@ -9889,7 +9579,7 @@
   </w:style>
   <w:style w:type="character" w:customStyle="1" w:styleId="TextbodyChar">
     <w:name w:val="Text body Char"/>
-    <w:basedOn w:val="DefaultParagraphFont"/>
+    <w:basedOn w:val="Policepardfaut"/>
     <w:link w:val="Textbody"/>
     <w:locked/>
     <w:rsid w:val="00D01FE2"/>
@@ -10167,7 +9857,7 @@
 </file>
 
 <file path=customXml/itemProps1.xml><?xml version="1.0" encoding="utf-8"?>
-<ds:datastoreItem xmlns:ds="http://schemas.openxmlformats.org/officeDocument/2006/customXml" ds:itemID="{2CD7364D-012F-490A-BE13-8F097389E0EF}">
+<ds:datastoreItem xmlns:ds="http://schemas.openxmlformats.org/officeDocument/2006/customXml" ds:itemID="{1EDE790E-F83F-450F-A2F8-999543393604}">
   <ds:schemaRefs>
     <ds:schemaRef ds:uri="http://schemas.openxmlformats.org/officeDocument/2006/bibliography"/>
   </ds:schemaRefs>

</xml_diff>

<commit_message>
Validation of version 1.2
</commit_message>
<xml_diff>
--- a/data/resources/model_en.docx
+++ b/data/resources/model_en.docx
@@ -16,7 +16,7 @@
         <w:rPr>
           <w:noProof/>
           <w:sz w:val="18"/>
-          <w:lang w:val="en-US" w:eastAsia="en-US" w:bidi="ar-SA"/>
+          <w:lang w:eastAsia="fr-LU" w:bidi="ar-SA"/>
         </w:rPr>
         <w:drawing>
           <wp:anchor distT="0" distB="0" distL="114300" distR="114300" simplePos="0" relativeHeight="251653120" behindDoc="1" locked="0" layoutInCell="1" allowOverlap="1" wp14:anchorId="1B46EB6A" wp14:editId="0AC1FCA1">
@@ -234,7 +234,7 @@
     </w:p>
     <w:p>
       <w:pPr>
-        <w:pStyle w:val="Titre1"/>
+        <w:pStyle w:val="Titre10"/>
         <w:rPr>
           <w:lang w:val="en-US"/>
         </w:rPr>
@@ -255,7 +255,7 @@
     </w:p>
     <w:p>
       <w:pPr>
-        <w:pStyle w:val="Subtitle"/>
+        <w:pStyle w:val="Sous-titre"/>
         <w:rPr>
           <w:lang w:val="en-US"/>
         </w:rPr>
@@ -786,7 +786,7 @@
     </w:p>
     <w:p>
       <w:pPr>
-        <w:pStyle w:val="TOC1"/>
+        <w:pStyle w:val="TM1"/>
         <w:tabs>
           <w:tab w:val="left" w:pos="440"/>
         </w:tabs>
@@ -798,7 +798,7 @@
           <w:color w:val="auto"/>
           <w:sz w:val="22"/>
           <w:szCs w:val="22"/>
-          <w:lang w:val="en-US" w:eastAsia="en-US" w:bidi="ar-SA"/>
+          <w:lang w:val="en-GB" w:eastAsia="fr-LU" w:bidi="ar-SA"/>
         </w:rPr>
       </w:pPr>
       <w:r>
@@ -832,7 +832,7 @@
       <w:r>
         <w:rPr>
           <w:noProof/>
-          <w:lang w:val="en-US"/>
+          <w:lang w:val="en-GB"/>
         </w:rPr>
         <w:t>1</w:t>
       </w:r>
@@ -845,21 +845,21 @@
           <w:color w:val="auto"/>
           <w:sz w:val="22"/>
           <w:szCs w:val="22"/>
-          <w:lang w:val="en-US" w:eastAsia="en-US" w:bidi="ar-SA"/>
+          <w:lang w:val="en-GB" w:eastAsia="fr-LU" w:bidi="ar-SA"/>
         </w:rPr>
         <w:tab/>
       </w:r>
       <w:r>
         <w:rPr>
           <w:noProof/>
-          <w:lang w:val="en-US"/>
+          <w:lang w:val="en-GB"/>
         </w:rPr>
         <w:t>Introduction</w:t>
       </w:r>
       <w:r>
         <w:rPr>
           <w:noProof/>
-          <w:lang w:val="en-US"/>
+          <w:lang w:val="en-GB"/>
         </w:rPr>
         <w:tab/>
       </w:r>
@@ -872,9 +872,9 @@
       <w:r>
         <w:rPr>
           <w:noProof/>
-          <w:lang w:val="en-US"/>
-        </w:rPr>
-        <w:instrText xml:space="preserve"> PAGEREF _Toc486943851 \h </w:instrText>
+          <w:lang w:val="en-GB"/>
+        </w:rPr>
+        <w:instrText xml:space="preserve"> PAGEREF _Toc520197137 \h </w:instrText>
       </w:r>
       <w:r>
         <w:rPr>
@@ -891,9 +891,9 @@
         <w:rPr>
           <w:rFonts w:hint="eastAsia"/>
           <w:noProof/>
-          <w:lang w:val="en-US"/>
-        </w:rPr>
-        <w:t>2</w:t>
+          <w:lang w:val="en-GB"/>
+        </w:rPr>
+        <w:t>3</w:t>
       </w:r>
       <w:r>
         <w:rPr>
@@ -904,7 +904,7 @@
     </w:p>
     <w:p>
       <w:pPr>
-        <w:pStyle w:val="TOC2"/>
+        <w:pStyle w:val="TM2"/>
         <w:tabs>
           <w:tab w:val="left" w:pos="880"/>
         </w:tabs>
@@ -914,13 +914,13 @@
           <w:noProof/>
           <w:color w:val="auto"/>
           <w:szCs w:val="22"/>
-          <w:lang w:val="en-US" w:eastAsia="en-US" w:bidi="ar-SA"/>
-        </w:rPr>
-      </w:pPr>
-      <w:r>
-        <w:rPr>
-          <w:noProof/>
-          <w:lang w:val="en-US"/>
+          <w:lang w:val="en-GB" w:eastAsia="fr-LU" w:bidi="ar-SA"/>
+        </w:rPr>
+      </w:pPr>
+      <w:r>
+        <w:rPr>
+          <w:noProof/>
+          <w:lang w:val="en-GB"/>
         </w:rPr>
         <w:t>1.1</w:t>
       </w:r>
@@ -931,21 +931,21 @@
           <w:noProof/>
           <w:color w:val="auto"/>
           <w:szCs w:val="22"/>
-          <w:lang w:val="en-US" w:eastAsia="en-US" w:bidi="ar-SA"/>
+          <w:lang w:val="en-GB" w:eastAsia="fr-LU" w:bidi="ar-SA"/>
         </w:rPr>
         <w:tab/>
       </w:r>
       <w:r>
         <w:rPr>
           <w:noProof/>
-          <w:lang w:val="en-US"/>
+          <w:lang w:val="en-GB"/>
         </w:rPr>
         <w:t>Company presentation</w:t>
       </w:r>
       <w:r>
         <w:rPr>
           <w:noProof/>
-          <w:lang w:val="en-US"/>
+          <w:lang w:val="en-GB"/>
         </w:rPr>
         <w:tab/>
       </w:r>
@@ -958,9 +958,9 @@
       <w:r>
         <w:rPr>
           <w:noProof/>
-          <w:lang w:val="en-US"/>
-        </w:rPr>
-        <w:instrText xml:space="preserve"> PAGEREF _Toc486943852 \h </w:instrText>
+          <w:lang w:val="en-GB"/>
+        </w:rPr>
+        <w:instrText xml:space="preserve"> PAGEREF _Toc520197138 \h </w:instrText>
       </w:r>
       <w:r>
         <w:rPr>
@@ -977,9 +977,9 @@
         <w:rPr>
           <w:rFonts w:hint="eastAsia"/>
           <w:noProof/>
-          <w:lang w:val="en-US"/>
-        </w:rPr>
-        <w:t>2</w:t>
+          <w:lang w:val="en-GB"/>
+        </w:rPr>
+        <w:t>3</w:t>
       </w:r>
       <w:r>
         <w:rPr>
@@ -990,7 +990,7 @@
     </w:p>
     <w:p>
       <w:pPr>
-        <w:pStyle w:val="TOC2"/>
+        <w:pStyle w:val="TM2"/>
         <w:tabs>
           <w:tab w:val="left" w:pos="880"/>
         </w:tabs>
@@ -1000,13 +1000,13 @@
           <w:noProof/>
           <w:color w:val="auto"/>
           <w:szCs w:val="22"/>
-          <w:lang w:val="en-US" w:eastAsia="en-US" w:bidi="ar-SA"/>
-        </w:rPr>
-      </w:pPr>
-      <w:r>
-        <w:rPr>
-          <w:noProof/>
-          <w:lang w:val="en-US"/>
+          <w:lang w:val="en-GB" w:eastAsia="fr-LU" w:bidi="ar-SA"/>
+        </w:rPr>
+      </w:pPr>
+      <w:r>
+        <w:rPr>
+          <w:noProof/>
+          <w:lang w:val="en-GB"/>
         </w:rPr>
         <w:t>1.2</w:t>
       </w:r>
@@ -1017,21 +1017,21 @@
           <w:noProof/>
           <w:color w:val="auto"/>
           <w:szCs w:val="22"/>
-          <w:lang w:val="en-US" w:eastAsia="en-US" w:bidi="ar-SA"/>
+          <w:lang w:val="en-GB" w:eastAsia="fr-LU" w:bidi="ar-SA"/>
         </w:rPr>
         <w:tab/>
       </w:r>
       <w:r>
         <w:rPr>
           <w:noProof/>
-          <w:lang w:val="en-US"/>
+          <w:lang w:val="en-GB"/>
         </w:rPr>
         <w:t>Warning</w:t>
       </w:r>
       <w:r>
         <w:rPr>
           <w:noProof/>
-          <w:lang w:val="en-US"/>
+          <w:lang w:val="en-GB"/>
         </w:rPr>
         <w:tab/>
       </w:r>
@@ -1044,9 +1044,9 @@
       <w:r>
         <w:rPr>
           <w:noProof/>
-          <w:lang w:val="en-US"/>
-        </w:rPr>
-        <w:instrText xml:space="preserve"> PAGEREF _Toc486943853 \h </w:instrText>
+          <w:lang w:val="en-GB"/>
+        </w:rPr>
+        <w:instrText xml:space="preserve"> PAGEREF _Toc520197139 \h </w:instrText>
       </w:r>
       <w:r>
         <w:rPr>
@@ -1063,9 +1063,9 @@
         <w:rPr>
           <w:rFonts w:hint="eastAsia"/>
           <w:noProof/>
-          <w:lang w:val="en-US"/>
-        </w:rPr>
-        <w:t>2</w:t>
+          <w:lang w:val="en-GB"/>
+        </w:rPr>
+        <w:t>3</w:t>
       </w:r>
       <w:r>
         <w:rPr>
@@ -1076,7 +1076,7 @@
     </w:p>
     <w:p>
       <w:pPr>
-        <w:pStyle w:val="TOC2"/>
+        <w:pStyle w:val="TM2"/>
         <w:tabs>
           <w:tab w:val="left" w:pos="880"/>
         </w:tabs>
@@ -1086,7 +1086,7 @@
           <w:noProof/>
           <w:color w:val="auto"/>
           <w:szCs w:val="22"/>
-          <w:lang w:val="en-US" w:eastAsia="en-US" w:bidi="ar-SA"/>
+          <w:lang w:val="en-GB" w:eastAsia="fr-LU" w:bidi="ar-SA"/>
         </w:rPr>
       </w:pPr>
       <w:r>
@@ -1103,7 +1103,7 @@
           <w:noProof/>
           <w:color w:val="auto"/>
           <w:szCs w:val="22"/>
-          <w:lang w:val="en-US" w:eastAsia="en-US" w:bidi="ar-SA"/>
+          <w:lang w:val="en-GB" w:eastAsia="fr-LU" w:bidi="ar-SA"/>
         </w:rPr>
         <w:tab/>
       </w:r>
@@ -1117,7 +1117,7 @@
       <w:r>
         <w:rPr>
           <w:noProof/>
-          <w:lang w:val="en-US"/>
+          <w:lang w:val="en-GB"/>
         </w:rPr>
         <w:tab/>
       </w:r>
@@ -1130,9 +1130,9 @@
       <w:r>
         <w:rPr>
           <w:noProof/>
-          <w:lang w:val="en-US"/>
-        </w:rPr>
-        <w:instrText xml:space="preserve"> PAGEREF _Toc486943854 \h </w:instrText>
+          <w:lang w:val="en-GB"/>
+        </w:rPr>
+        <w:instrText xml:space="preserve"> PAGEREF _Toc520197140 \h </w:instrText>
       </w:r>
       <w:r>
         <w:rPr>
@@ -1149,7 +1149,7 @@
         <w:rPr>
           <w:rFonts w:hint="eastAsia"/>
           <w:noProof/>
-          <w:lang w:val="en-US"/>
+          <w:lang w:val="en-GB"/>
         </w:rPr>
         <w:t>3</w:t>
       </w:r>
@@ -1162,7 +1162,7 @@
     </w:p>
     <w:p>
       <w:pPr>
-        <w:pStyle w:val="TOC1"/>
+        <w:pStyle w:val="TM1"/>
         <w:tabs>
           <w:tab w:val="left" w:pos="440"/>
         </w:tabs>
@@ -1174,13 +1174,13 @@
           <w:color w:val="auto"/>
           <w:sz w:val="22"/>
           <w:szCs w:val="22"/>
-          <w:lang w:val="en-US" w:eastAsia="en-US" w:bidi="ar-SA"/>
-        </w:rPr>
-      </w:pPr>
-      <w:r>
-        <w:rPr>
-          <w:noProof/>
-          <w:lang w:val="en-US"/>
+          <w:lang w:val="en-GB" w:eastAsia="fr-LU" w:bidi="ar-SA"/>
+        </w:rPr>
+      </w:pPr>
+      <w:r>
+        <w:rPr>
+          <w:noProof/>
+          <w:lang w:val="en-GB"/>
         </w:rPr>
         <w:t>2</w:t>
       </w:r>
@@ -1193,21 +1193,21 @@
           <w:color w:val="auto"/>
           <w:sz w:val="22"/>
           <w:szCs w:val="22"/>
-          <w:lang w:val="en-US" w:eastAsia="en-US" w:bidi="ar-SA"/>
+          <w:lang w:val="en-GB" w:eastAsia="fr-LU" w:bidi="ar-SA"/>
         </w:rPr>
         <w:tab/>
       </w:r>
       <w:r>
         <w:rPr>
           <w:noProof/>
-          <w:lang w:val="en-US"/>
+          <w:lang w:val="en-GB"/>
         </w:rPr>
         <w:t>Result of CASES Diagnostic</w:t>
       </w:r>
       <w:r>
         <w:rPr>
           <w:noProof/>
-          <w:lang w:val="en-US"/>
+          <w:lang w:val="en-GB"/>
         </w:rPr>
         <w:tab/>
       </w:r>
@@ -1220,9 +1220,9 @@
       <w:r>
         <w:rPr>
           <w:noProof/>
-          <w:lang w:val="en-US"/>
-        </w:rPr>
-        <w:instrText xml:space="preserve"> PAGEREF _Toc486943855 \h </w:instrText>
+          <w:lang w:val="en-GB"/>
+        </w:rPr>
+        <w:instrText xml:space="preserve"> PAGEREF _Toc520197141 \h </w:instrText>
       </w:r>
       <w:r>
         <w:rPr>
@@ -1239,7 +1239,7 @@
         <w:rPr>
           <w:rFonts w:hint="eastAsia"/>
           <w:noProof/>
-          <w:lang w:val="en-US"/>
+          <w:lang w:val="en-GB"/>
         </w:rPr>
         <w:t>4</w:t>
       </w:r>
@@ -1252,7 +1252,7 @@
     </w:p>
     <w:p>
       <w:pPr>
-        <w:pStyle w:val="TOC2"/>
+        <w:pStyle w:val="TM2"/>
         <w:tabs>
           <w:tab w:val="left" w:pos="880"/>
         </w:tabs>
@@ -1262,13 +1262,13 @@
           <w:noProof/>
           <w:color w:val="auto"/>
           <w:szCs w:val="22"/>
-          <w:lang w:val="en-US" w:eastAsia="en-US" w:bidi="ar-SA"/>
-        </w:rPr>
-      </w:pPr>
-      <w:r>
-        <w:rPr>
-          <w:noProof/>
-          <w:lang w:val="en-US"/>
+          <w:lang w:val="en-GB" w:eastAsia="fr-LU" w:bidi="ar-SA"/>
+        </w:rPr>
+      </w:pPr>
+      <w:r>
+        <w:rPr>
+          <w:noProof/>
+          <w:lang w:val="en-GB"/>
         </w:rPr>
         <w:t>2.1</w:t>
       </w:r>
@@ -1279,21 +1279,21 @@
           <w:noProof/>
           <w:color w:val="auto"/>
           <w:szCs w:val="22"/>
-          <w:lang w:val="en-US" w:eastAsia="en-US" w:bidi="ar-SA"/>
+          <w:lang w:val="en-GB" w:eastAsia="fr-LU" w:bidi="ar-SA"/>
         </w:rPr>
         <w:tab/>
       </w:r>
       <w:r>
         <w:rPr>
           <w:noProof/>
-          <w:lang w:val="en-US"/>
+          <w:lang w:val="en-GB"/>
         </w:rPr>
         <w:t>Overview</w:t>
       </w:r>
       <w:r>
         <w:rPr>
           <w:noProof/>
-          <w:lang w:val="en-US"/>
+          <w:lang w:val="en-GB"/>
         </w:rPr>
         <w:tab/>
       </w:r>
@@ -1306,9 +1306,9 @@
       <w:r>
         <w:rPr>
           <w:noProof/>
-          <w:lang w:val="en-US"/>
-        </w:rPr>
-        <w:instrText xml:space="preserve"> PAGEREF _Toc486943856 \h </w:instrText>
+          <w:lang w:val="en-GB"/>
+        </w:rPr>
+        <w:instrText xml:space="preserve"> PAGEREF _Toc520197142 \h </w:instrText>
       </w:r>
       <w:r>
         <w:rPr>
@@ -1325,7 +1325,7 @@
         <w:rPr>
           <w:rFonts w:hint="eastAsia"/>
           <w:noProof/>
-          <w:lang w:val="en-US"/>
+          <w:lang w:val="en-GB"/>
         </w:rPr>
         <w:t>4</w:t>
       </w:r>
@@ -1338,7 +1338,7 @@
     </w:p>
     <w:p>
       <w:pPr>
-        <w:pStyle w:val="TOC2"/>
+        <w:pStyle w:val="TM2"/>
         <w:tabs>
           <w:tab w:val="left" w:pos="880"/>
         </w:tabs>
@@ -1348,13 +1348,13 @@
           <w:noProof/>
           <w:color w:val="auto"/>
           <w:szCs w:val="22"/>
-          <w:lang w:val="en-US" w:eastAsia="en-US" w:bidi="ar-SA"/>
-        </w:rPr>
-      </w:pPr>
-      <w:r>
-        <w:rPr>
-          <w:noProof/>
-          <w:lang w:val="en-US"/>
+          <w:lang w:val="en-GB" w:eastAsia="fr-LU" w:bidi="ar-SA"/>
+        </w:rPr>
+      </w:pPr>
+      <w:r>
+        <w:rPr>
+          <w:noProof/>
+          <w:lang w:val="en-GB"/>
         </w:rPr>
         <w:t>2.2</w:t>
       </w:r>
@@ -1365,21 +1365,21 @@
           <w:noProof/>
           <w:color w:val="auto"/>
           <w:szCs w:val="22"/>
-          <w:lang w:val="en-US" w:eastAsia="en-US" w:bidi="ar-SA"/>
+          <w:lang w:val="en-GB" w:eastAsia="fr-LU" w:bidi="ar-SA"/>
         </w:rPr>
         <w:tab/>
       </w:r>
       <w:r>
         <w:rPr>
           <w:noProof/>
-          <w:lang w:val="en-US"/>
+          <w:lang w:val="en-GB"/>
         </w:rPr>
         <w:t>Maturity evolution</w:t>
       </w:r>
       <w:r>
         <w:rPr>
           <w:noProof/>
-          <w:lang w:val="en-US"/>
+          <w:lang w:val="en-GB"/>
         </w:rPr>
         <w:tab/>
       </w:r>
@@ -1392,9 +1392,9 @@
       <w:r>
         <w:rPr>
           <w:noProof/>
-          <w:lang w:val="en-US"/>
-        </w:rPr>
-        <w:instrText xml:space="preserve"> PAGEREF _Toc486943857 \h </w:instrText>
+          <w:lang w:val="en-GB"/>
+        </w:rPr>
+        <w:instrText xml:space="preserve"> PAGEREF _Toc520197143 \h </w:instrText>
       </w:r>
       <w:r>
         <w:rPr>
@@ -1411,7 +1411,7 @@
         <w:rPr>
           <w:rFonts w:hint="eastAsia"/>
           <w:noProof/>
-          <w:lang w:val="en-US"/>
+          <w:lang w:val="en-GB"/>
         </w:rPr>
         <w:t>4</w:t>
       </w:r>
@@ -1424,7 +1424,7 @@
     </w:p>
     <w:p>
       <w:pPr>
-        <w:pStyle w:val="TOC2"/>
+        <w:pStyle w:val="TM2"/>
         <w:tabs>
           <w:tab w:val="left" w:pos="880"/>
         </w:tabs>
@@ -1434,13 +1434,13 @@
           <w:noProof/>
           <w:color w:val="auto"/>
           <w:szCs w:val="22"/>
-          <w:lang w:val="en-US" w:eastAsia="en-US" w:bidi="ar-SA"/>
-        </w:rPr>
-      </w:pPr>
-      <w:r>
-        <w:rPr>
-          <w:noProof/>
-          <w:lang w:val="en-US"/>
+          <w:lang w:val="en-GB" w:eastAsia="fr-LU" w:bidi="ar-SA"/>
+        </w:rPr>
+      </w:pPr>
+      <w:r>
+        <w:rPr>
+          <w:noProof/>
+          <w:lang w:val="en-GB"/>
         </w:rPr>
         <w:t>2.3</w:t>
       </w:r>
@@ -1451,21 +1451,21 @@
           <w:noProof/>
           <w:color w:val="auto"/>
           <w:szCs w:val="22"/>
-          <w:lang w:val="en-US" w:eastAsia="en-US" w:bidi="ar-SA"/>
+          <w:lang w:val="en-GB" w:eastAsia="fr-LU" w:bidi="ar-SA"/>
         </w:rPr>
         <w:tab/>
       </w:r>
       <w:r>
         <w:rPr>
           <w:noProof/>
-          <w:lang w:val="en-US"/>
+          <w:lang w:val="en-GB"/>
         </w:rPr>
         <w:t>Compliance in each security field</w:t>
       </w:r>
       <w:r>
         <w:rPr>
           <w:noProof/>
-          <w:lang w:val="en-US"/>
+          <w:lang w:val="en-GB"/>
         </w:rPr>
         <w:tab/>
       </w:r>
@@ -1478,9 +1478,9 @@
       <w:r>
         <w:rPr>
           <w:noProof/>
-          <w:lang w:val="en-US"/>
-        </w:rPr>
-        <w:instrText xml:space="preserve"> PAGEREF _Toc486943858 \h </w:instrText>
+          <w:lang w:val="en-GB"/>
+        </w:rPr>
+        <w:instrText xml:space="preserve"> PAGEREF _Toc520197144 \h </w:instrText>
       </w:r>
       <w:r>
         <w:rPr>
@@ -1497,7 +1497,7 @@
         <w:rPr>
           <w:rFonts w:hint="eastAsia"/>
           <w:noProof/>
-          <w:lang w:val="en-US"/>
+          <w:lang w:val="en-GB"/>
         </w:rPr>
         <w:t>5</w:t>
       </w:r>
@@ -1510,7 +1510,7 @@
     </w:p>
     <w:p>
       <w:pPr>
-        <w:pStyle w:val="TOC2"/>
+        <w:pStyle w:val="TM2"/>
         <w:tabs>
           <w:tab w:val="left" w:pos="880"/>
         </w:tabs>
@@ -1520,13 +1520,13 @@
           <w:noProof/>
           <w:color w:val="auto"/>
           <w:szCs w:val="22"/>
-          <w:lang w:val="en-US" w:eastAsia="en-US" w:bidi="ar-SA"/>
-        </w:rPr>
-      </w:pPr>
-      <w:r>
-        <w:rPr>
-          <w:noProof/>
-          <w:lang w:val="en-US"/>
+          <w:lang w:val="en-GB" w:eastAsia="fr-LU" w:bidi="ar-SA"/>
+        </w:rPr>
+      </w:pPr>
+      <w:r>
+        <w:rPr>
+          <w:noProof/>
+          <w:lang w:val="en-GB"/>
         </w:rPr>
         <w:t>2.4</w:t>
       </w:r>
@@ -1537,21 +1537,21 @@
           <w:noProof/>
           <w:color w:val="auto"/>
           <w:szCs w:val="22"/>
-          <w:lang w:val="en-US" w:eastAsia="en-US" w:bidi="ar-SA"/>
+          <w:lang w:val="en-GB" w:eastAsia="fr-LU" w:bidi="ar-SA"/>
         </w:rPr>
         <w:tab/>
       </w:r>
       <w:r>
         <w:rPr>
           <w:noProof/>
-          <w:lang w:val="en-US"/>
+          <w:lang w:val="en-GB"/>
         </w:rPr>
         <w:t>Table of recommendations</w:t>
       </w:r>
       <w:r>
         <w:rPr>
           <w:noProof/>
-          <w:lang w:val="en-US"/>
+          <w:lang w:val="en-GB"/>
         </w:rPr>
         <w:tab/>
       </w:r>
@@ -1564,9 +1564,9 @@
       <w:r>
         <w:rPr>
           <w:noProof/>
-          <w:lang w:val="en-US"/>
-        </w:rPr>
-        <w:instrText xml:space="preserve"> PAGEREF _Toc486943859 \h </w:instrText>
+          <w:lang w:val="en-GB"/>
+        </w:rPr>
+        <w:instrText xml:space="preserve"> PAGEREF _Toc520197145 \h </w:instrText>
       </w:r>
       <w:r>
         <w:rPr>
@@ -1583,7 +1583,7 @@
         <w:rPr>
           <w:rFonts w:hint="eastAsia"/>
           <w:noProof/>
-          <w:lang w:val="en-US"/>
+          <w:lang w:val="en-GB"/>
         </w:rPr>
         <w:t>6</w:t>
       </w:r>
@@ -1596,16 +1596,11 @@
     </w:p>
     <w:p>
       <w:pPr>
-        <w:pStyle w:val="TOC1"/>
-        <w:rPr>
-          <w:rFonts w:asciiTheme="minorHAnsi" w:eastAsiaTheme="minorEastAsia" w:hAnsiTheme="minorHAnsi" w:cstheme="minorBidi"/>
-          <w:b w:val="0"/>
-          <w:caps w:val="0"/>
-          <w:noProof/>
-          <w:color w:val="auto"/>
-          <w:sz w:val="22"/>
-          <w:szCs w:val="22"/>
-          <w:lang w:val="en-US" w:eastAsia="en-US" w:bidi="ar-SA"/>
+        <w:pStyle w:val="TM1"/>
+        <w:rPr>
+          <w:rFonts w:hint="eastAsia"/>
+          <w:noProof/>
+          <w:lang w:val="en-GB"/>
         </w:rPr>
       </w:pPr>
       <w:r>
@@ -1618,7 +1613,7 @@
       <w:r>
         <w:rPr>
           <w:noProof/>
-          <w:lang w:val="en-US"/>
+          <w:lang w:val="en-GB"/>
         </w:rPr>
         <w:tab/>
       </w:r>
@@ -1631,9 +1626,9 @@
       <w:r>
         <w:rPr>
           <w:noProof/>
-          <w:lang w:val="en-US"/>
-        </w:rPr>
-        <w:instrText xml:space="preserve"> PAGEREF _Toc486943860 \h </w:instrText>
+          <w:lang w:val="en-GB"/>
+        </w:rPr>
+        <w:instrText xml:space="preserve"> PAGEREF _Toc520197146 \h </w:instrText>
       </w:r>
       <w:r>
         <w:rPr>
@@ -1650,7 +1645,7 @@
         <w:rPr>
           <w:rFonts w:hint="eastAsia"/>
           <w:noProof/>
-          <w:lang w:val="en-US"/>
+          <w:lang w:val="en-GB"/>
         </w:rPr>
         <w:t>7</w:t>
       </w:r>
@@ -1663,222 +1658,29 @@
     </w:p>
     <w:p>
       <w:pPr>
-        <w:pStyle w:val="TOC1"/>
-        <w:rPr>
-          <w:rFonts w:asciiTheme="minorHAnsi" w:eastAsiaTheme="minorEastAsia" w:hAnsiTheme="minorHAnsi" w:cstheme="minorBidi"/>
-          <w:b w:val="0"/>
-          <w:caps w:val="0"/>
-          <w:noProof/>
-          <w:color w:val="auto"/>
-          <w:sz w:val="22"/>
-          <w:szCs w:val="22"/>
-          <w:lang w:val="en-US" w:eastAsia="en-US" w:bidi="ar-SA"/>
-        </w:rPr>
-      </w:pPr>
-      <w:r>
-        <w:rPr>
-          <w:noProof/>
-          <w:lang w:val="en-US"/>
-        </w:rPr>
-        <w:t>APPENDIX B : Legend</w:t>
-      </w:r>
-      <w:r>
-        <w:rPr>
-          <w:noProof/>
-          <w:lang w:val="en-US"/>
-        </w:rPr>
-        <w:tab/>
-      </w:r>
-      <w:r>
-        <w:rPr>
-          <w:noProof/>
-        </w:rPr>
-        <w:fldChar w:fldCharType="begin"/>
-      </w:r>
-      <w:r>
-        <w:rPr>
-          <w:noProof/>
-          <w:lang w:val="en-US"/>
-        </w:rPr>
-        <w:instrText xml:space="preserve"> PAGEREF _Toc486943861 \h </w:instrText>
-      </w:r>
-      <w:r>
-        <w:rPr>
-          <w:noProof/>
-        </w:rPr>
-      </w:r>
-      <w:r>
-        <w:rPr>
-          <w:noProof/>
-        </w:rPr>
-        <w:fldChar w:fldCharType="separate"/>
-      </w:r>
-      <w:r>
-        <w:rPr>
-          <w:rFonts w:hint="eastAsia"/>
-          <w:noProof/>
-          <w:lang w:val="en-US"/>
-        </w:rPr>
-        <w:t>11</w:t>
-      </w:r>
-      <w:r>
-        <w:rPr>
-          <w:noProof/>
-        </w:rPr>
-        <w:fldChar w:fldCharType="end"/>
-      </w:r>
-    </w:p>
-    <w:p>
-      <w:pPr>
-        <w:pStyle w:val="TOC2"/>
-        <w:rPr>
-          <w:rFonts w:asciiTheme="minorHAnsi" w:eastAsiaTheme="minorEastAsia" w:hAnsiTheme="minorHAnsi" w:cstheme="minorBidi"/>
-          <w:smallCaps w:val="0"/>
-          <w:noProof/>
-          <w:color w:val="auto"/>
-          <w:szCs w:val="22"/>
-          <w:lang w:val="en-US" w:eastAsia="en-US" w:bidi="ar-SA"/>
-        </w:rPr>
-      </w:pPr>
-      <w:r>
-        <w:rPr>
-          <w:noProof/>
-          <w:lang w:val="en-US"/>
-        </w:rPr>
-        <w:t>Legend of the table of recommendations</w:t>
-      </w:r>
-      <w:r>
-        <w:rPr>
-          <w:noProof/>
-          <w:lang w:val="en-US"/>
-        </w:rPr>
-        <w:tab/>
-      </w:r>
-      <w:r>
-        <w:rPr>
-          <w:noProof/>
-        </w:rPr>
-        <w:fldChar w:fldCharType="begin"/>
-      </w:r>
-      <w:r>
-        <w:rPr>
-          <w:noProof/>
-          <w:lang w:val="en-US"/>
-        </w:rPr>
-        <w:instrText xml:space="preserve"> PAGEREF _Toc486943862 \h </w:instrText>
-      </w:r>
-      <w:r>
-        <w:rPr>
-          <w:noProof/>
-        </w:rPr>
-      </w:r>
-      <w:r>
-        <w:rPr>
-          <w:noProof/>
-        </w:rPr>
-        <w:fldChar w:fldCharType="separate"/>
-      </w:r>
-      <w:r>
-        <w:rPr>
-          <w:rFonts w:hint="eastAsia"/>
-          <w:noProof/>
-          <w:lang w:val="en-US"/>
-        </w:rPr>
-        <w:t>11</w:t>
-      </w:r>
-      <w:r>
-        <w:rPr>
-          <w:noProof/>
-        </w:rPr>
-        <w:fldChar w:fldCharType="end"/>
-      </w:r>
-    </w:p>
-    <w:p>
-      <w:pPr>
-        <w:pStyle w:val="TOC2"/>
-        <w:rPr>
-          <w:rFonts w:hint="eastAsia"/>
-          <w:noProof/>
-          <w:lang w:val="en-US"/>
-        </w:rPr>
-      </w:pPr>
-      <w:r>
-        <w:rPr>
-          <w:noProof/>
-          <w:lang w:val="en-US"/>
-        </w:rPr>
-        <w:t>Legend of the detailed assessment table</w:t>
-      </w:r>
-      <w:r>
-        <w:rPr>
-          <w:noProof/>
-          <w:lang w:val="en-US"/>
-        </w:rPr>
-        <w:tab/>
-      </w:r>
-      <w:r>
-        <w:rPr>
-          <w:noProof/>
-        </w:rPr>
-        <w:fldChar w:fldCharType="begin"/>
-      </w:r>
-      <w:r>
-        <w:rPr>
-          <w:noProof/>
-          <w:lang w:val="en-US"/>
-        </w:rPr>
-        <w:instrText xml:space="preserve"> PAGEREF _Toc486943863 \h </w:instrText>
-      </w:r>
-      <w:r>
-        <w:rPr>
-          <w:noProof/>
-        </w:rPr>
-      </w:r>
-      <w:r>
-        <w:rPr>
-          <w:noProof/>
-        </w:rPr>
-        <w:fldChar w:fldCharType="separate"/>
-      </w:r>
-      <w:r>
-        <w:rPr>
-          <w:rFonts w:hint="eastAsia"/>
-          <w:noProof/>
-          <w:lang w:val="en-US"/>
-        </w:rPr>
-        <w:t>11</w:t>
-      </w:r>
-      <w:r>
-        <w:rPr>
-          <w:noProof/>
-        </w:rPr>
-        <w:fldChar w:fldCharType="end"/>
-      </w:r>
-    </w:p>
-    <w:p>
-      <w:pPr>
         <w:rPr>
           <w:rFonts w:ascii="Century Schoolbook L" w:hAnsi="Century Schoolbook L" w:cs="Lucida Sans" w:hint="eastAsia"/>
-          <w:smallCaps/>
+          <w:b/>
+          <w:caps/>
           <w:noProof/>
           <w:color w:val="00000A"/>
           <w:kern w:val="0"/>
-          <w:sz w:val="22"/>
-          <w:lang w:val="en-US" w:eastAsia="hi-IN"/>
+          <w:sz w:val="20"/>
+          <w:lang w:val="en-GB" w:eastAsia="hi-IN"/>
         </w:rPr>
       </w:pPr>
       <w:r>
         <w:rPr>
           <w:rFonts w:hint="eastAsia"/>
           <w:noProof/>
-          <w:lang w:val="en-US"/>
+          <w:lang w:val="en-GB"/>
         </w:rPr>
         <w:br w:type="page"/>
       </w:r>
     </w:p>
     <w:p>
       <w:pPr>
-        <w:pStyle w:val="Heading1"/>
+        <w:pStyle w:val="Titre1"/>
       </w:pPr>
       <w:r>
         <w:rPr>
@@ -1889,7 +1691,7 @@
         <w:lastRenderedPageBreak/>
         <w:fldChar w:fldCharType="end"/>
       </w:r>
-      <w:bookmarkStart w:id="0" w:name="_Toc486943851"/>
+      <w:bookmarkStart w:id="0" w:name="_Toc520197137"/>
       <w:r>
         <w:t>Introduction</w:t>
       </w:r>
@@ -1897,9 +1699,9 @@
     </w:p>
     <w:p>
       <w:pPr>
-        <w:pStyle w:val="Heading2"/>
-      </w:pPr>
-      <w:bookmarkStart w:id="1" w:name="_Toc486943852"/>
+        <w:pStyle w:val="Titre2"/>
+      </w:pPr>
+      <w:bookmarkStart w:id="1" w:name="_Toc520197138"/>
       <w:proofErr w:type="spellStart"/>
       <w:r>
         <w:t>Company</w:t>
@@ -1925,10 +1727,10 @@
     </w:p>
     <w:p>
       <w:pPr>
-        <w:pStyle w:val="Heading2"/>
+        <w:pStyle w:val="Titre2"/>
         <w:ind w:left="450" w:hanging="450"/>
       </w:pPr>
-      <w:bookmarkStart w:id="2" w:name="_Toc486943853"/>
+      <w:bookmarkStart w:id="2" w:name="_Toc520197139"/>
       <w:r>
         <w:t>Warning</w:t>
       </w:r>
@@ -2064,12 +1866,12 @@
     </w:p>
     <w:p>
       <w:pPr>
-        <w:pStyle w:val="Heading2"/>
-        <w:rPr>
-          <w:lang w:val="en-US"/>
-        </w:rPr>
-      </w:pPr>
-      <w:bookmarkStart w:id="3" w:name="_Toc486943854"/>
+        <w:pStyle w:val="Titre2"/>
+        <w:rPr>
+          <w:lang w:val="en-US"/>
+        </w:rPr>
+      </w:pPr>
+      <w:bookmarkStart w:id="3" w:name="_Toc520197140"/>
       <w:r>
         <w:rPr>
           <w:lang w:val="en-US"/>
@@ -2089,12 +1891,12 @@
       <w:r>
         <w:rPr>
           <w:noProof/>
-          <w:lang w:val="en-US" w:eastAsia="en-US" w:bidi="ar-SA"/>
+          <w:lang w:eastAsia="fr-LU" w:bidi="ar-SA"/>
         </w:rPr>
         <mc:AlternateContent>
           <mc:Choice Requires="wpg">
             <w:drawing>
-              <wp:anchor distT="0" distB="0" distL="114300" distR="114300" simplePos="0" relativeHeight="251663360" behindDoc="0" locked="0" layoutInCell="1" allowOverlap="1" wp14:anchorId="0566C29C" wp14:editId="52448694">
+              <wp:anchor distT="0" distB="0" distL="114300" distR="114300" simplePos="0" relativeHeight="251663360" behindDoc="0" locked="0" layoutInCell="1" allowOverlap="1" wp14:anchorId="2D262FED" wp14:editId="2D095238">
                 <wp:simplePos x="0" y="0"/>
                 <wp:positionH relativeFrom="column">
                   <wp:posOffset>229272</wp:posOffset>
@@ -2346,9 +2148,9 @@
     </w:p>
     <w:p>
       <w:pPr>
-        <w:pStyle w:val="Heading1"/>
-      </w:pPr>
-      <w:bookmarkStart w:id="4" w:name="_Toc486943855"/>
+        <w:pStyle w:val="Titre1"/>
+      </w:pPr>
+      <w:bookmarkStart w:id="4" w:name="_Toc520197141"/>
       <w:proofErr w:type="spellStart"/>
       <w:r>
         <w:lastRenderedPageBreak/>
@@ -2362,9 +2164,9 @@
     </w:p>
     <w:p>
       <w:pPr>
-        <w:pStyle w:val="Heading2"/>
-      </w:pPr>
-      <w:bookmarkStart w:id="5" w:name="_Toc486943856"/>
+        <w:pStyle w:val="Titre2"/>
+      </w:pPr>
+      <w:bookmarkStart w:id="5" w:name="_Toc520197142"/>
       <w:proofErr w:type="spellStart"/>
       <w:r>
         <w:t>Overview</w:t>
@@ -2382,9 +2184,9 @@
     </w:p>
     <w:p>
       <w:pPr>
-        <w:pStyle w:val="Heading2"/>
-      </w:pPr>
-      <w:bookmarkStart w:id="6" w:name="_Toc486943857"/>
+        <w:pStyle w:val="Titre2"/>
+      </w:pPr>
+      <w:bookmarkStart w:id="6" w:name="_Toc520197143"/>
       <w:proofErr w:type="spellStart"/>
       <w:r>
         <w:t>Maturity</w:t>
@@ -2413,10 +2215,10 @@
       <w:r>
         <w:rPr>
           <w:noProof/>
-          <w:lang w:val="en-US" w:eastAsia="en-US" w:bidi="ar-SA"/>
+          <w:lang w:eastAsia="fr-LU" w:bidi="ar-SA"/>
         </w:rPr>
         <w:drawing>
-          <wp:anchor distT="0" distB="0" distL="0" distR="0" simplePos="0" relativeHeight="55917910" behindDoc="0" locked="0" layoutInCell="1" allowOverlap="1" wp14:anchorId="7AC8C2B4" wp14:editId="02E262AA">
+          <wp:anchor distT="0" distB="0" distL="0" distR="0" simplePos="0" relativeHeight="55917910" behindDoc="0" locked="0" layoutInCell="1" allowOverlap="1" wp14:anchorId="59A3EDE2" wp14:editId="00E9D225">
             <wp:simplePos x="0" y="0"/>
             <wp:positionH relativeFrom="margin">
               <wp:align>center</wp:align>
@@ -2556,9 +2358,9 @@
     </w:p>
     <w:p>
       <w:pPr>
-        <w:pStyle w:val="Heading2"/>
-      </w:pPr>
-      <w:bookmarkStart w:id="7" w:name="_Toc486943858"/>
+        <w:pStyle w:val="Titre2"/>
+      </w:pPr>
+      <w:bookmarkStart w:id="7" w:name="_Toc520197144"/>
       <w:r>
         <w:lastRenderedPageBreak/>
         <w:t xml:space="preserve">Compliance in </w:t>
@@ -2602,12 +2404,12 @@
           <w:bCs/>
           <w:noProof/>
           <w:sz w:val="24"/>
-          <w:lang w:val="en-US" w:eastAsia="en-US" w:bidi="ar-SA"/>
+          <w:lang w:eastAsia="fr-LU" w:bidi="ar-SA"/>
         </w:rPr>
         <mc:AlternateContent>
           <mc:Choice Requires="wpg">
             <w:drawing>
-              <wp:anchor distT="0" distB="0" distL="114300" distR="114300" simplePos="0" relativeHeight="251661312" behindDoc="0" locked="0" layoutInCell="1" allowOverlap="1">
+              <wp:anchor distT="0" distB="0" distL="114300" distR="114300" simplePos="0" relativeHeight="251661312" behindDoc="0" locked="0" layoutInCell="1" allowOverlap="1" wp14:anchorId="252F7D28" wp14:editId="29E1255A">
                 <wp:simplePos x="0" y="0"/>
                 <wp:positionH relativeFrom="column">
                   <wp:posOffset>270510</wp:posOffset>
@@ -2725,7 +2527,7 @@
     </w:p>
     <w:tbl>
       <w:tblPr>
-        <w:tblStyle w:val="TableGrid"/>
+        <w:tblStyle w:val="Grilledutableau"/>
         <w:tblpPr w:leftFromText="144" w:rightFromText="144" w:vertAnchor="page" w:horzAnchor="margin" w:tblpXSpec="center" w:tblpY="8209"/>
         <w:tblW w:w="6322" w:type="dxa"/>
         <w:tblBorders>
@@ -2851,8 +2653,6 @@
                 <w:szCs w:val="20"/>
               </w:rPr>
             </w:pPr>
-            <w:bookmarkStart w:id="8" w:name="_GoBack"/>
-            <w:bookmarkEnd w:id="8"/>
             <w:r>
               <w:rPr>
                 <w:rFonts w:asciiTheme="minorHAnsi" w:hAnsiTheme="minorHAnsi"/>
@@ -2979,9 +2779,9 @@
     </w:p>
     <w:p>
       <w:pPr>
-        <w:pStyle w:val="Heading2"/>
-      </w:pPr>
-      <w:bookmarkStart w:id="9" w:name="_Toc486943859"/>
+        <w:pStyle w:val="Titre2"/>
+      </w:pPr>
+      <w:bookmarkStart w:id="8" w:name="_Toc520197145"/>
       <w:r>
         <w:lastRenderedPageBreak/>
         <w:t xml:space="preserve">Table of </w:t>
@@ -2993,7 +2793,7 @@
       <w:r>
         <w:t>ndations</w:t>
       </w:r>
-      <w:bookmarkEnd w:id="9"/>
+      <w:bookmarkEnd w:id="8"/>
       <w:proofErr w:type="spellEnd"/>
     </w:p>
     <w:p>
@@ -3145,9 +2945,121 @@
       </w:pPr>
       <w:r>
         <w:rPr>
+          <w:noProof/>
+          <w:szCs w:val="22"/>
+          <w:lang w:eastAsia="fr-LU" w:bidi="ar-SA"/>
+        </w:rPr>
+        <mc:AlternateContent>
+          <mc:Choice Requires="wps">
+            <w:drawing>
+              <wp:anchor distT="0" distB="0" distL="114300" distR="114300" simplePos="0" relativeHeight="251665408" behindDoc="0" locked="0" layoutInCell="1" allowOverlap="1" wp14:anchorId="17A6C0AD" wp14:editId="733A6E1B">
+                <wp:simplePos x="0" y="0"/>
+                <wp:positionH relativeFrom="margin">
+                  <wp:posOffset>163830</wp:posOffset>
+                </wp:positionH>
+                <wp:positionV relativeFrom="paragraph">
+                  <wp:posOffset>217170</wp:posOffset>
+                </wp:positionV>
+                <wp:extent cx="354330" cy="240030"/>
+                <wp:effectExtent l="0" t="0" r="26670" b="26670"/>
+                <wp:wrapNone/>
+                <wp:docPr id="7" name="Rectangle 7"/>
+                <wp:cNvGraphicFramePr/>
+                <a:graphic xmlns:a="http://schemas.openxmlformats.org/drawingml/2006/main">
+                  <a:graphicData uri="http://schemas.microsoft.com/office/word/2010/wordprocessingShape">
+                    <wps:wsp>
+                      <wps:cNvSpPr/>
+                      <wps:spPr>
+                        <a:xfrm>
+                          <a:off x="0" y="0"/>
+                          <a:ext cx="354330" cy="240030"/>
+                        </a:xfrm>
+                        <a:prstGeom prst="rect">
+                          <a:avLst/>
+                        </a:prstGeom>
+                        <a:solidFill>
+                          <a:srgbClr val="FFCCCC"/>
+                        </a:solidFill>
+                        <a:ln>
+                          <a:solidFill>
+                            <a:schemeClr val="tx1"/>
+                          </a:solidFill>
+                        </a:ln>
+                      </wps:spPr>
+                      <wps:style>
+                        <a:lnRef idx="2">
+                          <a:schemeClr val="accent1">
+                            <a:shade val="50000"/>
+                          </a:schemeClr>
+                        </a:lnRef>
+                        <a:fillRef idx="1">
+                          <a:schemeClr val="accent1"/>
+                        </a:fillRef>
+                        <a:effectRef idx="0">
+                          <a:schemeClr val="accent1"/>
+                        </a:effectRef>
+                        <a:fontRef idx="minor">
+                          <a:schemeClr val="lt1"/>
+                        </a:fontRef>
+                      </wps:style>
+                      <wps:bodyPr rot="0" spcFirstLastPara="0" vertOverflow="overflow" horzOverflow="overflow" vert="horz" wrap="square" lIns="91440" tIns="45720" rIns="91440" bIns="45720" numCol="1" spcCol="0" rtlCol="0" fromWordArt="0" anchor="ctr" anchorCtr="0" forceAA="0" compatLnSpc="1">
+                        <a:prstTxWarp prst="textNoShape">
+                          <a:avLst/>
+                        </a:prstTxWarp>
+                        <a:noAutofit/>
+                      </wps:bodyPr>
+                    </wps:wsp>
+                  </a:graphicData>
+                </a:graphic>
+              </wp:anchor>
+            </w:drawing>
+          </mc:Choice>
+          <mc:Fallback>
+            <w:pict>
+              <v:rect w14:anchorId="7E05649F" id="Rectangle 7" o:spid="_x0000_s1026" style="position:absolute;margin-left:12.9pt;margin-top:17.1pt;width:27.9pt;height:18.9pt;z-index:251665408;visibility:visible;mso-wrap-style:square;mso-wrap-distance-left:9pt;mso-wrap-distance-top:0;mso-wrap-distance-right:9pt;mso-wrap-distance-bottom:0;mso-position-horizontal:absolute;mso-position-horizontal-relative:margin;mso-position-vertical:absolute;mso-position-vertical-relative:text;v-text-anchor:middle" o:gfxdata="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" fillcolor="#fcc" strokecolor="black [3213]" strokeweight="1pt">
+                <w10:wrap anchorx="margin"/>
+              </v:rect>
+            </w:pict>
+          </mc:Fallback>
+        </mc:AlternateContent>
+      </w:r>
+      <w:r>
+        <w:rPr>
           <w:lang w:val="en-US"/>
         </w:rPr>
         <w:t>Each recommendation has their importance level:</w:t>
+      </w:r>
+    </w:p>
+    <w:p>
+      <w:pPr>
+        <w:pStyle w:val="Textbody"/>
+        <w:rPr>
+          <w:lang w:val="en-GB"/>
+        </w:rPr>
+      </w:pPr>
+      <w:r>
+        <w:rPr>
+          <w:lang w:val="en-GB"/>
+        </w:rPr>
+        <w:tab/>
+      </w:r>
+      <w:r>
+        <w:rPr>
+          <w:lang w:val="en-GB"/>
+        </w:rPr>
+        <w:t xml:space="preserve">   </w:t>
+      </w:r>
+      <w:r>
+        <w:rPr>
+          <w:lang w:val="en-GB"/>
+        </w:rPr>
+        <w:t xml:space="preserve">: </w:t>
+      </w:r>
+      <w:r>
+        <w:rPr>
+          <w:lang w:val="en-GB"/>
+        </w:rPr>
+        <w:t>Priority risk which implies an imminent danger.</w:t>
       </w:r>
     </w:p>
     <w:p>
@@ -3417,7 +3329,7 @@
     </w:p>
     <w:p>
       <w:pPr>
-        <w:pStyle w:val="Heading1"/>
+        <w:pStyle w:val="Titre1"/>
         <w:numPr>
           <w:ilvl w:val="0"/>
           <w:numId w:val="0"/>
@@ -3427,7 +3339,7 @@
           <w:lang w:val="en-US"/>
         </w:rPr>
       </w:pPr>
-      <w:bookmarkStart w:id="10" w:name="_Toc486943860"/>
+      <w:bookmarkStart w:id="9" w:name="_Toc520197146"/>
       <w:r>
         <w:rPr>
           <w:lang w:val="en-US"/>
@@ -3449,7 +3361,7 @@
         </w:rPr>
         <w:t xml:space="preserve"> Notes Taken</w:t>
       </w:r>
-      <w:bookmarkEnd w:id="10"/>
+      <w:bookmarkEnd w:id="9"/>
     </w:p>
     <w:p>
       <w:pPr>
@@ -4509,12 +4421,149 @@
         <w:pStyle w:val="Textbody"/>
         <w:rPr>
           <w:szCs w:val="22"/>
-          <w:lang w:val="en-US"/>
+          <w:lang w:val="en-US" w:eastAsia="fr-LU"/>
+        </w:rPr>
+      </w:pPr>
+      <w:r>
+        <w:rPr>
+          <w:b/>
+          <w:kern w:val="0"/>
+          <w:szCs w:val="22"/>
+          <w:lang w:val="en-US" w:eastAsia="fr-LU"/>
+        </w:rPr>
+        <w:t>Aimed maturity</w:t>
+      </w:r>
+      <w:r>
+        <w:rPr>
+          <w:kern w:val="0"/>
+          <w:szCs w:val="22"/>
+          <w:lang w:val="en-US" w:eastAsia="fr-LU"/>
+        </w:rPr>
+        <w:t>: Aimed maturity after the set-up of the recommendation</w:t>
+      </w:r>
+      <w:r>
+        <w:rPr>
+          <w:szCs w:val="22"/>
+          <w:lang w:val="en-US" w:eastAsia="fr-LU"/>
+        </w:rPr>
+        <w:t xml:space="preserve">. </w:t>
+      </w:r>
+      <w:r>
+        <w:rPr>
+          <w:noProof/>
+          <w:szCs w:val="22"/>
+          <w:lang w:eastAsia="fr-LU" w:bidi="ar-SA"/>
+        </w:rPr>
+        <mc:AlternateContent>
+          <mc:Choice Requires="wps">
+            <w:drawing>
+              <wp:anchor distT="0" distB="0" distL="114300" distR="114300" simplePos="0" relativeHeight="251667456" behindDoc="0" locked="0" layoutInCell="1" allowOverlap="1" wp14:anchorId="5BDB11D9" wp14:editId="7E489602">
+                <wp:simplePos x="0" y="0"/>
+                <wp:positionH relativeFrom="margin">
+                  <wp:align>left</wp:align>
+                </wp:positionH>
+                <wp:positionV relativeFrom="paragraph">
+                  <wp:posOffset>209550</wp:posOffset>
+                </wp:positionV>
+                <wp:extent cx="354330" cy="240030"/>
+                <wp:effectExtent l="0" t="0" r="26670" b="26670"/>
+                <wp:wrapNone/>
+                <wp:docPr id="8" name="Rectangle 8"/>
+                <wp:cNvGraphicFramePr/>
+                <a:graphic xmlns:a="http://schemas.openxmlformats.org/drawingml/2006/main">
+                  <a:graphicData uri="http://schemas.microsoft.com/office/word/2010/wordprocessingShape">
+                    <wps:wsp>
+                      <wps:cNvSpPr/>
+                      <wps:spPr>
+                        <a:xfrm>
+                          <a:off x="0" y="0"/>
+                          <a:ext cx="354330" cy="240030"/>
+                        </a:xfrm>
+                        <a:prstGeom prst="rect">
+                          <a:avLst/>
+                        </a:prstGeom>
+                        <a:solidFill>
+                          <a:srgbClr val="FFCCCC"/>
+                        </a:solidFill>
+                        <a:ln>
+                          <a:solidFill>
+                            <a:schemeClr val="tx1"/>
+                          </a:solidFill>
+                        </a:ln>
+                      </wps:spPr>
+                      <wps:style>
+                        <a:lnRef idx="2">
+                          <a:schemeClr val="accent1">
+                            <a:shade val="50000"/>
+                          </a:schemeClr>
+                        </a:lnRef>
+                        <a:fillRef idx="1">
+                          <a:schemeClr val="accent1"/>
+                        </a:fillRef>
+                        <a:effectRef idx="0">
+                          <a:schemeClr val="accent1"/>
+                        </a:effectRef>
+                        <a:fontRef idx="minor">
+                          <a:schemeClr val="lt1"/>
+                        </a:fontRef>
+                      </wps:style>
+                      <wps:bodyPr rot="0" spcFirstLastPara="0" vertOverflow="overflow" horzOverflow="overflow" vert="horz" wrap="square" lIns="91440" tIns="45720" rIns="91440" bIns="45720" numCol="1" spcCol="0" rtlCol="0" fromWordArt="0" anchor="ctr" anchorCtr="0" forceAA="0" compatLnSpc="1">
+                        <a:prstTxWarp prst="textNoShape">
+                          <a:avLst/>
+                        </a:prstTxWarp>
+                        <a:noAutofit/>
+                      </wps:bodyPr>
+                    </wps:wsp>
+                  </a:graphicData>
+                </a:graphic>
+                <wp14:sizeRelV relativeFrom="margin">
+                  <wp14:pctHeight>0</wp14:pctHeight>
+                </wp14:sizeRelV>
+              </wp:anchor>
+            </w:drawing>
+          </mc:Choice>
+          <mc:Fallback>
+            <w:pict>
+              <v:rect w14:anchorId="122638C9" id="Rectangle 8" o:spid="_x0000_s1026" style="position:absolute;margin-left:0;margin-top:16.5pt;width:27.9pt;height:18.9pt;z-index:251667456;visibility:visible;mso-wrap-style:square;mso-height-percent:0;mso-wrap-distance-left:9pt;mso-wrap-distance-top:0;mso-wrap-distance-right:9pt;mso-wrap-distance-bottom:0;mso-position-horizontal:left;mso-position-horizontal-relative:margin;mso-position-vertical:absolute;mso-position-vertical-relative:text;mso-height-percent:0;mso-height-relative:margin;v-text-anchor:middle" o:gfxdata="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" fillcolor="#fcc" strokecolor="black [3213]" strokeweight="1pt">
+                <w10:wrap anchorx="margin"/>
+              </v:rect>
+            </w:pict>
+          </mc:Fallback>
+        </mc:AlternateContent>
+      </w:r>
+    </w:p>
+    <w:p>
+      <w:pPr>
+        <w:pStyle w:val="Textbody"/>
+        <w:ind w:firstLine="706"/>
+        <w:rPr>
+          <w:szCs w:val="22"/>
+          <w:lang w:val="en-GB" w:eastAsia="fr-LU"/>
+        </w:rPr>
+      </w:pPr>
+      <w:bookmarkStart w:id="10" w:name="_GoBack"/>
+      <w:r>
+        <w:rPr>
+          <w:szCs w:val="22"/>
+          <w:lang w:val="en-GB" w:eastAsia="fr-LU"/>
+        </w:rPr>
+        <w:t>Recommendation bound to this risk is urgent with high-priority to take care.</w:t>
+      </w:r>
+    </w:p>
+    <w:p>
+      <w:pPr>
+        <w:pStyle w:val="Textbody"/>
+        <w:rPr>
+          <w:szCs w:val="22"/>
+          <w:lang w:val="en-GB"/>
         </w:rPr>
         <w:sectPr>
-          <w:headerReference w:type="default" r:id="rId16"/>
-          <w:footerReference w:type="default" r:id="rId17"/>
-          <w:footerReference w:type="first" r:id="rId18"/>
+          <w:headerReference w:type="even" r:id="rId16"/>
+          <w:headerReference w:type="default" r:id="rId17"/>
+          <w:footerReference w:type="even" r:id="rId18"/>
+          <w:footerReference w:type="default" r:id="rId19"/>
+          <w:headerReference w:type="first" r:id="rId20"/>
+          <w:footerReference w:type="first" r:id="rId21"/>
           <w:pgSz w:w="11906" w:h="16838"/>
           <w:pgMar w:top="1893" w:right="1134" w:bottom="1133" w:left="1134" w:header="562" w:footer="562" w:gutter="0"/>
           <w:cols w:space="0"/>
@@ -4522,31 +4571,8 @@
           <w:docGrid w:linePitch="326"/>
         </w:sectPr>
       </w:pPr>
-      <w:r>
-        <w:rPr>
-          <w:b/>
-          <w:kern w:val="0"/>
-          <w:szCs w:val="22"/>
-          <w:lang w:val="en-US" w:eastAsia="fr-LU"/>
-        </w:rPr>
-        <w:t>Aimed maturity</w:t>
-      </w:r>
-      <w:r>
-        <w:rPr>
-          <w:kern w:val="0"/>
-          <w:szCs w:val="22"/>
-          <w:lang w:val="en-US" w:eastAsia="fr-LU"/>
-        </w:rPr>
-        <w:t>: Aimed maturity after the set-up of the recommendation</w:t>
-      </w:r>
-      <w:r>
-        <w:rPr>
-          <w:szCs w:val="22"/>
-          <w:lang w:val="en-US" w:eastAsia="fr-LU"/>
-        </w:rPr>
-        <w:t xml:space="preserve">. </w:t>
-      </w:r>
-    </w:p>
+    </w:p>
+    <w:bookmarkEnd w:id="10"/>
     <w:p>
       <w:pPr>
         <w:pStyle w:val="Standard"/>
@@ -4587,8 +4613,8 @@
       </w:r>
     </w:p>
     <w:sectPr>
-      <w:headerReference w:type="default" r:id="rId19"/>
-      <w:footerReference w:type="default" r:id="rId20"/>
+      <w:headerReference w:type="default" r:id="rId22"/>
+      <w:footerReference w:type="default" r:id="rId23"/>
       <w:pgSz w:w="16838" w:h="11906" w:orient="landscape"/>
       <w:pgMar w:top="1134" w:right="1893" w:bottom="1134" w:left="1133" w:header="562" w:footer="567" w:gutter="0"/>
       <w:cols w:space="0"/>
@@ -4618,6 +4644,16 @@
 </file>
 
 <file path=word/footer1.xml><?xml version="1.0" encoding="utf-8"?>
+<w:ftr xmlns:wpc="http://schemas.microsoft.com/office/word/2010/wordprocessingCanvas" xmlns:cx="http://schemas.microsoft.com/office/drawing/2014/chartex" xmlns:mc="http://schemas.openxmlformats.org/markup-compatibility/2006" xmlns:o="urn:schemas-microsoft-com:office:office" xmlns:r="http://schemas.openxmlformats.org/officeDocument/2006/relationships" xmlns:m="http://schemas.openxmlformats.org/officeDocument/2006/math" xmlns:v="urn:schemas-microsoft-com:vml" xmlns:wp14="http://schemas.microsoft.com/office/word/2010/wordprocessingDrawing" xmlns:wp="http://schemas.openxmlformats.org/drawingml/2006/wordprocessingDrawing" xmlns:w10="urn:schemas-microsoft-com:office:word" xmlns:w="http://schemas.openxmlformats.org/wordprocessingml/2006/main" xmlns:w14="http://schemas.microsoft.com/office/word/2010/wordml" xmlns:w15="http://schemas.microsoft.com/office/word/2012/wordml" xmlns:w16se="http://schemas.microsoft.com/office/word/2015/wordml/symex" xmlns:wpg="http://schemas.microsoft.com/office/word/2010/wordprocessingGroup" xmlns:wpi="http://schemas.microsoft.com/office/word/2010/wordprocessingInk" xmlns:wne="http://schemas.microsoft.com/office/word/2006/wordml" xmlns:wps="http://schemas.microsoft.com/office/word/2010/wordprocessingShape" mc:Ignorable="w14 w15 w16se wp14">
+  <w:p>
+    <w:pPr>
+      <w:pStyle w:val="Pieddepage"/>
+    </w:pPr>
+  </w:p>
+</w:ftr>
+</file>
+
+<file path=word/footer2.xml><?xml version="1.0" encoding="utf-8"?>
 <w:ftr xmlns:wpc="http://schemas.microsoft.com/office/word/2010/wordprocessingCanvas" xmlns:cx="http://schemas.microsoft.com/office/drawing/2014/chartex" xmlns:mc="http://schemas.openxmlformats.org/markup-compatibility/2006" xmlns:o="urn:schemas-microsoft-com:office:office" xmlns:r="http://schemas.openxmlformats.org/officeDocument/2006/relationships" xmlns:m="http://schemas.openxmlformats.org/officeDocument/2006/math" xmlns:v="urn:schemas-microsoft-com:vml" xmlns:wp14="http://schemas.microsoft.com/office/word/2010/wordprocessingDrawing" xmlns:wp="http://schemas.openxmlformats.org/drawingml/2006/wordprocessingDrawing" xmlns:w10="urn:schemas-microsoft-com:office:word" xmlns:w="http://schemas.openxmlformats.org/wordprocessingml/2006/main" xmlns:w14="http://schemas.microsoft.com/office/word/2010/wordml" xmlns:w15="http://schemas.microsoft.com/office/word/2012/wordml" xmlns:w16se="http://schemas.microsoft.com/office/word/2015/wordml/symex" xmlns:wpg="http://schemas.microsoft.com/office/word/2010/wordprocessingGroup" xmlns:wpi="http://schemas.microsoft.com/office/word/2010/wordprocessingInk" xmlns:wne="http://schemas.microsoft.com/office/word/2006/wordml" xmlns:wps="http://schemas.microsoft.com/office/word/2010/wordprocessingShape" mc:Ignorable="w14 w15 w16se wp14">
   <w:p>
     <w:pPr>
@@ -4631,10 +4667,10 @@
       <w:rPr>
         <w:i/>
         <w:noProof/>
-        <w:lang w:val="en-US" w:eastAsia="en-US" w:bidi="ar-SA"/>
+        <w:lang w:eastAsia="fr-LU" w:bidi="ar-SA"/>
       </w:rPr>
       <w:drawing>
-        <wp:anchor distT="0" distB="0" distL="0" distR="0" simplePos="0" relativeHeight="251694080" behindDoc="0" locked="0" layoutInCell="1" allowOverlap="1" wp14:anchorId="6B6FED23" wp14:editId="3FE9548C">
+        <wp:anchor distT="0" distB="0" distL="0" distR="0" simplePos="0" relativeHeight="251694080" behindDoc="0" locked="0" layoutInCell="1" allowOverlap="1" wp14:anchorId="069D6AEF" wp14:editId="601C016E">
           <wp:simplePos x="0" y="0"/>
           <wp:positionH relativeFrom="column">
             <wp:posOffset>7620</wp:posOffset>
@@ -4701,12 +4737,12 @@
         <w:color w:val="00000A"/>
         <w:kern w:val="0"/>
         <w:sz w:val="20"/>
-        <w:lang w:val="en-US" w:eastAsia="en-US" w:bidi="ar-SA"/>
+        <w:lang w:eastAsia="fr-LU" w:bidi="ar-SA"/>
       </w:rPr>
       <mc:AlternateContent>
         <mc:Choice Requires="wps">
           <w:drawing>
-            <wp:anchor distT="0" distB="0" distL="114300" distR="114300" simplePos="0" relativeHeight="251684864" behindDoc="1" locked="0" layoutInCell="1" allowOverlap="1" wp14:anchorId="755D4A02" wp14:editId="16ED360D">
+            <wp:anchor distT="0" distB="0" distL="114300" distR="114300" simplePos="0" relativeHeight="251684864" behindDoc="1" locked="0" layoutInCell="1" allowOverlap="1" wp14:anchorId="2D6FB20D" wp14:editId="310E7570">
               <wp:simplePos x="0" y="0"/>
               <wp:positionH relativeFrom="margin">
                 <wp:align>left</wp:align>
@@ -4813,11 +4849,11 @@
 </w:ftr>
 </file>
 
-<file path=word/footer2.xml><?xml version="1.0" encoding="utf-8"?>
+<file path=word/footer3.xml><?xml version="1.0" encoding="utf-8"?>
 <w:ftr xmlns:wpc="http://schemas.microsoft.com/office/word/2010/wordprocessingCanvas" xmlns:cx="http://schemas.microsoft.com/office/drawing/2014/chartex" xmlns:mc="http://schemas.openxmlformats.org/markup-compatibility/2006" xmlns:o="urn:schemas-microsoft-com:office:office" xmlns:r="http://schemas.openxmlformats.org/officeDocument/2006/relationships" xmlns:m="http://schemas.openxmlformats.org/officeDocument/2006/math" xmlns:v="urn:schemas-microsoft-com:vml" xmlns:wp14="http://schemas.microsoft.com/office/word/2010/wordprocessingDrawing" xmlns:wp="http://schemas.openxmlformats.org/drawingml/2006/wordprocessingDrawing" xmlns:w10="urn:schemas-microsoft-com:office:word" xmlns:w="http://schemas.openxmlformats.org/wordprocessingml/2006/main" xmlns:w14="http://schemas.microsoft.com/office/word/2010/wordml" xmlns:w15="http://schemas.microsoft.com/office/word/2012/wordml" xmlns:w16se="http://schemas.microsoft.com/office/word/2015/wordml/symex" xmlns:wpg="http://schemas.microsoft.com/office/word/2010/wordprocessingGroup" xmlns:wpi="http://schemas.microsoft.com/office/word/2010/wordprocessingInk" xmlns:wne="http://schemas.microsoft.com/office/word/2006/wordml" xmlns:wps="http://schemas.microsoft.com/office/word/2010/wordprocessingShape" mc:Ignorable="w14 w15 w16se wp14">
   <w:p>
     <w:pPr>
-      <w:pStyle w:val="Footer"/>
+      <w:pStyle w:val="Pieddepage"/>
       <w:pBdr>
         <w:top w:val="none" w:sz="0" w:space="0" w:color="auto"/>
         <w:left w:val="none" w:sz="0" w:space="0" w:color="auto"/>
@@ -4829,7 +4865,7 @@
 </w:ftr>
 </file>
 
-<file path=word/footer3.xml><?xml version="1.0" encoding="utf-8"?>
+<file path=word/footer4.xml><?xml version="1.0" encoding="utf-8"?>
 <w:ftr xmlns:wpc="http://schemas.microsoft.com/office/word/2010/wordprocessingCanvas" xmlns:cx="http://schemas.microsoft.com/office/drawing/2014/chartex" xmlns:mc="http://schemas.openxmlformats.org/markup-compatibility/2006" xmlns:o="urn:schemas-microsoft-com:office:office" xmlns:r="http://schemas.openxmlformats.org/officeDocument/2006/relationships" xmlns:m="http://schemas.openxmlformats.org/officeDocument/2006/math" xmlns:v="urn:schemas-microsoft-com:vml" xmlns:wp14="http://schemas.microsoft.com/office/word/2010/wordprocessingDrawing" xmlns:wp="http://schemas.openxmlformats.org/drawingml/2006/wordprocessingDrawing" xmlns:w10="urn:schemas-microsoft-com:office:word" xmlns:w="http://schemas.openxmlformats.org/wordprocessingml/2006/main" xmlns:w14="http://schemas.microsoft.com/office/word/2010/wordml" xmlns:w15="http://schemas.microsoft.com/office/word/2012/wordml" xmlns:w16se="http://schemas.microsoft.com/office/word/2015/wordml/symex" xmlns:wpg="http://schemas.microsoft.com/office/word/2010/wordprocessingGroup" xmlns:wpi="http://schemas.microsoft.com/office/word/2010/wordprocessingInk" xmlns:wne="http://schemas.microsoft.com/office/word/2006/wordml" xmlns:wps="http://schemas.microsoft.com/office/word/2010/wordprocessingShape" mc:Ignorable="w14 w15 w16se wp14">
   <w:p>
     <w:pPr>
@@ -4842,12 +4878,72 @@
     </w:pPr>
     <w:r>
       <w:rPr>
+        <w:noProof/>
+        <w:lang w:eastAsia="fr-LU" w:bidi="ar-SA"/>
+      </w:rPr>
+      <mc:AlternateContent>
+        <mc:Choice Requires="wps">
+          <w:drawing>
+            <wp:anchor distT="0" distB="0" distL="114300" distR="114300" simplePos="0" relativeHeight="251679744" behindDoc="0" locked="0" layoutInCell="1" allowOverlap="1" wp14:anchorId="6D5B6C44" wp14:editId="6755596C">
+              <wp:simplePos x="0" y="0"/>
+              <wp:positionH relativeFrom="column">
+                <wp:posOffset>-10795</wp:posOffset>
+              </wp:positionH>
+              <wp:positionV relativeFrom="paragraph">
+                <wp:posOffset>1270</wp:posOffset>
+              </wp:positionV>
+              <wp:extent cx="9277350" cy="15240"/>
+              <wp:effectExtent l="0" t="0" r="19050" b="22860"/>
+              <wp:wrapNone/>
+              <wp:docPr id="28" name="Straight Connector 28"/>
+              <wp:cNvGraphicFramePr/>
+              <a:graphic xmlns:a="http://schemas.openxmlformats.org/drawingml/2006/main">
+                <a:graphicData uri="http://schemas.microsoft.com/office/word/2010/wordprocessingShape">
+                  <wps:wsp>
+                    <wps:cNvCnPr/>
+                    <wps:spPr>
+                      <a:xfrm>
+                        <a:off x="0" y="0"/>
+                        <a:ext cx="9277350" cy="15240"/>
+                      </a:xfrm>
+                      <a:prstGeom prst="line">
+                        <a:avLst/>
+                      </a:prstGeom>
+                      <a:ln w="3960">
+                        <a:solidFill>
+                          <a:srgbClr val="CCCCCC"/>
+                        </a:solidFill>
+                        <a:prstDash val="solid"/>
+                      </a:ln>
+                    </wps:spPr>
+                    <wps:bodyPr/>
+                  </wps:wsp>
+                </a:graphicData>
+              </a:graphic>
+              <wp14:sizeRelH relativeFrom="margin">
+                <wp14:pctWidth>0</wp14:pctWidth>
+              </wp14:sizeRelH>
+              <wp14:sizeRelV relativeFrom="margin">
+                <wp14:pctHeight>0</wp14:pctHeight>
+              </wp14:sizeRelV>
+            </wp:anchor>
+          </w:drawing>
+        </mc:Choice>
+        <mc:Fallback>
+          <w:pict>
+            <v:line w14:anchorId="72EDCA9F" id="Straight Connector 28" o:spid="_x0000_s1026" style="position:absolute;z-index:251679744;visibility:visible;mso-wrap-style:square;mso-width-percent:0;mso-height-percent:0;mso-wrap-distance-left:9pt;mso-wrap-distance-top:0;mso-wrap-distance-right:9pt;mso-wrap-distance-bottom:0;mso-position-horizontal:absolute;mso-position-horizontal-relative:text;mso-position-vertical:absolute;mso-position-vertical-relative:text;mso-width-percent:0;mso-height-percent:0;mso-width-relative:margin;mso-height-relative:margin" from="-.85pt,.1pt" to="729.65pt,1.3pt" o:gfxdata="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" strokecolor="#ccc" strokeweight=".11mm"/>
+          </w:pict>
+        </mc:Fallback>
+      </mc:AlternateContent>
+    </w:r>
+    <w:r>
+      <w:rPr>
         <w:i/>
         <w:noProof/>
-        <w:lang w:val="en-US" w:eastAsia="en-US" w:bidi="ar-SA"/>
+        <w:lang w:eastAsia="fr-LU" w:bidi="ar-SA"/>
       </w:rPr>
       <w:drawing>
-        <wp:anchor distT="0" distB="0" distL="114300" distR="114300" simplePos="0" relativeHeight="251701248" behindDoc="0" locked="0" layoutInCell="1" allowOverlap="1" wp14:anchorId="450295BA" wp14:editId="0F36E79A">
+        <wp:anchor distT="0" distB="0" distL="114300" distR="114300" simplePos="0" relativeHeight="251701248" behindDoc="0" locked="0" layoutInCell="1" allowOverlap="1" wp14:anchorId="271DAD3E" wp14:editId="388BFC50">
           <wp:simplePos x="0" y="0"/>
           <wp:positionH relativeFrom="column">
             <wp:posOffset>0</wp:posOffset>
@@ -4911,61 +5007,22 @@
       <w:tab/>
     </w:r>
     <w:r>
-      <w:rPr>
-        <w:noProof/>
-        <w:lang w:val="en-US" w:eastAsia="en-US" w:bidi="ar-SA"/>
-      </w:rPr>
-      <mc:AlternateContent>
-        <mc:Choice Requires="wps">
-          <w:drawing>
-            <wp:anchor distT="0" distB="0" distL="114300" distR="114300" simplePos="0" relativeHeight="251679744" behindDoc="0" locked="0" layoutInCell="1" allowOverlap="1" wp14:anchorId="0720A617" wp14:editId="0A906D8A">
-              <wp:simplePos x="0" y="0"/>
-              <wp:positionH relativeFrom="column">
-                <wp:posOffset>-12065</wp:posOffset>
-              </wp:positionH>
-              <wp:positionV relativeFrom="paragraph">
-                <wp:posOffset>1270</wp:posOffset>
-              </wp:positionV>
-              <wp:extent cx="6126480" cy="0"/>
-              <wp:effectExtent l="0" t="0" r="26670" b="19050"/>
-              <wp:wrapNone/>
-              <wp:docPr id="28" name="Straight Connector 28"/>
-              <wp:cNvGraphicFramePr/>
-              <a:graphic xmlns:a="http://schemas.openxmlformats.org/drawingml/2006/main">
-                <a:graphicData uri="http://schemas.microsoft.com/office/word/2010/wordprocessingShape">
-                  <wps:wsp>
-                    <wps:cNvCnPr/>
-                    <wps:spPr>
-                      <a:xfrm>
-                        <a:off x="0" y="0"/>
-                        <a:ext cx="6126480" cy="0"/>
-                      </a:xfrm>
-                      <a:prstGeom prst="line">
-                        <a:avLst/>
-                      </a:prstGeom>
-                      <a:ln w="3960">
-                        <a:solidFill>
-                          <a:srgbClr val="CCCCCC"/>
-                        </a:solidFill>
-                        <a:prstDash val="solid"/>
-                      </a:ln>
-                    </wps:spPr>
-                    <wps:bodyPr/>
-                  </wps:wsp>
-                </a:graphicData>
-              </a:graphic>
-              <wp14:sizeRelH relativeFrom="margin">
-                <wp14:pctWidth>0</wp14:pctWidth>
-              </wp14:sizeRelH>
-            </wp:anchor>
-          </w:drawing>
-        </mc:Choice>
-        <mc:Fallback xmlns:cx1="http://schemas.microsoft.com/office/drawing/2015/9/8/chartex">
-          <w:pict>
-            <v:line w14:anchorId="2E7BF95C" id="Straight Connector 28" o:spid="_x0000_s1026" style="position:absolute;z-index:251679744;visibility:visible;mso-wrap-style:square;mso-width-percent:0;mso-wrap-distance-left:9pt;mso-wrap-distance-top:0;mso-wrap-distance-right:9pt;mso-wrap-distance-bottom:0;mso-position-horizontal:absolute;mso-position-horizontal-relative:text;mso-position-vertical:absolute;mso-position-vertical-relative:text;mso-width-percent:0;mso-width-relative:margin" from="-.95pt,.1pt" to="481.45pt,.1pt" o:gfxdata="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" strokecolor="#ccc" strokeweight=".11mm"/>
-          </w:pict>
-        </mc:Fallback>
-      </mc:AlternateContent>
+      <w:tab/>
+    </w:r>
+    <w:r>
+      <w:tab/>
+    </w:r>
+    <w:r>
+      <w:tab/>
+    </w:r>
+    <w:r>
+      <w:tab/>
+    </w:r>
+    <w:r>
+      <w:tab/>
+    </w:r>
+    <w:r>
+      <w:tab/>
     </w:r>
     <w:r>
       <w:fldChar w:fldCharType="begin"/>
@@ -5027,6 +5084,16 @@
 </file>
 
 <file path=word/header1.xml><?xml version="1.0" encoding="utf-8"?>
+<w:hdr xmlns:wpc="http://schemas.microsoft.com/office/word/2010/wordprocessingCanvas" xmlns:cx="http://schemas.microsoft.com/office/drawing/2014/chartex" xmlns:mc="http://schemas.openxmlformats.org/markup-compatibility/2006" xmlns:o="urn:schemas-microsoft-com:office:office" xmlns:r="http://schemas.openxmlformats.org/officeDocument/2006/relationships" xmlns:m="http://schemas.openxmlformats.org/officeDocument/2006/math" xmlns:v="urn:schemas-microsoft-com:vml" xmlns:wp14="http://schemas.microsoft.com/office/word/2010/wordprocessingDrawing" xmlns:wp="http://schemas.openxmlformats.org/drawingml/2006/wordprocessingDrawing" xmlns:w10="urn:schemas-microsoft-com:office:word" xmlns:w="http://schemas.openxmlformats.org/wordprocessingml/2006/main" xmlns:w14="http://schemas.microsoft.com/office/word/2010/wordml" xmlns:w15="http://schemas.microsoft.com/office/word/2012/wordml" xmlns:w16se="http://schemas.microsoft.com/office/word/2015/wordml/symex" xmlns:wpg="http://schemas.microsoft.com/office/word/2010/wordprocessingGroup" xmlns:wpi="http://schemas.microsoft.com/office/word/2010/wordprocessingInk" xmlns:wne="http://schemas.microsoft.com/office/word/2006/wordml" xmlns:wps="http://schemas.microsoft.com/office/word/2010/wordprocessingShape" mc:Ignorable="w14 w15 w16se wp14">
+  <w:p>
+    <w:pPr>
+      <w:pStyle w:val="En-tte"/>
+    </w:pPr>
+  </w:p>
+</w:hdr>
+</file>
+
+<file path=word/header2.xml><?xml version="1.0" encoding="utf-8"?>
 <w:hdr xmlns:wpc="http://schemas.microsoft.com/office/word/2010/wordprocessingCanvas" xmlns:cx="http://schemas.microsoft.com/office/drawing/2014/chartex" xmlns:mc="http://schemas.openxmlformats.org/markup-compatibility/2006" xmlns:o="urn:schemas-microsoft-com:office:office" xmlns:r="http://schemas.openxmlformats.org/officeDocument/2006/relationships" xmlns:m="http://schemas.openxmlformats.org/officeDocument/2006/math" xmlns:v="urn:schemas-microsoft-com:vml" xmlns:wp14="http://schemas.microsoft.com/office/word/2010/wordprocessingDrawing" xmlns:wp="http://schemas.openxmlformats.org/drawingml/2006/wordprocessingDrawing" xmlns:w10="urn:schemas-microsoft-com:office:word" xmlns:w="http://schemas.openxmlformats.org/wordprocessingml/2006/main" xmlns:w14="http://schemas.microsoft.com/office/word/2010/wordml" xmlns:w15="http://schemas.microsoft.com/office/word/2012/wordml" xmlns:w16se="http://schemas.microsoft.com/office/word/2015/wordml/symex" xmlns:wpg="http://schemas.microsoft.com/office/word/2010/wordprocessingGroup" xmlns:wpi="http://schemas.microsoft.com/office/word/2010/wordprocessingInk" xmlns:wne="http://schemas.microsoft.com/office/word/2006/wordml" xmlns:wps="http://schemas.microsoft.com/office/word/2010/wordprocessingShape" mc:Ignorable="w14 w15 w16se wp14">
   <w:tbl>
     <w:tblPr>
@@ -5067,10 +5134,10 @@
               <w:rFonts w:ascii="Century Schoolbook" w:hAnsi="Century Schoolbook"/>
               <w:noProof/>
               <w:sz w:val="16"/>
-              <w:lang w:val="en-US" w:eastAsia="en-US" w:bidi="ar-SA"/>
+              <w:lang w:eastAsia="fr-LU" w:bidi="ar-SA"/>
             </w:rPr>
             <w:drawing>
-              <wp:anchor distT="0" distB="0" distL="114300" distR="114300" simplePos="0" relativeHeight="251703296" behindDoc="0" locked="0" layoutInCell="1" allowOverlap="1" wp14:anchorId="3354ABFD" wp14:editId="5256DD81">
+              <wp:anchor distT="0" distB="0" distL="114300" distR="114300" simplePos="0" relativeHeight="251703296" behindDoc="0" locked="0" layoutInCell="1" allowOverlap="1" wp14:anchorId="3E11982F" wp14:editId="44081F16">
                 <wp:simplePos x="0" y="0"/>
                 <wp:positionH relativeFrom="margin">
                   <wp:posOffset>0</wp:posOffset>
@@ -5455,17 +5522,27 @@
   </w:tbl>
   <w:p>
     <w:pPr>
-      <w:pStyle w:val="Header"/>
+      <w:pStyle w:val="En-tte"/>
     </w:pPr>
   </w:p>
 </w:hdr>
 </file>
 
-<file path=word/header2.xml><?xml version="1.0" encoding="utf-8"?>
+<file path=word/header3.xml><?xml version="1.0" encoding="utf-8"?>
+<w:hdr xmlns:wpc="http://schemas.microsoft.com/office/word/2010/wordprocessingCanvas" xmlns:cx="http://schemas.microsoft.com/office/drawing/2014/chartex" xmlns:mc="http://schemas.openxmlformats.org/markup-compatibility/2006" xmlns:o="urn:schemas-microsoft-com:office:office" xmlns:r="http://schemas.openxmlformats.org/officeDocument/2006/relationships" xmlns:m="http://schemas.openxmlformats.org/officeDocument/2006/math" xmlns:v="urn:schemas-microsoft-com:vml" xmlns:wp14="http://schemas.microsoft.com/office/word/2010/wordprocessingDrawing" xmlns:wp="http://schemas.openxmlformats.org/drawingml/2006/wordprocessingDrawing" xmlns:w10="urn:schemas-microsoft-com:office:word" xmlns:w="http://schemas.openxmlformats.org/wordprocessingml/2006/main" xmlns:w14="http://schemas.microsoft.com/office/word/2010/wordml" xmlns:w15="http://schemas.microsoft.com/office/word/2012/wordml" xmlns:w16se="http://schemas.microsoft.com/office/word/2015/wordml/symex" xmlns:wpg="http://schemas.microsoft.com/office/word/2010/wordprocessingGroup" xmlns:wpi="http://schemas.microsoft.com/office/word/2010/wordprocessingInk" xmlns:wne="http://schemas.microsoft.com/office/word/2006/wordml" xmlns:wps="http://schemas.microsoft.com/office/word/2010/wordprocessingShape" mc:Ignorable="w14 w15 w16se wp14">
+  <w:p>
+    <w:pPr>
+      <w:pStyle w:val="En-tte"/>
+    </w:pPr>
+  </w:p>
+</w:hdr>
+</file>
+
+<file path=word/header4.xml><?xml version="1.0" encoding="utf-8"?>
 <w:hdr xmlns:wpc="http://schemas.microsoft.com/office/word/2010/wordprocessingCanvas" xmlns:cx="http://schemas.microsoft.com/office/drawing/2014/chartex" xmlns:mc="http://schemas.openxmlformats.org/markup-compatibility/2006" xmlns:o="urn:schemas-microsoft-com:office:office" xmlns:r="http://schemas.openxmlformats.org/officeDocument/2006/relationships" xmlns:m="http://schemas.openxmlformats.org/officeDocument/2006/math" xmlns:v="urn:schemas-microsoft-com:vml" xmlns:wp14="http://schemas.microsoft.com/office/word/2010/wordprocessingDrawing" xmlns:wp="http://schemas.openxmlformats.org/drawingml/2006/wordprocessingDrawing" xmlns:w10="urn:schemas-microsoft-com:office:word" xmlns:w="http://schemas.openxmlformats.org/wordprocessingml/2006/main" xmlns:w14="http://schemas.microsoft.com/office/word/2010/wordml" xmlns:w15="http://schemas.microsoft.com/office/word/2012/wordml" xmlns:w16se="http://schemas.microsoft.com/office/word/2015/wordml/symex" xmlns:wpg="http://schemas.microsoft.com/office/word/2010/wordprocessingGroup" xmlns:wpi="http://schemas.microsoft.com/office/word/2010/wordprocessingInk" xmlns:wne="http://schemas.microsoft.com/office/word/2006/wordml" xmlns:wps="http://schemas.microsoft.com/office/word/2010/wordprocessingShape" mc:Ignorable="w14 w15 w16se wp14">
   <w:tbl>
     <w:tblPr>
-      <w:tblW w:w="9630" w:type="dxa"/>
+      <w:tblW w:w="14623" w:type="dxa"/>
       <w:tblBorders>
         <w:bottom w:val="single" w:sz="4" w:space="0" w:color="auto"/>
       </w:tblBorders>
@@ -5473,16 +5550,16 @@
       <w:tblLook w:val="01E0" w:firstRow="1" w:lastRow="1" w:firstColumn="1" w:lastColumn="1" w:noHBand="0" w:noVBand="0"/>
     </w:tblPr>
     <w:tblGrid>
-      <w:gridCol w:w="6480"/>
-      <w:gridCol w:w="3150"/>
+      <w:gridCol w:w="11057"/>
+      <w:gridCol w:w="3566"/>
     </w:tblGrid>
     <w:tr>
       <w:trPr>
-        <w:trHeight w:val="216"/>
+        <w:trHeight w:val="250"/>
       </w:trPr>
       <w:tc>
         <w:tcPr>
-          <w:tcW w:w="6480" w:type="dxa"/>
+          <w:tcW w:w="11057" w:type="dxa"/>
           <w:vAlign w:val="center"/>
         </w:tcPr>
         <w:p>
@@ -5502,7 +5579,7 @@
               <w:rFonts w:ascii="Century Schoolbook" w:hAnsi="Century Schoolbook"/>
               <w:noProof/>
               <w:sz w:val="16"/>
-              <w:lang w:val="en-US" w:eastAsia="en-US" w:bidi="ar-SA"/>
+              <w:lang w:eastAsia="fr-LU" w:bidi="ar-SA"/>
             </w:rPr>
             <w:drawing>
               <wp:anchor distT="0" distB="0" distL="114300" distR="114300" simplePos="0" relativeHeight="251707392" behindDoc="0" locked="0" layoutInCell="1" allowOverlap="1" wp14:anchorId="42D74883" wp14:editId="5805A440">
@@ -5576,7 +5653,7 @@
       </w:tc>
       <w:tc>
         <w:tcPr>
-          <w:tcW w:w="3150" w:type="dxa"/>
+          <w:tcW w:w="3566" w:type="dxa"/>
           <w:vAlign w:val="center"/>
         </w:tcPr>
         <w:p>
@@ -5606,11 +5683,11 @@
     </w:tr>
     <w:tr>
       <w:trPr>
-        <w:trHeight w:val="216"/>
+        <w:trHeight w:val="250"/>
       </w:trPr>
       <w:tc>
         <w:tcPr>
-          <w:tcW w:w="6480" w:type="dxa"/>
+          <w:tcW w:w="11057" w:type="dxa"/>
           <w:vAlign w:val="center"/>
         </w:tcPr>
         <w:p>
@@ -5639,7 +5716,7 @@
       </w:tc>
       <w:tc>
         <w:tcPr>
-          <w:tcW w:w="3150" w:type="dxa"/>
+          <w:tcW w:w="3566" w:type="dxa"/>
           <w:vAlign w:val="center"/>
         </w:tcPr>
         <w:p>
@@ -5669,11 +5746,11 @@
     </w:tr>
     <w:tr>
       <w:trPr>
-        <w:trHeight w:val="217"/>
+        <w:trHeight w:val="251"/>
       </w:trPr>
       <w:tc>
         <w:tcPr>
-          <w:tcW w:w="6480" w:type="dxa"/>
+          <w:tcW w:w="11057" w:type="dxa"/>
           <w:vAlign w:val="center"/>
         </w:tcPr>
         <w:p>
@@ -5701,7 +5778,7 @@
       </w:tc>
       <w:tc>
         <w:tcPr>
-          <w:tcW w:w="3150" w:type="dxa"/>
+          <w:tcW w:w="3566" w:type="dxa"/>
           <w:vAlign w:val="center"/>
         </w:tcPr>
         <w:p>
@@ -5731,11 +5808,11 @@
     </w:tr>
     <w:tr>
       <w:trPr>
-        <w:trHeight w:val="216"/>
+        <w:trHeight w:val="250"/>
       </w:trPr>
       <w:tc>
         <w:tcPr>
-          <w:tcW w:w="6480" w:type="dxa"/>
+          <w:tcW w:w="11057" w:type="dxa"/>
           <w:vAlign w:val="center"/>
         </w:tcPr>
         <w:p>
@@ -5762,7 +5839,7 @@
       </w:tc>
       <w:tc>
         <w:tcPr>
-          <w:tcW w:w="3150" w:type="dxa"/>
+          <w:tcW w:w="3566" w:type="dxa"/>
           <w:vAlign w:val="center"/>
         </w:tcPr>
         <w:p>
@@ -5792,11 +5869,11 @@
     </w:tr>
     <w:tr>
       <w:trPr>
-        <w:trHeight w:val="217"/>
+        <w:trHeight w:val="251"/>
       </w:trPr>
       <w:tc>
         <w:tcPr>
-          <w:tcW w:w="6480" w:type="dxa"/>
+          <w:tcW w:w="11057" w:type="dxa"/>
           <w:vAlign w:val="center"/>
         </w:tcPr>
         <w:p>
@@ -5833,7 +5910,7 @@
       </w:tc>
       <w:tc>
         <w:tcPr>
-          <w:tcW w:w="3150" w:type="dxa"/>
+          <w:tcW w:w="3566" w:type="dxa"/>
           <w:vAlign w:val="center"/>
         </w:tcPr>
         <w:p>
@@ -5866,7 +5943,7 @@
   </w:tbl>
   <w:p>
     <w:pPr>
-      <w:pStyle w:val="Header"/>
+      <w:pStyle w:val="En-tte"/>
       <w:rPr>
         <w:sz w:val="18"/>
       </w:rPr>
@@ -5898,21 +5975,21 @@
         <v:path o:extrusionok="f" gradientshapeok="t" o:connecttype="rect"/>
         <o:lock v:ext="edit" aspectratio="t"/>
       </v:shapetype>
-      <v:shape id="_x0000_i1035" type="#_x0000_t75" alt="https://diagnostic.cases.lu/img/gravity_3.png" style="width:20.65pt;height:20.65pt;visibility:visible;mso-wrap-style:square" o:bullet="t">
+      <v:shape id="_x0000_i1071" type="#_x0000_t75" alt="https://diagnostic.cases.lu/img/gravity_3.png" style="width:20.7pt;height:20.7pt;visibility:visible;mso-wrap-style:square" o:bullet="t">
         <v:imagedata r:id="rId1" o:title="gravity_3"/>
       </v:shape>
     </w:pict>
   </w:numPicBullet>
   <w:numPicBullet w:numPicBulletId="1">
     <w:pict>
-      <v:shape id="_x0000_i1036" type="#_x0000_t75" alt="https://diagnostic.cases.lu/img/gravity_2.png" style="width:20.65pt;height:20.65pt;visibility:visible;mso-wrap-style:square" o:bullet="t">
+      <v:shape id="_x0000_i1072" type="#_x0000_t75" alt="https://diagnostic.cases.lu/img/gravity_2.png" style="width:20.7pt;height:20.7pt;visibility:visible;mso-wrap-style:square" o:bullet="t">
         <v:imagedata r:id="rId2" o:title="gravity_2"/>
       </v:shape>
     </w:pict>
   </w:numPicBullet>
   <w:numPicBullet w:numPicBulletId="2">
     <w:pict>
-      <v:shape id="_x0000_i1037" type="#_x0000_t75" alt="https://diagnostic.cases.lu/img/gravity_1.png" style="width:20.65pt;height:20.65pt;visibility:visible;mso-wrap-style:square" o:bullet="t">
+      <v:shape id="_x0000_i1073" type="#_x0000_t75" alt="https://diagnostic.cases.lu/img/gravity_1.png" style="width:20.7pt;height:20.7pt;visibility:visible;mso-wrap-style:square" o:bullet="t">
         <v:imagedata r:id="rId3" o:title="gravity_1"/>
       </v:shape>
     </w:pict>
@@ -6857,7 +6934,7 @@
     <w:lvl w:ilvl="0">
       <w:start w:val="1"/>
       <w:numFmt w:val="decimal"/>
-      <w:pStyle w:val="Heading1"/>
+      <w:pStyle w:val="Titre1"/>
       <w:lvlText w:val="%1"/>
       <w:lvlJc w:val="left"/>
       <w:pPr>
@@ -6867,7 +6944,7 @@
     <w:lvl w:ilvl="1">
       <w:start w:val="1"/>
       <w:numFmt w:val="decimal"/>
-      <w:pStyle w:val="Heading2"/>
+      <w:pStyle w:val="Titre2"/>
       <w:lvlText w:val="%1.%2"/>
       <w:lvlJc w:val="left"/>
       <w:pPr>
@@ -6877,7 +6954,7 @@
     <w:lvl w:ilvl="2">
       <w:start w:val="1"/>
       <w:numFmt w:val="decimal"/>
-      <w:pStyle w:val="Heading3"/>
+      <w:pStyle w:val="Titre3"/>
       <w:lvlText w:val="%1.%2.%3"/>
       <w:lvlJc w:val="left"/>
       <w:pPr>
@@ -6887,7 +6964,7 @@
     <w:lvl w:ilvl="3">
       <w:start w:val="1"/>
       <w:numFmt w:val="decimal"/>
-      <w:pStyle w:val="Heading4"/>
+      <w:pStyle w:val="Titre4"/>
       <w:lvlText w:val="%1.%2.%3.%4"/>
       <w:lvlJc w:val="left"/>
       <w:pPr>
@@ -6897,7 +6974,7 @@
     <w:lvl w:ilvl="4">
       <w:start w:val="1"/>
       <w:numFmt w:val="decimal"/>
-      <w:pStyle w:val="Heading5"/>
+      <w:pStyle w:val="Titre5"/>
       <w:lvlText w:val="%1.%2.%3.%4.%5"/>
       <w:lvlJc w:val="left"/>
       <w:pPr>
@@ -6907,7 +6984,7 @@
     <w:lvl w:ilvl="5">
       <w:start w:val="1"/>
       <w:numFmt w:val="decimal"/>
-      <w:pStyle w:val="Heading6"/>
+      <w:pStyle w:val="Titre6"/>
       <w:lvlText w:val="%1.%2.%3.%4.%5.%6"/>
       <w:lvlJc w:val="left"/>
       <w:pPr>
@@ -6917,7 +6994,7 @@
     <w:lvl w:ilvl="6">
       <w:start w:val="1"/>
       <w:numFmt w:val="decimal"/>
-      <w:pStyle w:val="Heading7"/>
+      <w:pStyle w:val="Titre7"/>
       <w:lvlText w:val="%1.%2.%3.%4.%5.%6.%7"/>
       <w:lvlJc w:val="left"/>
       <w:pPr>
@@ -6927,7 +7004,7 @@
     <w:lvl w:ilvl="7">
       <w:start w:val="1"/>
       <w:numFmt w:val="decimal"/>
-      <w:pStyle w:val="Heading8"/>
+      <w:pStyle w:val="Titre8"/>
       <w:lvlText w:val="%1.%2.%3.%4.%5.%6.%7.%8"/>
       <w:lvlJc w:val="left"/>
       <w:pPr>
@@ -6937,7 +7014,7 @@
     <w:lvl w:ilvl="8">
       <w:start w:val="1"/>
       <w:numFmt w:val="decimal"/>
-      <w:pStyle w:val="Heading9"/>
+      <w:pStyle w:val="Titre9"/>
       <w:lvlText w:val="%1.%2.%3.%4.%5.%6.%7.%8.%9"/>
       <w:lvlJc w:val="left"/>
       <w:pPr>
@@ -7949,9 +8026,9 @@
     <w:name w:val="Normal"/>
     <w:qFormat/>
   </w:style>
-  <w:style w:type="paragraph" w:styleId="Heading1">
+  <w:style w:type="paragraph" w:styleId="Titre1">
     <w:name w:val="heading 1"/>
-    <w:basedOn w:val="Titre1"/>
+    <w:basedOn w:val="Titre10"/>
     <w:qFormat/>
     <w:rsid w:val="00450767"/>
     <w:pPr>
@@ -7968,9 +8045,9 @@
       <w:szCs w:val="32"/>
     </w:rPr>
   </w:style>
-  <w:style w:type="paragraph" w:styleId="Heading2">
+  <w:style w:type="paragraph" w:styleId="Titre2">
     <w:name w:val="heading 2"/>
-    <w:basedOn w:val="Titre1"/>
+    <w:basedOn w:val="Titre10"/>
     <w:qFormat/>
     <w:rsid w:val="00450767"/>
     <w:pPr>
@@ -7988,9 +8065,9 @@
       <w:sz w:val="24"/>
     </w:rPr>
   </w:style>
-  <w:style w:type="paragraph" w:styleId="Heading3">
+  <w:style w:type="paragraph" w:styleId="Titre3">
     <w:name w:val="heading 3"/>
-    <w:basedOn w:val="Titre1"/>
+    <w:basedOn w:val="Titre10"/>
     <w:qFormat/>
     <w:rsid w:val="00450767"/>
     <w:pPr>
@@ -8005,9 +8082,9 @@
       <w:sz w:val="28"/>
     </w:rPr>
   </w:style>
-  <w:style w:type="paragraph" w:styleId="Heading4">
+  <w:style w:type="paragraph" w:styleId="Titre4">
     <w:name w:val="heading 4"/>
-    <w:basedOn w:val="Titre1"/>
+    <w:basedOn w:val="Titre10"/>
     <w:qFormat/>
     <w:rsid w:val="00450767"/>
     <w:pPr>
@@ -8025,11 +8102,11 @@
       <w:szCs w:val="24"/>
     </w:rPr>
   </w:style>
-  <w:style w:type="paragraph" w:styleId="Heading5">
+  <w:style w:type="paragraph" w:styleId="Titre5">
     <w:name w:val="heading 5"/>
     <w:basedOn w:val="Normal"/>
     <w:next w:val="Normal"/>
-    <w:link w:val="Heading5Char"/>
+    <w:link w:val="Titre5Car"/>
     <w:uiPriority w:val="9"/>
     <w:semiHidden/>
     <w:unhideWhenUsed/>
@@ -8051,11 +8128,11 @@
       <w:szCs w:val="21"/>
     </w:rPr>
   </w:style>
-  <w:style w:type="paragraph" w:styleId="Heading6">
+  <w:style w:type="paragraph" w:styleId="Titre6">
     <w:name w:val="heading 6"/>
     <w:basedOn w:val="Normal"/>
     <w:next w:val="Normal"/>
-    <w:link w:val="Heading6Char"/>
+    <w:link w:val="Titre6Car"/>
     <w:uiPriority w:val="9"/>
     <w:semiHidden/>
     <w:unhideWhenUsed/>
@@ -8077,11 +8154,11 @@
       <w:szCs w:val="21"/>
     </w:rPr>
   </w:style>
-  <w:style w:type="paragraph" w:styleId="Heading7">
+  <w:style w:type="paragraph" w:styleId="Titre7">
     <w:name w:val="heading 7"/>
     <w:basedOn w:val="Normal"/>
     <w:next w:val="Normal"/>
-    <w:link w:val="Heading7Char"/>
+    <w:link w:val="Titre7Car"/>
     <w:uiPriority w:val="9"/>
     <w:semiHidden/>
     <w:unhideWhenUsed/>
@@ -8105,11 +8182,11 @@
       <w:szCs w:val="21"/>
     </w:rPr>
   </w:style>
-  <w:style w:type="paragraph" w:styleId="Heading8">
+  <w:style w:type="paragraph" w:styleId="Titre8">
     <w:name w:val="heading 8"/>
     <w:basedOn w:val="Normal"/>
     <w:next w:val="Normal"/>
-    <w:link w:val="Heading8Char"/>
+    <w:link w:val="Titre8Car"/>
     <w:uiPriority w:val="9"/>
     <w:semiHidden/>
     <w:unhideWhenUsed/>
@@ -8132,11 +8209,11 @@
       <w:szCs w:val="19"/>
     </w:rPr>
   </w:style>
-  <w:style w:type="paragraph" w:styleId="Heading9">
+  <w:style w:type="paragraph" w:styleId="Titre9">
     <w:name w:val="heading 9"/>
     <w:basedOn w:val="Normal"/>
     <w:next w:val="Normal"/>
-    <w:link w:val="Heading9Char"/>
+    <w:link w:val="Titre9Car"/>
     <w:uiPriority w:val="9"/>
     <w:semiHidden/>
     <w:unhideWhenUsed/>
@@ -8161,13 +8238,13 @@
       <w:szCs w:val="19"/>
     </w:rPr>
   </w:style>
-  <w:style w:type="character" w:default="1" w:styleId="DefaultParagraphFont">
+  <w:style w:type="character" w:default="1" w:styleId="Policepardfaut">
     <w:name w:val="Default Paragraph Font"/>
     <w:uiPriority w:val="1"/>
     <w:semiHidden/>
     <w:unhideWhenUsed/>
   </w:style>
-  <w:style w:type="table" w:default="1" w:styleId="TableNormal">
+  <w:style w:type="table" w:default="1" w:styleId="TableauNormal">
     <w:name w:val="Normal Table"/>
     <w:uiPriority w:val="99"/>
     <w:semiHidden/>
@@ -8182,7 +8259,7 @@
       </w:tblCellMar>
     </w:tblPr>
   </w:style>
-  <w:style w:type="numbering" w:default="1" w:styleId="NoList">
+  <w:style w:type="numbering" w:default="1" w:styleId="Aucuneliste">
     <w:name w:val="No List"/>
     <w:uiPriority w:val="99"/>
     <w:semiHidden/>
@@ -8226,7 +8303,7 @@
       <w:sz w:val="22"/>
     </w:rPr>
   </w:style>
-  <w:style w:type="paragraph" w:styleId="List">
+  <w:style w:type="paragraph" w:styleId="Liste">
     <w:name w:val="List"/>
     <w:basedOn w:val="Textbody"/>
     <w:pPr>
@@ -8238,7 +8315,7 @@
       <w:rFonts w:cs="Lucida Sans"/>
     </w:rPr>
   </w:style>
-  <w:style w:type="paragraph" w:styleId="Caption">
+  <w:style w:type="paragraph" w:styleId="Lgende">
     <w:name w:val="caption"/>
     <w:basedOn w:val="Standard"/>
     <w:pPr>
@@ -8276,7 +8353,7 @@
       <w:rFonts w:ascii="Calibri" w:hAnsi="Calibri"/>
     </w:rPr>
   </w:style>
-  <w:style w:type="paragraph" w:styleId="Header">
+  <w:style w:type="paragraph" w:styleId="En-tte">
     <w:name w:val="header"/>
     <w:basedOn w:val="Standard"/>
     <w:pPr>
@@ -8287,7 +8364,7 @@
       </w:tabs>
     </w:pPr>
   </w:style>
-  <w:style w:type="paragraph" w:styleId="Footer">
+  <w:style w:type="paragraph" w:styleId="Pieddepage">
     <w:name w:val="footer"/>
     <w:basedOn w:val="Standard"/>
     <w:pPr>
@@ -8371,9 +8448,9 @@
       <w:sz w:val="22"/>
     </w:rPr>
   </w:style>
-  <w:style w:type="paragraph" w:styleId="Subtitle">
+  <w:style w:type="paragraph" w:styleId="Sous-titre">
     <w:name w:val="Subtitle"/>
-    <w:basedOn w:val="Titre1"/>
+    <w:basedOn w:val="Titre10"/>
     <w:qFormat/>
     <w:rsid w:val="008B55C8"/>
     <w:rPr>
@@ -8381,10 +8458,10 @@
       <w:sz w:val="36"/>
     </w:rPr>
   </w:style>
-  <w:style w:type="paragraph" w:styleId="Title">
+  <w:style w:type="paragraph" w:styleId="Titre">
     <w:name w:val="Title"/>
     <w:basedOn w:val="Heading"/>
-    <w:next w:val="Subtitle"/>
+    <w:next w:val="Sous-titre"/>
     <w:rPr>
       <w:bCs/>
       <w:sz w:val="36"/>
@@ -8404,7 +8481,7 @@
       <w:szCs w:val="32"/>
     </w:rPr>
   </w:style>
-  <w:style w:type="paragraph" w:styleId="IndexHeading">
+  <w:style w:type="paragraph" w:styleId="Titreindex">
     <w:name w:val="index heading"/>
     <w:basedOn w:val="Heading"/>
     <w:pPr>
@@ -8419,7 +8496,7 @@
   </w:style>
   <w:style w:type="paragraph" w:customStyle="1" w:styleId="SecondTitre">
     <w:name w:val="Second Titre"/>
-    <w:basedOn w:val="Title"/>
+    <w:basedOn w:val="Titre"/>
     <w:next w:val="Heading"/>
     <w:pPr>
       <w:spacing w:before="3402" w:after="1134"/>
@@ -8481,7 +8558,7 @@
   </w:style>
   <w:style w:type="paragraph" w:customStyle="1" w:styleId="Info-Header">
     <w:name w:val="Info-Header"/>
-    <w:basedOn w:val="Header"/>
+    <w:basedOn w:val="En-tte"/>
     <w:pPr>
       <w:ind w:left="57" w:right="57"/>
     </w:pPr>
@@ -8511,7 +8588,7 @@
   </w:style>
   <w:style w:type="paragraph" w:customStyle="1" w:styleId="List1">
     <w:name w:val="List 1"/>
-    <w:basedOn w:val="List"/>
+    <w:basedOn w:val="Liste"/>
     <w:pPr>
       <w:spacing w:after="120"/>
       <w:ind w:left="360" w:right="0" w:hanging="360"/>
@@ -8519,15 +8596,15 @@
   </w:style>
   <w:style w:type="paragraph" w:customStyle="1" w:styleId="List1End">
     <w:name w:val="List 1 End"/>
-    <w:basedOn w:val="List"/>
+    <w:basedOn w:val="Liste"/>
     <w:pPr>
       <w:spacing w:after="240"/>
       <w:ind w:left="360" w:right="0" w:hanging="360"/>
     </w:pPr>
   </w:style>
-  <w:style w:type="paragraph" w:styleId="List5">
+  <w:style w:type="paragraph" w:styleId="Liste5">
     <w:name w:val="List 5"/>
-    <w:basedOn w:val="List"/>
+    <w:basedOn w:val="Liste"/>
     <w:pPr>
       <w:spacing w:after="120"/>
       <w:ind w:left="1800" w:right="0" w:hanging="360"/>
@@ -8535,7 +8612,7 @@
   </w:style>
   <w:style w:type="paragraph" w:customStyle="1" w:styleId="Numbering1">
     <w:name w:val="Numbering 1"/>
-    <w:basedOn w:val="List"/>
+    <w:basedOn w:val="Liste"/>
     <w:pPr>
       <w:spacing w:after="120"/>
       <w:ind w:left="360" w:right="0" w:hanging="360"/>
@@ -8579,7 +8656,7 @@
   </w:style>
   <w:style w:type="paragraph" w:customStyle="1" w:styleId="Table">
     <w:name w:val="Table"/>
-    <w:basedOn w:val="Caption"/>
+    <w:basedOn w:val="Lgende"/>
   </w:style>
   <w:style w:type="paragraph" w:customStyle="1" w:styleId="smile-footer">
     <w:name w:val="smile-footer"/>
@@ -8609,7 +8686,7 @@
       <w:color w:val="800000"/>
     </w:rPr>
   </w:style>
-  <w:style w:type="paragraph" w:styleId="ListParagraph">
+  <w:style w:type="paragraph" w:styleId="Paragraphedeliste">
     <w:name w:val="List Paragraph"/>
     <w:basedOn w:val="Standard"/>
     <w:pPr>
@@ -8664,7 +8741,7 @@
   </w:style>
   <w:style w:type="numbering" w:customStyle="1" w:styleId="Numbering2">
     <w:name w:val="Numbering 2"/>
-    <w:basedOn w:val="NoList"/>
+    <w:basedOn w:val="Aucuneliste"/>
     <w:pPr>
       <w:numPr>
         <w:numId w:val="1"/>
@@ -8673,7 +8750,7 @@
   </w:style>
   <w:style w:type="numbering" w:customStyle="1" w:styleId="List21">
     <w:name w:val="List 21"/>
-    <w:basedOn w:val="NoList"/>
+    <w:basedOn w:val="Aucuneliste"/>
     <w:pPr>
       <w:numPr>
         <w:numId w:val="2"/>
@@ -8682,7 +8759,7 @@
   </w:style>
   <w:style w:type="numbering" w:customStyle="1" w:styleId="Liste1">
     <w:name w:val="Liste1"/>
-    <w:basedOn w:val="NoList"/>
+    <w:basedOn w:val="Aucuneliste"/>
     <w:pPr>
       <w:numPr>
         <w:numId w:val="3"/>
@@ -8691,7 +8768,7 @@
   </w:style>
   <w:style w:type="numbering" w:customStyle="1" w:styleId="WWNum7">
     <w:name w:val="WWNum7"/>
-    <w:basedOn w:val="NoList"/>
+    <w:basedOn w:val="Aucuneliste"/>
     <w:pPr>
       <w:numPr>
         <w:numId w:val="4"/>
@@ -8700,7 +8777,7 @@
   </w:style>
   <w:style w:type="paragraph" w:customStyle="1" w:styleId="Alinangatif">
     <w:name w:val="Alinéa négatif"/>
-    <w:basedOn w:val="BodyText"/>
+    <w:basedOn w:val="Corpsdetexte"/>
     <w:qFormat/>
     <w:rsid w:val="001148A1"/>
     <w:pPr>
@@ -8722,10 +8799,10 @@
       <w:lang w:eastAsia="hi-IN"/>
     </w:rPr>
   </w:style>
-  <w:style w:type="paragraph" w:styleId="BodyText">
+  <w:style w:type="paragraph" w:styleId="Corpsdetexte">
     <w:name w:val="Body Text"/>
     <w:basedOn w:val="Normal"/>
-    <w:link w:val="BodyTextChar"/>
+    <w:link w:val="CorpsdetexteCar"/>
     <w:uiPriority w:val="99"/>
     <w:semiHidden/>
     <w:unhideWhenUsed/>
@@ -8737,10 +8814,10 @@
       <w:szCs w:val="21"/>
     </w:rPr>
   </w:style>
-  <w:style w:type="character" w:customStyle="1" w:styleId="BodyTextChar">
-    <w:name w:val="Body Text Char"/>
-    <w:basedOn w:val="DefaultParagraphFont"/>
-    <w:link w:val="BodyText"/>
+  <w:style w:type="character" w:customStyle="1" w:styleId="CorpsdetexteCar">
+    <w:name w:val="Corps de texte Car"/>
+    <w:basedOn w:val="Policepardfaut"/>
+    <w:link w:val="Corpsdetexte"/>
     <w:uiPriority w:val="99"/>
     <w:semiHidden/>
     <w:rsid w:val="001148A1"/>
@@ -8785,7 +8862,7 @@
   </w:style>
   <w:style w:type="paragraph" w:customStyle="1" w:styleId="CommentText1">
     <w:name w:val="Comment Text1"/>
-    <w:basedOn w:val="BodyText"/>
+    <w:basedOn w:val="Corpsdetexte"/>
     <w:qFormat/>
     <w:rsid w:val="001148A1"/>
     <w:pPr>
@@ -8856,7 +8933,7 @@
   </w:style>
   <w:style w:type="paragraph" w:customStyle="1" w:styleId="Contenuducadre">
     <w:name w:val="Contenu du cadre"/>
-    <w:basedOn w:val="BodyText"/>
+    <w:basedOn w:val="Corpsdetexte"/>
     <w:qFormat/>
     <w:rsid w:val="001148A1"/>
     <w:pPr>
@@ -8874,7 +8951,7 @@
       <w:lang w:eastAsia="hi-IN"/>
     </w:rPr>
   </w:style>
-  <w:style w:type="character" w:styleId="EndnoteReference">
+  <w:style w:type="character" w:styleId="Appeldenotedefin">
     <w:name w:val="endnote reference"/>
     <w:qFormat/>
     <w:rsid w:val="001148A1"/>
@@ -8882,10 +8959,10 @@
       <w:vertAlign w:val="superscript"/>
     </w:rPr>
   </w:style>
-  <w:style w:type="paragraph" w:styleId="EndnoteText">
+  <w:style w:type="paragraph" w:styleId="Notedefin">
     <w:name w:val="endnote text"/>
     <w:basedOn w:val="Normal"/>
-    <w:link w:val="EndnoteTextChar"/>
+    <w:link w:val="NotedefinCar"/>
     <w:qFormat/>
     <w:rsid w:val="001148A1"/>
     <w:pPr>
@@ -8902,10 +8979,10 @@
       <w:lang w:eastAsia="hi-IN"/>
     </w:rPr>
   </w:style>
-  <w:style w:type="character" w:customStyle="1" w:styleId="EndnoteTextChar">
-    <w:name w:val="Endnote Text Char"/>
-    <w:basedOn w:val="DefaultParagraphFont"/>
-    <w:link w:val="EndnoteText"/>
+  <w:style w:type="character" w:customStyle="1" w:styleId="NotedefinCar">
+    <w:name w:val="Note de fin Car"/>
+    <w:basedOn w:val="Policepardfaut"/>
+    <w:link w:val="Notedefin"/>
     <w:rsid w:val="001148A1"/>
     <w:rPr>
       <w:color w:val="00000A"/>
@@ -8915,7 +8992,7 @@
       <w:lang w:eastAsia="hi-IN"/>
     </w:rPr>
   </w:style>
-  <w:style w:type="character" w:styleId="FootnoteReference">
+  <w:style w:type="character" w:styleId="Appelnotedebasdep">
     <w:name w:val="footnote reference"/>
     <w:qFormat/>
     <w:rsid w:val="001148A1"/>
@@ -8923,10 +9000,10 @@
       <w:vertAlign w:val="superscript"/>
     </w:rPr>
   </w:style>
-  <w:style w:type="paragraph" w:styleId="FootnoteText">
+  <w:style w:type="paragraph" w:styleId="Notedebasdepage">
     <w:name w:val="footnote text"/>
     <w:basedOn w:val="Normal"/>
-    <w:link w:val="FootnoteTextChar"/>
+    <w:link w:val="NotedebasdepageCar"/>
     <w:qFormat/>
     <w:rsid w:val="001148A1"/>
     <w:pPr>
@@ -8943,10 +9020,10 @@
       <w:lang w:eastAsia="hi-IN"/>
     </w:rPr>
   </w:style>
-  <w:style w:type="character" w:customStyle="1" w:styleId="FootnoteTextChar">
-    <w:name w:val="Footnote Text Char"/>
-    <w:basedOn w:val="DefaultParagraphFont"/>
-    <w:link w:val="FootnoteText"/>
+  <w:style w:type="character" w:customStyle="1" w:styleId="NotedebasdepageCar">
+    <w:name w:val="Note de bas de page Car"/>
+    <w:basedOn w:val="Policepardfaut"/>
+    <w:link w:val="Notedebasdepage"/>
     <w:rsid w:val="001148A1"/>
     <w:rPr>
       <w:color w:val="00000A"/>
@@ -8996,7 +9073,7 @@
   </w:style>
   <w:style w:type="paragraph" w:customStyle="1" w:styleId="ListBullet31">
     <w:name w:val="List Bullet 31"/>
-    <w:basedOn w:val="List"/>
+    <w:basedOn w:val="Liste"/>
     <w:rsid w:val="001148A1"/>
     <w:pPr>
       <w:autoSpaceDN/>
@@ -9012,7 +9089,7 @@
   </w:style>
   <w:style w:type="paragraph" w:customStyle="1" w:styleId="ListBullet41">
     <w:name w:val="List Bullet 41"/>
-    <w:basedOn w:val="List"/>
+    <w:basedOn w:val="Liste"/>
     <w:rsid w:val="001148A1"/>
     <w:pPr>
       <w:autoSpaceDN/>
@@ -9028,7 +9105,7 @@
   </w:style>
   <w:style w:type="paragraph" w:customStyle="1" w:styleId="ListNumber1">
     <w:name w:val="List Number1"/>
-    <w:basedOn w:val="List"/>
+    <w:basedOn w:val="Liste"/>
     <w:qFormat/>
     <w:rsid w:val="001148A1"/>
     <w:pPr>
@@ -9210,7 +9287,7 @@
   </w:style>
   <w:style w:type="paragraph" w:customStyle="1" w:styleId="Puce1fin">
     <w:name w:val="Puce 1 fin"/>
-    <w:basedOn w:val="List"/>
+    <w:basedOn w:val="Liste"/>
     <w:qFormat/>
     <w:rsid w:val="001148A1"/>
     <w:pPr>
@@ -9235,7 +9312,7 @@
   </w:style>
   <w:style w:type="paragraph" w:customStyle="1" w:styleId="Retraitdeliste">
     <w:name w:val="Retrait de liste"/>
-    <w:basedOn w:val="BodyText"/>
+    <w:basedOn w:val="Corpsdetexte"/>
     <w:qFormat/>
     <w:rsid w:val="001148A1"/>
     <w:pPr>
@@ -9286,10 +9363,10 @@
     <w:qFormat/>
     <w:rsid w:val="001148A1"/>
   </w:style>
-  <w:style w:type="paragraph" w:customStyle="1" w:styleId="Titre1">
+  <w:style w:type="paragraph" w:customStyle="1" w:styleId="Titre10">
     <w:name w:val="Titre1"/>
     <w:basedOn w:val="Normal"/>
-    <w:next w:val="BodyText"/>
+    <w:next w:val="Corpsdetexte"/>
     <w:qFormat/>
     <w:rsid w:val="001148A1"/>
     <w:pPr>
@@ -9323,7 +9400,7 @@
   </w:style>
   <w:style w:type="paragraph" w:customStyle="1" w:styleId="TOAHeading1">
     <w:name w:val="TOA Heading1"/>
-    <w:basedOn w:val="Titre1"/>
+    <w:basedOn w:val="Titre10"/>
     <w:qFormat/>
     <w:rsid w:val="001148A1"/>
     <w:pPr>
@@ -9338,7 +9415,7 @@
       <w:szCs w:val="32"/>
     </w:rPr>
   </w:style>
-  <w:style w:type="paragraph" w:styleId="TOC1">
+  <w:style w:type="paragraph" w:styleId="TM1">
     <w:name w:val="toc 1"/>
     <w:basedOn w:val="Index"/>
     <w:uiPriority w:val="39"/>
@@ -9360,7 +9437,7 @@
       <w:lang w:eastAsia="hi-IN"/>
     </w:rPr>
   </w:style>
-  <w:style w:type="paragraph" w:styleId="TOC2">
+  <w:style w:type="paragraph" w:styleId="TM2">
     <w:name w:val="toc 2"/>
     <w:basedOn w:val="Index"/>
     <w:uiPriority w:val="39"/>
@@ -9403,10 +9480,10 @@
       <w:lang w:eastAsia="fr-LU" w:bidi="ar-SA"/>
     </w:rPr>
   </w:style>
-  <w:style w:type="character" w:customStyle="1" w:styleId="Heading5Char">
-    <w:name w:val="Heading 5 Char"/>
-    <w:basedOn w:val="DefaultParagraphFont"/>
-    <w:link w:val="Heading5"/>
+  <w:style w:type="character" w:customStyle="1" w:styleId="Titre5Car">
+    <w:name w:val="Titre 5 Car"/>
+    <w:basedOn w:val="Policepardfaut"/>
+    <w:link w:val="Titre5"/>
     <w:uiPriority w:val="9"/>
     <w:semiHidden/>
     <w:rsid w:val="00FA58BB"/>
@@ -9416,10 +9493,10 @@
       <w:szCs w:val="21"/>
     </w:rPr>
   </w:style>
-  <w:style w:type="character" w:customStyle="1" w:styleId="Heading6Char">
-    <w:name w:val="Heading 6 Char"/>
-    <w:basedOn w:val="DefaultParagraphFont"/>
-    <w:link w:val="Heading6"/>
+  <w:style w:type="character" w:customStyle="1" w:styleId="Titre6Car">
+    <w:name w:val="Titre 6 Car"/>
+    <w:basedOn w:val="Policepardfaut"/>
+    <w:link w:val="Titre6"/>
     <w:uiPriority w:val="9"/>
     <w:semiHidden/>
     <w:rsid w:val="00FA58BB"/>
@@ -9429,10 +9506,10 @@
       <w:szCs w:val="21"/>
     </w:rPr>
   </w:style>
-  <w:style w:type="character" w:customStyle="1" w:styleId="Heading7Char">
-    <w:name w:val="Heading 7 Char"/>
-    <w:basedOn w:val="DefaultParagraphFont"/>
-    <w:link w:val="Heading7"/>
+  <w:style w:type="character" w:customStyle="1" w:styleId="Titre7Car">
+    <w:name w:val="Titre 7 Car"/>
+    <w:basedOn w:val="Policepardfaut"/>
+    <w:link w:val="Titre7"/>
     <w:uiPriority w:val="9"/>
     <w:semiHidden/>
     <w:rsid w:val="00FA58BB"/>
@@ -9444,10 +9521,10 @@
       <w:szCs w:val="21"/>
     </w:rPr>
   </w:style>
-  <w:style w:type="character" w:customStyle="1" w:styleId="Heading8Char">
-    <w:name w:val="Heading 8 Char"/>
-    <w:basedOn w:val="DefaultParagraphFont"/>
-    <w:link w:val="Heading8"/>
+  <w:style w:type="character" w:customStyle="1" w:styleId="Titre8Car">
+    <w:name w:val="Titre 8 Car"/>
+    <w:basedOn w:val="Policepardfaut"/>
+    <w:link w:val="Titre8"/>
     <w:uiPriority w:val="9"/>
     <w:semiHidden/>
     <w:rsid w:val="00FA58BB"/>
@@ -9458,10 +9535,10 @@
       <w:szCs w:val="19"/>
     </w:rPr>
   </w:style>
-  <w:style w:type="character" w:customStyle="1" w:styleId="Heading9Char">
-    <w:name w:val="Heading 9 Char"/>
-    <w:basedOn w:val="DefaultParagraphFont"/>
-    <w:link w:val="Heading9"/>
+  <w:style w:type="character" w:customStyle="1" w:styleId="Titre9Car">
+    <w:name w:val="Titre 9 Car"/>
+    <w:basedOn w:val="Policepardfaut"/>
+    <w:link w:val="Titre9"/>
     <w:uiPriority w:val="9"/>
     <w:semiHidden/>
     <w:rsid w:val="00FA58BB"/>
@@ -9474,9 +9551,9 @@
       <w:szCs w:val="19"/>
     </w:rPr>
   </w:style>
-  <w:style w:type="table" w:styleId="TableGrid">
+  <w:style w:type="table" w:styleId="Grilledutableau">
     <w:name w:val="Table Grid"/>
-    <w:basedOn w:val="TableNormal"/>
+    <w:basedOn w:val="TableauNormal"/>
     <w:uiPriority w:val="39"/>
     <w:rsid w:val="009942E3"/>
     <w:tblPr>
@@ -9492,7 +9569,7 @@
   </w:style>
   <w:style w:type="character" w:customStyle="1" w:styleId="StandardChar">
     <w:name w:val="Standard Char"/>
-    <w:basedOn w:val="DefaultParagraphFont"/>
+    <w:basedOn w:val="Policepardfaut"/>
     <w:link w:val="Standard"/>
     <w:locked/>
     <w:rsid w:val="00D01FE2"/>
@@ -9502,7 +9579,7 @@
   </w:style>
   <w:style w:type="character" w:customStyle="1" w:styleId="TextbodyChar">
     <w:name w:val="Text body Char"/>
-    <w:basedOn w:val="DefaultParagraphFont"/>
+    <w:basedOn w:val="Policepardfaut"/>
     <w:link w:val="Textbody"/>
     <w:locked/>
     <w:rsid w:val="00D01FE2"/>
@@ -9780,7 +9857,7 @@
 </file>
 
 <file path=customXml/itemProps1.xml><?xml version="1.0" encoding="utf-8"?>
-<ds:datastoreItem xmlns:ds="http://schemas.openxmlformats.org/officeDocument/2006/customXml" ds:itemID="{3AE91B92-7232-4851-97A3-147542688F2D}">
+<ds:datastoreItem xmlns:ds="http://schemas.openxmlformats.org/officeDocument/2006/customXml" ds:itemID="{1EDE790E-F83F-450F-A2F8-999543393604}">
   <ds:schemaRefs>
     <ds:schemaRef ds:uri="http://schemas.openxmlformats.org/officeDocument/2006/bibliography"/>
   </ds:schemaRefs>

</xml_diff>

<commit_message>
changes make for version 1.2
</commit_message>
<xml_diff>
--- a/data/resources/model_en.docx
+++ b/data/resources/model_en.docx
@@ -16,7 +16,7 @@
         <w:rPr>
           <w:noProof/>
           <w:sz w:val="18"/>
-          <w:lang w:val="en-US" w:eastAsia="en-US" w:bidi="ar-SA"/>
+          <w:lang w:eastAsia="fr-LU" w:bidi="ar-SA"/>
         </w:rPr>
         <w:drawing>
           <wp:anchor distT="0" distB="0" distL="114300" distR="114300" simplePos="0" relativeHeight="251653120" behindDoc="1" locked="0" layoutInCell="1" allowOverlap="1" wp14:anchorId="1B46EB6A" wp14:editId="0AC1FCA1">
@@ -234,7 +234,7 @@
     </w:p>
     <w:p>
       <w:pPr>
-        <w:pStyle w:val="Titre1"/>
+        <w:pStyle w:val="Titre10"/>
         <w:rPr>
           <w:lang w:val="en-US"/>
         </w:rPr>
@@ -255,7 +255,7 @@
     </w:p>
     <w:p>
       <w:pPr>
-        <w:pStyle w:val="Subtitle"/>
+        <w:pStyle w:val="Sous-titre"/>
         <w:rPr>
           <w:lang w:val="en-US"/>
         </w:rPr>
@@ -786,7 +786,7 @@
     </w:p>
     <w:p>
       <w:pPr>
-        <w:pStyle w:val="TOC1"/>
+        <w:pStyle w:val="TM1"/>
         <w:tabs>
           <w:tab w:val="left" w:pos="440"/>
         </w:tabs>
@@ -798,7 +798,7 @@
           <w:color w:val="auto"/>
           <w:sz w:val="22"/>
           <w:szCs w:val="22"/>
-          <w:lang w:val="en-US" w:eastAsia="en-US" w:bidi="ar-SA"/>
+          <w:lang w:val="en-GB" w:eastAsia="fr-LU" w:bidi="ar-SA"/>
         </w:rPr>
       </w:pPr>
       <w:r>
@@ -832,7 +832,7 @@
       <w:r>
         <w:rPr>
           <w:noProof/>
-          <w:lang w:val="en-US"/>
+          <w:lang w:val="en-GB"/>
         </w:rPr>
         <w:t>1</w:t>
       </w:r>
@@ -845,21 +845,21 @@
           <w:color w:val="auto"/>
           <w:sz w:val="22"/>
           <w:szCs w:val="22"/>
-          <w:lang w:val="en-US" w:eastAsia="en-US" w:bidi="ar-SA"/>
+          <w:lang w:val="en-GB" w:eastAsia="fr-LU" w:bidi="ar-SA"/>
         </w:rPr>
         <w:tab/>
       </w:r>
       <w:r>
         <w:rPr>
           <w:noProof/>
-          <w:lang w:val="en-US"/>
+          <w:lang w:val="en-GB"/>
         </w:rPr>
         <w:t>Introduction</w:t>
       </w:r>
       <w:r>
         <w:rPr>
           <w:noProof/>
-          <w:lang w:val="en-US"/>
+          <w:lang w:val="en-GB"/>
         </w:rPr>
         <w:tab/>
       </w:r>
@@ -872,9 +872,9 @@
       <w:r>
         <w:rPr>
           <w:noProof/>
-          <w:lang w:val="en-US"/>
-        </w:rPr>
-        <w:instrText xml:space="preserve"> PAGEREF _Toc486943851 \h </w:instrText>
+          <w:lang w:val="en-GB"/>
+        </w:rPr>
+        <w:instrText xml:space="preserve"> PAGEREF _Toc520197137 \h </w:instrText>
       </w:r>
       <w:r>
         <w:rPr>
@@ -891,9 +891,9 @@
         <w:rPr>
           <w:rFonts w:hint="eastAsia"/>
           <w:noProof/>
-          <w:lang w:val="en-US"/>
-        </w:rPr>
-        <w:t>2</w:t>
+          <w:lang w:val="en-GB"/>
+        </w:rPr>
+        <w:t>3</w:t>
       </w:r>
       <w:r>
         <w:rPr>
@@ -904,7 +904,7 @@
     </w:p>
     <w:p>
       <w:pPr>
-        <w:pStyle w:val="TOC2"/>
+        <w:pStyle w:val="TM2"/>
         <w:tabs>
           <w:tab w:val="left" w:pos="880"/>
         </w:tabs>
@@ -914,13 +914,13 @@
           <w:noProof/>
           <w:color w:val="auto"/>
           <w:szCs w:val="22"/>
-          <w:lang w:val="en-US" w:eastAsia="en-US" w:bidi="ar-SA"/>
-        </w:rPr>
-      </w:pPr>
-      <w:r>
-        <w:rPr>
-          <w:noProof/>
-          <w:lang w:val="en-US"/>
+          <w:lang w:val="en-GB" w:eastAsia="fr-LU" w:bidi="ar-SA"/>
+        </w:rPr>
+      </w:pPr>
+      <w:r>
+        <w:rPr>
+          <w:noProof/>
+          <w:lang w:val="en-GB"/>
         </w:rPr>
         <w:t>1.1</w:t>
       </w:r>
@@ -931,21 +931,21 @@
           <w:noProof/>
           <w:color w:val="auto"/>
           <w:szCs w:val="22"/>
-          <w:lang w:val="en-US" w:eastAsia="en-US" w:bidi="ar-SA"/>
+          <w:lang w:val="en-GB" w:eastAsia="fr-LU" w:bidi="ar-SA"/>
         </w:rPr>
         <w:tab/>
       </w:r>
       <w:r>
         <w:rPr>
           <w:noProof/>
-          <w:lang w:val="en-US"/>
+          <w:lang w:val="en-GB"/>
         </w:rPr>
         <w:t>Company presentation</w:t>
       </w:r>
       <w:r>
         <w:rPr>
           <w:noProof/>
-          <w:lang w:val="en-US"/>
+          <w:lang w:val="en-GB"/>
         </w:rPr>
         <w:tab/>
       </w:r>
@@ -958,9 +958,9 @@
       <w:r>
         <w:rPr>
           <w:noProof/>
-          <w:lang w:val="en-US"/>
-        </w:rPr>
-        <w:instrText xml:space="preserve"> PAGEREF _Toc486943852 \h </w:instrText>
+          <w:lang w:val="en-GB"/>
+        </w:rPr>
+        <w:instrText xml:space="preserve"> PAGEREF _Toc520197138 \h </w:instrText>
       </w:r>
       <w:r>
         <w:rPr>
@@ -977,9 +977,9 @@
         <w:rPr>
           <w:rFonts w:hint="eastAsia"/>
           <w:noProof/>
-          <w:lang w:val="en-US"/>
-        </w:rPr>
-        <w:t>2</w:t>
+          <w:lang w:val="en-GB"/>
+        </w:rPr>
+        <w:t>3</w:t>
       </w:r>
       <w:r>
         <w:rPr>
@@ -990,7 +990,7 @@
     </w:p>
     <w:p>
       <w:pPr>
-        <w:pStyle w:val="TOC2"/>
+        <w:pStyle w:val="TM2"/>
         <w:tabs>
           <w:tab w:val="left" w:pos="880"/>
         </w:tabs>
@@ -1000,13 +1000,13 @@
           <w:noProof/>
           <w:color w:val="auto"/>
           <w:szCs w:val="22"/>
-          <w:lang w:val="en-US" w:eastAsia="en-US" w:bidi="ar-SA"/>
-        </w:rPr>
-      </w:pPr>
-      <w:r>
-        <w:rPr>
-          <w:noProof/>
-          <w:lang w:val="en-US"/>
+          <w:lang w:val="en-GB" w:eastAsia="fr-LU" w:bidi="ar-SA"/>
+        </w:rPr>
+      </w:pPr>
+      <w:r>
+        <w:rPr>
+          <w:noProof/>
+          <w:lang w:val="en-GB"/>
         </w:rPr>
         <w:t>1.2</w:t>
       </w:r>
@@ -1017,21 +1017,21 @@
           <w:noProof/>
           <w:color w:val="auto"/>
           <w:szCs w:val="22"/>
-          <w:lang w:val="en-US" w:eastAsia="en-US" w:bidi="ar-SA"/>
+          <w:lang w:val="en-GB" w:eastAsia="fr-LU" w:bidi="ar-SA"/>
         </w:rPr>
         <w:tab/>
       </w:r>
       <w:r>
         <w:rPr>
           <w:noProof/>
-          <w:lang w:val="en-US"/>
+          <w:lang w:val="en-GB"/>
         </w:rPr>
         <w:t>Warning</w:t>
       </w:r>
       <w:r>
         <w:rPr>
           <w:noProof/>
-          <w:lang w:val="en-US"/>
+          <w:lang w:val="en-GB"/>
         </w:rPr>
         <w:tab/>
       </w:r>
@@ -1044,9 +1044,9 @@
       <w:r>
         <w:rPr>
           <w:noProof/>
-          <w:lang w:val="en-US"/>
-        </w:rPr>
-        <w:instrText xml:space="preserve"> PAGEREF _Toc486943853 \h </w:instrText>
+          <w:lang w:val="en-GB"/>
+        </w:rPr>
+        <w:instrText xml:space="preserve"> PAGEREF _Toc520197139 \h </w:instrText>
       </w:r>
       <w:r>
         <w:rPr>
@@ -1063,9 +1063,9 @@
         <w:rPr>
           <w:rFonts w:hint="eastAsia"/>
           <w:noProof/>
-          <w:lang w:val="en-US"/>
-        </w:rPr>
-        <w:t>2</w:t>
+          <w:lang w:val="en-GB"/>
+        </w:rPr>
+        <w:t>3</w:t>
       </w:r>
       <w:r>
         <w:rPr>
@@ -1076,7 +1076,7 @@
     </w:p>
     <w:p>
       <w:pPr>
-        <w:pStyle w:val="TOC2"/>
+        <w:pStyle w:val="TM2"/>
         <w:tabs>
           <w:tab w:val="left" w:pos="880"/>
         </w:tabs>
@@ -1086,7 +1086,7 @@
           <w:noProof/>
           <w:color w:val="auto"/>
           <w:szCs w:val="22"/>
-          <w:lang w:val="en-US" w:eastAsia="en-US" w:bidi="ar-SA"/>
+          <w:lang w:val="en-GB" w:eastAsia="fr-LU" w:bidi="ar-SA"/>
         </w:rPr>
       </w:pPr>
       <w:r>
@@ -1103,7 +1103,7 @@
           <w:noProof/>
           <w:color w:val="auto"/>
           <w:szCs w:val="22"/>
-          <w:lang w:val="en-US" w:eastAsia="en-US" w:bidi="ar-SA"/>
+          <w:lang w:val="en-GB" w:eastAsia="fr-LU" w:bidi="ar-SA"/>
         </w:rPr>
         <w:tab/>
       </w:r>
@@ -1117,7 +1117,7 @@
       <w:r>
         <w:rPr>
           <w:noProof/>
-          <w:lang w:val="en-US"/>
+          <w:lang w:val="en-GB"/>
         </w:rPr>
         <w:tab/>
       </w:r>
@@ -1130,9 +1130,9 @@
       <w:r>
         <w:rPr>
           <w:noProof/>
-          <w:lang w:val="en-US"/>
-        </w:rPr>
-        <w:instrText xml:space="preserve"> PAGEREF _Toc486943854 \h </w:instrText>
+          <w:lang w:val="en-GB"/>
+        </w:rPr>
+        <w:instrText xml:space="preserve"> PAGEREF _Toc520197140 \h </w:instrText>
       </w:r>
       <w:r>
         <w:rPr>
@@ -1149,7 +1149,7 @@
         <w:rPr>
           <w:rFonts w:hint="eastAsia"/>
           <w:noProof/>
-          <w:lang w:val="en-US"/>
+          <w:lang w:val="en-GB"/>
         </w:rPr>
         <w:t>3</w:t>
       </w:r>
@@ -1162,7 +1162,7 @@
     </w:p>
     <w:p>
       <w:pPr>
-        <w:pStyle w:val="TOC1"/>
+        <w:pStyle w:val="TM1"/>
         <w:tabs>
           <w:tab w:val="left" w:pos="440"/>
         </w:tabs>
@@ -1174,13 +1174,13 @@
           <w:color w:val="auto"/>
           <w:sz w:val="22"/>
           <w:szCs w:val="22"/>
-          <w:lang w:val="en-US" w:eastAsia="en-US" w:bidi="ar-SA"/>
-        </w:rPr>
-      </w:pPr>
-      <w:r>
-        <w:rPr>
-          <w:noProof/>
-          <w:lang w:val="en-US"/>
+          <w:lang w:val="en-GB" w:eastAsia="fr-LU" w:bidi="ar-SA"/>
+        </w:rPr>
+      </w:pPr>
+      <w:r>
+        <w:rPr>
+          <w:noProof/>
+          <w:lang w:val="en-GB"/>
         </w:rPr>
         <w:t>2</w:t>
       </w:r>
@@ -1193,21 +1193,21 @@
           <w:color w:val="auto"/>
           <w:sz w:val="22"/>
           <w:szCs w:val="22"/>
-          <w:lang w:val="en-US" w:eastAsia="en-US" w:bidi="ar-SA"/>
+          <w:lang w:val="en-GB" w:eastAsia="fr-LU" w:bidi="ar-SA"/>
         </w:rPr>
         <w:tab/>
       </w:r>
       <w:r>
         <w:rPr>
           <w:noProof/>
-          <w:lang w:val="en-US"/>
+          <w:lang w:val="en-GB"/>
         </w:rPr>
         <w:t>Result of CASES Diagnostic</w:t>
       </w:r>
       <w:r>
         <w:rPr>
           <w:noProof/>
-          <w:lang w:val="en-US"/>
+          <w:lang w:val="en-GB"/>
         </w:rPr>
         <w:tab/>
       </w:r>
@@ -1220,9 +1220,9 @@
       <w:r>
         <w:rPr>
           <w:noProof/>
-          <w:lang w:val="en-US"/>
-        </w:rPr>
-        <w:instrText xml:space="preserve"> PAGEREF _Toc486943855 \h </w:instrText>
+          <w:lang w:val="en-GB"/>
+        </w:rPr>
+        <w:instrText xml:space="preserve"> PAGEREF _Toc520197141 \h </w:instrText>
       </w:r>
       <w:r>
         <w:rPr>
@@ -1239,7 +1239,7 @@
         <w:rPr>
           <w:rFonts w:hint="eastAsia"/>
           <w:noProof/>
-          <w:lang w:val="en-US"/>
+          <w:lang w:val="en-GB"/>
         </w:rPr>
         <w:t>4</w:t>
       </w:r>
@@ -1252,7 +1252,7 @@
     </w:p>
     <w:p>
       <w:pPr>
-        <w:pStyle w:val="TOC2"/>
+        <w:pStyle w:val="TM2"/>
         <w:tabs>
           <w:tab w:val="left" w:pos="880"/>
         </w:tabs>
@@ -1262,13 +1262,13 @@
           <w:noProof/>
           <w:color w:val="auto"/>
           <w:szCs w:val="22"/>
-          <w:lang w:val="en-US" w:eastAsia="en-US" w:bidi="ar-SA"/>
-        </w:rPr>
-      </w:pPr>
-      <w:r>
-        <w:rPr>
-          <w:noProof/>
-          <w:lang w:val="en-US"/>
+          <w:lang w:val="en-GB" w:eastAsia="fr-LU" w:bidi="ar-SA"/>
+        </w:rPr>
+      </w:pPr>
+      <w:r>
+        <w:rPr>
+          <w:noProof/>
+          <w:lang w:val="en-GB"/>
         </w:rPr>
         <w:t>2.1</w:t>
       </w:r>
@@ -1279,21 +1279,21 @@
           <w:noProof/>
           <w:color w:val="auto"/>
           <w:szCs w:val="22"/>
-          <w:lang w:val="en-US" w:eastAsia="en-US" w:bidi="ar-SA"/>
+          <w:lang w:val="en-GB" w:eastAsia="fr-LU" w:bidi="ar-SA"/>
         </w:rPr>
         <w:tab/>
       </w:r>
       <w:r>
         <w:rPr>
           <w:noProof/>
-          <w:lang w:val="en-US"/>
+          <w:lang w:val="en-GB"/>
         </w:rPr>
         <w:t>Overview</w:t>
       </w:r>
       <w:r>
         <w:rPr>
           <w:noProof/>
-          <w:lang w:val="en-US"/>
+          <w:lang w:val="en-GB"/>
         </w:rPr>
         <w:tab/>
       </w:r>
@@ -1306,9 +1306,9 @@
       <w:r>
         <w:rPr>
           <w:noProof/>
-          <w:lang w:val="en-US"/>
-        </w:rPr>
-        <w:instrText xml:space="preserve"> PAGEREF _Toc486943856 \h </w:instrText>
+          <w:lang w:val="en-GB"/>
+        </w:rPr>
+        <w:instrText xml:space="preserve"> PAGEREF _Toc520197142 \h </w:instrText>
       </w:r>
       <w:r>
         <w:rPr>
@@ -1325,7 +1325,7 @@
         <w:rPr>
           <w:rFonts w:hint="eastAsia"/>
           <w:noProof/>
-          <w:lang w:val="en-US"/>
+          <w:lang w:val="en-GB"/>
         </w:rPr>
         <w:t>4</w:t>
       </w:r>
@@ -1338,7 +1338,7 @@
     </w:p>
     <w:p>
       <w:pPr>
-        <w:pStyle w:val="TOC2"/>
+        <w:pStyle w:val="TM2"/>
         <w:tabs>
           <w:tab w:val="left" w:pos="880"/>
         </w:tabs>
@@ -1348,13 +1348,13 @@
           <w:noProof/>
           <w:color w:val="auto"/>
           <w:szCs w:val="22"/>
-          <w:lang w:val="en-US" w:eastAsia="en-US" w:bidi="ar-SA"/>
-        </w:rPr>
-      </w:pPr>
-      <w:r>
-        <w:rPr>
-          <w:noProof/>
-          <w:lang w:val="en-US"/>
+          <w:lang w:val="en-GB" w:eastAsia="fr-LU" w:bidi="ar-SA"/>
+        </w:rPr>
+      </w:pPr>
+      <w:r>
+        <w:rPr>
+          <w:noProof/>
+          <w:lang w:val="en-GB"/>
         </w:rPr>
         <w:t>2.2</w:t>
       </w:r>
@@ -1365,21 +1365,21 @@
           <w:noProof/>
           <w:color w:val="auto"/>
           <w:szCs w:val="22"/>
-          <w:lang w:val="en-US" w:eastAsia="en-US" w:bidi="ar-SA"/>
+          <w:lang w:val="en-GB" w:eastAsia="fr-LU" w:bidi="ar-SA"/>
         </w:rPr>
         <w:tab/>
       </w:r>
       <w:r>
         <w:rPr>
           <w:noProof/>
-          <w:lang w:val="en-US"/>
+          <w:lang w:val="en-GB"/>
         </w:rPr>
         <w:t>Maturity evolution</w:t>
       </w:r>
       <w:r>
         <w:rPr>
           <w:noProof/>
-          <w:lang w:val="en-US"/>
+          <w:lang w:val="en-GB"/>
         </w:rPr>
         <w:tab/>
       </w:r>
@@ -1392,9 +1392,9 @@
       <w:r>
         <w:rPr>
           <w:noProof/>
-          <w:lang w:val="en-US"/>
-        </w:rPr>
-        <w:instrText xml:space="preserve"> PAGEREF _Toc486943857 \h </w:instrText>
+          <w:lang w:val="en-GB"/>
+        </w:rPr>
+        <w:instrText xml:space="preserve"> PAGEREF _Toc520197143 \h </w:instrText>
       </w:r>
       <w:r>
         <w:rPr>
@@ -1411,7 +1411,7 @@
         <w:rPr>
           <w:rFonts w:hint="eastAsia"/>
           <w:noProof/>
-          <w:lang w:val="en-US"/>
+          <w:lang w:val="en-GB"/>
         </w:rPr>
         <w:t>4</w:t>
       </w:r>
@@ -1424,7 +1424,7 @@
     </w:p>
     <w:p>
       <w:pPr>
-        <w:pStyle w:val="TOC2"/>
+        <w:pStyle w:val="TM2"/>
         <w:tabs>
           <w:tab w:val="left" w:pos="880"/>
         </w:tabs>
@@ -1434,13 +1434,13 @@
           <w:noProof/>
           <w:color w:val="auto"/>
           <w:szCs w:val="22"/>
-          <w:lang w:val="en-US" w:eastAsia="en-US" w:bidi="ar-SA"/>
-        </w:rPr>
-      </w:pPr>
-      <w:r>
-        <w:rPr>
-          <w:noProof/>
-          <w:lang w:val="en-US"/>
+          <w:lang w:val="en-GB" w:eastAsia="fr-LU" w:bidi="ar-SA"/>
+        </w:rPr>
+      </w:pPr>
+      <w:r>
+        <w:rPr>
+          <w:noProof/>
+          <w:lang w:val="en-GB"/>
         </w:rPr>
         <w:t>2.3</w:t>
       </w:r>
@@ -1451,21 +1451,21 @@
           <w:noProof/>
           <w:color w:val="auto"/>
           <w:szCs w:val="22"/>
-          <w:lang w:val="en-US" w:eastAsia="en-US" w:bidi="ar-SA"/>
+          <w:lang w:val="en-GB" w:eastAsia="fr-LU" w:bidi="ar-SA"/>
         </w:rPr>
         <w:tab/>
       </w:r>
       <w:r>
         <w:rPr>
           <w:noProof/>
-          <w:lang w:val="en-US"/>
+          <w:lang w:val="en-GB"/>
         </w:rPr>
         <w:t>Compliance in each security field</w:t>
       </w:r>
       <w:r>
         <w:rPr>
           <w:noProof/>
-          <w:lang w:val="en-US"/>
+          <w:lang w:val="en-GB"/>
         </w:rPr>
         <w:tab/>
       </w:r>
@@ -1478,9 +1478,9 @@
       <w:r>
         <w:rPr>
           <w:noProof/>
-          <w:lang w:val="en-US"/>
-        </w:rPr>
-        <w:instrText xml:space="preserve"> PAGEREF _Toc486943858 \h </w:instrText>
+          <w:lang w:val="en-GB"/>
+        </w:rPr>
+        <w:instrText xml:space="preserve"> PAGEREF _Toc520197144 \h </w:instrText>
       </w:r>
       <w:r>
         <w:rPr>
@@ -1497,7 +1497,7 @@
         <w:rPr>
           <w:rFonts w:hint="eastAsia"/>
           <w:noProof/>
-          <w:lang w:val="en-US"/>
+          <w:lang w:val="en-GB"/>
         </w:rPr>
         <w:t>5</w:t>
       </w:r>
@@ -1510,7 +1510,7 @@
     </w:p>
     <w:p>
       <w:pPr>
-        <w:pStyle w:val="TOC2"/>
+        <w:pStyle w:val="TM2"/>
         <w:tabs>
           <w:tab w:val="left" w:pos="880"/>
         </w:tabs>
@@ -1520,13 +1520,13 @@
           <w:noProof/>
           <w:color w:val="auto"/>
           <w:szCs w:val="22"/>
-          <w:lang w:val="en-US" w:eastAsia="en-US" w:bidi="ar-SA"/>
-        </w:rPr>
-      </w:pPr>
-      <w:r>
-        <w:rPr>
-          <w:noProof/>
-          <w:lang w:val="en-US"/>
+          <w:lang w:val="en-GB" w:eastAsia="fr-LU" w:bidi="ar-SA"/>
+        </w:rPr>
+      </w:pPr>
+      <w:r>
+        <w:rPr>
+          <w:noProof/>
+          <w:lang w:val="en-GB"/>
         </w:rPr>
         <w:t>2.4</w:t>
       </w:r>
@@ -1537,21 +1537,21 @@
           <w:noProof/>
           <w:color w:val="auto"/>
           <w:szCs w:val="22"/>
-          <w:lang w:val="en-US" w:eastAsia="en-US" w:bidi="ar-SA"/>
+          <w:lang w:val="en-GB" w:eastAsia="fr-LU" w:bidi="ar-SA"/>
         </w:rPr>
         <w:tab/>
       </w:r>
       <w:r>
         <w:rPr>
           <w:noProof/>
-          <w:lang w:val="en-US"/>
+          <w:lang w:val="en-GB"/>
         </w:rPr>
         <w:t>Table of recommendations</w:t>
       </w:r>
       <w:r>
         <w:rPr>
           <w:noProof/>
-          <w:lang w:val="en-US"/>
+          <w:lang w:val="en-GB"/>
         </w:rPr>
         <w:tab/>
       </w:r>
@@ -1564,9 +1564,9 @@
       <w:r>
         <w:rPr>
           <w:noProof/>
-          <w:lang w:val="en-US"/>
-        </w:rPr>
-        <w:instrText xml:space="preserve"> PAGEREF _Toc486943859 \h </w:instrText>
+          <w:lang w:val="en-GB"/>
+        </w:rPr>
+        <w:instrText xml:space="preserve"> PAGEREF _Toc520197145 \h </w:instrText>
       </w:r>
       <w:r>
         <w:rPr>
@@ -1583,7 +1583,7 @@
         <w:rPr>
           <w:rFonts w:hint="eastAsia"/>
           <w:noProof/>
-          <w:lang w:val="en-US"/>
+          <w:lang w:val="en-GB"/>
         </w:rPr>
         <w:t>6</w:t>
       </w:r>
@@ -1596,16 +1596,11 @@
     </w:p>
     <w:p>
       <w:pPr>
-        <w:pStyle w:val="TOC1"/>
-        <w:rPr>
-          <w:rFonts w:asciiTheme="minorHAnsi" w:eastAsiaTheme="minorEastAsia" w:hAnsiTheme="minorHAnsi" w:cstheme="minorBidi"/>
-          <w:b w:val="0"/>
-          <w:caps w:val="0"/>
-          <w:noProof/>
-          <w:color w:val="auto"/>
-          <w:sz w:val="22"/>
-          <w:szCs w:val="22"/>
-          <w:lang w:val="en-US" w:eastAsia="en-US" w:bidi="ar-SA"/>
+        <w:pStyle w:val="TM1"/>
+        <w:rPr>
+          <w:rFonts w:hint="eastAsia"/>
+          <w:noProof/>
+          <w:lang w:val="en-GB"/>
         </w:rPr>
       </w:pPr>
       <w:r>
@@ -1618,7 +1613,7 @@
       <w:r>
         <w:rPr>
           <w:noProof/>
-          <w:lang w:val="en-US"/>
+          <w:lang w:val="en-GB"/>
         </w:rPr>
         <w:tab/>
       </w:r>
@@ -1631,9 +1626,9 @@
       <w:r>
         <w:rPr>
           <w:noProof/>
-          <w:lang w:val="en-US"/>
-        </w:rPr>
-        <w:instrText xml:space="preserve"> PAGEREF _Toc486943860 \h </w:instrText>
+          <w:lang w:val="en-GB"/>
+        </w:rPr>
+        <w:instrText xml:space="preserve"> PAGEREF _Toc520197146 \h </w:instrText>
       </w:r>
       <w:r>
         <w:rPr>
@@ -1650,7 +1645,7 @@
         <w:rPr>
           <w:rFonts w:hint="eastAsia"/>
           <w:noProof/>
-          <w:lang w:val="en-US"/>
+          <w:lang w:val="en-GB"/>
         </w:rPr>
         <w:t>7</w:t>
       </w:r>
@@ -1663,222 +1658,29 @@
     </w:p>
     <w:p>
       <w:pPr>
-        <w:pStyle w:val="TOC1"/>
-        <w:rPr>
-          <w:rFonts w:asciiTheme="minorHAnsi" w:eastAsiaTheme="minorEastAsia" w:hAnsiTheme="minorHAnsi" w:cstheme="minorBidi"/>
-          <w:b w:val="0"/>
-          <w:caps w:val="0"/>
-          <w:noProof/>
-          <w:color w:val="auto"/>
-          <w:sz w:val="22"/>
-          <w:szCs w:val="22"/>
-          <w:lang w:val="en-US" w:eastAsia="en-US" w:bidi="ar-SA"/>
-        </w:rPr>
-      </w:pPr>
-      <w:r>
-        <w:rPr>
-          <w:noProof/>
-          <w:lang w:val="en-US"/>
-        </w:rPr>
-        <w:t>APPENDIX B : Legend</w:t>
-      </w:r>
-      <w:r>
-        <w:rPr>
-          <w:noProof/>
-          <w:lang w:val="en-US"/>
-        </w:rPr>
-        <w:tab/>
-      </w:r>
-      <w:r>
-        <w:rPr>
-          <w:noProof/>
-        </w:rPr>
-        <w:fldChar w:fldCharType="begin"/>
-      </w:r>
-      <w:r>
-        <w:rPr>
-          <w:noProof/>
-          <w:lang w:val="en-US"/>
-        </w:rPr>
-        <w:instrText xml:space="preserve"> PAGEREF _Toc486943861 \h </w:instrText>
-      </w:r>
-      <w:r>
-        <w:rPr>
-          <w:noProof/>
-        </w:rPr>
-      </w:r>
-      <w:r>
-        <w:rPr>
-          <w:noProof/>
-        </w:rPr>
-        <w:fldChar w:fldCharType="separate"/>
-      </w:r>
-      <w:r>
-        <w:rPr>
-          <w:rFonts w:hint="eastAsia"/>
-          <w:noProof/>
-          <w:lang w:val="en-US"/>
-        </w:rPr>
-        <w:t>11</w:t>
-      </w:r>
-      <w:r>
-        <w:rPr>
-          <w:noProof/>
-        </w:rPr>
-        <w:fldChar w:fldCharType="end"/>
-      </w:r>
-    </w:p>
-    <w:p>
-      <w:pPr>
-        <w:pStyle w:val="TOC2"/>
-        <w:rPr>
-          <w:rFonts w:asciiTheme="minorHAnsi" w:eastAsiaTheme="minorEastAsia" w:hAnsiTheme="minorHAnsi" w:cstheme="minorBidi"/>
-          <w:smallCaps w:val="0"/>
-          <w:noProof/>
-          <w:color w:val="auto"/>
-          <w:szCs w:val="22"/>
-          <w:lang w:val="en-US" w:eastAsia="en-US" w:bidi="ar-SA"/>
-        </w:rPr>
-      </w:pPr>
-      <w:r>
-        <w:rPr>
-          <w:noProof/>
-          <w:lang w:val="en-US"/>
-        </w:rPr>
-        <w:t>Legend of the table of recommendations</w:t>
-      </w:r>
-      <w:r>
-        <w:rPr>
-          <w:noProof/>
-          <w:lang w:val="en-US"/>
-        </w:rPr>
-        <w:tab/>
-      </w:r>
-      <w:r>
-        <w:rPr>
-          <w:noProof/>
-        </w:rPr>
-        <w:fldChar w:fldCharType="begin"/>
-      </w:r>
-      <w:r>
-        <w:rPr>
-          <w:noProof/>
-          <w:lang w:val="en-US"/>
-        </w:rPr>
-        <w:instrText xml:space="preserve"> PAGEREF _Toc486943862 \h </w:instrText>
-      </w:r>
-      <w:r>
-        <w:rPr>
-          <w:noProof/>
-        </w:rPr>
-      </w:r>
-      <w:r>
-        <w:rPr>
-          <w:noProof/>
-        </w:rPr>
-        <w:fldChar w:fldCharType="separate"/>
-      </w:r>
-      <w:r>
-        <w:rPr>
-          <w:rFonts w:hint="eastAsia"/>
-          <w:noProof/>
-          <w:lang w:val="en-US"/>
-        </w:rPr>
-        <w:t>11</w:t>
-      </w:r>
-      <w:r>
-        <w:rPr>
-          <w:noProof/>
-        </w:rPr>
-        <w:fldChar w:fldCharType="end"/>
-      </w:r>
-    </w:p>
-    <w:p>
-      <w:pPr>
-        <w:pStyle w:val="TOC2"/>
-        <w:rPr>
-          <w:rFonts w:hint="eastAsia"/>
-          <w:noProof/>
-          <w:lang w:val="en-US"/>
-        </w:rPr>
-      </w:pPr>
-      <w:r>
-        <w:rPr>
-          <w:noProof/>
-          <w:lang w:val="en-US"/>
-        </w:rPr>
-        <w:t>Legend of the detailed assessment table</w:t>
-      </w:r>
-      <w:r>
-        <w:rPr>
-          <w:noProof/>
-          <w:lang w:val="en-US"/>
-        </w:rPr>
-        <w:tab/>
-      </w:r>
-      <w:r>
-        <w:rPr>
-          <w:noProof/>
-        </w:rPr>
-        <w:fldChar w:fldCharType="begin"/>
-      </w:r>
-      <w:r>
-        <w:rPr>
-          <w:noProof/>
-          <w:lang w:val="en-US"/>
-        </w:rPr>
-        <w:instrText xml:space="preserve"> PAGEREF _Toc486943863 \h </w:instrText>
-      </w:r>
-      <w:r>
-        <w:rPr>
-          <w:noProof/>
-        </w:rPr>
-      </w:r>
-      <w:r>
-        <w:rPr>
-          <w:noProof/>
-        </w:rPr>
-        <w:fldChar w:fldCharType="separate"/>
-      </w:r>
-      <w:r>
-        <w:rPr>
-          <w:rFonts w:hint="eastAsia"/>
-          <w:noProof/>
-          <w:lang w:val="en-US"/>
-        </w:rPr>
-        <w:t>11</w:t>
-      </w:r>
-      <w:r>
-        <w:rPr>
-          <w:noProof/>
-        </w:rPr>
-        <w:fldChar w:fldCharType="end"/>
-      </w:r>
-    </w:p>
-    <w:p>
-      <w:pPr>
         <w:rPr>
           <w:rFonts w:ascii="Century Schoolbook L" w:hAnsi="Century Schoolbook L" w:cs="Lucida Sans" w:hint="eastAsia"/>
-          <w:smallCaps/>
+          <w:b/>
+          <w:caps/>
           <w:noProof/>
           <w:color w:val="00000A"/>
           <w:kern w:val="0"/>
-          <w:sz w:val="22"/>
-          <w:lang w:val="en-US" w:eastAsia="hi-IN"/>
+          <w:sz w:val="20"/>
+          <w:lang w:val="en-GB" w:eastAsia="hi-IN"/>
         </w:rPr>
       </w:pPr>
       <w:r>
         <w:rPr>
           <w:rFonts w:hint="eastAsia"/>
           <w:noProof/>
-          <w:lang w:val="en-US"/>
+          <w:lang w:val="en-GB"/>
         </w:rPr>
         <w:br w:type="page"/>
       </w:r>
     </w:p>
     <w:p>
       <w:pPr>
-        <w:pStyle w:val="Heading1"/>
+        <w:pStyle w:val="Titre1"/>
       </w:pPr>
       <w:r>
         <w:rPr>
@@ -1889,7 +1691,7 @@
         <w:lastRenderedPageBreak/>
         <w:fldChar w:fldCharType="end"/>
       </w:r>
-      <w:bookmarkStart w:id="0" w:name="_Toc486943851"/>
+      <w:bookmarkStart w:id="0" w:name="_Toc520197137"/>
       <w:r>
         <w:t>Introduction</w:t>
       </w:r>
@@ -1897,9 +1699,9 @@
     </w:p>
     <w:p>
       <w:pPr>
-        <w:pStyle w:val="Heading2"/>
-      </w:pPr>
-      <w:bookmarkStart w:id="1" w:name="_Toc486943852"/>
+        <w:pStyle w:val="Titre2"/>
+      </w:pPr>
+      <w:bookmarkStart w:id="1" w:name="_Toc520197138"/>
       <w:proofErr w:type="spellStart"/>
       <w:r>
         <w:t>Company</w:t>
@@ -1925,10 +1727,10 @@
     </w:p>
     <w:p>
       <w:pPr>
-        <w:pStyle w:val="Heading2"/>
+        <w:pStyle w:val="Titre2"/>
         <w:ind w:left="450" w:hanging="450"/>
       </w:pPr>
-      <w:bookmarkStart w:id="2" w:name="_Toc486943853"/>
+      <w:bookmarkStart w:id="2" w:name="_Toc520197139"/>
       <w:r>
         <w:t>Warning</w:t>
       </w:r>
@@ -2064,12 +1866,12 @@
     </w:p>
     <w:p>
       <w:pPr>
-        <w:pStyle w:val="Heading2"/>
-        <w:rPr>
-          <w:lang w:val="en-US"/>
-        </w:rPr>
-      </w:pPr>
-      <w:bookmarkStart w:id="3" w:name="_Toc486943854"/>
+        <w:pStyle w:val="Titre2"/>
+        <w:rPr>
+          <w:lang w:val="en-US"/>
+        </w:rPr>
+      </w:pPr>
+      <w:bookmarkStart w:id="3" w:name="_Toc520197140"/>
       <w:r>
         <w:rPr>
           <w:lang w:val="en-US"/>
@@ -2089,12 +1891,12 @@
       <w:r>
         <w:rPr>
           <w:noProof/>
-          <w:lang w:val="en-US" w:eastAsia="en-US" w:bidi="ar-SA"/>
+          <w:lang w:eastAsia="fr-LU" w:bidi="ar-SA"/>
         </w:rPr>
         <mc:AlternateContent>
           <mc:Choice Requires="wpg">
             <w:drawing>
-              <wp:anchor distT="0" distB="0" distL="114300" distR="114300" simplePos="0" relativeHeight="251663360" behindDoc="0" locked="0" layoutInCell="1" allowOverlap="1" wp14:anchorId="0566C29C" wp14:editId="52448694">
+              <wp:anchor distT="0" distB="0" distL="114300" distR="114300" simplePos="0" relativeHeight="251663360" behindDoc="0" locked="0" layoutInCell="1" allowOverlap="1" wp14:anchorId="2D262FED" wp14:editId="2D095238">
                 <wp:simplePos x="0" y="0"/>
                 <wp:positionH relativeFrom="column">
                   <wp:posOffset>229272</wp:posOffset>
@@ -2346,9 +2148,9 @@
     </w:p>
     <w:p>
       <w:pPr>
-        <w:pStyle w:val="Heading1"/>
-      </w:pPr>
-      <w:bookmarkStart w:id="4" w:name="_Toc486943855"/>
+        <w:pStyle w:val="Titre1"/>
+      </w:pPr>
+      <w:bookmarkStart w:id="4" w:name="_Toc520197141"/>
       <w:proofErr w:type="spellStart"/>
       <w:r>
         <w:lastRenderedPageBreak/>
@@ -2362,9 +2164,9 @@
     </w:p>
     <w:p>
       <w:pPr>
-        <w:pStyle w:val="Heading2"/>
-      </w:pPr>
-      <w:bookmarkStart w:id="5" w:name="_Toc486943856"/>
+        <w:pStyle w:val="Titre2"/>
+      </w:pPr>
+      <w:bookmarkStart w:id="5" w:name="_Toc520197142"/>
       <w:proofErr w:type="spellStart"/>
       <w:r>
         <w:t>Overview</w:t>
@@ -2382,9 +2184,9 @@
     </w:p>
     <w:p>
       <w:pPr>
-        <w:pStyle w:val="Heading2"/>
-      </w:pPr>
-      <w:bookmarkStart w:id="6" w:name="_Toc486943857"/>
+        <w:pStyle w:val="Titre2"/>
+      </w:pPr>
+      <w:bookmarkStart w:id="6" w:name="_Toc520197143"/>
       <w:proofErr w:type="spellStart"/>
       <w:r>
         <w:t>Maturity</w:t>
@@ -2413,10 +2215,10 @@
       <w:r>
         <w:rPr>
           <w:noProof/>
-          <w:lang w:val="en-US" w:eastAsia="en-US" w:bidi="ar-SA"/>
+          <w:lang w:eastAsia="fr-LU" w:bidi="ar-SA"/>
         </w:rPr>
         <w:drawing>
-          <wp:anchor distT="0" distB="0" distL="0" distR="0" simplePos="0" relativeHeight="55917910" behindDoc="0" locked="0" layoutInCell="1" allowOverlap="1" wp14:anchorId="7AC8C2B4" wp14:editId="02E262AA">
+          <wp:anchor distT="0" distB="0" distL="0" distR="0" simplePos="0" relativeHeight="55917910" behindDoc="0" locked="0" layoutInCell="1" allowOverlap="1" wp14:anchorId="59A3EDE2" wp14:editId="00E9D225">
             <wp:simplePos x="0" y="0"/>
             <wp:positionH relativeFrom="margin">
               <wp:align>center</wp:align>
@@ -2556,9 +2358,9 @@
     </w:p>
     <w:p>
       <w:pPr>
-        <w:pStyle w:val="Heading2"/>
-      </w:pPr>
-      <w:bookmarkStart w:id="7" w:name="_Toc486943858"/>
+        <w:pStyle w:val="Titre2"/>
+      </w:pPr>
+      <w:bookmarkStart w:id="7" w:name="_Toc520197144"/>
       <w:r>
         <w:lastRenderedPageBreak/>
         <w:t xml:space="preserve">Compliance in </w:t>
@@ -2602,12 +2404,12 @@
           <w:bCs/>
           <w:noProof/>
           <w:sz w:val="24"/>
-          <w:lang w:val="en-US" w:eastAsia="en-US" w:bidi="ar-SA"/>
+          <w:lang w:eastAsia="fr-LU" w:bidi="ar-SA"/>
         </w:rPr>
         <mc:AlternateContent>
           <mc:Choice Requires="wpg">
             <w:drawing>
-              <wp:anchor distT="0" distB="0" distL="114300" distR="114300" simplePos="0" relativeHeight="251661312" behindDoc="0" locked="0" layoutInCell="1" allowOverlap="1">
+              <wp:anchor distT="0" distB="0" distL="114300" distR="114300" simplePos="0" relativeHeight="251661312" behindDoc="0" locked="0" layoutInCell="1" allowOverlap="1" wp14:anchorId="252F7D28" wp14:editId="29E1255A">
                 <wp:simplePos x="0" y="0"/>
                 <wp:positionH relativeFrom="column">
                   <wp:posOffset>270510</wp:posOffset>
@@ -2725,7 +2527,7 @@
     </w:p>
     <w:tbl>
       <w:tblPr>
-        <w:tblStyle w:val="TableGrid"/>
+        <w:tblStyle w:val="Grilledutableau"/>
         <w:tblpPr w:leftFromText="144" w:rightFromText="144" w:vertAnchor="page" w:horzAnchor="margin" w:tblpXSpec="center" w:tblpY="8209"/>
         <w:tblW w:w="6322" w:type="dxa"/>
         <w:tblBorders>
@@ -2851,8 +2653,6 @@
                 <w:szCs w:val="20"/>
               </w:rPr>
             </w:pPr>
-            <w:bookmarkStart w:id="8" w:name="_GoBack"/>
-            <w:bookmarkEnd w:id="8"/>
             <w:r>
               <w:rPr>
                 <w:rFonts w:asciiTheme="minorHAnsi" w:hAnsiTheme="minorHAnsi"/>
@@ -2979,9 +2779,9 @@
     </w:p>
     <w:p>
       <w:pPr>
-        <w:pStyle w:val="Heading2"/>
-      </w:pPr>
-      <w:bookmarkStart w:id="9" w:name="_Toc486943859"/>
+        <w:pStyle w:val="Titre2"/>
+      </w:pPr>
+      <w:bookmarkStart w:id="8" w:name="_Toc520197145"/>
       <w:r>
         <w:lastRenderedPageBreak/>
         <w:t xml:space="preserve">Table of </w:t>
@@ -2993,7 +2793,7 @@
       <w:r>
         <w:t>ndations</w:t>
       </w:r>
-      <w:bookmarkEnd w:id="9"/>
+      <w:bookmarkEnd w:id="8"/>
       <w:proofErr w:type="spellEnd"/>
     </w:p>
     <w:p>
@@ -3145,9 +2945,121 @@
       </w:pPr>
       <w:r>
         <w:rPr>
+          <w:noProof/>
+          <w:szCs w:val="22"/>
+          <w:lang w:eastAsia="fr-LU" w:bidi="ar-SA"/>
+        </w:rPr>
+        <mc:AlternateContent>
+          <mc:Choice Requires="wps">
+            <w:drawing>
+              <wp:anchor distT="0" distB="0" distL="114300" distR="114300" simplePos="0" relativeHeight="251665408" behindDoc="0" locked="0" layoutInCell="1" allowOverlap="1" wp14:anchorId="17A6C0AD" wp14:editId="733A6E1B">
+                <wp:simplePos x="0" y="0"/>
+                <wp:positionH relativeFrom="margin">
+                  <wp:posOffset>163830</wp:posOffset>
+                </wp:positionH>
+                <wp:positionV relativeFrom="paragraph">
+                  <wp:posOffset>217170</wp:posOffset>
+                </wp:positionV>
+                <wp:extent cx="354330" cy="240030"/>
+                <wp:effectExtent l="0" t="0" r="26670" b="26670"/>
+                <wp:wrapNone/>
+                <wp:docPr id="7" name="Rectangle 7"/>
+                <wp:cNvGraphicFramePr/>
+                <a:graphic xmlns:a="http://schemas.openxmlformats.org/drawingml/2006/main">
+                  <a:graphicData uri="http://schemas.microsoft.com/office/word/2010/wordprocessingShape">
+                    <wps:wsp>
+                      <wps:cNvSpPr/>
+                      <wps:spPr>
+                        <a:xfrm>
+                          <a:off x="0" y="0"/>
+                          <a:ext cx="354330" cy="240030"/>
+                        </a:xfrm>
+                        <a:prstGeom prst="rect">
+                          <a:avLst/>
+                        </a:prstGeom>
+                        <a:solidFill>
+                          <a:srgbClr val="FFCCCC"/>
+                        </a:solidFill>
+                        <a:ln>
+                          <a:solidFill>
+                            <a:schemeClr val="tx1"/>
+                          </a:solidFill>
+                        </a:ln>
+                      </wps:spPr>
+                      <wps:style>
+                        <a:lnRef idx="2">
+                          <a:schemeClr val="accent1">
+                            <a:shade val="50000"/>
+                          </a:schemeClr>
+                        </a:lnRef>
+                        <a:fillRef idx="1">
+                          <a:schemeClr val="accent1"/>
+                        </a:fillRef>
+                        <a:effectRef idx="0">
+                          <a:schemeClr val="accent1"/>
+                        </a:effectRef>
+                        <a:fontRef idx="minor">
+                          <a:schemeClr val="lt1"/>
+                        </a:fontRef>
+                      </wps:style>
+                      <wps:bodyPr rot="0" spcFirstLastPara="0" vertOverflow="overflow" horzOverflow="overflow" vert="horz" wrap="square" lIns="91440" tIns="45720" rIns="91440" bIns="45720" numCol="1" spcCol="0" rtlCol="0" fromWordArt="0" anchor="ctr" anchorCtr="0" forceAA="0" compatLnSpc="1">
+                        <a:prstTxWarp prst="textNoShape">
+                          <a:avLst/>
+                        </a:prstTxWarp>
+                        <a:noAutofit/>
+                      </wps:bodyPr>
+                    </wps:wsp>
+                  </a:graphicData>
+                </a:graphic>
+              </wp:anchor>
+            </w:drawing>
+          </mc:Choice>
+          <mc:Fallback>
+            <w:pict>
+              <v:rect w14:anchorId="7E05649F" id="Rectangle 7" o:spid="_x0000_s1026" style="position:absolute;margin-left:12.9pt;margin-top:17.1pt;width:27.9pt;height:18.9pt;z-index:251665408;visibility:visible;mso-wrap-style:square;mso-wrap-distance-left:9pt;mso-wrap-distance-top:0;mso-wrap-distance-right:9pt;mso-wrap-distance-bottom:0;mso-position-horizontal:absolute;mso-position-horizontal-relative:margin;mso-position-vertical:absolute;mso-position-vertical-relative:text;v-text-anchor:middle" o:gfxdata="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" fillcolor="#fcc" strokecolor="black [3213]" strokeweight="1pt">
+                <w10:wrap anchorx="margin"/>
+              </v:rect>
+            </w:pict>
+          </mc:Fallback>
+        </mc:AlternateContent>
+      </w:r>
+      <w:r>
+        <w:rPr>
           <w:lang w:val="en-US"/>
         </w:rPr>
         <w:t>Each recommendation has their importance level:</w:t>
+      </w:r>
+    </w:p>
+    <w:p>
+      <w:pPr>
+        <w:pStyle w:val="Textbody"/>
+        <w:rPr>
+          <w:lang w:val="en-GB"/>
+        </w:rPr>
+      </w:pPr>
+      <w:r>
+        <w:rPr>
+          <w:lang w:val="en-GB"/>
+        </w:rPr>
+        <w:tab/>
+      </w:r>
+      <w:r>
+        <w:rPr>
+          <w:lang w:val="en-GB"/>
+        </w:rPr>
+        <w:t xml:space="preserve">   </w:t>
+      </w:r>
+      <w:r>
+        <w:rPr>
+          <w:lang w:val="en-GB"/>
+        </w:rPr>
+        <w:t xml:space="preserve">: </w:t>
+      </w:r>
+      <w:r>
+        <w:rPr>
+          <w:lang w:val="en-GB"/>
+        </w:rPr>
+        <w:t>Priority risk which implies an imminent danger.</w:t>
       </w:r>
     </w:p>
     <w:p>
@@ -3417,7 +3329,7 @@
     </w:p>
     <w:p>
       <w:pPr>
-        <w:pStyle w:val="Heading1"/>
+        <w:pStyle w:val="Titre1"/>
         <w:numPr>
           <w:ilvl w:val="0"/>
           <w:numId w:val="0"/>
@@ -3427,7 +3339,7 @@
           <w:lang w:val="en-US"/>
         </w:rPr>
       </w:pPr>
-      <w:bookmarkStart w:id="10" w:name="_Toc486943860"/>
+      <w:bookmarkStart w:id="9" w:name="_Toc520197146"/>
       <w:r>
         <w:rPr>
           <w:lang w:val="en-US"/>
@@ -3449,7 +3361,7 @@
         </w:rPr>
         <w:t xml:space="preserve"> Notes Taken</w:t>
       </w:r>
-      <w:bookmarkEnd w:id="10"/>
+      <w:bookmarkEnd w:id="9"/>
     </w:p>
     <w:p>
       <w:pPr>
@@ -4509,12 +4421,149 @@
         <w:pStyle w:val="Textbody"/>
         <w:rPr>
           <w:szCs w:val="22"/>
-          <w:lang w:val="en-US"/>
+          <w:lang w:val="en-US" w:eastAsia="fr-LU"/>
+        </w:rPr>
+      </w:pPr>
+      <w:r>
+        <w:rPr>
+          <w:b/>
+          <w:kern w:val="0"/>
+          <w:szCs w:val="22"/>
+          <w:lang w:val="en-US" w:eastAsia="fr-LU"/>
+        </w:rPr>
+        <w:t>Aimed maturity</w:t>
+      </w:r>
+      <w:r>
+        <w:rPr>
+          <w:kern w:val="0"/>
+          <w:szCs w:val="22"/>
+          <w:lang w:val="en-US" w:eastAsia="fr-LU"/>
+        </w:rPr>
+        <w:t>: Aimed maturity after the set-up of the recommendation</w:t>
+      </w:r>
+      <w:r>
+        <w:rPr>
+          <w:szCs w:val="22"/>
+          <w:lang w:val="en-US" w:eastAsia="fr-LU"/>
+        </w:rPr>
+        <w:t xml:space="preserve">. </w:t>
+      </w:r>
+      <w:r>
+        <w:rPr>
+          <w:noProof/>
+          <w:szCs w:val="22"/>
+          <w:lang w:eastAsia="fr-LU" w:bidi="ar-SA"/>
+        </w:rPr>
+        <mc:AlternateContent>
+          <mc:Choice Requires="wps">
+            <w:drawing>
+              <wp:anchor distT="0" distB="0" distL="114300" distR="114300" simplePos="0" relativeHeight="251667456" behindDoc="0" locked="0" layoutInCell="1" allowOverlap="1" wp14:anchorId="5BDB11D9" wp14:editId="7E489602">
+                <wp:simplePos x="0" y="0"/>
+                <wp:positionH relativeFrom="margin">
+                  <wp:align>left</wp:align>
+                </wp:positionH>
+                <wp:positionV relativeFrom="paragraph">
+                  <wp:posOffset>209550</wp:posOffset>
+                </wp:positionV>
+                <wp:extent cx="354330" cy="240030"/>
+                <wp:effectExtent l="0" t="0" r="26670" b="26670"/>
+                <wp:wrapNone/>
+                <wp:docPr id="8" name="Rectangle 8"/>
+                <wp:cNvGraphicFramePr/>
+                <a:graphic xmlns:a="http://schemas.openxmlformats.org/drawingml/2006/main">
+                  <a:graphicData uri="http://schemas.microsoft.com/office/word/2010/wordprocessingShape">
+                    <wps:wsp>
+                      <wps:cNvSpPr/>
+                      <wps:spPr>
+                        <a:xfrm>
+                          <a:off x="0" y="0"/>
+                          <a:ext cx="354330" cy="240030"/>
+                        </a:xfrm>
+                        <a:prstGeom prst="rect">
+                          <a:avLst/>
+                        </a:prstGeom>
+                        <a:solidFill>
+                          <a:srgbClr val="FFCCCC"/>
+                        </a:solidFill>
+                        <a:ln>
+                          <a:solidFill>
+                            <a:schemeClr val="tx1"/>
+                          </a:solidFill>
+                        </a:ln>
+                      </wps:spPr>
+                      <wps:style>
+                        <a:lnRef idx="2">
+                          <a:schemeClr val="accent1">
+                            <a:shade val="50000"/>
+                          </a:schemeClr>
+                        </a:lnRef>
+                        <a:fillRef idx="1">
+                          <a:schemeClr val="accent1"/>
+                        </a:fillRef>
+                        <a:effectRef idx="0">
+                          <a:schemeClr val="accent1"/>
+                        </a:effectRef>
+                        <a:fontRef idx="minor">
+                          <a:schemeClr val="lt1"/>
+                        </a:fontRef>
+                      </wps:style>
+                      <wps:bodyPr rot="0" spcFirstLastPara="0" vertOverflow="overflow" horzOverflow="overflow" vert="horz" wrap="square" lIns="91440" tIns="45720" rIns="91440" bIns="45720" numCol="1" spcCol="0" rtlCol="0" fromWordArt="0" anchor="ctr" anchorCtr="0" forceAA="0" compatLnSpc="1">
+                        <a:prstTxWarp prst="textNoShape">
+                          <a:avLst/>
+                        </a:prstTxWarp>
+                        <a:noAutofit/>
+                      </wps:bodyPr>
+                    </wps:wsp>
+                  </a:graphicData>
+                </a:graphic>
+                <wp14:sizeRelV relativeFrom="margin">
+                  <wp14:pctHeight>0</wp14:pctHeight>
+                </wp14:sizeRelV>
+              </wp:anchor>
+            </w:drawing>
+          </mc:Choice>
+          <mc:Fallback>
+            <w:pict>
+              <v:rect w14:anchorId="122638C9" id="Rectangle 8" o:spid="_x0000_s1026" style="position:absolute;margin-left:0;margin-top:16.5pt;width:27.9pt;height:18.9pt;z-index:251667456;visibility:visible;mso-wrap-style:square;mso-height-percent:0;mso-wrap-distance-left:9pt;mso-wrap-distance-top:0;mso-wrap-distance-right:9pt;mso-wrap-distance-bottom:0;mso-position-horizontal:left;mso-position-horizontal-relative:margin;mso-position-vertical:absolute;mso-position-vertical-relative:text;mso-height-percent:0;mso-height-relative:margin;v-text-anchor:middle" o:gfxdata="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" fillcolor="#fcc" strokecolor="black [3213]" strokeweight="1pt">
+                <w10:wrap anchorx="margin"/>
+              </v:rect>
+            </w:pict>
+          </mc:Fallback>
+        </mc:AlternateContent>
+      </w:r>
+    </w:p>
+    <w:p>
+      <w:pPr>
+        <w:pStyle w:val="Textbody"/>
+        <w:ind w:firstLine="706"/>
+        <w:rPr>
+          <w:szCs w:val="22"/>
+          <w:lang w:val="en-GB" w:eastAsia="fr-LU"/>
+        </w:rPr>
+      </w:pPr>
+      <w:bookmarkStart w:id="10" w:name="_GoBack"/>
+      <w:r>
+        <w:rPr>
+          <w:szCs w:val="22"/>
+          <w:lang w:val="en-GB" w:eastAsia="fr-LU"/>
+        </w:rPr>
+        <w:t>Recommendation bound to this risk is urgent with high-priority to take care.</w:t>
+      </w:r>
+    </w:p>
+    <w:p>
+      <w:pPr>
+        <w:pStyle w:val="Textbody"/>
+        <w:rPr>
+          <w:szCs w:val="22"/>
+          <w:lang w:val="en-GB"/>
         </w:rPr>
         <w:sectPr>
-          <w:headerReference w:type="default" r:id="rId16"/>
-          <w:footerReference w:type="default" r:id="rId17"/>
-          <w:footerReference w:type="first" r:id="rId18"/>
+          <w:headerReference w:type="even" r:id="rId16"/>
+          <w:headerReference w:type="default" r:id="rId17"/>
+          <w:footerReference w:type="even" r:id="rId18"/>
+          <w:footerReference w:type="default" r:id="rId19"/>
+          <w:headerReference w:type="first" r:id="rId20"/>
+          <w:footerReference w:type="first" r:id="rId21"/>
           <w:pgSz w:w="11906" w:h="16838"/>
           <w:pgMar w:top="1893" w:right="1134" w:bottom="1133" w:left="1134" w:header="562" w:footer="562" w:gutter="0"/>
           <w:cols w:space="0"/>
@@ -4522,31 +4571,8 @@
           <w:docGrid w:linePitch="326"/>
         </w:sectPr>
       </w:pPr>
-      <w:r>
-        <w:rPr>
-          <w:b/>
-          <w:kern w:val="0"/>
-          <w:szCs w:val="22"/>
-          <w:lang w:val="en-US" w:eastAsia="fr-LU"/>
-        </w:rPr>
-        <w:t>Aimed maturity</w:t>
-      </w:r>
-      <w:r>
-        <w:rPr>
-          <w:kern w:val="0"/>
-          <w:szCs w:val="22"/>
-          <w:lang w:val="en-US" w:eastAsia="fr-LU"/>
-        </w:rPr>
-        <w:t>: Aimed maturity after the set-up of the recommendation</w:t>
-      </w:r>
-      <w:r>
-        <w:rPr>
-          <w:szCs w:val="22"/>
-          <w:lang w:val="en-US" w:eastAsia="fr-LU"/>
-        </w:rPr>
-        <w:t xml:space="preserve">. </w:t>
-      </w:r>
-    </w:p>
+    </w:p>
+    <w:bookmarkEnd w:id="10"/>
     <w:p>
       <w:pPr>
         <w:pStyle w:val="Standard"/>
@@ -4587,8 +4613,8 @@
       </w:r>
     </w:p>
     <w:sectPr>
-      <w:headerReference w:type="default" r:id="rId19"/>
-      <w:footerReference w:type="default" r:id="rId20"/>
+      <w:headerReference w:type="default" r:id="rId22"/>
+      <w:footerReference w:type="default" r:id="rId23"/>
       <w:pgSz w:w="16838" w:h="11906" w:orient="landscape"/>
       <w:pgMar w:top="1134" w:right="1893" w:bottom="1134" w:left="1133" w:header="562" w:footer="567" w:gutter="0"/>
       <w:cols w:space="0"/>
@@ -4618,6 +4644,16 @@
 </file>
 
 <file path=word/footer1.xml><?xml version="1.0" encoding="utf-8"?>
+<w:ftr xmlns:wpc="http://schemas.microsoft.com/office/word/2010/wordprocessingCanvas" xmlns:cx="http://schemas.microsoft.com/office/drawing/2014/chartex" xmlns:mc="http://schemas.openxmlformats.org/markup-compatibility/2006" xmlns:o="urn:schemas-microsoft-com:office:office" xmlns:r="http://schemas.openxmlformats.org/officeDocument/2006/relationships" xmlns:m="http://schemas.openxmlformats.org/officeDocument/2006/math" xmlns:v="urn:schemas-microsoft-com:vml" xmlns:wp14="http://schemas.microsoft.com/office/word/2010/wordprocessingDrawing" xmlns:wp="http://schemas.openxmlformats.org/drawingml/2006/wordprocessingDrawing" xmlns:w10="urn:schemas-microsoft-com:office:word" xmlns:w="http://schemas.openxmlformats.org/wordprocessingml/2006/main" xmlns:w14="http://schemas.microsoft.com/office/word/2010/wordml" xmlns:w15="http://schemas.microsoft.com/office/word/2012/wordml" xmlns:w16se="http://schemas.microsoft.com/office/word/2015/wordml/symex" xmlns:wpg="http://schemas.microsoft.com/office/word/2010/wordprocessingGroup" xmlns:wpi="http://schemas.microsoft.com/office/word/2010/wordprocessingInk" xmlns:wne="http://schemas.microsoft.com/office/word/2006/wordml" xmlns:wps="http://schemas.microsoft.com/office/word/2010/wordprocessingShape" mc:Ignorable="w14 w15 w16se wp14">
+  <w:p>
+    <w:pPr>
+      <w:pStyle w:val="Pieddepage"/>
+    </w:pPr>
+  </w:p>
+</w:ftr>
+</file>
+
+<file path=word/footer2.xml><?xml version="1.0" encoding="utf-8"?>
 <w:ftr xmlns:wpc="http://schemas.microsoft.com/office/word/2010/wordprocessingCanvas" xmlns:cx="http://schemas.microsoft.com/office/drawing/2014/chartex" xmlns:mc="http://schemas.openxmlformats.org/markup-compatibility/2006" xmlns:o="urn:schemas-microsoft-com:office:office" xmlns:r="http://schemas.openxmlformats.org/officeDocument/2006/relationships" xmlns:m="http://schemas.openxmlformats.org/officeDocument/2006/math" xmlns:v="urn:schemas-microsoft-com:vml" xmlns:wp14="http://schemas.microsoft.com/office/word/2010/wordprocessingDrawing" xmlns:wp="http://schemas.openxmlformats.org/drawingml/2006/wordprocessingDrawing" xmlns:w10="urn:schemas-microsoft-com:office:word" xmlns:w="http://schemas.openxmlformats.org/wordprocessingml/2006/main" xmlns:w14="http://schemas.microsoft.com/office/word/2010/wordml" xmlns:w15="http://schemas.microsoft.com/office/word/2012/wordml" xmlns:w16se="http://schemas.microsoft.com/office/word/2015/wordml/symex" xmlns:wpg="http://schemas.microsoft.com/office/word/2010/wordprocessingGroup" xmlns:wpi="http://schemas.microsoft.com/office/word/2010/wordprocessingInk" xmlns:wne="http://schemas.microsoft.com/office/word/2006/wordml" xmlns:wps="http://schemas.microsoft.com/office/word/2010/wordprocessingShape" mc:Ignorable="w14 w15 w16se wp14">
   <w:p>
     <w:pPr>
@@ -4631,10 +4667,10 @@
       <w:rPr>
         <w:i/>
         <w:noProof/>
-        <w:lang w:val="en-US" w:eastAsia="en-US" w:bidi="ar-SA"/>
+        <w:lang w:eastAsia="fr-LU" w:bidi="ar-SA"/>
       </w:rPr>
       <w:drawing>
-        <wp:anchor distT="0" distB="0" distL="0" distR="0" simplePos="0" relativeHeight="251694080" behindDoc="0" locked="0" layoutInCell="1" allowOverlap="1" wp14:anchorId="6B6FED23" wp14:editId="3FE9548C">
+        <wp:anchor distT="0" distB="0" distL="0" distR="0" simplePos="0" relativeHeight="251694080" behindDoc="0" locked="0" layoutInCell="1" allowOverlap="1" wp14:anchorId="069D6AEF" wp14:editId="601C016E">
           <wp:simplePos x="0" y="0"/>
           <wp:positionH relativeFrom="column">
             <wp:posOffset>7620</wp:posOffset>
@@ -4701,12 +4737,12 @@
         <w:color w:val="00000A"/>
         <w:kern w:val="0"/>
         <w:sz w:val="20"/>
-        <w:lang w:val="en-US" w:eastAsia="en-US" w:bidi="ar-SA"/>
+        <w:lang w:eastAsia="fr-LU" w:bidi="ar-SA"/>
       </w:rPr>
       <mc:AlternateContent>
         <mc:Choice Requires="wps">
           <w:drawing>
-            <wp:anchor distT="0" distB="0" distL="114300" distR="114300" simplePos="0" relativeHeight="251684864" behindDoc="1" locked="0" layoutInCell="1" allowOverlap="1" wp14:anchorId="755D4A02" wp14:editId="16ED360D">
+            <wp:anchor distT="0" distB="0" distL="114300" distR="114300" simplePos="0" relativeHeight="251684864" behindDoc="1" locked="0" layoutInCell="1" allowOverlap="1" wp14:anchorId="2D6FB20D" wp14:editId="310E7570">
               <wp:simplePos x="0" y="0"/>
               <wp:positionH relativeFrom="margin">
                 <wp:align>left</wp:align>
@@ -4813,11 +4849,11 @@
 </w:ftr>
 </file>
 
-<file path=word/footer2.xml><?xml version="1.0" encoding="utf-8"?>
+<file path=word/footer3.xml><?xml version="1.0" encoding="utf-8"?>
 <w:ftr xmlns:wpc="http://schemas.microsoft.com/office/word/2010/wordprocessingCanvas" xmlns:cx="http://schemas.microsoft.com/office/drawing/2014/chartex" xmlns:mc="http://schemas.openxmlformats.org/markup-compatibility/2006" xmlns:o="urn:schemas-microsoft-com:office:office" xmlns:r="http://schemas.openxmlformats.org/officeDocument/2006/relationships" xmlns:m="http://schemas.openxmlformats.org/officeDocument/2006/math" xmlns:v="urn:schemas-microsoft-com:vml" xmlns:wp14="http://schemas.microsoft.com/office/word/2010/wordprocessingDrawing" xmlns:wp="http://schemas.openxmlformats.org/drawingml/2006/wordprocessingDrawing" xmlns:w10="urn:schemas-microsoft-com:office:word" xmlns:w="http://schemas.openxmlformats.org/wordprocessingml/2006/main" xmlns:w14="http://schemas.microsoft.com/office/word/2010/wordml" xmlns:w15="http://schemas.microsoft.com/office/word/2012/wordml" xmlns:w16se="http://schemas.microsoft.com/office/word/2015/wordml/symex" xmlns:wpg="http://schemas.microsoft.com/office/word/2010/wordprocessingGroup" xmlns:wpi="http://schemas.microsoft.com/office/word/2010/wordprocessingInk" xmlns:wne="http://schemas.microsoft.com/office/word/2006/wordml" xmlns:wps="http://schemas.microsoft.com/office/word/2010/wordprocessingShape" mc:Ignorable="w14 w15 w16se wp14">
   <w:p>
     <w:pPr>
-      <w:pStyle w:val="Footer"/>
+      <w:pStyle w:val="Pieddepage"/>
       <w:pBdr>
         <w:top w:val="none" w:sz="0" w:space="0" w:color="auto"/>
         <w:left w:val="none" w:sz="0" w:space="0" w:color="auto"/>
@@ -4829,7 +4865,7 @@
 </w:ftr>
 </file>
 
-<file path=word/footer3.xml><?xml version="1.0" encoding="utf-8"?>
+<file path=word/footer4.xml><?xml version="1.0" encoding="utf-8"?>
 <w:ftr xmlns:wpc="http://schemas.microsoft.com/office/word/2010/wordprocessingCanvas" xmlns:cx="http://schemas.microsoft.com/office/drawing/2014/chartex" xmlns:mc="http://schemas.openxmlformats.org/markup-compatibility/2006" xmlns:o="urn:schemas-microsoft-com:office:office" xmlns:r="http://schemas.openxmlformats.org/officeDocument/2006/relationships" xmlns:m="http://schemas.openxmlformats.org/officeDocument/2006/math" xmlns:v="urn:schemas-microsoft-com:vml" xmlns:wp14="http://schemas.microsoft.com/office/word/2010/wordprocessingDrawing" xmlns:wp="http://schemas.openxmlformats.org/drawingml/2006/wordprocessingDrawing" xmlns:w10="urn:schemas-microsoft-com:office:word" xmlns:w="http://schemas.openxmlformats.org/wordprocessingml/2006/main" xmlns:w14="http://schemas.microsoft.com/office/word/2010/wordml" xmlns:w15="http://schemas.microsoft.com/office/word/2012/wordml" xmlns:w16se="http://schemas.microsoft.com/office/word/2015/wordml/symex" xmlns:wpg="http://schemas.microsoft.com/office/word/2010/wordprocessingGroup" xmlns:wpi="http://schemas.microsoft.com/office/word/2010/wordprocessingInk" xmlns:wne="http://schemas.microsoft.com/office/word/2006/wordml" xmlns:wps="http://schemas.microsoft.com/office/word/2010/wordprocessingShape" mc:Ignorable="w14 w15 w16se wp14">
   <w:p>
     <w:pPr>
@@ -4842,12 +4878,72 @@
     </w:pPr>
     <w:r>
       <w:rPr>
+        <w:noProof/>
+        <w:lang w:eastAsia="fr-LU" w:bidi="ar-SA"/>
+      </w:rPr>
+      <mc:AlternateContent>
+        <mc:Choice Requires="wps">
+          <w:drawing>
+            <wp:anchor distT="0" distB="0" distL="114300" distR="114300" simplePos="0" relativeHeight="251679744" behindDoc="0" locked="0" layoutInCell="1" allowOverlap="1" wp14:anchorId="6D5B6C44" wp14:editId="6755596C">
+              <wp:simplePos x="0" y="0"/>
+              <wp:positionH relativeFrom="column">
+                <wp:posOffset>-10795</wp:posOffset>
+              </wp:positionH>
+              <wp:positionV relativeFrom="paragraph">
+                <wp:posOffset>1270</wp:posOffset>
+              </wp:positionV>
+              <wp:extent cx="9277350" cy="15240"/>
+              <wp:effectExtent l="0" t="0" r="19050" b="22860"/>
+              <wp:wrapNone/>
+              <wp:docPr id="28" name="Straight Connector 28"/>
+              <wp:cNvGraphicFramePr/>
+              <a:graphic xmlns:a="http://schemas.openxmlformats.org/drawingml/2006/main">
+                <a:graphicData uri="http://schemas.microsoft.com/office/word/2010/wordprocessingShape">
+                  <wps:wsp>
+                    <wps:cNvCnPr/>
+                    <wps:spPr>
+                      <a:xfrm>
+                        <a:off x="0" y="0"/>
+                        <a:ext cx="9277350" cy="15240"/>
+                      </a:xfrm>
+                      <a:prstGeom prst="line">
+                        <a:avLst/>
+                      </a:prstGeom>
+                      <a:ln w="3960">
+                        <a:solidFill>
+                          <a:srgbClr val="CCCCCC"/>
+                        </a:solidFill>
+                        <a:prstDash val="solid"/>
+                      </a:ln>
+                    </wps:spPr>
+                    <wps:bodyPr/>
+                  </wps:wsp>
+                </a:graphicData>
+              </a:graphic>
+              <wp14:sizeRelH relativeFrom="margin">
+                <wp14:pctWidth>0</wp14:pctWidth>
+              </wp14:sizeRelH>
+              <wp14:sizeRelV relativeFrom="margin">
+                <wp14:pctHeight>0</wp14:pctHeight>
+              </wp14:sizeRelV>
+            </wp:anchor>
+          </w:drawing>
+        </mc:Choice>
+        <mc:Fallback>
+          <w:pict>
+            <v:line w14:anchorId="72EDCA9F" id="Straight Connector 28" o:spid="_x0000_s1026" style="position:absolute;z-index:251679744;visibility:visible;mso-wrap-style:square;mso-width-percent:0;mso-height-percent:0;mso-wrap-distance-left:9pt;mso-wrap-distance-top:0;mso-wrap-distance-right:9pt;mso-wrap-distance-bottom:0;mso-position-horizontal:absolute;mso-position-horizontal-relative:text;mso-position-vertical:absolute;mso-position-vertical-relative:text;mso-width-percent:0;mso-height-percent:0;mso-width-relative:margin;mso-height-relative:margin" from="-.85pt,.1pt" to="729.65pt,1.3pt" o:gfxdata="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" strokecolor="#ccc" strokeweight=".11mm"/>
+          </w:pict>
+        </mc:Fallback>
+      </mc:AlternateContent>
+    </w:r>
+    <w:r>
+      <w:rPr>
         <w:i/>
         <w:noProof/>
-        <w:lang w:val="en-US" w:eastAsia="en-US" w:bidi="ar-SA"/>
+        <w:lang w:eastAsia="fr-LU" w:bidi="ar-SA"/>
       </w:rPr>
       <w:drawing>
-        <wp:anchor distT="0" distB="0" distL="114300" distR="114300" simplePos="0" relativeHeight="251701248" behindDoc="0" locked="0" layoutInCell="1" allowOverlap="1" wp14:anchorId="450295BA" wp14:editId="0F36E79A">
+        <wp:anchor distT="0" distB="0" distL="114300" distR="114300" simplePos="0" relativeHeight="251701248" behindDoc="0" locked="0" layoutInCell="1" allowOverlap="1" wp14:anchorId="271DAD3E" wp14:editId="388BFC50">
           <wp:simplePos x="0" y="0"/>
           <wp:positionH relativeFrom="column">
             <wp:posOffset>0</wp:posOffset>
@@ -4911,61 +5007,22 @@
       <w:tab/>
     </w:r>
     <w:r>
-      <w:rPr>
-        <w:noProof/>
-        <w:lang w:val="en-US" w:eastAsia="en-US" w:bidi="ar-SA"/>
-      </w:rPr>
-      <mc:AlternateContent>
-        <mc:Choice Requires="wps">
-          <w:drawing>
-            <wp:anchor distT="0" distB="0" distL="114300" distR="114300" simplePos="0" relativeHeight="251679744" behindDoc="0" locked="0" layoutInCell="1" allowOverlap="1" wp14:anchorId="0720A617" wp14:editId="0A906D8A">
-              <wp:simplePos x="0" y="0"/>
-              <wp:positionH relativeFrom="column">
-                <wp:posOffset>-12065</wp:posOffset>
-              </wp:positionH>
-              <wp:positionV relativeFrom="paragraph">
-                <wp:posOffset>1270</wp:posOffset>
-              </wp:positionV>
-              <wp:extent cx="6126480" cy="0"/>
-              <wp:effectExtent l="0" t="0" r="26670" b="19050"/>
-              <wp:wrapNone/>
-              <wp:docPr id="28" name="Straight Connector 28"/>
-              <wp:cNvGraphicFramePr/>
-              <a:graphic xmlns:a="http://schemas.openxmlformats.org/drawingml/2006/main">
-                <a:graphicData uri="http://schemas.microsoft.com/office/word/2010/wordprocessingShape">
-                  <wps:wsp>
-                    <wps:cNvCnPr/>
-                    <wps:spPr>
-                      <a:xfrm>
-                        <a:off x="0" y="0"/>
-                        <a:ext cx="6126480" cy="0"/>
-                      </a:xfrm>
-                      <a:prstGeom prst="line">
-                        <a:avLst/>
-                      </a:prstGeom>
-                      <a:ln w="3960">
-                        <a:solidFill>
-                          <a:srgbClr val="CCCCCC"/>
-                        </a:solidFill>
-                        <a:prstDash val="solid"/>
-                      </a:ln>
-                    </wps:spPr>
-                    <wps:bodyPr/>
-                  </wps:wsp>
-                </a:graphicData>
-              </a:graphic>
-              <wp14:sizeRelH relativeFrom="margin">
-                <wp14:pctWidth>0</wp14:pctWidth>
-              </wp14:sizeRelH>
-            </wp:anchor>
-          </w:drawing>
-        </mc:Choice>
-        <mc:Fallback xmlns:cx1="http://schemas.microsoft.com/office/drawing/2015/9/8/chartex">
-          <w:pict>
-            <v:line w14:anchorId="2E7BF95C" id="Straight Connector 28" o:spid="_x0000_s1026" style="position:absolute;z-index:251679744;visibility:visible;mso-wrap-style:square;mso-width-percent:0;mso-wrap-distance-left:9pt;mso-wrap-distance-top:0;mso-wrap-distance-right:9pt;mso-wrap-distance-bottom:0;mso-position-horizontal:absolute;mso-position-horizontal-relative:text;mso-position-vertical:absolute;mso-position-vertical-relative:text;mso-width-percent:0;mso-width-relative:margin" from="-.95pt,.1pt" to="481.45pt,.1pt" o:gfxdata="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" strokecolor="#ccc" strokeweight=".11mm"/>
-          </w:pict>
-        </mc:Fallback>
-      </mc:AlternateContent>
+      <w:tab/>
+    </w:r>
+    <w:r>
+      <w:tab/>
+    </w:r>
+    <w:r>
+      <w:tab/>
+    </w:r>
+    <w:r>
+      <w:tab/>
+    </w:r>
+    <w:r>
+      <w:tab/>
+    </w:r>
+    <w:r>
+      <w:tab/>
     </w:r>
     <w:r>
       <w:fldChar w:fldCharType="begin"/>
@@ -5027,6 +5084,16 @@
 </file>
 
 <file path=word/header1.xml><?xml version="1.0" encoding="utf-8"?>
+<w:hdr xmlns:wpc="http://schemas.microsoft.com/office/word/2010/wordprocessingCanvas" xmlns:cx="http://schemas.microsoft.com/office/drawing/2014/chartex" xmlns:mc="http://schemas.openxmlformats.org/markup-compatibility/2006" xmlns:o="urn:schemas-microsoft-com:office:office" xmlns:r="http://schemas.openxmlformats.org/officeDocument/2006/relationships" xmlns:m="http://schemas.openxmlformats.org/officeDocument/2006/math" xmlns:v="urn:schemas-microsoft-com:vml" xmlns:wp14="http://schemas.microsoft.com/office/word/2010/wordprocessingDrawing" xmlns:wp="http://schemas.openxmlformats.org/drawingml/2006/wordprocessingDrawing" xmlns:w10="urn:schemas-microsoft-com:office:word" xmlns:w="http://schemas.openxmlformats.org/wordprocessingml/2006/main" xmlns:w14="http://schemas.microsoft.com/office/word/2010/wordml" xmlns:w15="http://schemas.microsoft.com/office/word/2012/wordml" xmlns:w16se="http://schemas.microsoft.com/office/word/2015/wordml/symex" xmlns:wpg="http://schemas.microsoft.com/office/word/2010/wordprocessingGroup" xmlns:wpi="http://schemas.microsoft.com/office/word/2010/wordprocessingInk" xmlns:wne="http://schemas.microsoft.com/office/word/2006/wordml" xmlns:wps="http://schemas.microsoft.com/office/word/2010/wordprocessingShape" mc:Ignorable="w14 w15 w16se wp14">
+  <w:p>
+    <w:pPr>
+      <w:pStyle w:val="En-tte"/>
+    </w:pPr>
+  </w:p>
+</w:hdr>
+</file>
+
+<file path=word/header2.xml><?xml version="1.0" encoding="utf-8"?>
 <w:hdr xmlns:wpc="http://schemas.microsoft.com/office/word/2010/wordprocessingCanvas" xmlns:cx="http://schemas.microsoft.com/office/drawing/2014/chartex" xmlns:mc="http://schemas.openxmlformats.org/markup-compatibility/2006" xmlns:o="urn:schemas-microsoft-com:office:office" xmlns:r="http://schemas.openxmlformats.org/officeDocument/2006/relationships" xmlns:m="http://schemas.openxmlformats.org/officeDocument/2006/math" xmlns:v="urn:schemas-microsoft-com:vml" xmlns:wp14="http://schemas.microsoft.com/office/word/2010/wordprocessingDrawing" xmlns:wp="http://schemas.openxmlformats.org/drawingml/2006/wordprocessingDrawing" xmlns:w10="urn:schemas-microsoft-com:office:word" xmlns:w="http://schemas.openxmlformats.org/wordprocessingml/2006/main" xmlns:w14="http://schemas.microsoft.com/office/word/2010/wordml" xmlns:w15="http://schemas.microsoft.com/office/word/2012/wordml" xmlns:w16se="http://schemas.microsoft.com/office/word/2015/wordml/symex" xmlns:wpg="http://schemas.microsoft.com/office/word/2010/wordprocessingGroup" xmlns:wpi="http://schemas.microsoft.com/office/word/2010/wordprocessingInk" xmlns:wne="http://schemas.microsoft.com/office/word/2006/wordml" xmlns:wps="http://schemas.microsoft.com/office/word/2010/wordprocessingShape" mc:Ignorable="w14 w15 w16se wp14">
   <w:tbl>
     <w:tblPr>
@@ -5067,10 +5134,10 @@
               <w:rFonts w:ascii="Century Schoolbook" w:hAnsi="Century Schoolbook"/>
               <w:noProof/>
               <w:sz w:val="16"/>
-              <w:lang w:val="en-US" w:eastAsia="en-US" w:bidi="ar-SA"/>
+              <w:lang w:eastAsia="fr-LU" w:bidi="ar-SA"/>
             </w:rPr>
             <w:drawing>
-              <wp:anchor distT="0" distB="0" distL="114300" distR="114300" simplePos="0" relativeHeight="251703296" behindDoc="0" locked="0" layoutInCell="1" allowOverlap="1" wp14:anchorId="3354ABFD" wp14:editId="5256DD81">
+              <wp:anchor distT="0" distB="0" distL="114300" distR="114300" simplePos="0" relativeHeight="251703296" behindDoc="0" locked="0" layoutInCell="1" allowOverlap="1" wp14:anchorId="3E11982F" wp14:editId="44081F16">
                 <wp:simplePos x="0" y="0"/>
                 <wp:positionH relativeFrom="margin">
                   <wp:posOffset>0</wp:posOffset>
@@ -5455,17 +5522,27 @@
   </w:tbl>
   <w:p>
     <w:pPr>
-      <w:pStyle w:val="Header"/>
+      <w:pStyle w:val="En-tte"/>
     </w:pPr>
   </w:p>
 </w:hdr>
 </file>
 
-<file path=word/header2.xml><?xml version="1.0" encoding="utf-8"?>
+<file path=word/header3.xml><?xml version="1.0" encoding="utf-8"?>
+<w:hdr xmlns:wpc="http://schemas.microsoft.com/office/word/2010/wordprocessingCanvas" xmlns:cx="http://schemas.microsoft.com/office/drawing/2014/chartex" xmlns:mc="http://schemas.openxmlformats.org/markup-compatibility/2006" xmlns:o="urn:schemas-microsoft-com:office:office" xmlns:r="http://schemas.openxmlformats.org/officeDocument/2006/relationships" xmlns:m="http://schemas.openxmlformats.org/officeDocument/2006/math" xmlns:v="urn:schemas-microsoft-com:vml" xmlns:wp14="http://schemas.microsoft.com/office/word/2010/wordprocessingDrawing" xmlns:wp="http://schemas.openxmlformats.org/drawingml/2006/wordprocessingDrawing" xmlns:w10="urn:schemas-microsoft-com:office:word" xmlns:w="http://schemas.openxmlformats.org/wordprocessingml/2006/main" xmlns:w14="http://schemas.microsoft.com/office/word/2010/wordml" xmlns:w15="http://schemas.microsoft.com/office/word/2012/wordml" xmlns:w16se="http://schemas.microsoft.com/office/word/2015/wordml/symex" xmlns:wpg="http://schemas.microsoft.com/office/word/2010/wordprocessingGroup" xmlns:wpi="http://schemas.microsoft.com/office/word/2010/wordprocessingInk" xmlns:wne="http://schemas.microsoft.com/office/word/2006/wordml" xmlns:wps="http://schemas.microsoft.com/office/word/2010/wordprocessingShape" mc:Ignorable="w14 w15 w16se wp14">
+  <w:p>
+    <w:pPr>
+      <w:pStyle w:val="En-tte"/>
+    </w:pPr>
+  </w:p>
+</w:hdr>
+</file>
+
+<file path=word/header4.xml><?xml version="1.0" encoding="utf-8"?>
 <w:hdr xmlns:wpc="http://schemas.microsoft.com/office/word/2010/wordprocessingCanvas" xmlns:cx="http://schemas.microsoft.com/office/drawing/2014/chartex" xmlns:mc="http://schemas.openxmlformats.org/markup-compatibility/2006" xmlns:o="urn:schemas-microsoft-com:office:office" xmlns:r="http://schemas.openxmlformats.org/officeDocument/2006/relationships" xmlns:m="http://schemas.openxmlformats.org/officeDocument/2006/math" xmlns:v="urn:schemas-microsoft-com:vml" xmlns:wp14="http://schemas.microsoft.com/office/word/2010/wordprocessingDrawing" xmlns:wp="http://schemas.openxmlformats.org/drawingml/2006/wordprocessingDrawing" xmlns:w10="urn:schemas-microsoft-com:office:word" xmlns:w="http://schemas.openxmlformats.org/wordprocessingml/2006/main" xmlns:w14="http://schemas.microsoft.com/office/word/2010/wordml" xmlns:w15="http://schemas.microsoft.com/office/word/2012/wordml" xmlns:w16se="http://schemas.microsoft.com/office/word/2015/wordml/symex" xmlns:wpg="http://schemas.microsoft.com/office/word/2010/wordprocessingGroup" xmlns:wpi="http://schemas.microsoft.com/office/word/2010/wordprocessingInk" xmlns:wne="http://schemas.microsoft.com/office/word/2006/wordml" xmlns:wps="http://schemas.microsoft.com/office/word/2010/wordprocessingShape" mc:Ignorable="w14 w15 w16se wp14">
   <w:tbl>
     <w:tblPr>
-      <w:tblW w:w="9630" w:type="dxa"/>
+      <w:tblW w:w="14623" w:type="dxa"/>
       <w:tblBorders>
         <w:bottom w:val="single" w:sz="4" w:space="0" w:color="auto"/>
       </w:tblBorders>
@@ -5473,16 +5550,16 @@
       <w:tblLook w:val="01E0" w:firstRow="1" w:lastRow="1" w:firstColumn="1" w:lastColumn="1" w:noHBand="0" w:noVBand="0"/>
     </w:tblPr>
     <w:tblGrid>
-      <w:gridCol w:w="6480"/>
-      <w:gridCol w:w="3150"/>
+      <w:gridCol w:w="11057"/>
+      <w:gridCol w:w="3566"/>
     </w:tblGrid>
     <w:tr>
       <w:trPr>
-        <w:trHeight w:val="216"/>
+        <w:trHeight w:val="250"/>
       </w:trPr>
       <w:tc>
         <w:tcPr>
-          <w:tcW w:w="6480" w:type="dxa"/>
+          <w:tcW w:w="11057" w:type="dxa"/>
           <w:vAlign w:val="center"/>
         </w:tcPr>
         <w:p>
@@ -5502,7 +5579,7 @@
               <w:rFonts w:ascii="Century Schoolbook" w:hAnsi="Century Schoolbook"/>
               <w:noProof/>
               <w:sz w:val="16"/>
-              <w:lang w:val="en-US" w:eastAsia="en-US" w:bidi="ar-SA"/>
+              <w:lang w:eastAsia="fr-LU" w:bidi="ar-SA"/>
             </w:rPr>
             <w:drawing>
               <wp:anchor distT="0" distB="0" distL="114300" distR="114300" simplePos="0" relativeHeight="251707392" behindDoc="0" locked="0" layoutInCell="1" allowOverlap="1" wp14:anchorId="42D74883" wp14:editId="5805A440">
@@ -5576,7 +5653,7 @@
       </w:tc>
       <w:tc>
         <w:tcPr>
-          <w:tcW w:w="3150" w:type="dxa"/>
+          <w:tcW w:w="3566" w:type="dxa"/>
           <w:vAlign w:val="center"/>
         </w:tcPr>
         <w:p>
@@ -5606,11 +5683,11 @@
     </w:tr>
     <w:tr>
       <w:trPr>
-        <w:trHeight w:val="216"/>
+        <w:trHeight w:val="250"/>
       </w:trPr>
       <w:tc>
         <w:tcPr>
-          <w:tcW w:w="6480" w:type="dxa"/>
+          <w:tcW w:w="11057" w:type="dxa"/>
           <w:vAlign w:val="center"/>
         </w:tcPr>
         <w:p>
@@ -5639,7 +5716,7 @@
       </w:tc>
       <w:tc>
         <w:tcPr>
-          <w:tcW w:w="3150" w:type="dxa"/>
+          <w:tcW w:w="3566" w:type="dxa"/>
           <w:vAlign w:val="center"/>
         </w:tcPr>
         <w:p>
@@ -5669,11 +5746,11 @@
     </w:tr>
     <w:tr>
       <w:trPr>
-        <w:trHeight w:val="217"/>
+        <w:trHeight w:val="251"/>
       </w:trPr>
       <w:tc>
         <w:tcPr>
-          <w:tcW w:w="6480" w:type="dxa"/>
+          <w:tcW w:w="11057" w:type="dxa"/>
           <w:vAlign w:val="center"/>
         </w:tcPr>
         <w:p>
@@ -5701,7 +5778,7 @@
       </w:tc>
       <w:tc>
         <w:tcPr>
-          <w:tcW w:w="3150" w:type="dxa"/>
+          <w:tcW w:w="3566" w:type="dxa"/>
           <w:vAlign w:val="center"/>
         </w:tcPr>
         <w:p>
@@ -5731,11 +5808,11 @@
     </w:tr>
     <w:tr>
       <w:trPr>
-        <w:trHeight w:val="216"/>
+        <w:trHeight w:val="250"/>
       </w:trPr>
       <w:tc>
         <w:tcPr>
-          <w:tcW w:w="6480" w:type="dxa"/>
+          <w:tcW w:w="11057" w:type="dxa"/>
           <w:vAlign w:val="center"/>
         </w:tcPr>
         <w:p>
@@ -5762,7 +5839,7 @@
       </w:tc>
       <w:tc>
         <w:tcPr>
-          <w:tcW w:w="3150" w:type="dxa"/>
+          <w:tcW w:w="3566" w:type="dxa"/>
           <w:vAlign w:val="center"/>
         </w:tcPr>
         <w:p>
@@ -5792,11 +5869,11 @@
     </w:tr>
     <w:tr>
       <w:trPr>
-        <w:trHeight w:val="217"/>
+        <w:trHeight w:val="251"/>
       </w:trPr>
       <w:tc>
         <w:tcPr>
-          <w:tcW w:w="6480" w:type="dxa"/>
+          <w:tcW w:w="11057" w:type="dxa"/>
           <w:vAlign w:val="center"/>
         </w:tcPr>
         <w:p>
@@ -5833,7 +5910,7 @@
       </w:tc>
       <w:tc>
         <w:tcPr>
-          <w:tcW w:w="3150" w:type="dxa"/>
+          <w:tcW w:w="3566" w:type="dxa"/>
           <w:vAlign w:val="center"/>
         </w:tcPr>
         <w:p>
@@ -5866,7 +5943,7 @@
   </w:tbl>
   <w:p>
     <w:pPr>
-      <w:pStyle w:val="Header"/>
+      <w:pStyle w:val="En-tte"/>
       <w:rPr>
         <w:sz w:val="18"/>
       </w:rPr>
@@ -5898,21 +5975,21 @@
         <v:path o:extrusionok="f" gradientshapeok="t" o:connecttype="rect"/>
         <o:lock v:ext="edit" aspectratio="t"/>
       </v:shapetype>
-      <v:shape id="_x0000_i1035" type="#_x0000_t75" alt="https://diagnostic.cases.lu/img/gravity_3.png" style="width:20.65pt;height:20.65pt;visibility:visible;mso-wrap-style:square" o:bullet="t">
+      <v:shape id="_x0000_i1071" type="#_x0000_t75" alt="https://diagnostic.cases.lu/img/gravity_3.png" style="width:20.7pt;height:20.7pt;visibility:visible;mso-wrap-style:square" o:bullet="t">
         <v:imagedata r:id="rId1" o:title="gravity_3"/>
       </v:shape>
     </w:pict>
   </w:numPicBullet>
   <w:numPicBullet w:numPicBulletId="1">
     <w:pict>
-      <v:shape id="_x0000_i1036" type="#_x0000_t75" alt="https://diagnostic.cases.lu/img/gravity_2.png" style="width:20.65pt;height:20.65pt;visibility:visible;mso-wrap-style:square" o:bullet="t">
+      <v:shape id="_x0000_i1072" type="#_x0000_t75" alt="https://diagnostic.cases.lu/img/gravity_2.png" style="width:20.7pt;height:20.7pt;visibility:visible;mso-wrap-style:square" o:bullet="t">
         <v:imagedata r:id="rId2" o:title="gravity_2"/>
       </v:shape>
     </w:pict>
   </w:numPicBullet>
   <w:numPicBullet w:numPicBulletId="2">
     <w:pict>
-      <v:shape id="_x0000_i1037" type="#_x0000_t75" alt="https://diagnostic.cases.lu/img/gravity_1.png" style="width:20.65pt;height:20.65pt;visibility:visible;mso-wrap-style:square" o:bullet="t">
+      <v:shape id="_x0000_i1073" type="#_x0000_t75" alt="https://diagnostic.cases.lu/img/gravity_1.png" style="width:20.7pt;height:20.7pt;visibility:visible;mso-wrap-style:square" o:bullet="t">
         <v:imagedata r:id="rId3" o:title="gravity_1"/>
       </v:shape>
     </w:pict>
@@ -6857,7 +6934,7 @@
     <w:lvl w:ilvl="0">
       <w:start w:val="1"/>
       <w:numFmt w:val="decimal"/>
-      <w:pStyle w:val="Heading1"/>
+      <w:pStyle w:val="Titre1"/>
       <w:lvlText w:val="%1"/>
       <w:lvlJc w:val="left"/>
       <w:pPr>
@@ -6867,7 +6944,7 @@
     <w:lvl w:ilvl="1">
       <w:start w:val="1"/>
       <w:numFmt w:val="decimal"/>
-      <w:pStyle w:val="Heading2"/>
+      <w:pStyle w:val="Titre2"/>
       <w:lvlText w:val="%1.%2"/>
       <w:lvlJc w:val="left"/>
       <w:pPr>
@@ -6877,7 +6954,7 @@
     <w:lvl w:ilvl="2">
       <w:start w:val="1"/>
       <w:numFmt w:val="decimal"/>
-      <w:pStyle w:val="Heading3"/>
+      <w:pStyle w:val="Titre3"/>
       <w:lvlText w:val="%1.%2.%3"/>
       <w:lvlJc w:val="left"/>
       <w:pPr>
@@ -6887,7 +6964,7 @@
     <w:lvl w:ilvl="3">
       <w:start w:val="1"/>
       <w:numFmt w:val="decimal"/>
-      <w:pStyle w:val="Heading4"/>
+      <w:pStyle w:val="Titre4"/>
       <w:lvlText w:val="%1.%2.%3.%4"/>
       <w:lvlJc w:val="left"/>
       <w:pPr>
@@ -6897,7 +6974,7 @@
     <w:lvl w:ilvl="4">
       <w:start w:val="1"/>
       <w:numFmt w:val="decimal"/>
-      <w:pStyle w:val="Heading5"/>
+      <w:pStyle w:val="Titre5"/>
       <w:lvlText w:val="%1.%2.%3.%4.%5"/>
       <w:lvlJc w:val="left"/>
       <w:pPr>
@@ -6907,7 +6984,7 @@
     <w:lvl w:ilvl="5">
       <w:start w:val="1"/>
       <w:numFmt w:val="decimal"/>
-      <w:pStyle w:val="Heading6"/>
+      <w:pStyle w:val="Titre6"/>
       <w:lvlText w:val="%1.%2.%3.%4.%5.%6"/>
       <w:lvlJc w:val="left"/>
       <w:pPr>
@@ -6917,7 +6994,7 @@
     <w:lvl w:ilvl="6">
       <w:start w:val="1"/>
       <w:numFmt w:val="decimal"/>
-      <w:pStyle w:val="Heading7"/>
+      <w:pStyle w:val="Titre7"/>
       <w:lvlText w:val="%1.%2.%3.%4.%5.%6.%7"/>
       <w:lvlJc w:val="left"/>
       <w:pPr>
@@ -6927,7 +7004,7 @@
     <w:lvl w:ilvl="7">
       <w:start w:val="1"/>
       <w:numFmt w:val="decimal"/>
-      <w:pStyle w:val="Heading8"/>
+      <w:pStyle w:val="Titre8"/>
       <w:lvlText w:val="%1.%2.%3.%4.%5.%6.%7.%8"/>
       <w:lvlJc w:val="left"/>
       <w:pPr>
@@ -6937,7 +7014,7 @@
     <w:lvl w:ilvl="8">
       <w:start w:val="1"/>
       <w:numFmt w:val="decimal"/>
-      <w:pStyle w:val="Heading9"/>
+      <w:pStyle w:val="Titre9"/>
       <w:lvlText w:val="%1.%2.%3.%4.%5.%6.%7.%8.%9"/>
       <w:lvlJc w:val="left"/>
       <w:pPr>
@@ -7949,9 +8026,9 @@
     <w:name w:val="Normal"/>
     <w:qFormat/>
   </w:style>
-  <w:style w:type="paragraph" w:styleId="Heading1">
+  <w:style w:type="paragraph" w:styleId="Titre1">
     <w:name w:val="heading 1"/>
-    <w:basedOn w:val="Titre1"/>
+    <w:basedOn w:val="Titre10"/>
     <w:qFormat/>
     <w:rsid w:val="00450767"/>
     <w:pPr>
@@ -7968,9 +8045,9 @@
       <w:szCs w:val="32"/>
     </w:rPr>
   </w:style>
-  <w:style w:type="paragraph" w:styleId="Heading2">
+  <w:style w:type="paragraph" w:styleId="Titre2">
     <w:name w:val="heading 2"/>
-    <w:basedOn w:val="Titre1"/>
+    <w:basedOn w:val="Titre10"/>
     <w:qFormat/>
     <w:rsid w:val="00450767"/>
     <w:pPr>
@@ -7988,9 +8065,9 @@
       <w:sz w:val="24"/>
     </w:rPr>
   </w:style>
-  <w:style w:type="paragraph" w:styleId="Heading3">
+  <w:style w:type="paragraph" w:styleId="Titre3">
     <w:name w:val="heading 3"/>
-    <w:basedOn w:val="Titre1"/>
+    <w:basedOn w:val="Titre10"/>
     <w:qFormat/>
     <w:rsid w:val="00450767"/>
     <w:pPr>
@@ -8005,9 +8082,9 @@
       <w:sz w:val="28"/>
     </w:rPr>
   </w:style>
-  <w:style w:type="paragraph" w:styleId="Heading4">
+  <w:style w:type="paragraph" w:styleId="Titre4">
     <w:name w:val="heading 4"/>
-    <w:basedOn w:val="Titre1"/>
+    <w:basedOn w:val="Titre10"/>
     <w:qFormat/>
     <w:rsid w:val="00450767"/>
     <w:pPr>
@@ -8025,11 +8102,11 @@
       <w:szCs w:val="24"/>
     </w:rPr>
   </w:style>
-  <w:style w:type="paragraph" w:styleId="Heading5">
+  <w:style w:type="paragraph" w:styleId="Titre5">
     <w:name w:val="heading 5"/>
     <w:basedOn w:val="Normal"/>
     <w:next w:val="Normal"/>
-    <w:link w:val="Heading5Char"/>
+    <w:link w:val="Titre5Car"/>
     <w:uiPriority w:val="9"/>
     <w:semiHidden/>
     <w:unhideWhenUsed/>
@@ -8051,11 +8128,11 @@
       <w:szCs w:val="21"/>
     </w:rPr>
   </w:style>
-  <w:style w:type="paragraph" w:styleId="Heading6">
+  <w:style w:type="paragraph" w:styleId="Titre6">
     <w:name w:val="heading 6"/>
     <w:basedOn w:val="Normal"/>
     <w:next w:val="Normal"/>
-    <w:link w:val="Heading6Char"/>
+    <w:link w:val="Titre6Car"/>
     <w:uiPriority w:val="9"/>
     <w:semiHidden/>
     <w:unhideWhenUsed/>
@@ -8077,11 +8154,11 @@
       <w:szCs w:val="21"/>
     </w:rPr>
   </w:style>
-  <w:style w:type="paragraph" w:styleId="Heading7">
+  <w:style w:type="paragraph" w:styleId="Titre7">
     <w:name w:val="heading 7"/>
     <w:basedOn w:val="Normal"/>
     <w:next w:val="Normal"/>
-    <w:link w:val="Heading7Char"/>
+    <w:link w:val="Titre7Car"/>
     <w:uiPriority w:val="9"/>
     <w:semiHidden/>
     <w:unhideWhenUsed/>
@@ -8105,11 +8182,11 @@
       <w:szCs w:val="21"/>
     </w:rPr>
   </w:style>
-  <w:style w:type="paragraph" w:styleId="Heading8">
+  <w:style w:type="paragraph" w:styleId="Titre8">
     <w:name w:val="heading 8"/>
     <w:basedOn w:val="Normal"/>
     <w:next w:val="Normal"/>
-    <w:link w:val="Heading8Char"/>
+    <w:link w:val="Titre8Car"/>
     <w:uiPriority w:val="9"/>
     <w:semiHidden/>
     <w:unhideWhenUsed/>
@@ -8132,11 +8209,11 @@
       <w:szCs w:val="19"/>
     </w:rPr>
   </w:style>
-  <w:style w:type="paragraph" w:styleId="Heading9">
+  <w:style w:type="paragraph" w:styleId="Titre9">
     <w:name w:val="heading 9"/>
     <w:basedOn w:val="Normal"/>
     <w:next w:val="Normal"/>
-    <w:link w:val="Heading9Char"/>
+    <w:link w:val="Titre9Car"/>
     <w:uiPriority w:val="9"/>
     <w:semiHidden/>
     <w:unhideWhenUsed/>
@@ -8161,13 +8238,13 @@
       <w:szCs w:val="19"/>
     </w:rPr>
   </w:style>
-  <w:style w:type="character" w:default="1" w:styleId="DefaultParagraphFont">
+  <w:style w:type="character" w:default="1" w:styleId="Policepardfaut">
     <w:name w:val="Default Paragraph Font"/>
     <w:uiPriority w:val="1"/>
     <w:semiHidden/>
     <w:unhideWhenUsed/>
   </w:style>
-  <w:style w:type="table" w:default="1" w:styleId="TableNormal">
+  <w:style w:type="table" w:default="1" w:styleId="TableauNormal">
     <w:name w:val="Normal Table"/>
     <w:uiPriority w:val="99"/>
     <w:semiHidden/>
@@ -8182,7 +8259,7 @@
       </w:tblCellMar>
     </w:tblPr>
   </w:style>
-  <w:style w:type="numbering" w:default="1" w:styleId="NoList">
+  <w:style w:type="numbering" w:default="1" w:styleId="Aucuneliste">
     <w:name w:val="No List"/>
     <w:uiPriority w:val="99"/>
     <w:semiHidden/>
@@ -8226,7 +8303,7 @@
       <w:sz w:val="22"/>
     </w:rPr>
   </w:style>
-  <w:style w:type="paragraph" w:styleId="List">
+  <w:style w:type="paragraph" w:styleId="Liste">
     <w:name w:val="List"/>
     <w:basedOn w:val="Textbody"/>
     <w:pPr>
@@ -8238,7 +8315,7 @@
       <w:rFonts w:cs="Lucida Sans"/>
     </w:rPr>
   </w:style>
-  <w:style w:type="paragraph" w:styleId="Caption">
+  <w:style w:type="paragraph" w:styleId="Lgende">
     <w:name w:val="caption"/>
     <w:basedOn w:val="Standard"/>
     <w:pPr>
@@ -8276,7 +8353,7 @@
       <w:rFonts w:ascii="Calibri" w:hAnsi="Calibri"/>
     </w:rPr>
   </w:style>
-  <w:style w:type="paragraph" w:styleId="Header">
+  <w:style w:type="paragraph" w:styleId="En-tte">
     <w:name w:val="header"/>
     <w:basedOn w:val="Standard"/>
     <w:pPr>
@@ -8287,7 +8364,7 @@
       </w:tabs>
     </w:pPr>
   </w:style>
-  <w:style w:type="paragraph" w:styleId="Footer">
+  <w:style w:type="paragraph" w:styleId="Pieddepage">
     <w:name w:val="footer"/>
     <w:basedOn w:val="Standard"/>
     <w:pPr>
@@ -8371,9 +8448,9 @@
       <w:sz w:val="22"/>
     </w:rPr>
   </w:style>
-  <w:style w:type="paragraph" w:styleId="Subtitle">
+  <w:style w:type="paragraph" w:styleId="Sous-titre">
     <w:name w:val="Subtitle"/>
-    <w:basedOn w:val="Titre1"/>
+    <w:basedOn w:val="Titre10"/>
     <w:qFormat/>
     <w:rsid w:val="008B55C8"/>
     <w:rPr>
@@ -8381,10 +8458,10 @@
       <w:sz w:val="36"/>
     </w:rPr>
   </w:style>
-  <w:style w:type="paragraph" w:styleId="Title">
+  <w:style w:type="paragraph" w:styleId="Titre">
     <w:name w:val="Title"/>
     <w:basedOn w:val="Heading"/>
-    <w:next w:val="Subtitle"/>
+    <w:next w:val="Sous-titre"/>
     <w:rPr>
       <w:bCs/>
       <w:sz w:val="36"/>
@@ -8404,7 +8481,7 @@
       <w:szCs w:val="32"/>
     </w:rPr>
   </w:style>
-  <w:style w:type="paragraph" w:styleId="IndexHeading">
+  <w:style w:type="paragraph" w:styleId="Titreindex">
     <w:name w:val="index heading"/>
     <w:basedOn w:val="Heading"/>
     <w:pPr>
@@ -8419,7 +8496,7 @@
   </w:style>
   <w:style w:type="paragraph" w:customStyle="1" w:styleId="SecondTitre">
     <w:name w:val="Second Titre"/>
-    <w:basedOn w:val="Title"/>
+    <w:basedOn w:val="Titre"/>
     <w:next w:val="Heading"/>
     <w:pPr>
       <w:spacing w:before="3402" w:after="1134"/>
@@ -8481,7 +8558,7 @@
   </w:style>
   <w:style w:type="paragraph" w:customStyle="1" w:styleId="Info-Header">
     <w:name w:val="Info-Header"/>
-    <w:basedOn w:val="Header"/>
+    <w:basedOn w:val="En-tte"/>
     <w:pPr>
       <w:ind w:left="57" w:right="57"/>
     </w:pPr>
@@ -8511,7 +8588,7 @@
   </w:style>
   <w:style w:type="paragraph" w:customStyle="1" w:styleId="List1">
     <w:name w:val="List 1"/>
-    <w:basedOn w:val="List"/>
+    <w:basedOn w:val="Liste"/>
     <w:pPr>
       <w:spacing w:after="120"/>
       <w:ind w:left="360" w:right="0" w:hanging="360"/>
@@ -8519,15 +8596,15 @@
   </w:style>
   <w:style w:type="paragraph" w:customStyle="1" w:styleId="List1End">
     <w:name w:val="List 1 End"/>
-    <w:basedOn w:val="List"/>
+    <w:basedOn w:val="Liste"/>
     <w:pPr>
       <w:spacing w:after="240"/>
       <w:ind w:left="360" w:right="0" w:hanging="360"/>
     </w:pPr>
   </w:style>
-  <w:style w:type="paragraph" w:styleId="List5">
+  <w:style w:type="paragraph" w:styleId="Liste5">
     <w:name w:val="List 5"/>
-    <w:basedOn w:val="List"/>
+    <w:basedOn w:val="Liste"/>
     <w:pPr>
       <w:spacing w:after="120"/>
       <w:ind w:left="1800" w:right="0" w:hanging="360"/>
@@ -8535,7 +8612,7 @@
   </w:style>
   <w:style w:type="paragraph" w:customStyle="1" w:styleId="Numbering1">
     <w:name w:val="Numbering 1"/>
-    <w:basedOn w:val="List"/>
+    <w:basedOn w:val="Liste"/>
     <w:pPr>
       <w:spacing w:after="120"/>
       <w:ind w:left="360" w:right="0" w:hanging="360"/>
@@ -8579,7 +8656,7 @@
   </w:style>
   <w:style w:type="paragraph" w:customStyle="1" w:styleId="Table">
     <w:name w:val="Table"/>
-    <w:basedOn w:val="Caption"/>
+    <w:basedOn w:val="Lgende"/>
   </w:style>
   <w:style w:type="paragraph" w:customStyle="1" w:styleId="smile-footer">
     <w:name w:val="smile-footer"/>
@@ -8609,7 +8686,7 @@
       <w:color w:val="800000"/>
     </w:rPr>
   </w:style>
-  <w:style w:type="paragraph" w:styleId="ListParagraph">
+  <w:style w:type="paragraph" w:styleId="Paragraphedeliste">
     <w:name w:val="List Paragraph"/>
     <w:basedOn w:val="Standard"/>
     <w:pPr>
@@ -8664,7 +8741,7 @@
   </w:style>
   <w:style w:type="numbering" w:customStyle="1" w:styleId="Numbering2">
     <w:name w:val="Numbering 2"/>
-    <w:basedOn w:val="NoList"/>
+    <w:basedOn w:val="Aucuneliste"/>
     <w:pPr>
       <w:numPr>
         <w:numId w:val="1"/>
@@ -8673,7 +8750,7 @@
   </w:style>
   <w:style w:type="numbering" w:customStyle="1" w:styleId="List21">
     <w:name w:val="List 21"/>
-    <w:basedOn w:val="NoList"/>
+    <w:basedOn w:val="Aucuneliste"/>
     <w:pPr>
       <w:numPr>
         <w:numId w:val="2"/>
@@ -8682,7 +8759,7 @@
   </w:style>
   <w:style w:type="numbering" w:customStyle="1" w:styleId="Liste1">
     <w:name w:val="Liste1"/>
-    <w:basedOn w:val="NoList"/>
+    <w:basedOn w:val="Aucuneliste"/>
     <w:pPr>
       <w:numPr>
         <w:numId w:val="3"/>
@@ -8691,7 +8768,7 @@
   </w:style>
   <w:style w:type="numbering" w:customStyle="1" w:styleId="WWNum7">
     <w:name w:val="WWNum7"/>
-    <w:basedOn w:val="NoList"/>
+    <w:basedOn w:val="Aucuneliste"/>
     <w:pPr>
       <w:numPr>
         <w:numId w:val="4"/>
@@ -8700,7 +8777,7 @@
   </w:style>
   <w:style w:type="paragraph" w:customStyle="1" w:styleId="Alinangatif">
     <w:name w:val="Alinéa négatif"/>
-    <w:basedOn w:val="BodyText"/>
+    <w:basedOn w:val="Corpsdetexte"/>
     <w:qFormat/>
     <w:rsid w:val="001148A1"/>
     <w:pPr>
@@ -8722,10 +8799,10 @@
       <w:lang w:eastAsia="hi-IN"/>
     </w:rPr>
   </w:style>
-  <w:style w:type="paragraph" w:styleId="BodyText">
+  <w:style w:type="paragraph" w:styleId="Corpsdetexte">
     <w:name w:val="Body Text"/>
     <w:basedOn w:val="Normal"/>
-    <w:link w:val="BodyTextChar"/>
+    <w:link w:val="CorpsdetexteCar"/>
     <w:uiPriority w:val="99"/>
     <w:semiHidden/>
     <w:unhideWhenUsed/>
@@ -8737,10 +8814,10 @@
       <w:szCs w:val="21"/>
     </w:rPr>
   </w:style>
-  <w:style w:type="character" w:customStyle="1" w:styleId="BodyTextChar">
-    <w:name w:val="Body Text Char"/>
-    <w:basedOn w:val="DefaultParagraphFont"/>
-    <w:link w:val="BodyText"/>
+  <w:style w:type="character" w:customStyle="1" w:styleId="CorpsdetexteCar">
+    <w:name w:val="Corps de texte Car"/>
+    <w:basedOn w:val="Policepardfaut"/>
+    <w:link w:val="Corpsdetexte"/>
     <w:uiPriority w:val="99"/>
     <w:semiHidden/>
     <w:rsid w:val="001148A1"/>
@@ -8785,7 +8862,7 @@
   </w:style>
   <w:style w:type="paragraph" w:customStyle="1" w:styleId="CommentText1">
     <w:name w:val="Comment Text1"/>
-    <w:basedOn w:val="BodyText"/>
+    <w:basedOn w:val="Corpsdetexte"/>
     <w:qFormat/>
     <w:rsid w:val="001148A1"/>
     <w:pPr>
@@ -8856,7 +8933,7 @@
   </w:style>
   <w:style w:type="paragraph" w:customStyle="1" w:styleId="Contenuducadre">
     <w:name w:val="Contenu du cadre"/>
-    <w:basedOn w:val="BodyText"/>
+    <w:basedOn w:val="Corpsdetexte"/>
     <w:qFormat/>
     <w:rsid w:val="001148A1"/>
     <w:pPr>
@@ -8874,7 +8951,7 @@
       <w:lang w:eastAsia="hi-IN"/>
     </w:rPr>
   </w:style>
-  <w:style w:type="character" w:styleId="EndnoteReference">
+  <w:style w:type="character" w:styleId="Appeldenotedefin">
     <w:name w:val="endnote reference"/>
     <w:qFormat/>
     <w:rsid w:val="001148A1"/>
@@ -8882,10 +8959,10 @@
       <w:vertAlign w:val="superscript"/>
     </w:rPr>
   </w:style>
-  <w:style w:type="paragraph" w:styleId="EndnoteText">
+  <w:style w:type="paragraph" w:styleId="Notedefin">
     <w:name w:val="endnote text"/>
     <w:basedOn w:val="Normal"/>
-    <w:link w:val="EndnoteTextChar"/>
+    <w:link w:val="NotedefinCar"/>
     <w:qFormat/>
     <w:rsid w:val="001148A1"/>
     <w:pPr>
@@ -8902,10 +8979,10 @@
       <w:lang w:eastAsia="hi-IN"/>
     </w:rPr>
   </w:style>
-  <w:style w:type="character" w:customStyle="1" w:styleId="EndnoteTextChar">
-    <w:name w:val="Endnote Text Char"/>
-    <w:basedOn w:val="DefaultParagraphFont"/>
-    <w:link w:val="EndnoteText"/>
+  <w:style w:type="character" w:customStyle="1" w:styleId="NotedefinCar">
+    <w:name w:val="Note de fin Car"/>
+    <w:basedOn w:val="Policepardfaut"/>
+    <w:link w:val="Notedefin"/>
     <w:rsid w:val="001148A1"/>
     <w:rPr>
       <w:color w:val="00000A"/>
@@ -8915,7 +8992,7 @@
       <w:lang w:eastAsia="hi-IN"/>
     </w:rPr>
   </w:style>
-  <w:style w:type="character" w:styleId="FootnoteReference">
+  <w:style w:type="character" w:styleId="Appelnotedebasdep">
     <w:name w:val="footnote reference"/>
     <w:qFormat/>
     <w:rsid w:val="001148A1"/>
@@ -8923,10 +9000,10 @@
       <w:vertAlign w:val="superscript"/>
     </w:rPr>
   </w:style>
-  <w:style w:type="paragraph" w:styleId="FootnoteText">
+  <w:style w:type="paragraph" w:styleId="Notedebasdepage">
     <w:name w:val="footnote text"/>
     <w:basedOn w:val="Normal"/>
-    <w:link w:val="FootnoteTextChar"/>
+    <w:link w:val="NotedebasdepageCar"/>
     <w:qFormat/>
     <w:rsid w:val="001148A1"/>
     <w:pPr>
@@ -8943,10 +9020,10 @@
       <w:lang w:eastAsia="hi-IN"/>
     </w:rPr>
   </w:style>
-  <w:style w:type="character" w:customStyle="1" w:styleId="FootnoteTextChar">
-    <w:name w:val="Footnote Text Char"/>
-    <w:basedOn w:val="DefaultParagraphFont"/>
-    <w:link w:val="FootnoteText"/>
+  <w:style w:type="character" w:customStyle="1" w:styleId="NotedebasdepageCar">
+    <w:name w:val="Note de bas de page Car"/>
+    <w:basedOn w:val="Policepardfaut"/>
+    <w:link w:val="Notedebasdepage"/>
     <w:rsid w:val="001148A1"/>
     <w:rPr>
       <w:color w:val="00000A"/>
@@ -8996,7 +9073,7 @@
   </w:style>
   <w:style w:type="paragraph" w:customStyle="1" w:styleId="ListBullet31">
     <w:name w:val="List Bullet 31"/>
-    <w:basedOn w:val="List"/>
+    <w:basedOn w:val="Liste"/>
     <w:rsid w:val="001148A1"/>
     <w:pPr>
       <w:autoSpaceDN/>
@@ -9012,7 +9089,7 @@
   </w:style>
   <w:style w:type="paragraph" w:customStyle="1" w:styleId="ListBullet41">
     <w:name w:val="List Bullet 41"/>
-    <w:basedOn w:val="List"/>
+    <w:basedOn w:val="Liste"/>
     <w:rsid w:val="001148A1"/>
     <w:pPr>
       <w:autoSpaceDN/>
@@ -9028,7 +9105,7 @@
   </w:style>
   <w:style w:type="paragraph" w:customStyle="1" w:styleId="ListNumber1">
     <w:name w:val="List Number1"/>
-    <w:basedOn w:val="List"/>
+    <w:basedOn w:val="Liste"/>
     <w:qFormat/>
     <w:rsid w:val="001148A1"/>
     <w:pPr>
@@ -9210,7 +9287,7 @@
   </w:style>
   <w:style w:type="paragraph" w:customStyle="1" w:styleId="Puce1fin">
     <w:name w:val="Puce 1 fin"/>
-    <w:basedOn w:val="List"/>
+    <w:basedOn w:val="Liste"/>
     <w:qFormat/>
     <w:rsid w:val="001148A1"/>
     <w:pPr>
@@ -9235,7 +9312,7 @@
   </w:style>
   <w:style w:type="paragraph" w:customStyle="1" w:styleId="Retraitdeliste">
     <w:name w:val="Retrait de liste"/>
-    <w:basedOn w:val="BodyText"/>
+    <w:basedOn w:val="Corpsdetexte"/>
     <w:qFormat/>
     <w:rsid w:val="001148A1"/>
     <w:pPr>
@@ -9286,10 +9363,10 @@
     <w:qFormat/>
     <w:rsid w:val="001148A1"/>
   </w:style>
-  <w:style w:type="paragraph" w:customStyle="1" w:styleId="Titre1">
+  <w:style w:type="paragraph" w:customStyle="1" w:styleId="Titre10">
     <w:name w:val="Titre1"/>
     <w:basedOn w:val="Normal"/>
-    <w:next w:val="BodyText"/>
+    <w:next w:val="Corpsdetexte"/>
     <w:qFormat/>
     <w:rsid w:val="001148A1"/>
     <w:pPr>
@@ -9323,7 +9400,7 @@
   </w:style>
   <w:style w:type="paragraph" w:customStyle="1" w:styleId="TOAHeading1">
     <w:name w:val="TOA Heading1"/>
-    <w:basedOn w:val="Titre1"/>
+    <w:basedOn w:val="Titre10"/>
     <w:qFormat/>
     <w:rsid w:val="001148A1"/>
     <w:pPr>
@@ -9338,7 +9415,7 @@
       <w:szCs w:val="32"/>
     </w:rPr>
   </w:style>
-  <w:style w:type="paragraph" w:styleId="TOC1">
+  <w:style w:type="paragraph" w:styleId="TM1">
     <w:name w:val="toc 1"/>
     <w:basedOn w:val="Index"/>
     <w:uiPriority w:val="39"/>
@@ -9360,7 +9437,7 @@
       <w:lang w:eastAsia="hi-IN"/>
     </w:rPr>
   </w:style>
-  <w:style w:type="paragraph" w:styleId="TOC2">
+  <w:style w:type="paragraph" w:styleId="TM2">
     <w:name w:val="toc 2"/>
     <w:basedOn w:val="Index"/>
     <w:uiPriority w:val="39"/>
@@ -9403,10 +9480,10 @@
       <w:lang w:eastAsia="fr-LU" w:bidi="ar-SA"/>
     </w:rPr>
   </w:style>
-  <w:style w:type="character" w:customStyle="1" w:styleId="Heading5Char">
-    <w:name w:val="Heading 5 Char"/>
-    <w:basedOn w:val="DefaultParagraphFont"/>
-    <w:link w:val="Heading5"/>
+  <w:style w:type="character" w:customStyle="1" w:styleId="Titre5Car">
+    <w:name w:val="Titre 5 Car"/>
+    <w:basedOn w:val="Policepardfaut"/>
+    <w:link w:val="Titre5"/>
     <w:uiPriority w:val="9"/>
     <w:semiHidden/>
     <w:rsid w:val="00FA58BB"/>
@@ -9416,10 +9493,10 @@
       <w:szCs w:val="21"/>
     </w:rPr>
   </w:style>
-  <w:style w:type="character" w:customStyle="1" w:styleId="Heading6Char">
-    <w:name w:val="Heading 6 Char"/>
-    <w:basedOn w:val="DefaultParagraphFont"/>
-    <w:link w:val="Heading6"/>
+  <w:style w:type="character" w:customStyle="1" w:styleId="Titre6Car">
+    <w:name w:val="Titre 6 Car"/>
+    <w:basedOn w:val="Policepardfaut"/>
+    <w:link w:val="Titre6"/>
     <w:uiPriority w:val="9"/>
     <w:semiHidden/>
     <w:rsid w:val="00FA58BB"/>
@@ -9429,10 +9506,10 @@
       <w:szCs w:val="21"/>
     </w:rPr>
   </w:style>
-  <w:style w:type="character" w:customStyle="1" w:styleId="Heading7Char">
-    <w:name w:val="Heading 7 Char"/>
-    <w:basedOn w:val="DefaultParagraphFont"/>
-    <w:link w:val="Heading7"/>
+  <w:style w:type="character" w:customStyle="1" w:styleId="Titre7Car">
+    <w:name w:val="Titre 7 Car"/>
+    <w:basedOn w:val="Policepardfaut"/>
+    <w:link w:val="Titre7"/>
     <w:uiPriority w:val="9"/>
     <w:semiHidden/>
     <w:rsid w:val="00FA58BB"/>
@@ -9444,10 +9521,10 @@
       <w:szCs w:val="21"/>
     </w:rPr>
   </w:style>
-  <w:style w:type="character" w:customStyle="1" w:styleId="Heading8Char">
-    <w:name w:val="Heading 8 Char"/>
-    <w:basedOn w:val="DefaultParagraphFont"/>
-    <w:link w:val="Heading8"/>
+  <w:style w:type="character" w:customStyle="1" w:styleId="Titre8Car">
+    <w:name w:val="Titre 8 Car"/>
+    <w:basedOn w:val="Policepardfaut"/>
+    <w:link w:val="Titre8"/>
     <w:uiPriority w:val="9"/>
     <w:semiHidden/>
     <w:rsid w:val="00FA58BB"/>
@@ -9458,10 +9535,10 @@
       <w:szCs w:val="19"/>
     </w:rPr>
   </w:style>
-  <w:style w:type="character" w:customStyle="1" w:styleId="Heading9Char">
-    <w:name w:val="Heading 9 Char"/>
-    <w:basedOn w:val="DefaultParagraphFont"/>
-    <w:link w:val="Heading9"/>
+  <w:style w:type="character" w:customStyle="1" w:styleId="Titre9Car">
+    <w:name w:val="Titre 9 Car"/>
+    <w:basedOn w:val="Policepardfaut"/>
+    <w:link w:val="Titre9"/>
     <w:uiPriority w:val="9"/>
     <w:semiHidden/>
     <w:rsid w:val="00FA58BB"/>
@@ -9474,9 +9551,9 @@
       <w:szCs w:val="19"/>
     </w:rPr>
   </w:style>
-  <w:style w:type="table" w:styleId="TableGrid">
+  <w:style w:type="table" w:styleId="Grilledutableau">
     <w:name w:val="Table Grid"/>
-    <w:basedOn w:val="TableNormal"/>
+    <w:basedOn w:val="TableauNormal"/>
     <w:uiPriority w:val="39"/>
     <w:rsid w:val="009942E3"/>
     <w:tblPr>
@@ -9492,7 +9569,7 @@
   </w:style>
   <w:style w:type="character" w:customStyle="1" w:styleId="StandardChar">
     <w:name w:val="Standard Char"/>
-    <w:basedOn w:val="DefaultParagraphFont"/>
+    <w:basedOn w:val="Policepardfaut"/>
     <w:link w:val="Standard"/>
     <w:locked/>
     <w:rsid w:val="00D01FE2"/>
@@ -9502,7 +9579,7 @@
   </w:style>
   <w:style w:type="character" w:customStyle="1" w:styleId="TextbodyChar">
     <w:name w:val="Text body Char"/>
-    <w:basedOn w:val="DefaultParagraphFont"/>
+    <w:basedOn w:val="Policepardfaut"/>
     <w:link w:val="Textbody"/>
     <w:locked/>
     <w:rsid w:val="00D01FE2"/>
@@ -9780,7 +9857,7 @@
 </file>
 
 <file path=customXml/itemProps1.xml><?xml version="1.0" encoding="utf-8"?>
-<ds:datastoreItem xmlns:ds="http://schemas.openxmlformats.org/officeDocument/2006/customXml" ds:itemID="{3AE91B92-7232-4851-97A3-147542688F2D}">
+<ds:datastoreItem xmlns:ds="http://schemas.openxmlformats.org/officeDocument/2006/customXml" ds:itemID="{1EDE790E-F83F-450F-A2F8-999543393604}">
   <ds:schemaRefs>
     <ds:schemaRef ds:uri="http://schemas.openxmlformats.org/officeDocument/2006/bibliography"/>
   </ds:schemaRefs>

</xml_diff>